<commit_message>
Cambios estéticos en el encabezado
</commit_message>
<xml_diff>
--- a/Docs/02-Planificacion/BLPM_Plan_de_Proyecto.docx
+++ b/Docs/02-Planificacion/BLPM_Plan_de_Proyecto.docx
@@ -774,7 +774,7 @@
           <w:noProof/>
           <w:sz w:val="20"/>
         </w:rPr>
-        <w:t>31/05/2011 02:04:00 a.m.</w:t>
+        <w:t>05/06/2011 06:21:00 p.m.</w:t>
       </w:r>
       <w:r>
         <w:rPr>
@@ -1236,6 +1236,24 @@
               </w:rPr>
               <w:t>Formal revisión</w:t>
             </w:r>
+            <w:r>
+              <w:rPr>
+                <w:rFonts w:ascii="Arial" w:hAnsi="Arial"/>
+                <w:sz w:val="16"/>
+                <w:lang w:val="es-AR"/>
+              </w:rPr>
+              <w:t xml:space="preserve"> del plan, se aplicar</w:t>
+            </w:r>
+            <w:bookmarkStart w:id="5" w:name="_GoBack"/>
+            <w:bookmarkEnd w:id="5"/>
+            <w:r>
+              <w:rPr>
+                <w:rFonts w:ascii="Arial" w:hAnsi="Arial"/>
+                <w:sz w:val="16"/>
+                <w:lang w:val="es-AR"/>
+              </w:rPr>
+              <w:t>on cambios netamente estéticos.</w:t>
+            </w:r>
           </w:p>
         </w:tc>
         <w:tc>
@@ -1301,8 +1319,6 @@
       <w:r>
         <w:br w:type="page"/>
       </w:r>
-      <w:bookmarkStart w:id="5" w:name="_GoBack"/>
-      <w:bookmarkEnd w:id="5"/>
     </w:p>
     <w:sdt>
       <w:sdtPr>
@@ -2651,9 +2667,6 @@
       <w:bookmarkEnd w:id="7"/>
     </w:p>
     <w:p>
-      <w:pPr>
-        <w:ind w:firstLine="0"/>
-      </w:pPr>
       <w:r>
         <w:t xml:space="preserve">El propósito del  plan de desarrollo del software es el establecimiento preciso, desde el comienzo de las actividades del proyecto, de las tareas a desarrollar y sus características; como por ejemplo duración, elementos a entregar, etc., así como la organización; para controlar, guiar y medir todas las etapas del proyecto, estimar los esfuerzos y costos necesarios para cumplir con las demandas </w:t>
       </w:r>
@@ -8227,7 +8240,20 @@
         <w:rPr>
           <w:lang w:val="es-ES"/>
         </w:rPr>
-        <w:t xml:space="preserve"> se dividirán en 1 a n Sprint </w:t>
+        <w:t xml:space="preserve"> se dividirán en 1 a </w:t>
+      </w:r>
+      <w:r>
+        <w:rPr>
+          <w:i/>
+          <w:lang w:val="es-ES"/>
+        </w:rPr>
+        <w:t>n</w:t>
+      </w:r>
+      <w:r>
+        <w:rPr>
+          <w:lang w:val="es-ES"/>
+        </w:rPr>
+        <w:t xml:space="preserve"> Sprint </w:t>
       </w:r>
       <w:proofErr w:type="spellStart"/>
       <w:r>
@@ -8297,7 +8323,19 @@
         <w:rPr>
           <w:lang w:val="es-ES"/>
         </w:rPr>
-        <w:t xml:space="preserve">. Al finalizar el Sprint de 5 semanas calendario, se efectuara la presentación de los entregables en las Reuniones de cierre de Sprint y se hará un análisis de como </w:t>
+        <w:t xml:space="preserve">. Al finalizar el Sprint de 5 </w:t>
+      </w:r>
+      <w:r>
+        <w:rPr>
+          <w:lang w:val="es-ES"/>
+        </w:rPr>
+        <w:t>semanas calendario, se efectuará</w:t>
+      </w:r>
+      <w:r>
+        <w:rPr>
+          <w:lang w:val="es-ES"/>
+        </w:rPr>
+        <w:t xml:space="preserve"> la presentación de los entregables en las Reuniones de cierre de Sprint y se hará un análisis de como </w:t>
       </w:r>
       <w:r>
         <w:rPr>
@@ -8830,8 +8868,16 @@
                 <w:sz w:val="18"/>
                 <w:szCs w:val="18"/>
               </w:rPr>
+              <w:t xml:space="preserve">Establecer fechas de liberación y contenido de las </w:t>
+            </w:r>
+            <w:r>
+              <w:rPr>
+                <w:iCs/>
+                <w:sz w:val="18"/>
+                <w:szCs w:val="18"/>
+              </w:rPr>
               <w:lastRenderedPageBreak/>
-              <w:t>Establecer fechas de liberación y contenido de las versiones del producto de Software.</w:t>
+              <w:t>versiones del producto de Software.</w:t>
             </w:r>
           </w:p>
           <w:p>
@@ -9428,8 +9474,7 @@
     </w:p>
     <w:tbl>
       <w:tblPr>
-        <w:tblW w:w="0" w:type="auto"/>
-        <w:tblInd w:w="15" w:type="dxa"/>
+        <w:tblW w:w="5000" w:type="pct"/>
         <w:tblBorders>
           <w:top w:val="single" w:sz="4" w:space="0" w:color="B1BBCC"/>
           <w:left w:val="single" w:sz="4" w:space="0" w:color="B1BBCC"/>
@@ -9447,16 +9492,16 @@
         <w:tblLook w:val="04A0" w:firstRow="1" w:lastRow="0" w:firstColumn="1" w:lastColumn="0" w:noHBand="0" w:noVBand="1"/>
       </w:tblPr>
       <w:tblGrid>
-        <w:gridCol w:w="3119"/>
-        <w:gridCol w:w="1134"/>
-        <w:gridCol w:w="1417"/>
-        <w:gridCol w:w="1560"/>
-        <w:gridCol w:w="1134"/>
+        <w:gridCol w:w="3183"/>
+        <w:gridCol w:w="1157"/>
+        <w:gridCol w:w="1446"/>
+        <w:gridCol w:w="1593"/>
+        <w:gridCol w:w="1156"/>
       </w:tblGrid>
       <w:tr>
         <w:tc>
           <w:tcPr>
-            <w:tcW w:w="3119" w:type="dxa"/>
+            <w:tcW w:w="1865" w:type="pct"/>
             <w:shd w:val="clear" w:color="auto" w:fill="DFE3E8"/>
             <w:vAlign w:val="center"/>
             <w:hideMark/>
@@ -9486,7 +9531,7 @@
         </w:tc>
         <w:tc>
           <w:tcPr>
-            <w:tcW w:w="1134" w:type="dxa"/>
+            <w:tcW w:w="678" w:type="pct"/>
             <w:shd w:val="clear" w:color="auto" w:fill="DFE3E8"/>
             <w:vAlign w:val="center"/>
             <w:hideMark/>
@@ -9516,7 +9561,7 @@
         </w:tc>
         <w:tc>
           <w:tcPr>
-            <w:tcW w:w="1417" w:type="dxa"/>
+            <w:tcW w:w="847" w:type="pct"/>
             <w:shd w:val="clear" w:color="auto" w:fill="DFE3E8"/>
             <w:vAlign w:val="center"/>
             <w:hideMark/>
@@ -9546,7 +9591,7 @@
         </w:tc>
         <w:tc>
           <w:tcPr>
-            <w:tcW w:w="1560" w:type="dxa"/>
+            <w:tcW w:w="933" w:type="pct"/>
             <w:shd w:val="clear" w:color="auto" w:fill="DFE3E8"/>
             <w:vAlign w:val="center"/>
             <w:hideMark/>
@@ -9576,7 +9621,7 @@
         </w:tc>
         <w:tc>
           <w:tcPr>
-            <w:tcW w:w="1134" w:type="dxa"/>
+            <w:tcW w:w="678" w:type="pct"/>
             <w:shd w:val="clear" w:color="auto" w:fill="DFE3E8"/>
             <w:vAlign w:val="center"/>
             <w:hideMark/>
@@ -9608,7 +9653,7 @@
       <w:tr>
         <w:tc>
           <w:tcPr>
-            <w:tcW w:w="3119" w:type="dxa"/>
+            <w:tcW w:w="1865" w:type="pct"/>
             <w:shd w:val="clear" w:color="auto" w:fill="FFFFFF"/>
             <w:vAlign w:val="center"/>
             <w:hideMark/>
@@ -9638,7 +9683,7 @@
         </w:tc>
         <w:tc>
           <w:tcPr>
-            <w:tcW w:w="1134" w:type="dxa"/>
+            <w:tcW w:w="678" w:type="pct"/>
             <w:shd w:val="clear" w:color="auto" w:fill="FFFFFF"/>
             <w:vAlign w:val="center"/>
             <w:hideMark/>
@@ -9668,7 +9713,7 @@
         </w:tc>
         <w:tc>
           <w:tcPr>
-            <w:tcW w:w="1417" w:type="dxa"/>
+            <w:tcW w:w="847" w:type="pct"/>
             <w:shd w:val="clear" w:color="auto" w:fill="FFFFFF"/>
             <w:vAlign w:val="center"/>
             <w:hideMark/>
@@ -9698,7 +9743,7 @@
         </w:tc>
         <w:tc>
           <w:tcPr>
-            <w:tcW w:w="1560" w:type="dxa"/>
+            <w:tcW w:w="933" w:type="pct"/>
             <w:shd w:val="clear" w:color="auto" w:fill="FFFFFF"/>
             <w:vAlign w:val="center"/>
             <w:hideMark/>
@@ -9728,7 +9773,7 @@
         </w:tc>
         <w:tc>
           <w:tcPr>
-            <w:tcW w:w="1134" w:type="dxa"/>
+            <w:tcW w:w="678" w:type="pct"/>
             <w:shd w:val="clear" w:color="auto" w:fill="FFFFFF"/>
             <w:vAlign w:val="center"/>
             <w:hideMark/>
@@ -9760,7 +9805,7 @@
       <w:tr>
         <w:tc>
           <w:tcPr>
-            <w:tcW w:w="3119" w:type="dxa"/>
+            <w:tcW w:w="1865" w:type="pct"/>
             <w:shd w:val="clear" w:color="auto" w:fill="FFFFFF"/>
             <w:vAlign w:val="center"/>
             <w:hideMark/>
@@ -9789,7 +9834,7 @@
         </w:tc>
         <w:tc>
           <w:tcPr>
-            <w:tcW w:w="1134" w:type="dxa"/>
+            <w:tcW w:w="678" w:type="pct"/>
             <w:shd w:val="clear" w:color="auto" w:fill="FFFFFF"/>
             <w:vAlign w:val="center"/>
             <w:hideMark/>
@@ -9818,7 +9863,7 @@
         </w:tc>
         <w:tc>
           <w:tcPr>
-            <w:tcW w:w="1417" w:type="dxa"/>
+            <w:tcW w:w="847" w:type="pct"/>
             <w:shd w:val="clear" w:color="auto" w:fill="FFFFFF"/>
             <w:vAlign w:val="center"/>
             <w:hideMark/>
@@ -9847,7 +9892,7 @@
         </w:tc>
         <w:tc>
           <w:tcPr>
-            <w:tcW w:w="1560" w:type="dxa"/>
+            <w:tcW w:w="933" w:type="pct"/>
             <w:shd w:val="clear" w:color="auto" w:fill="FFFFFF"/>
             <w:vAlign w:val="center"/>
             <w:hideMark/>
@@ -9876,7 +9921,7 @@
         </w:tc>
         <w:tc>
           <w:tcPr>
-            <w:tcW w:w="1134" w:type="dxa"/>
+            <w:tcW w:w="678" w:type="pct"/>
             <w:shd w:val="clear" w:color="auto" w:fill="FFFFFF"/>
             <w:vAlign w:val="center"/>
             <w:hideMark/>
@@ -9907,7 +9952,7 @@
       <w:tr>
         <w:tc>
           <w:tcPr>
-            <w:tcW w:w="3119" w:type="dxa"/>
+            <w:tcW w:w="1865" w:type="pct"/>
             <w:shd w:val="clear" w:color="auto" w:fill="FFFFFF"/>
             <w:vAlign w:val="center"/>
             <w:hideMark/>
@@ -9936,7 +9981,7 @@
         </w:tc>
         <w:tc>
           <w:tcPr>
-            <w:tcW w:w="1134" w:type="dxa"/>
+            <w:tcW w:w="678" w:type="pct"/>
             <w:shd w:val="clear" w:color="auto" w:fill="FFFFFF"/>
             <w:vAlign w:val="center"/>
             <w:hideMark/>
@@ -9965,7 +10010,7 @@
         </w:tc>
         <w:tc>
           <w:tcPr>
-            <w:tcW w:w="1417" w:type="dxa"/>
+            <w:tcW w:w="847" w:type="pct"/>
             <w:shd w:val="clear" w:color="auto" w:fill="FFFFFF"/>
             <w:vAlign w:val="center"/>
             <w:hideMark/>
@@ -9994,7 +10039,7 @@
         </w:tc>
         <w:tc>
           <w:tcPr>
-            <w:tcW w:w="1560" w:type="dxa"/>
+            <w:tcW w:w="933" w:type="pct"/>
             <w:shd w:val="clear" w:color="auto" w:fill="FFFFFF"/>
             <w:vAlign w:val="center"/>
             <w:hideMark/>
@@ -10023,7 +10068,7 @@
         </w:tc>
         <w:tc>
           <w:tcPr>
-            <w:tcW w:w="1134" w:type="dxa"/>
+            <w:tcW w:w="678" w:type="pct"/>
             <w:shd w:val="clear" w:color="auto" w:fill="FFFFFF"/>
             <w:vAlign w:val="center"/>
             <w:hideMark/>
@@ -10054,7 +10099,7 @@
       <w:tr>
         <w:tc>
           <w:tcPr>
-            <w:tcW w:w="3119" w:type="dxa"/>
+            <w:tcW w:w="1865" w:type="pct"/>
             <w:shd w:val="clear" w:color="auto" w:fill="FFFFFF"/>
             <w:vAlign w:val="center"/>
             <w:hideMark/>
@@ -10083,7 +10128,7 @@
         </w:tc>
         <w:tc>
           <w:tcPr>
-            <w:tcW w:w="1134" w:type="dxa"/>
+            <w:tcW w:w="678" w:type="pct"/>
             <w:shd w:val="clear" w:color="auto" w:fill="FFFFFF"/>
             <w:vAlign w:val="center"/>
             <w:hideMark/>
@@ -10112,7 +10157,7 @@
         </w:tc>
         <w:tc>
           <w:tcPr>
-            <w:tcW w:w="1417" w:type="dxa"/>
+            <w:tcW w:w="847" w:type="pct"/>
             <w:shd w:val="clear" w:color="auto" w:fill="FFFFFF"/>
             <w:vAlign w:val="center"/>
             <w:hideMark/>
@@ -10141,7 +10186,7 @@
         </w:tc>
         <w:tc>
           <w:tcPr>
-            <w:tcW w:w="1560" w:type="dxa"/>
+            <w:tcW w:w="933" w:type="pct"/>
             <w:shd w:val="clear" w:color="auto" w:fill="FFFFFF"/>
             <w:vAlign w:val="center"/>
             <w:hideMark/>
@@ -10170,7 +10215,7 @@
         </w:tc>
         <w:tc>
           <w:tcPr>
-            <w:tcW w:w="1134" w:type="dxa"/>
+            <w:tcW w:w="678" w:type="pct"/>
             <w:shd w:val="clear" w:color="auto" w:fill="FFFFFF"/>
             <w:vAlign w:val="center"/>
             <w:hideMark/>
@@ -10201,7 +10246,7 @@
       <w:tr>
         <w:tc>
           <w:tcPr>
-            <w:tcW w:w="3119" w:type="dxa"/>
+            <w:tcW w:w="1865" w:type="pct"/>
             <w:shd w:val="clear" w:color="auto" w:fill="FFFFFF"/>
             <w:vAlign w:val="center"/>
             <w:hideMark/>
@@ -10230,7 +10275,7 @@
         </w:tc>
         <w:tc>
           <w:tcPr>
-            <w:tcW w:w="1134" w:type="dxa"/>
+            <w:tcW w:w="678" w:type="pct"/>
             <w:shd w:val="clear" w:color="auto" w:fill="FFFFFF"/>
             <w:vAlign w:val="center"/>
             <w:hideMark/>
@@ -10259,7 +10304,7 @@
         </w:tc>
         <w:tc>
           <w:tcPr>
-            <w:tcW w:w="1417" w:type="dxa"/>
+            <w:tcW w:w="847" w:type="pct"/>
             <w:shd w:val="clear" w:color="auto" w:fill="FFFFFF"/>
             <w:vAlign w:val="center"/>
             <w:hideMark/>
@@ -10288,7 +10333,7 @@
         </w:tc>
         <w:tc>
           <w:tcPr>
-            <w:tcW w:w="1560" w:type="dxa"/>
+            <w:tcW w:w="933" w:type="pct"/>
             <w:shd w:val="clear" w:color="auto" w:fill="FFFFFF"/>
             <w:vAlign w:val="center"/>
             <w:hideMark/>
@@ -10317,7 +10362,7 @@
         </w:tc>
         <w:tc>
           <w:tcPr>
-            <w:tcW w:w="1134" w:type="dxa"/>
+            <w:tcW w:w="678" w:type="pct"/>
             <w:shd w:val="clear" w:color="auto" w:fill="FFFFFF"/>
             <w:vAlign w:val="center"/>
             <w:hideMark/>
@@ -10348,7 +10393,7 @@
       <w:tr>
         <w:tc>
           <w:tcPr>
-            <w:tcW w:w="3119" w:type="dxa"/>
+            <w:tcW w:w="1865" w:type="pct"/>
             <w:shd w:val="clear" w:color="auto" w:fill="FFFFFF"/>
             <w:vAlign w:val="center"/>
             <w:hideMark/>
@@ -10377,7 +10422,7 @@
         </w:tc>
         <w:tc>
           <w:tcPr>
-            <w:tcW w:w="1134" w:type="dxa"/>
+            <w:tcW w:w="678" w:type="pct"/>
             <w:shd w:val="clear" w:color="auto" w:fill="FFFFFF"/>
             <w:vAlign w:val="center"/>
             <w:hideMark/>
@@ -10406,7 +10451,7 @@
         </w:tc>
         <w:tc>
           <w:tcPr>
-            <w:tcW w:w="1417" w:type="dxa"/>
+            <w:tcW w:w="847" w:type="pct"/>
             <w:shd w:val="clear" w:color="auto" w:fill="FFFFFF"/>
             <w:vAlign w:val="center"/>
             <w:hideMark/>
@@ -10435,7 +10480,7 @@
         </w:tc>
         <w:tc>
           <w:tcPr>
-            <w:tcW w:w="1560" w:type="dxa"/>
+            <w:tcW w:w="933" w:type="pct"/>
             <w:shd w:val="clear" w:color="auto" w:fill="FFFFFF"/>
             <w:vAlign w:val="center"/>
             <w:hideMark/>
@@ -10464,7 +10509,7 @@
         </w:tc>
         <w:tc>
           <w:tcPr>
-            <w:tcW w:w="1134" w:type="dxa"/>
+            <w:tcW w:w="678" w:type="pct"/>
             <w:shd w:val="clear" w:color="auto" w:fill="FFFFFF"/>
             <w:vAlign w:val="center"/>
             <w:hideMark/>
@@ -10495,7 +10540,7 @@
       <w:tr>
         <w:tc>
           <w:tcPr>
-            <w:tcW w:w="3119" w:type="dxa"/>
+            <w:tcW w:w="1865" w:type="pct"/>
             <w:shd w:val="clear" w:color="auto" w:fill="FFFFFF"/>
             <w:vAlign w:val="center"/>
             <w:hideMark/>
@@ -10524,7 +10569,7 @@
         </w:tc>
         <w:tc>
           <w:tcPr>
-            <w:tcW w:w="1134" w:type="dxa"/>
+            <w:tcW w:w="678" w:type="pct"/>
             <w:shd w:val="clear" w:color="auto" w:fill="FFFFFF"/>
             <w:vAlign w:val="center"/>
             <w:hideMark/>
@@ -10553,7 +10598,7 @@
         </w:tc>
         <w:tc>
           <w:tcPr>
-            <w:tcW w:w="1417" w:type="dxa"/>
+            <w:tcW w:w="847" w:type="pct"/>
             <w:shd w:val="clear" w:color="auto" w:fill="FFFFFF"/>
             <w:vAlign w:val="center"/>
             <w:hideMark/>
@@ -10582,7 +10627,7 @@
         </w:tc>
         <w:tc>
           <w:tcPr>
-            <w:tcW w:w="1560" w:type="dxa"/>
+            <w:tcW w:w="933" w:type="pct"/>
             <w:shd w:val="clear" w:color="auto" w:fill="FFFFFF"/>
             <w:vAlign w:val="center"/>
             <w:hideMark/>
@@ -10611,7 +10656,7 @@
         </w:tc>
         <w:tc>
           <w:tcPr>
-            <w:tcW w:w="1134" w:type="dxa"/>
+            <w:tcW w:w="678" w:type="pct"/>
             <w:shd w:val="clear" w:color="auto" w:fill="FFFFFF"/>
             <w:vAlign w:val="center"/>
             <w:hideMark/>
@@ -10642,7 +10687,7 @@
       <w:tr>
         <w:tc>
           <w:tcPr>
-            <w:tcW w:w="3119" w:type="dxa"/>
+            <w:tcW w:w="1865" w:type="pct"/>
             <w:shd w:val="clear" w:color="auto" w:fill="FFFFFF"/>
             <w:vAlign w:val="center"/>
             <w:hideMark/>
@@ -10671,7 +10716,7 @@
         </w:tc>
         <w:tc>
           <w:tcPr>
-            <w:tcW w:w="1134" w:type="dxa"/>
+            <w:tcW w:w="678" w:type="pct"/>
             <w:shd w:val="clear" w:color="auto" w:fill="FFFFFF"/>
             <w:vAlign w:val="center"/>
             <w:hideMark/>
@@ -10700,7 +10745,7 @@
         </w:tc>
         <w:tc>
           <w:tcPr>
-            <w:tcW w:w="1417" w:type="dxa"/>
+            <w:tcW w:w="847" w:type="pct"/>
             <w:shd w:val="clear" w:color="auto" w:fill="FFFFFF"/>
             <w:vAlign w:val="center"/>
             <w:hideMark/>
@@ -10729,7 +10774,7 @@
         </w:tc>
         <w:tc>
           <w:tcPr>
-            <w:tcW w:w="1560" w:type="dxa"/>
+            <w:tcW w:w="933" w:type="pct"/>
             <w:shd w:val="clear" w:color="auto" w:fill="FFFFFF"/>
             <w:vAlign w:val="center"/>
             <w:hideMark/>
@@ -10758,7 +10803,7 @@
         </w:tc>
         <w:tc>
           <w:tcPr>
-            <w:tcW w:w="1134" w:type="dxa"/>
+            <w:tcW w:w="678" w:type="pct"/>
             <w:shd w:val="clear" w:color="auto" w:fill="FFFFFF"/>
             <w:vAlign w:val="center"/>
             <w:hideMark/>
@@ -10789,7 +10834,7 @@
       <w:tr>
         <w:tc>
           <w:tcPr>
-            <w:tcW w:w="3119" w:type="dxa"/>
+            <w:tcW w:w="1865" w:type="pct"/>
             <w:shd w:val="clear" w:color="auto" w:fill="FFFFFF"/>
             <w:vAlign w:val="center"/>
             <w:hideMark/>
@@ -10821,7 +10866,7 @@
         </w:tc>
         <w:tc>
           <w:tcPr>
-            <w:tcW w:w="1134" w:type="dxa"/>
+            <w:tcW w:w="678" w:type="pct"/>
             <w:shd w:val="clear" w:color="auto" w:fill="FFFFFF"/>
             <w:vAlign w:val="center"/>
             <w:hideMark/>
@@ -10851,7 +10896,7 @@
         </w:tc>
         <w:tc>
           <w:tcPr>
-            <w:tcW w:w="1417" w:type="dxa"/>
+            <w:tcW w:w="847" w:type="pct"/>
             <w:shd w:val="clear" w:color="auto" w:fill="FFFFFF"/>
             <w:vAlign w:val="center"/>
             <w:hideMark/>
@@ -10881,7 +10926,7 @@
         </w:tc>
         <w:tc>
           <w:tcPr>
-            <w:tcW w:w="1560" w:type="dxa"/>
+            <w:tcW w:w="933" w:type="pct"/>
             <w:shd w:val="clear" w:color="auto" w:fill="FFFFFF"/>
             <w:vAlign w:val="center"/>
             <w:hideMark/>
@@ -10911,7 +10956,7 @@
         </w:tc>
         <w:tc>
           <w:tcPr>
-            <w:tcW w:w="1134" w:type="dxa"/>
+            <w:tcW w:w="678" w:type="pct"/>
             <w:shd w:val="clear" w:color="auto" w:fill="FFFFFF"/>
             <w:vAlign w:val="center"/>
             <w:hideMark/>
@@ -10943,7 +10988,7 @@
       <w:tr>
         <w:tc>
           <w:tcPr>
-            <w:tcW w:w="3119" w:type="dxa"/>
+            <w:tcW w:w="1865" w:type="pct"/>
             <w:shd w:val="clear" w:color="auto" w:fill="FFFFFF"/>
             <w:vAlign w:val="center"/>
             <w:hideMark/>
@@ -10972,7 +11017,7 @@
         </w:tc>
         <w:tc>
           <w:tcPr>
-            <w:tcW w:w="1134" w:type="dxa"/>
+            <w:tcW w:w="678" w:type="pct"/>
             <w:shd w:val="clear" w:color="auto" w:fill="FFFFFF"/>
             <w:vAlign w:val="center"/>
             <w:hideMark/>
@@ -11001,7 +11046,7 @@
         </w:tc>
         <w:tc>
           <w:tcPr>
-            <w:tcW w:w="1417" w:type="dxa"/>
+            <w:tcW w:w="847" w:type="pct"/>
             <w:shd w:val="clear" w:color="auto" w:fill="FFFFFF"/>
             <w:vAlign w:val="center"/>
             <w:hideMark/>
@@ -11030,7 +11075,7 @@
         </w:tc>
         <w:tc>
           <w:tcPr>
-            <w:tcW w:w="1560" w:type="dxa"/>
+            <w:tcW w:w="933" w:type="pct"/>
             <w:shd w:val="clear" w:color="auto" w:fill="FFFFFF"/>
             <w:vAlign w:val="center"/>
             <w:hideMark/>
@@ -11059,7 +11104,7 @@
         </w:tc>
         <w:tc>
           <w:tcPr>
-            <w:tcW w:w="1134" w:type="dxa"/>
+            <w:tcW w:w="678" w:type="pct"/>
             <w:shd w:val="clear" w:color="auto" w:fill="FFFFFF"/>
             <w:vAlign w:val="center"/>
             <w:hideMark/>
@@ -11090,7 +11135,7 @@
       <w:tr>
         <w:tc>
           <w:tcPr>
-            <w:tcW w:w="3119" w:type="dxa"/>
+            <w:tcW w:w="1865" w:type="pct"/>
             <w:shd w:val="clear" w:color="auto" w:fill="FFFFFF"/>
             <w:vAlign w:val="center"/>
             <w:hideMark/>
@@ -11137,7 +11182,7 @@
         </w:tc>
         <w:tc>
           <w:tcPr>
-            <w:tcW w:w="1134" w:type="dxa"/>
+            <w:tcW w:w="678" w:type="pct"/>
             <w:shd w:val="clear" w:color="auto" w:fill="FFFFFF"/>
             <w:vAlign w:val="center"/>
             <w:hideMark/>
@@ -11166,7 +11211,7 @@
         </w:tc>
         <w:tc>
           <w:tcPr>
-            <w:tcW w:w="1417" w:type="dxa"/>
+            <w:tcW w:w="847" w:type="pct"/>
             <w:shd w:val="clear" w:color="auto" w:fill="FFFFFF"/>
             <w:vAlign w:val="center"/>
             <w:hideMark/>
@@ -11195,7 +11240,7 @@
         </w:tc>
         <w:tc>
           <w:tcPr>
-            <w:tcW w:w="1560" w:type="dxa"/>
+            <w:tcW w:w="933" w:type="pct"/>
             <w:shd w:val="clear" w:color="auto" w:fill="FFFFFF"/>
             <w:vAlign w:val="center"/>
             <w:hideMark/>
@@ -11224,7 +11269,7 @@
         </w:tc>
         <w:tc>
           <w:tcPr>
-            <w:tcW w:w="1134" w:type="dxa"/>
+            <w:tcW w:w="678" w:type="pct"/>
             <w:shd w:val="clear" w:color="auto" w:fill="FFFFFF"/>
             <w:vAlign w:val="center"/>
             <w:hideMark/>
@@ -11255,7 +11300,7 @@
       <w:tr>
         <w:tc>
           <w:tcPr>
-            <w:tcW w:w="3119" w:type="dxa"/>
+            <w:tcW w:w="1865" w:type="pct"/>
             <w:shd w:val="clear" w:color="auto" w:fill="FFFFFF"/>
             <w:vAlign w:val="center"/>
             <w:hideMark/>
@@ -11315,7 +11360,7 @@
         </w:tc>
         <w:tc>
           <w:tcPr>
-            <w:tcW w:w="1134" w:type="dxa"/>
+            <w:tcW w:w="678" w:type="pct"/>
             <w:shd w:val="clear" w:color="auto" w:fill="FFFFFF"/>
             <w:vAlign w:val="center"/>
             <w:hideMark/>
@@ -11344,7 +11389,7 @@
         </w:tc>
         <w:tc>
           <w:tcPr>
-            <w:tcW w:w="1417" w:type="dxa"/>
+            <w:tcW w:w="847" w:type="pct"/>
             <w:shd w:val="clear" w:color="auto" w:fill="FFFFFF"/>
             <w:vAlign w:val="center"/>
             <w:hideMark/>
@@ -11373,7 +11418,7 @@
         </w:tc>
         <w:tc>
           <w:tcPr>
-            <w:tcW w:w="1560" w:type="dxa"/>
+            <w:tcW w:w="933" w:type="pct"/>
             <w:shd w:val="clear" w:color="auto" w:fill="FFFFFF"/>
             <w:vAlign w:val="center"/>
             <w:hideMark/>
@@ -11402,7 +11447,7 @@
         </w:tc>
         <w:tc>
           <w:tcPr>
-            <w:tcW w:w="1134" w:type="dxa"/>
+            <w:tcW w:w="678" w:type="pct"/>
             <w:shd w:val="clear" w:color="auto" w:fill="FFFFFF"/>
             <w:vAlign w:val="center"/>
             <w:hideMark/>
@@ -11433,7 +11478,7 @@
       <w:tr>
         <w:tc>
           <w:tcPr>
-            <w:tcW w:w="3119" w:type="dxa"/>
+            <w:tcW w:w="1865" w:type="pct"/>
             <w:shd w:val="clear" w:color="auto" w:fill="FFFFFF"/>
             <w:vAlign w:val="center"/>
             <w:hideMark/>
@@ -11462,7 +11507,7 @@
         </w:tc>
         <w:tc>
           <w:tcPr>
-            <w:tcW w:w="1134" w:type="dxa"/>
+            <w:tcW w:w="678" w:type="pct"/>
             <w:shd w:val="clear" w:color="auto" w:fill="FFFFFF"/>
             <w:vAlign w:val="center"/>
             <w:hideMark/>
@@ -11491,7 +11536,7 @@
         </w:tc>
         <w:tc>
           <w:tcPr>
-            <w:tcW w:w="1417" w:type="dxa"/>
+            <w:tcW w:w="847" w:type="pct"/>
             <w:shd w:val="clear" w:color="auto" w:fill="FFFFFF"/>
             <w:vAlign w:val="center"/>
             <w:hideMark/>
@@ -11531,7 +11576,7 @@
         </w:tc>
         <w:tc>
           <w:tcPr>
-            <w:tcW w:w="1560" w:type="dxa"/>
+            <w:tcW w:w="933" w:type="pct"/>
             <w:shd w:val="clear" w:color="auto" w:fill="FFFFFF"/>
             <w:vAlign w:val="center"/>
             <w:hideMark/>
@@ -11560,7 +11605,7 @@
         </w:tc>
         <w:tc>
           <w:tcPr>
-            <w:tcW w:w="1134" w:type="dxa"/>
+            <w:tcW w:w="678" w:type="pct"/>
             <w:shd w:val="clear" w:color="auto" w:fill="FFFFFF"/>
             <w:vAlign w:val="center"/>
             <w:hideMark/>
@@ -11591,7 +11636,7 @@
       <w:tr>
         <w:tc>
           <w:tcPr>
-            <w:tcW w:w="3119" w:type="dxa"/>
+            <w:tcW w:w="1865" w:type="pct"/>
             <w:shd w:val="clear" w:color="auto" w:fill="FFFFFF"/>
             <w:vAlign w:val="center"/>
             <w:hideMark/>
@@ -11660,7 +11705,7 @@
         </w:tc>
         <w:tc>
           <w:tcPr>
-            <w:tcW w:w="1134" w:type="dxa"/>
+            <w:tcW w:w="678" w:type="pct"/>
             <w:shd w:val="clear" w:color="auto" w:fill="FFFFFF"/>
             <w:vAlign w:val="center"/>
             <w:hideMark/>
@@ -11689,7 +11734,7 @@
         </w:tc>
         <w:tc>
           <w:tcPr>
-            <w:tcW w:w="1417" w:type="dxa"/>
+            <w:tcW w:w="847" w:type="pct"/>
             <w:shd w:val="clear" w:color="auto" w:fill="FFFFFF"/>
             <w:vAlign w:val="center"/>
             <w:hideMark/>
@@ -11718,7 +11763,7 @@
         </w:tc>
         <w:tc>
           <w:tcPr>
-            <w:tcW w:w="1560" w:type="dxa"/>
+            <w:tcW w:w="933" w:type="pct"/>
             <w:shd w:val="clear" w:color="auto" w:fill="FFFFFF"/>
             <w:vAlign w:val="center"/>
             <w:hideMark/>
@@ -11747,7 +11792,7 @@
         </w:tc>
         <w:tc>
           <w:tcPr>
-            <w:tcW w:w="1134" w:type="dxa"/>
+            <w:tcW w:w="678" w:type="pct"/>
             <w:shd w:val="clear" w:color="auto" w:fill="FFFFFF"/>
             <w:vAlign w:val="center"/>
             <w:hideMark/>
@@ -11778,7 +11823,7 @@
       <w:tr>
         <w:tc>
           <w:tcPr>
-            <w:tcW w:w="3119" w:type="dxa"/>
+            <w:tcW w:w="1865" w:type="pct"/>
             <w:shd w:val="clear" w:color="auto" w:fill="FFFFFF"/>
             <w:vAlign w:val="center"/>
             <w:hideMark/>
@@ -11807,7 +11852,7 @@
         </w:tc>
         <w:tc>
           <w:tcPr>
-            <w:tcW w:w="1134" w:type="dxa"/>
+            <w:tcW w:w="678" w:type="pct"/>
             <w:shd w:val="clear" w:color="auto" w:fill="FFFFFF"/>
             <w:vAlign w:val="center"/>
             <w:hideMark/>
@@ -11836,7 +11881,7 @@
         </w:tc>
         <w:tc>
           <w:tcPr>
-            <w:tcW w:w="1417" w:type="dxa"/>
+            <w:tcW w:w="847" w:type="pct"/>
             <w:shd w:val="clear" w:color="auto" w:fill="FFFFFF"/>
             <w:vAlign w:val="center"/>
             <w:hideMark/>
@@ -11865,7 +11910,7 @@
         </w:tc>
         <w:tc>
           <w:tcPr>
-            <w:tcW w:w="1560" w:type="dxa"/>
+            <w:tcW w:w="933" w:type="pct"/>
             <w:shd w:val="clear" w:color="auto" w:fill="FFFFFF"/>
             <w:vAlign w:val="center"/>
             <w:hideMark/>
@@ -11894,7 +11939,7 @@
         </w:tc>
         <w:tc>
           <w:tcPr>
-            <w:tcW w:w="1134" w:type="dxa"/>
+            <w:tcW w:w="678" w:type="pct"/>
             <w:shd w:val="clear" w:color="auto" w:fill="FFFFFF"/>
             <w:vAlign w:val="center"/>
             <w:hideMark/>
@@ -11925,7 +11970,7 @@
       <w:tr>
         <w:tc>
           <w:tcPr>
-            <w:tcW w:w="3119" w:type="dxa"/>
+            <w:tcW w:w="1865" w:type="pct"/>
             <w:shd w:val="clear" w:color="auto" w:fill="FFFFFF"/>
             <w:vAlign w:val="center"/>
             <w:hideMark/>
@@ -11954,7 +11999,7 @@
         </w:tc>
         <w:tc>
           <w:tcPr>
-            <w:tcW w:w="1134" w:type="dxa"/>
+            <w:tcW w:w="678" w:type="pct"/>
             <w:shd w:val="clear" w:color="auto" w:fill="FFFFFF"/>
             <w:vAlign w:val="center"/>
             <w:hideMark/>
@@ -11983,7 +12028,7 @@
         </w:tc>
         <w:tc>
           <w:tcPr>
-            <w:tcW w:w="1417" w:type="dxa"/>
+            <w:tcW w:w="847" w:type="pct"/>
             <w:shd w:val="clear" w:color="auto" w:fill="FFFFFF"/>
             <w:vAlign w:val="center"/>
             <w:hideMark/>
@@ -12012,7 +12057,7 @@
         </w:tc>
         <w:tc>
           <w:tcPr>
-            <w:tcW w:w="1560" w:type="dxa"/>
+            <w:tcW w:w="933" w:type="pct"/>
             <w:shd w:val="clear" w:color="auto" w:fill="FFFFFF"/>
             <w:vAlign w:val="center"/>
             <w:hideMark/>
@@ -12041,7 +12086,7 @@
         </w:tc>
         <w:tc>
           <w:tcPr>
-            <w:tcW w:w="1134" w:type="dxa"/>
+            <w:tcW w:w="678" w:type="pct"/>
             <w:shd w:val="clear" w:color="auto" w:fill="FFFFFF"/>
             <w:vAlign w:val="center"/>
             <w:hideMark/>
@@ -12072,7 +12117,7 @@
       <w:tr>
         <w:tc>
           <w:tcPr>
-            <w:tcW w:w="3119" w:type="dxa"/>
+            <w:tcW w:w="1865" w:type="pct"/>
             <w:shd w:val="clear" w:color="auto" w:fill="FFFFFF"/>
             <w:vAlign w:val="center"/>
             <w:hideMark/>
@@ -12101,7 +12146,7 @@
         </w:tc>
         <w:tc>
           <w:tcPr>
-            <w:tcW w:w="1134" w:type="dxa"/>
+            <w:tcW w:w="678" w:type="pct"/>
             <w:shd w:val="clear" w:color="auto" w:fill="FFFFFF"/>
             <w:vAlign w:val="center"/>
             <w:hideMark/>
@@ -12130,7 +12175,7 @@
         </w:tc>
         <w:tc>
           <w:tcPr>
-            <w:tcW w:w="1417" w:type="dxa"/>
+            <w:tcW w:w="847" w:type="pct"/>
             <w:shd w:val="clear" w:color="auto" w:fill="FFFFFF"/>
             <w:vAlign w:val="center"/>
             <w:hideMark/>
@@ -12159,7 +12204,7 @@
         </w:tc>
         <w:tc>
           <w:tcPr>
-            <w:tcW w:w="1560" w:type="dxa"/>
+            <w:tcW w:w="933" w:type="pct"/>
             <w:shd w:val="clear" w:color="auto" w:fill="FFFFFF"/>
             <w:vAlign w:val="center"/>
             <w:hideMark/>
@@ -12188,7 +12233,7 @@
         </w:tc>
         <w:tc>
           <w:tcPr>
-            <w:tcW w:w="1134" w:type="dxa"/>
+            <w:tcW w:w="678" w:type="pct"/>
             <w:shd w:val="clear" w:color="auto" w:fill="FFFFFF"/>
             <w:vAlign w:val="center"/>
             <w:hideMark/>
@@ -12219,7 +12264,7 @@
       <w:tr>
         <w:tc>
           <w:tcPr>
-            <w:tcW w:w="3119" w:type="dxa"/>
+            <w:tcW w:w="1865" w:type="pct"/>
             <w:shd w:val="clear" w:color="auto" w:fill="FFFFFF"/>
             <w:vAlign w:val="center"/>
             <w:hideMark/>
@@ -12284,7 +12329,7 @@
         </w:tc>
         <w:tc>
           <w:tcPr>
-            <w:tcW w:w="1134" w:type="dxa"/>
+            <w:tcW w:w="678" w:type="pct"/>
             <w:shd w:val="clear" w:color="auto" w:fill="FFFFFF"/>
             <w:vAlign w:val="center"/>
             <w:hideMark/>
@@ -12313,7 +12358,7 @@
         </w:tc>
         <w:tc>
           <w:tcPr>
-            <w:tcW w:w="1417" w:type="dxa"/>
+            <w:tcW w:w="847" w:type="pct"/>
             <w:shd w:val="clear" w:color="auto" w:fill="FFFFFF"/>
             <w:vAlign w:val="center"/>
             <w:hideMark/>
@@ -12353,7 +12398,7 @@
         </w:tc>
         <w:tc>
           <w:tcPr>
-            <w:tcW w:w="1560" w:type="dxa"/>
+            <w:tcW w:w="933" w:type="pct"/>
             <w:shd w:val="clear" w:color="auto" w:fill="FFFFFF"/>
             <w:vAlign w:val="center"/>
             <w:hideMark/>
@@ -12382,7 +12427,7 @@
         </w:tc>
         <w:tc>
           <w:tcPr>
-            <w:tcW w:w="1134" w:type="dxa"/>
+            <w:tcW w:w="678" w:type="pct"/>
             <w:shd w:val="clear" w:color="auto" w:fill="FFFFFF"/>
             <w:vAlign w:val="center"/>
             <w:hideMark/>
@@ -12413,7 +12458,7 @@
       <w:tr>
         <w:tc>
           <w:tcPr>
-            <w:tcW w:w="3119" w:type="dxa"/>
+            <w:tcW w:w="1865" w:type="pct"/>
             <w:shd w:val="clear" w:color="auto" w:fill="FFFFFF"/>
             <w:vAlign w:val="center"/>
             <w:hideMark/>
@@ -12469,7 +12514,7 @@
         </w:tc>
         <w:tc>
           <w:tcPr>
-            <w:tcW w:w="1134" w:type="dxa"/>
+            <w:tcW w:w="678" w:type="pct"/>
             <w:shd w:val="clear" w:color="auto" w:fill="FFFFFF"/>
             <w:vAlign w:val="center"/>
             <w:hideMark/>
@@ -12498,7 +12543,7 @@
         </w:tc>
         <w:tc>
           <w:tcPr>
-            <w:tcW w:w="1417" w:type="dxa"/>
+            <w:tcW w:w="847" w:type="pct"/>
             <w:shd w:val="clear" w:color="auto" w:fill="FFFFFF"/>
             <w:vAlign w:val="center"/>
             <w:hideMark/>
@@ -12527,7 +12572,7 @@
         </w:tc>
         <w:tc>
           <w:tcPr>
-            <w:tcW w:w="1560" w:type="dxa"/>
+            <w:tcW w:w="933" w:type="pct"/>
             <w:shd w:val="clear" w:color="auto" w:fill="FFFFFF"/>
             <w:vAlign w:val="center"/>
             <w:hideMark/>
@@ -12556,7 +12601,7 @@
         </w:tc>
         <w:tc>
           <w:tcPr>
-            <w:tcW w:w="1134" w:type="dxa"/>
+            <w:tcW w:w="678" w:type="pct"/>
             <w:shd w:val="clear" w:color="auto" w:fill="FFFFFF"/>
             <w:vAlign w:val="center"/>
             <w:hideMark/>
@@ -12587,7 +12632,7 @@
       <w:tr>
         <w:tc>
           <w:tcPr>
-            <w:tcW w:w="3119" w:type="dxa"/>
+            <w:tcW w:w="1865" w:type="pct"/>
             <w:shd w:val="clear" w:color="auto" w:fill="FFFFFF"/>
             <w:vAlign w:val="center"/>
             <w:hideMark/>
@@ -12617,7 +12662,7 @@
         </w:tc>
         <w:tc>
           <w:tcPr>
-            <w:tcW w:w="1134" w:type="dxa"/>
+            <w:tcW w:w="678" w:type="pct"/>
             <w:shd w:val="clear" w:color="auto" w:fill="FFFFFF"/>
             <w:vAlign w:val="center"/>
             <w:hideMark/>
@@ -12647,7 +12692,7 @@
         </w:tc>
         <w:tc>
           <w:tcPr>
-            <w:tcW w:w="1417" w:type="dxa"/>
+            <w:tcW w:w="847" w:type="pct"/>
             <w:shd w:val="clear" w:color="auto" w:fill="FFFFFF"/>
             <w:vAlign w:val="center"/>
             <w:hideMark/>
@@ -12677,7 +12722,7 @@
         </w:tc>
         <w:tc>
           <w:tcPr>
-            <w:tcW w:w="1560" w:type="dxa"/>
+            <w:tcW w:w="933" w:type="pct"/>
             <w:shd w:val="clear" w:color="auto" w:fill="FFFFFF"/>
             <w:vAlign w:val="center"/>
             <w:hideMark/>
@@ -12707,7 +12752,7 @@
         </w:tc>
         <w:tc>
           <w:tcPr>
-            <w:tcW w:w="1134" w:type="dxa"/>
+            <w:tcW w:w="678" w:type="pct"/>
             <w:shd w:val="clear" w:color="auto" w:fill="FFFFFF"/>
             <w:vAlign w:val="center"/>
             <w:hideMark/>
@@ -12739,7 +12784,7 @@
       <w:tr>
         <w:tc>
           <w:tcPr>
-            <w:tcW w:w="3119" w:type="dxa"/>
+            <w:tcW w:w="1865" w:type="pct"/>
             <w:shd w:val="clear" w:color="auto" w:fill="FFFFFF"/>
             <w:vAlign w:val="center"/>
             <w:hideMark/>
@@ -12786,7 +12831,7 @@
         </w:tc>
         <w:tc>
           <w:tcPr>
-            <w:tcW w:w="1134" w:type="dxa"/>
+            <w:tcW w:w="678" w:type="pct"/>
             <w:shd w:val="clear" w:color="auto" w:fill="FFFFFF"/>
             <w:vAlign w:val="center"/>
             <w:hideMark/>
@@ -12815,7 +12860,7 @@
         </w:tc>
         <w:tc>
           <w:tcPr>
-            <w:tcW w:w="1417" w:type="dxa"/>
+            <w:tcW w:w="847" w:type="pct"/>
             <w:shd w:val="clear" w:color="auto" w:fill="FFFFFF"/>
             <w:vAlign w:val="center"/>
             <w:hideMark/>
@@ -12844,7 +12889,7 @@
         </w:tc>
         <w:tc>
           <w:tcPr>
-            <w:tcW w:w="1560" w:type="dxa"/>
+            <w:tcW w:w="933" w:type="pct"/>
             <w:shd w:val="clear" w:color="auto" w:fill="FFFFFF"/>
             <w:vAlign w:val="center"/>
             <w:hideMark/>
@@ -12873,7 +12918,7 @@
         </w:tc>
         <w:tc>
           <w:tcPr>
-            <w:tcW w:w="1134" w:type="dxa"/>
+            <w:tcW w:w="678" w:type="pct"/>
             <w:shd w:val="clear" w:color="auto" w:fill="FFFFFF"/>
             <w:vAlign w:val="center"/>
             <w:hideMark/>
@@ -12904,7 +12949,7 @@
       <w:tr>
         <w:tc>
           <w:tcPr>
-            <w:tcW w:w="3119" w:type="dxa"/>
+            <w:tcW w:w="1865" w:type="pct"/>
             <w:shd w:val="clear" w:color="auto" w:fill="FFFFFF"/>
             <w:vAlign w:val="center"/>
             <w:hideMark/>
@@ -12942,7 +12987,7 @@
         </w:tc>
         <w:tc>
           <w:tcPr>
-            <w:tcW w:w="1134" w:type="dxa"/>
+            <w:tcW w:w="678" w:type="pct"/>
             <w:shd w:val="clear" w:color="auto" w:fill="FFFFFF"/>
             <w:vAlign w:val="center"/>
             <w:hideMark/>
@@ -12971,7 +13016,7 @@
         </w:tc>
         <w:tc>
           <w:tcPr>
-            <w:tcW w:w="1417" w:type="dxa"/>
+            <w:tcW w:w="847" w:type="pct"/>
             <w:shd w:val="clear" w:color="auto" w:fill="FFFFFF"/>
             <w:vAlign w:val="center"/>
             <w:hideMark/>
@@ -13000,7 +13045,7 @@
         </w:tc>
         <w:tc>
           <w:tcPr>
-            <w:tcW w:w="1560" w:type="dxa"/>
+            <w:tcW w:w="933" w:type="pct"/>
             <w:shd w:val="clear" w:color="auto" w:fill="FFFFFF"/>
             <w:vAlign w:val="center"/>
             <w:hideMark/>
@@ -13029,7 +13074,7 @@
         </w:tc>
         <w:tc>
           <w:tcPr>
-            <w:tcW w:w="1134" w:type="dxa"/>
+            <w:tcW w:w="678" w:type="pct"/>
             <w:shd w:val="clear" w:color="auto" w:fill="FFFFFF"/>
             <w:vAlign w:val="center"/>
             <w:hideMark/>
@@ -13060,7 +13105,7 @@
       <w:tr>
         <w:tc>
           <w:tcPr>
-            <w:tcW w:w="3119" w:type="dxa"/>
+            <w:tcW w:w="1865" w:type="pct"/>
             <w:shd w:val="clear" w:color="auto" w:fill="FFFFFF"/>
             <w:vAlign w:val="center"/>
             <w:hideMark/>
@@ -13089,7 +13134,7 @@
         </w:tc>
         <w:tc>
           <w:tcPr>
-            <w:tcW w:w="1134" w:type="dxa"/>
+            <w:tcW w:w="678" w:type="pct"/>
             <w:shd w:val="clear" w:color="auto" w:fill="FFFFFF"/>
             <w:vAlign w:val="center"/>
             <w:hideMark/>
@@ -13118,7 +13163,7 @@
         </w:tc>
         <w:tc>
           <w:tcPr>
-            <w:tcW w:w="1417" w:type="dxa"/>
+            <w:tcW w:w="847" w:type="pct"/>
             <w:shd w:val="clear" w:color="auto" w:fill="FFFFFF"/>
             <w:vAlign w:val="center"/>
             <w:hideMark/>
@@ -13147,7 +13192,7 @@
         </w:tc>
         <w:tc>
           <w:tcPr>
-            <w:tcW w:w="1560" w:type="dxa"/>
+            <w:tcW w:w="933" w:type="pct"/>
             <w:shd w:val="clear" w:color="auto" w:fill="FFFFFF"/>
             <w:vAlign w:val="center"/>
             <w:hideMark/>
@@ -13176,7 +13221,7 @@
         </w:tc>
         <w:tc>
           <w:tcPr>
-            <w:tcW w:w="1134" w:type="dxa"/>
+            <w:tcW w:w="678" w:type="pct"/>
             <w:shd w:val="clear" w:color="auto" w:fill="FFFFFF"/>
             <w:vAlign w:val="center"/>
             <w:hideMark/>
@@ -13216,7 +13261,7 @@
       <w:tr>
         <w:tc>
           <w:tcPr>
-            <w:tcW w:w="3119" w:type="dxa"/>
+            <w:tcW w:w="1865" w:type="pct"/>
             <w:shd w:val="clear" w:color="auto" w:fill="FFFFFF"/>
             <w:vAlign w:val="center"/>
             <w:hideMark/>
@@ -13245,7 +13290,7 @@
         </w:tc>
         <w:tc>
           <w:tcPr>
-            <w:tcW w:w="1134" w:type="dxa"/>
+            <w:tcW w:w="678" w:type="pct"/>
             <w:shd w:val="clear" w:color="auto" w:fill="FFFFFF"/>
             <w:vAlign w:val="center"/>
             <w:hideMark/>
@@ -13274,7 +13319,7 @@
         </w:tc>
         <w:tc>
           <w:tcPr>
-            <w:tcW w:w="1417" w:type="dxa"/>
+            <w:tcW w:w="847" w:type="pct"/>
             <w:shd w:val="clear" w:color="auto" w:fill="FFFFFF"/>
             <w:vAlign w:val="center"/>
             <w:hideMark/>
@@ -13303,7 +13348,7 @@
         </w:tc>
         <w:tc>
           <w:tcPr>
-            <w:tcW w:w="1560" w:type="dxa"/>
+            <w:tcW w:w="933" w:type="pct"/>
             <w:shd w:val="clear" w:color="auto" w:fill="FFFFFF"/>
             <w:vAlign w:val="center"/>
             <w:hideMark/>
@@ -13332,7 +13377,7 @@
         </w:tc>
         <w:tc>
           <w:tcPr>
-            <w:tcW w:w="1134" w:type="dxa"/>
+            <w:tcW w:w="678" w:type="pct"/>
             <w:shd w:val="clear" w:color="auto" w:fill="FFFFFF"/>
             <w:vAlign w:val="center"/>
             <w:hideMark/>
@@ -13372,7 +13417,7 @@
       <w:tr>
         <w:tc>
           <w:tcPr>
-            <w:tcW w:w="3119" w:type="dxa"/>
+            <w:tcW w:w="1865" w:type="pct"/>
             <w:shd w:val="clear" w:color="auto" w:fill="FFFFFF"/>
             <w:vAlign w:val="center"/>
             <w:hideMark/>
@@ -13410,7 +13455,7 @@
         </w:tc>
         <w:tc>
           <w:tcPr>
-            <w:tcW w:w="1134" w:type="dxa"/>
+            <w:tcW w:w="678" w:type="pct"/>
             <w:shd w:val="clear" w:color="auto" w:fill="FFFFFF"/>
             <w:vAlign w:val="center"/>
             <w:hideMark/>
@@ -13439,7 +13484,7 @@
         </w:tc>
         <w:tc>
           <w:tcPr>
-            <w:tcW w:w="1417" w:type="dxa"/>
+            <w:tcW w:w="847" w:type="pct"/>
             <w:shd w:val="clear" w:color="auto" w:fill="FFFFFF"/>
             <w:vAlign w:val="center"/>
             <w:hideMark/>
@@ -13468,7 +13513,7 @@
         </w:tc>
         <w:tc>
           <w:tcPr>
-            <w:tcW w:w="1560" w:type="dxa"/>
+            <w:tcW w:w="933" w:type="pct"/>
             <w:shd w:val="clear" w:color="auto" w:fill="FFFFFF"/>
             <w:vAlign w:val="center"/>
             <w:hideMark/>
@@ -13497,7 +13542,7 @@
         </w:tc>
         <w:tc>
           <w:tcPr>
-            <w:tcW w:w="1134" w:type="dxa"/>
+            <w:tcW w:w="678" w:type="pct"/>
             <w:shd w:val="clear" w:color="auto" w:fill="FFFFFF"/>
             <w:vAlign w:val="center"/>
             <w:hideMark/>
@@ -13528,7 +13573,7 @@
       <w:tr>
         <w:tc>
           <w:tcPr>
-            <w:tcW w:w="3119" w:type="dxa"/>
+            <w:tcW w:w="1865" w:type="pct"/>
             <w:shd w:val="clear" w:color="auto" w:fill="FFFFFF"/>
             <w:vAlign w:val="center"/>
             <w:hideMark/>
@@ -13577,7 +13622,7 @@
         </w:tc>
         <w:tc>
           <w:tcPr>
-            <w:tcW w:w="1134" w:type="dxa"/>
+            <w:tcW w:w="678" w:type="pct"/>
             <w:shd w:val="clear" w:color="auto" w:fill="FFFFFF"/>
             <w:vAlign w:val="center"/>
             <w:hideMark/>
@@ -13606,7 +13651,7 @@
         </w:tc>
         <w:tc>
           <w:tcPr>
-            <w:tcW w:w="1417" w:type="dxa"/>
+            <w:tcW w:w="847" w:type="pct"/>
             <w:shd w:val="clear" w:color="auto" w:fill="FFFFFF"/>
             <w:vAlign w:val="center"/>
             <w:hideMark/>
@@ -13635,7 +13680,7 @@
         </w:tc>
         <w:tc>
           <w:tcPr>
-            <w:tcW w:w="1560" w:type="dxa"/>
+            <w:tcW w:w="933" w:type="pct"/>
             <w:shd w:val="clear" w:color="auto" w:fill="FFFFFF"/>
             <w:vAlign w:val="center"/>
             <w:hideMark/>
@@ -13664,7 +13709,7 @@
         </w:tc>
         <w:tc>
           <w:tcPr>
-            <w:tcW w:w="1134" w:type="dxa"/>
+            <w:tcW w:w="678" w:type="pct"/>
             <w:shd w:val="clear" w:color="auto" w:fill="FFFFFF"/>
             <w:vAlign w:val="center"/>
             <w:hideMark/>
@@ -13695,7 +13740,7 @@
       <w:tr>
         <w:tc>
           <w:tcPr>
-            <w:tcW w:w="3119" w:type="dxa"/>
+            <w:tcW w:w="1865" w:type="pct"/>
             <w:shd w:val="clear" w:color="auto" w:fill="FFFFFF"/>
             <w:vAlign w:val="center"/>
             <w:hideMark/>
@@ -13751,7 +13796,7 @@
         </w:tc>
         <w:tc>
           <w:tcPr>
-            <w:tcW w:w="1134" w:type="dxa"/>
+            <w:tcW w:w="678" w:type="pct"/>
             <w:shd w:val="clear" w:color="auto" w:fill="FFFFFF"/>
             <w:vAlign w:val="center"/>
             <w:hideMark/>
@@ -13780,7 +13825,7 @@
         </w:tc>
         <w:tc>
           <w:tcPr>
-            <w:tcW w:w="1417" w:type="dxa"/>
+            <w:tcW w:w="847" w:type="pct"/>
             <w:shd w:val="clear" w:color="auto" w:fill="FFFFFF"/>
             <w:vAlign w:val="center"/>
             <w:hideMark/>
@@ -13809,7 +13854,7 @@
         </w:tc>
         <w:tc>
           <w:tcPr>
-            <w:tcW w:w="1560" w:type="dxa"/>
+            <w:tcW w:w="933" w:type="pct"/>
             <w:shd w:val="clear" w:color="auto" w:fill="FFFFFF"/>
             <w:vAlign w:val="center"/>
             <w:hideMark/>
@@ -13838,7 +13883,7 @@
         </w:tc>
         <w:tc>
           <w:tcPr>
-            <w:tcW w:w="1134" w:type="dxa"/>
+            <w:tcW w:w="678" w:type="pct"/>
             <w:shd w:val="clear" w:color="auto" w:fill="FFFFFF"/>
             <w:vAlign w:val="center"/>
             <w:hideMark/>
@@ -13869,7 +13914,7 @@
       <w:tr>
         <w:tc>
           <w:tcPr>
-            <w:tcW w:w="3119" w:type="dxa"/>
+            <w:tcW w:w="1865" w:type="pct"/>
             <w:shd w:val="clear" w:color="auto" w:fill="FFFFFF"/>
             <w:vAlign w:val="center"/>
             <w:hideMark/>
@@ -13934,7 +13979,7 @@
         </w:tc>
         <w:tc>
           <w:tcPr>
-            <w:tcW w:w="1134" w:type="dxa"/>
+            <w:tcW w:w="678" w:type="pct"/>
             <w:shd w:val="clear" w:color="auto" w:fill="FFFFFF"/>
             <w:vAlign w:val="center"/>
             <w:hideMark/>
@@ -13963,7 +14008,7 @@
         </w:tc>
         <w:tc>
           <w:tcPr>
-            <w:tcW w:w="1417" w:type="dxa"/>
+            <w:tcW w:w="847" w:type="pct"/>
             <w:shd w:val="clear" w:color="auto" w:fill="FFFFFF"/>
             <w:vAlign w:val="center"/>
             <w:hideMark/>
@@ -13992,7 +14037,7 @@
         </w:tc>
         <w:tc>
           <w:tcPr>
-            <w:tcW w:w="1560" w:type="dxa"/>
+            <w:tcW w:w="933" w:type="pct"/>
             <w:shd w:val="clear" w:color="auto" w:fill="FFFFFF"/>
             <w:vAlign w:val="center"/>
             <w:hideMark/>
@@ -14021,7 +14066,7 @@
         </w:tc>
         <w:tc>
           <w:tcPr>
-            <w:tcW w:w="1134" w:type="dxa"/>
+            <w:tcW w:w="678" w:type="pct"/>
             <w:shd w:val="clear" w:color="auto" w:fill="FFFFFF"/>
             <w:vAlign w:val="center"/>
             <w:hideMark/>
@@ -14052,7 +14097,7 @@
       <w:tr>
         <w:tc>
           <w:tcPr>
-            <w:tcW w:w="3119" w:type="dxa"/>
+            <w:tcW w:w="1865" w:type="pct"/>
             <w:shd w:val="clear" w:color="auto" w:fill="FFFFFF"/>
             <w:vAlign w:val="center"/>
             <w:hideMark/>
@@ -14099,7 +14144,7 @@
         </w:tc>
         <w:tc>
           <w:tcPr>
-            <w:tcW w:w="1134" w:type="dxa"/>
+            <w:tcW w:w="678" w:type="pct"/>
             <w:shd w:val="clear" w:color="auto" w:fill="FFFFFF"/>
             <w:vAlign w:val="center"/>
             <w:hideMark/>
@@ -14128,7 +14173,7 @@
         </w:tc>
         <w:tc>
           <w:tcPr>
-            <w:tcW w:w="1417" w:type="dxa"/>
+            <w:tcW w:w="847" w:type="pct"/>
             <w:shd w:val="clear" w:color="auto" w:fill="FFFFFF"/>
             <w:vAlign w:val="center"/>
             <w:hideMark/>
@@ -14168,7 +14213,7 @@
         </w:tc>
         <w:tc>
           <w:tcPr>
-            <w:tcW w:w="1560" w:type="dxa"/>
+            <w:tcW w:w="933" w:type="pct"/>
             <w:shd w:val="clear" w:color="auto" w:fill="FFFFFF"/>
             <w:vAlign w:val="center"/>
             <w:hideMark/>
@@ -14208,7 +14253,7 @@
         </w:tc>
         <w:tc>
           <w:tcPr>
-            <w:tcW w:w="1134" w:type="dxa"/>
+            <w:tcW w:w="678" w:type="pct"/>
             <w:shd w:val="clear" w:color="auto" w:fill="FFFFFF"/>
             <w:vAlign w:val="center"/>
             <w:hideMark/>
@@ -14239,7 +14284,7 @@
       <w:tr>
         <w:tc>
           <w:tcPr>
-            <w:tcW w:w="3119" w:type="dxa"/>
+            <w:tcW w:w="1865" w:type="pct"/>
             <w:shd w:val="clear" w:color="auto" w:fill="FFFFFF"/>
             <w:vAlign w:val="center"/>
             <w:hideMark/>
@@ -14268,7 +14313,7 @@
         </w:tc>
         <w:tc>
           <w:tcPr>
-            <w:tcW w:w="1134" w:type="dxa"/>
+            <w:tcW w:w="678" w:type="pct"/>
             <w:shd w:val="clear" w:color="auto" w:fill="FFFFFF"/>
             <w:vAlign w:val="center"/>
             <w:hideMark/>
@@ -14297,7 +14342,7 @@
         </w:tc>
         <w:tc>
           <w:tcPr>
-            <w:tcW w:w="1417" w:type="dxa"/>
+            <w:tcW w:w="847" w:type="pct"/>
             <w:shd w:val="clear" w:color="auto" w:fill="FFFFFF"/>
             <w:vAlign w:val="center"/>
             <w:hideMark/>
@@ -14337,7 +14382,7 @@
         </w:tc>
         <w:tc>
           <w:tcPr>
-            <w:tcW w:w="1560" w:type="dxa"/>
+            <w:tcW w:w="933" w:type="pct"/>
             <w:shd w:val="clear" w:color="auto" w:fill="FFFFFF"/>
             <w:vAlign w:val="center"/>
             <w:hideMark/>
@@ -14377,7 +14422,7 @@
         </w:tc>
         <w:tc>
           <w:tcPr>
-            <w:tcW w:w="1134" w:type="dxa"/>
+            <w:tcW w:w="678" w:type="pct"/>
             <w:shd w:val="clear" w:color="auto" w:fill="FFFFFF"/>
             <w:vAlign w:val="center"/>
             <w:hideMark/>
@@ -14408,7 +14453,7 @@
       <w:tr>
         <w:tc>
           <w:tcPr>
-            <w:tcW w:w="3119" w:type="dxa"/>
+            <w:tcW w:w="1865" w:type="pct"/>
             <w:shd w:val="clear" w:color="auto" w:fill="FFFFFF"/>
             <w:vAlign w:val="center"/>
             <w:hideMark/>
@@ -14440,7 +14485,7 @@
         </w:tc>
         <w:tc>
           <w:tcPr>
-            <w:tcW w:w="1134" w:type="dxa"/>
+            <w:tcW w:w="678" w:type="pct"/>
             <w:shd w:val="clear" w:color="auto" w:fill="FFFFFF"/>
             <w:vAlign w:val="center"/>
             <w:hideMark/>
@@ -14470,7 +14515,7 @@
         </w:tc>
         <w:tc>
           <w:tcPr>
-            <w:tcW w:w="1417" w:type="dxa"/>
+            <w:tcW w:w="847" w:type="pct"/>
             <w:shd w:val="clear" w:color="auto" w:fill="FFFFFF"/>
             <w:vAlign w:val="center"/>
             <w:hideMark/>
@@ -14500,7 +14545,7 @@
         </w:tc>
         <w:tc>
           <w:tcPr>
-            <w:tcW w:w="1560" w:type="dxa"/>
+            <w:tcW w:w="933" w:type="pct"/>
             <w:shd w:val="clear" w:color="auto" w:fill="FFFFFF"/>
             <w:vAlign w:val="center"/>
             <w:hideMark/>
@@ -14530,7 +14575,7 @@
         </w:tc>
         <w:tc>
           <w:tcPr>
-            <w:tcW w:w="1134" w:type="dxa"/>
+            <w:tcW w:w="678" w:type="pct"/>
             <w:shd w:val="clear" w:color="auto" w:fill="FFFFFF"/>
             <w:vAlign w:val="center"/>
             <w:hideMark/>
@@ -14562,7 +14607,7 @@
       <w:tr>
         <w:tc>
           <w:tcPr>
-            <w:tcW w:w="3119" w:type="dxa"/>
+            <w:tcW w:w="1865" w:type="pct"/>
             <w:shd w:val="clear" w:color="auto" w:fill="FFFFFF"/>
             <w:vAlign w:val="center"/>
             <w:hideMark/>
@@ -14645,7 +14690,7 @@
         </w:tc>
         <w:tc>
           <w:tcPr>
-            <w:tcW w:w="1134" w:type="dxa"/>
+            <w:tcW w:w="678" w:type="pct"/>
             <w:shd w:val="clear" w:color="auto" w:fill="FFFFFF"/>
             <w:vAlign w:val="center"/>
             <w:hideMark/>
@@ -14674,7 +14719,7 @@
         </w:tc>
         <w:tc>
           <w:tcPr>
-            <w:tcW w:w="1417" w:type="dxa"/>
+            <w:tcW w:w="847" w:type="pct"/>
             <w:shd w:val="clear" w:color="auto" w:fill="FFFFFF"/>
             <w:vAlign w:val="center"/>
             <w:hideMark/>
@@ -14694,7 +14739,7 @@
         </w:tc>
         <w:tc>
           <w:tcPr>
-            <w:tcW w:w="1560" w:type="dxa"/>
+            <w:tcW w:w="933" w:type="pct"/>
             <w:shd w:val="clear" w:color="auto" w:fill="FFFFFF"/>
             <w:vAlign w:val="center"/>
             <w:hideMark/>
@@ -14714,7 +14759,7 @@
         </w:tc>
         <w:tc>
           <w:tcPr>
-            <w:tcW w:w="1134" w:type="dxa"/>
+            <w:tcW w:w="678" w:type="pct"/>
             <w:shd w:val="clear" w:color="auto" w:fill="FFFFFF"/>
             <w:vAlign w:val="center"/>
             <w:hideMark/>
@@ -14745,7 +14790,7 @@
       <w:tr>
         <w:tc>
           <w:tcPr>
-            <w:tcW w:w="3119" w:type="dxa"/>
+            <w:tcW w:w="1865" w:type="pct"/>
             <w:shd w:val="clear" w:color="auto" w:fill="FFFFFF"/>
             <w:vAlign w:val="center"/>
             <w:hideMark/>
@@ -14792,7 +14837,7 @@
         </w:tc>
         <w:tc>
           <w:tcPr>
-            <w:tcW w:w="1134" w:type="dxa"/>
+            <w:tcW w:w="678" w:type="pct"/>
             <w:shd w:val="clear" w:color="auto" w:fill="FFFFFF"/>
             <w:vAlign w:val="center"/>
             <w:hideMark/>
@@ -14821,7 +14866,7 @@
         </w:tc>
         <w:tc>
           <w:tcPr>
-            <w:tcW w:w="1417" w:type="dxa"/>
+            <w:tcW w:w="847" w:type="pct"/>
             <w:shd w:val="clear" w:color="auto" w:fill="FFFFFF"/>
             <w:vAlign w:val="center"/>
             <w:hideMark/>
@@ -14841,7 +14886,7 @@
         </w:tc>
         <w:tc>
           <w:tcPr>
-            <w:tcW w:w="1560" w:type="dxa"/>
+            <w:tcW w:w="933" w:type="pct"/>
             <w:shd w:val="clear" w:color="auto" w:fill="FFFFFF"/>
             <w:vAlign w:val="center"/>
             <w:hideMark/>
@@ -14861,7 +14906,7 @@
         </w:tc>
         <w:tc>
           <w:tcPr>
-            <w:tcW w:w="1134" w:type="dxa"/>
+            <w:tcW w:w="678" w:type="pct"/>
             <w:shd w:val="clear" w:color="auto" w:fill="FFFFFF"/>
             <w:vAlign w:val="center"/>
             <w:hideMark/>
@@ -14892,7 +14937,7 @@
       <w:tr>
         <w:tc>
           <w:tcPr>
-            <w:tcW w:w="3119" w:type="dxa"/>
+            <w:tcW w:w="1865" w:type="pct"/>
             <w:shd w:val="clear" w:color="auto" w:fill="FFFFFF"/>
             <w:vAlign w:val="center"/>
             <w:hideMark/>
@@ -14939,7 +14984,7 @@
         </w:tc>
         <w:tc>
           <w:tcPr>
-            <w:tcW w:w="1134" w:type="dxa"/>
+            <w:tcW w:w="678" w:type="pct"/>
             <w:shd w:val="clear" w:color="auto" w:fill="FFFFFF"/>
             <w:vAlign w:val="center"/>
             <w:hideMark/>
@@ -14968,7 +15013,7 @@
         </w:tc>
         <w:tc>
           <w:tcPr>
-            <w:tcW w:w="1417" w:type="dxa"/>
+            <w:tcW w:w="847" w:type="pct"/>
             <w:shd w:val="clear" w:color="auto" w:fill="FFFFFF"/>
             <w:vAlign w:val="center"/>
             <w:hideMark/>
@@ -14988,7 +15033,7 @@
         </w:tc>
         <w:tc>
           <w:tcPr>
-            <w:tcW w:w="1560" w:type="dxa"/>
+            <w:tcW w:w="933" w:type="pct"/>
             <w:shd w:val="clear" w:color="auto" w:fill="FFFFFF"/>
             <w:vAlign w:val="center"/>
             <w:hideMark/>
@@ -15008,7 +15053,7 @@
         </w:tc>
         <w:tc>
           <w:tcPr>
-            <w:tcW w:w="1134" w:type="dxa"/>
+            <w:tcW w:w="678" w:type="pct"/>
             <w:shd w:val="clear" w:color="auto" w:fill="FFFFFF"/>
             <w:vAlign w:val="center"/>
             <w:hideMark/>
@@ -15039,7 +15084,7 @@
       <w:tr>
         <w:tc>
           <w:tcPr>
-            <w:tcW w:w="3119" w:type="dxa"/>
+            <w:tcW w:w="1865" w:type="pct"/>
             <w:shd w:val="clear" w:color="auto" w:fill="FFFFFF"/>
             <w:vAlign w:val="center"/>
             <w:hideMark/>
@@ -15104,7 +15149,7 @@
         </w:tc>
         <w:tc>
           <w:tcPr>
-            <w:tcW w:w="1134" w:type="dxa"/>
+            <w:tcW w:w="678" w:type="pct"/>
             <w:shd w:val="clear" w:color="auto" w:fill="FFFFFF"/>
             <w:vAlign w:val="center"/>
             <w:hideMark/>
@@ -15133,7 +15178,7 @@
         </w:tc>
         <w:tc>
           <w:tcPr>
-            <w:tcW w:w="1417" w:type="dxa"/>
+            <w:tcW w:w="847" w:type="pct"/>
             <w:shd w:val="clear" w:color="auto" w:fill="FFFFFF"/>
             <w:vAlign w:val="center"/>
             <w:hideMark/>
@@ -15153,7 +15198,7 @@
         </w:tc>
         <w:tc>
           <w:tcPr>
-            <w:tcW w:w="1560" w:type="dxa"/>
+            <w:tcW w:w="933" w:type="pct"/>
             <w:shd w:val="clear" w:color="auto" w:fill="FFFFFF"/>
             <w:vAlign w:val="center"/>
             <w:hideMark/>
@@ -15173,7 +15218,7 @@
         </w:tc>
         <w:tc>
           <w:tcPr>
-            <w:tcW w:w="1134" w:type="dxa"/>
+            <w:tcW w:w="678" w:type="pct"/>
             <w:shd w:val="clear" w:color="auto" w:fill="FFFFFF"/>
             <w:vAlign w:val="center"/>
             <w:hideMark/>
@@ -15204,7 +15249,7 @@
       <w:tr>
         <w:tc>
           <w:tcPr>
-            <w:tcW w:w="3119" w:type="dxa"/>
+            <w:tcW w:w="1865" w:type="pct"/>
             <w:shd w:val="clear" w:color="auto" w:fill="FFFFFF"/>
             <w:vAlign w:val="center"/>
             <w:hideMark/>
@@ -15236,7 +15281,7 @@
         </w:tc>
         <w:tc>
           <w:tcPr>
-            <w:tcW w:w="1134" w:type="dxa"/>
+            <w:tcW w:w="678" w:type="pct"/>
             <w:shd w:val="clear" w:color="auto" w:fill="FFFFFF"/>
             <w:vAlign w:val="center"/>
             <w:hideMark/>
@@ -15266,7 +15311,7 @@
         </w:tc>
         <w:tc>
           <w:tcPr>
-            <w:tcW w:w="1417" w:type="dxa"/>
+            <w:tcW w:w="847" w:type="pct"/>
             <w:shd w:val="clear" w:color="auto" w:fill="FFFFFF"/>
             <w:vAlign w:val="center"/>
             <w:hideMark/>
@@ -15296,7 +15341,7 @@
         </w:tc>
         <w:tc>
           <w:tcPr>
-            <w:tcW w:w="1560" w:type="dxa"/>
+            <w:tcW w:w="933" w:type="pct"/>
             <w:shd w:val="clear" w:color="auto" w:fill="FFFFFF"/>
             <w:vAlign w:val="center"/>
             <w:hideMark/>
@@ -15326,7 +15371,7 @@
         </w:tc>
         <w:tc>
           <w:tcPr>
-            <w:tcW w:w="1134" w:type="dxa"/>
+            <w:tcW w:w="678" w:type="pct"/>
             <w:shd w:val="clear" w:color="auto" w:fill="FFFFFF"/>
             <w:vAlign w:val="center"/>
             <w:hideMark/>
@@ -15358,7 +15403,7 @@
       <w:tr>
         <w:tc>
           <w:tcPr>
-            <w:tcW w:w="3119" w:type="dxa"/>
+            <w:tcW w:w="1865" w:type="pct"/>
             <w:shd w:val="clear" w:color="auto" w:fill="FFFFFF"/>
             <w:vAlign w:val="center"/>
             <w:hideMark/>
@@ -15384,14 +15429,13 @@
                 <w:sz w:val="20"/>
                 <w:szCs w:val="20"/>
               </w:rPr>
-              <w:lastRenderedPageBreak/>
               <w:t>Sprint 4</w:t>
             </w:r>
           </w:p>
         </w:tc>
         <w:tc>
           <w:tcPr>
-            <w:tcW w:w="1134" w:type="dxa"/>
+            <w:tcW w:w="678" w:type="pct"/>
             <w:shd w:val="clear" w:color="auto" w:fill="FFFFFF"/>
             <w:vAlign w:val="center"/>
             <w:hideMark/>
@@ -15421,7 +15465,7 @@
         </w:tc>
         <w:tc>
           <w:tcPr>
-            <w:tcW w:w="1417" w:type="dxa"/>
+            <w:tcW w:w="847" w:type="pct"/>
             <w:shd w:val="clear" w:color="auto" w:fill="FFFFFF"/>
             <w:vAlign w:val="center"/>
             <w:hideMark/>
@@ -15451,7 +15495,7 @@
         </w:tc>
         <w:tc>
           <w:tcPr>
-            <w:tcW w:w="1560" w:type="dxa"/>
+            <w:tcW w:w="933" w:type="pct"/>
             <w:shd w:val="clear" w:color="auto" w:fill="FFFFFF"/>
             <w:vAlign w:val="center"/>
             <w:hideMark/>
@@ -15481,7 +15525,7 @@
         </w:tc>
         <w:tc>
           <w:tcPr>
-            <w:tcW w:w="1134" w:type="dxa"/>
+            <w:tcW w:w="678" w:type="pct"/>
             <w:shd w:val="clear" w:color="auto" w:fill="FFFFFF"/>
             <w:vAlign w:val="center"/>
             <w:hideMark/>
@@ -15513,7 +15557,7 @@
       <w:tr>
         <w:tc>
           <w:tcPr>
-            <w:tcW w:w="3119" w:type="dxa"/>
+            <w:tcW w:w="1865" w:type="pct"/>
             <w:shd w:val="clear" w:color="auto" w:fill="FFFFFF"/>
             <w:vAlign w:val="center"/>
             <w:hideMark/>
@@ -15545,7 +15589,7 @@
         </w:tc>
         <w:tc>
           <w:tcPr>
-            <w:tcW w:w="1134" w:type="dxa"/>
+            <w:tcW w:w="678" w:type="pct"/>
             <w:shd w:val="clear" w:color="auto" w:fill="FFFFFF"/>
             <w:vAlign w:val="center"/>
             <w:hideMark/>
@@ -15575,7 +15619,7 @@
         </w:tc>
         <w:tc>
           <w:tcPr>
-            <w:tcW w:w="1417" w:type="dxa"/>
+            <w:tcW w:w="847" w:type="pct"/>
             <w:shd w:val="clear" w:color="auto" w:fill="FFFFFF"/>
             <w:vAlign w:val="center"/>
             <w:hideMark/>
@@ -15605,7 +15649,7 @@
         </w:tc>
         <w:tc>
           <w:tcPr>
-            <w:tcW w:w="1560" w:type="dxa"/>
+            <w:tcW w:w="933" w:type="pct"/>
             <w:shd w:val="clear" w:color="auto" w:fill="FFFFFF"/>
             <w:vAlign w:val="center"/>
             <w:hideMark/>
@@ -15635,7 +15679,7 @@
         </w:tc>
         <w:tc>
           <w:tcPr>
-            <w:tcW w:w="1134" w:type="dxa"/>
+            <w:tcW w:w="678" w:type="pct"/>
             <w:shd w:val="clear" w:color="auto" w:fill="FFFFFF"/>
             <w:vAlign w:val="center"/>
             <w:hideMark/>
@@ -15667,7 +15711,7 @@
       <w:tr>
         <w:tc>
           <w:tcPr>
-            <w:tcW w:w="3119" w:type="dxa"/>
+            <w:tcW w:w="1865" w:type="pct"/>
             <w:shd w:val="clear" w:color="auto" w:fill="FFFFFF"/>
             <w:vAlign w:val="center"/>
             <w:hideMark/>
@@ -15697,7 +15741,7 @@
         </w:tc>
         <w:tc>
           <w:tcPr>
-            <w:tcW w:w="1134" w:type="dxa"/>
+            <w:tcW w:w="678" w:type="pct"/>
             <w:shd w:val="clear" w:color="auto" w:fill="FFFFFF"/>
             <w:vAlign w:val="center"/>
             <w:hideMark/>
@@ -15727,7 +15771,7 @@
         </w:tc>
         <w:tc>
           <w:tcPr>
-            <w:tcW w:w="1417" w:type="dxa"/>
+            <w:tcW w:w="847" w:type="pct"/>
             <w:shd w:val="clear" w:color="auto" w:fill="FFFFFF"/>
             <w:vAlign w:val="center"/>
             <w:hideMark/>
@@ -15757,7 +15801,7 @@
         </w:tc>
         <w:tc>
           <w:tcPr>
-            <w:tcW w:w="1560" w:type="dxa"/>
+            <w:tcW w:w="933" w:type="pct"/>
             <w:shd w:val="clear" w:color="auto" w:fill="FFFFFF"/>
             <w:vAlign w:val="center"/>
             <w:hideMark/>
@@ -15787,7 +15831,7 @@
         </w:tc>
         <w:tc>
           <w:tcPr>
-            <w:tcW w:w="1134" w:type="dxa"/>
+            <w:tcW w:w="678" w:type="pct"/>
             <w:shd w:val="clear" w:color="auto" w:fill="FFFFFF"/>
             <w:vAlign w:val="center"/>
             <w:hideMark/>
@@ -15819,7 +15863,7 @@
       <w:tr>
         <w:tc>
           <w:tcPr>
-            <w:tcW w:w="3119" w:type="dxa"/>
+            <w:tcW w:w="1865" w:type="pct"/>
             <w:shd w:val="clear" w:color="auto" w:fill="FFFFFF"/>
             <w:vAlign w:val="center"/>
             <w:hideMark/>
@@ -15845,13 +15889,14 @@
                 <w:sz w:val="20"/>
                 <w:szCs w:val="20"/>
               </w:rPr>
+              <w:lastRenderedPageBreak/>
               <w:t xml:space="preserve">Sprint 6 </w:t>
             </w:r>
           </w:p>
         </w:tc>
         <w:tc>
           <w:tcPr>
-            <w:tcW w:w="1134" w:type="dxa"/>
+            <w:tcW w:w="678" w:type="pct"/>
             <w:shd w:val="clear" w:color="auto" w:fill="FFFFFF"/>
             <w:vAlign w:val="center"/>
             <w:hideMark/>
@@ -15881,7 +15926,7 @@
         </w:tc>
         <w:tc>
           <w:tcPr>
-            <w:tcW w:w="1417" w:type="dxa"/>
+            <w:tcW w:w="847" w:type="pct"/>
             <w:shd w:val="clear" w:color="auto" w:fill="FFFFFF"/>
             <w:vAlign w:val="center"/>
             <w:hideMark/>
@@ -15911,7 +15956,7 @@
         </w:tc>
         <w:tc>
           <w:tcPr>
-            <w:tcW w:w="1560" w:type="dxa"/>
+            <w:tcW w:w="933" w:type="pct"/>
             <w:shd w:val="clear" w:color="auto" w:fill="FFFFFF"/>
             <w:vAlign w:val="center"/>
             <w:hideMark/>
@@ -15941,7 +15986,7 @@
         </w:tc>
         <w:tc>
           <w:tcPr>
-            <w:tcW w:w="1134" w:type="dxa"/>
+            <w:tcW w:w="678" w:type="pct"/>
             <w:shd w:val="clear" w:color="auto" w:fill="FFFFFF"/>
             <w:vAlign w:val="center"/>
             <w:hideMark/>
@@ -15973,7 +16018,7 @@
       <w:tr>
         <w:tc>
           <w:tcPr>
-            <w:tcW w:w="3119" w:type="dxa"/>
+            <w:tcW w:w="1865" w:type="pct"/>
             <w:shd w:val="clear" w:color="auto" w:fill="FFFFFF"/>
             <w:vAlign w:val="center"/>
             <w:hideMark/>
@@ -16005,7 +16050,7 @@
         </w:tc>
         <w:tc>
           <w:tcPr>
-            <w:tcW w:w="1134" w:type="dxa"/>
+            <w:tcW w:w="678" w:type="pct"/>
             <w:shd w:val="clear" w:color="auto" w:fill="FFFFFF"/>
             <w:vAlign w:val="center"/>
             <w:hideMark/>
@@ -16035,7 +16080,7 @@
         </w:tc>
         <w:tc>
           <w:tcPr>
-            <w:tcW w:w="1417" w:type="dxa"/>
+            <w:tcW w:w="847" w:type="pct"/>
             <w:shd w:val="clear" w:color="auto" w:fill="FFFFFF"/>
             <w:vAlign w:val="center"/>
             <w:hideMark/>
@@ -16065,7 +16110,7 @@
         </w:tc>
         <w:tc>
           <w:tcPr>
-            <w:tcW w:w="1560" w:type="dxa"/>
+            <w:tcW w:w="933" w:type="pct"/>
             <w:shd w:val="clear" w:color="auto" w:fill="FFFFFF"/>
             <w:vAlign w:val="center"/>
             <w:hideMark/>
@@ -16095,7 +16140,7 @@
         </w:tc>
         <w:tc>
           <w:tcPr>
-            <w:tcW w:w="1134" w:type="dxa"/>
+            <w:tcW w:w="678" w:type="pct"/>
             <w:shd w:val="clear" w:color="auto" w:fill="FFFFFF"/>
             <w:vAlign w:val="center"/>
             <w:hideMark/>
@@ -16127,7 +16172,7 @@
       <w:tr>
         <w:tc>
           <w:tcPr>
-            <w:tcW w:w="3119" w:type="dxa"/>
+            <w:tcW w:w="1865" w:type="pct"/>
             <w:shd w:val="clear" w:color="auto" w:fill="FFFFFF"/>
             <w:vAlign w:val="center"/>
             <w:hideMark/>
@@ -16159,7 +16204,7 @@
         </w:tc>
         <w:tc>
           <w:tcPr>
-            <w:tcW w:w="1134" w:type="dxa"/>
+            <w:tcW w:w="678" w:type="pct"/>
             <w:shd w:val="clear" w:color="auto" w:fill="FFFFFF"/>
             <w:vAlign w:val="center"/>
             <w:hideMark/>
@@ -16189,7 +16234,7 @@
         </w:tc>
         <w:tc>
           <w:tcPr>
-            <w:tcW w:w="1417" w:type="dxa"/>
+            <w:tcW w:w="847" w:type="pct"/>
             <w:shd w:val="clear" w:color="auto" w:fill="FFFFFF"/>
             <w:vAlign w:val="center"/>
             <w:hideMark/>
@@ -16219,7 +16264,7 @@
         </w:tc>
         <w:tc>
           <w:tcPr>
-            <w:tcW w:w="1560" w:type="dxa"/>
+            <w:tcW w:w="933" w:type="pct"/>
             <w:shd w:val="clear" w:color="auto" w:fill="FFFFFF"/>
             <w:vAlign w:val="center"/>
             <w:hideMark/>
@@ -16249,7 +16294,7 @@
         </w:tc>
         <w:tc>
           <w:tcPr>
-            <w:tcW w:w="1134" w:type="dxa"/>
+            <w:tcW w:w="678" w:type="pct"/>
             <w:shd w:val="clear" w:color="auto" w:fill="FFFFFF"/>
             <w:vAlign w:val="center"/>
             <w:hideMark/>
@@ -16289,12 +16334,12 @@
         <w:br w:type="page"/>
       </w:r>
     </w:p>
-    <w:bookmarkStart w:id="31" w:name="_Toc295060770" w:displacedByCustomXml="next"/>
-    <w:bookmarkStart w:id="32" w:name="_Toc293831063" w:displacedByCustomXml="next"/>
-    <w:bookmarkStart w:id="33" w:name="_Toc293830976" w:displacedByCustomXml="next"/>
-    <w:bookmarkStart w:id="34" w:name="_Toc293830894" w:displacedByCustomXml="next"/>
-    <w:bookmarkStart w:id="35" w:name="_Toc293830721" w:displacedByCustomXml="next"/>
-    <w:bookmarkStart w:id="36" w:name="_Toc293830635" w:displacedByCustomXml="next"/>
+    <w:bookmarkStart w:id="31" w:name="_Toc293830635" w:displacedByCustomXml="next"/>
+    <w:bookmarkStart w:id="32" w:name="_Toc293830721" w:displacedByCustomXml="next"/>
+    <w:bookmarkStart w:id="33" w:name="_Toc293830894" w:displacedByCustomXml="next"/>
+    <w:bookmarkStart w:id="34" w:name="_Toc293830976" w:displacedByCustomXml="next"/>
+    <w:bookmarkStart w:id="35" w:name="_Toc293831063" w:displacedByCustomXml="next"/>
+    <w:bookmarkStart w:id="36" w:name="_Toc295060770" w:displacedByCustomXml="next"/>
     <w:sdt>
       <w:sdtPr>
         <w:rPr>
@@ -16462,27 +16507,14 @@
             </w:rPr>
             <w:t xml:space="preserve">Capítulo: </w:t>
           </w:r>
-          <w:r>
-            <w:fldChar w:fldCharType="begin"/>
-          </w:r>
-          <w:r>
-            <w:instrText xml:space="preserve"> STYLEREF  "1"  </w:instrText>
-          </w:r>
-          <w:r>
-            <w:fldChar w:fldCharType="separate"/>
-          </w:r>
-          <w:r>
-            <w:rPr>
-              <w:noProof/>
-            </w:rPr>
-            <w:t>Introducción</w:t>
-          </w:r>
-          <w:r>
-            <w:rPr>
-              <w:noProof/>
-            </w:rPr>
-            <w:fldChar w:fldCharType="end"/>
-          </w:r>
+          <w:fldSimple w:instr=" STYLEREF  &quot;1&quot;  ">
+            <w:r>
+              <w:rPr>
+                <w:noProof/>
+              </w:rPr>
+              <w:t>Introducción</w:t>
+            </w:r>
+          </w:fldSimple>
         </w:p>
       </w:tc>
     </w:tr>
@@ -16533,7 +16565,7 @@
               <w:szCs w:val="40"/>
               <w:lang w:val="es-ES"/>
             </w:rPr>
-            <w:t>3</w:t>
+            <w:t>2</w:t>
           </w:r>
           <w:r>
             <w:rPr>
@@ -16854,7 +16886,7 @@
               <w:szCs w:val="16"/>
             </w:rPr>
             <w:drawing>
-              <wp:anchor distT="0" distB="0" distL="114300" distR="114300" simplePos="0" relativeHeight="251659264" behindDoc="1" locked="0" layoutInCell="1" allowOverlap="1" wp14:anchorId="42F92831" wp14:editId="6B87A75B">
+              <wp:anchor distT="0" distB="0" distL="114300" distR="114300" simplePos="0" relativeHeight="251659264" behindDoc="1" locked="0" layoutInCell="1" allowOverlap="1" wp14:anchorId="2D07F003" wp14:editId="248F6D59">
                 <wp:simplePos x="0" y="0"/>
                 <wp:positionH relativeFrom="column">
                   <wp:posOffset>2387600</wp:posOffset>
@@ -16948,6 +16980,12 @@
   <w:p>
     <w:pPr>
       <w:pStyle w:val="Encabezado"/>
+      <w:tabs>
+        <w:tab w:val="clear" w:pos="4419"/>
+        <w:tab w:val="clear" w:pos="8838"/>
+        <w:tab w:val="left" w:pos="1713"/>
+      </w:tabs>
+      <w:spacing w:before="0"/>
       <w:ind w:firstLine="0"/>
     </w:pPr>
   </w:p>
@@ -22480,102 +22518,102 @@
     </dgm:pt>
   </dgm:ptLst>
   <dgm:cxnLst>
-    <dgm:cxn modelId="{696587FD-A29A-4916-B21F-0770C40BDAE3}" type="presOf" srcId="{5AB0E242-B978-49D5-BD51-71D6ABD7C57E}" destId="{CD06265E-0D30-4124-AD6D-C529D7C56CF4}" srcOrd="0" destOrd="0" presId="urn:microsoft.com/office/officeart/2005/8/layout/hierarchy2"/>
-    <dgm:cxn modelId="{3C0D84F2-AE23-4BF0-AF98-614E8E24F612}" type="presOf" srcId="{5A06C705-88BC-4E14-9FBE-5CFDC6FC5F4E}" destId="{D7011914-10FD-4F80-B767-A65FA2FCA1A1}" srcOrd="0" destOrd="0" presId="urn:microsoft.com/office/officeart/2005/8/layout/hierarchy2"/>
-    <dgm:cxn modelId="{66837F91-78BA-4C10-A0CC-3CCE21DFCBEA}" type="presOf" srcId="{7CDDD356-B913-4113-B25E-3D4652BD36B8}" destId="{9EABDAA0-5667-4187-8E83-B58BF3A33C85}" srcOrd="0" destOrd="0" presId="urn:microsoft.com/office/officeart/2005/8/layout/hierarchy2"/>
+    <dgm:cxn modelId="{C3F391F9-48E9-4286-BB74-F954BC5D97AC}" type="presOf" srcId="{43BA219A-96B1-4C28-97CF-E6D73BFF4EC6}" destId="{08271F19-A0AA-4148-9618-49B602A194D4}" srcOrd="0" destOrd="0" presId="urn:microsoft.com/office/officeart/2005/8/layout/hierarchy2"/>
     <dgm:cxn modelId="{02DD5A7E-FADF-45C8-99FC-21E2784B993A}" srcId="{92AC0D47-11C5-4BE7-8E0D-B6DB37BB30BC}" destId="{4BDBA425-3413-4439-BDF6-8BEB6C14F19A}" srcOrd="0" destOrd="0" parTransId="{453D20D1-FF79-4F08-8E27-5CF7A72E3EB1}" sibTransId="{79934371-AF53-42EF-A6BB-DCE4D0418015}"/>
-    <dgm:cxn modelId="{037B5423-1C3C-4359-AB5D-89E21F00C5AD}" type="presOf" srcId="{24E29A53-BB24-428A-B4B6-FEC5530D2831}" destId="{41ED1ECB-0FE8-4831-8B59-E52D84052381}" srcOrd="0" destOrd="0" presId="urn:microsoft.com/office/officeart/2005/8/layout/hierarchy2"/>
     <dgm:cxn modelId="{811B90CA-1E0E-41E2-9688-1F418CA714D6}" srcId="{7CDDD356-B913-4113-B25E-3D4652BD36B8}" destId="{24E29A53-BB24-428A-B4B6-FEC5530D2831}" srcOrd="0" destOrd="0" parTransId="{2565AA1C-63CD-4A58-915A-192EAB2F19D6}" sibTransId="{A50DDE39-6EE0-401F-9333-6EB77E987F48}"/>
-    <dgm:cxn modelId="{E5289584-D516-443E-A31D-B15F8EABD06E}" type="presOf" srcId="{F154854A-EF31-455C-BCB6-5FA4B89B8BF5}" destId="{2EB1E1E6-04F8-4447-9926-CE10FE55E191}" srcOrd="1" destOrd="0" presId="urn:microsoft.com/office/officeart/2005/8/layout/hierarchy2"/>
-    <dgm:cxn modelId="{FC469FE4-35E4-47BF-9684-2EFB1680900B}" type="presOf" srcId="{FB1A9308-1655-48FD-A983-70CD9A5F010A}" destId="{7639F48B-6D56-416E-AE72-AF2CFFA951AE}" srcOrd="1" destOrd="0" presId="urn:microsoft.com/office/officeart/2005/8/layout/hierarchy2"/>
-    <dgm:cxn modelId="{5F5B684D-8E8C-4626-A5E6-5EEB304C0509}" type="presOf" srcId="{C9CD3CFA-B6F5-4F51-9622-0627F2884A6F}" destId="{57BF7A2B-A433-4498-A509-2A11F295D22C}" srcOrd="0" destOrd="0" presId="urn:microsoft.com/office/officeart/2005/8/layout/hierarchy2"/>
-    <dgm:cxn modelId="{74034432-0C7A-4B09-85AA-0867511B4D0F}" type="presOf" srcId="{453D20D1-FF79-4F08-8E27-5CF7A72E3EB1}" destId="{EE39C197-DAE0-47A4-BA01-0037E21A015B}" srcOrd="0" destOrd="0" presId="urn:microsoft.com/office/officeart/2005/8/layout/hierarchy2"/>
-    <dgm:cxn modelId="{E50267F2-E885-4E76-9904-78CE5AAA64A1}" type="presOf" srcId="{4D8D4234-EA72-4BE7-92FE-55AF8AE53257}" destId="{9662D1BF-80EE-4AD8-9311-E4EDB9B03EDE}" srcOrd="1" destOrd="0" presId="urn:microsoft.com/office/officeart/2005/8/layout/hierarchy2"/>
+    <dgm:cxn modelId="{D46BB092-B38F-489E-8AC1-26B64E34BC32}" type="presOf" srcId="{7F65FA5D-F345-4D77-83DE-D1454A40DFAF}" destId="{18E04988-AE84-4E5B-B7F1-098458F43233}" srcOrd="0" destOrd="0" presId="urn:microsoft.com/office/officeart/2005/8/layout/hierarchy2"/>
+    <dgm:cxn modelId="{A7194179-7A34-4BC7-ADCB-F6D6A56DE698}" type="presOf" srcId="{7CDDD356-B913-4113-B25E-3D4652BD36B8}" destId="{9EABDAA0-5667-4187-8E83-B58BF3A33C85}" srcOrd="0" destOrd="0" presId="urn:microsoft.com/office/officeart/2005/8/layout/hierarchy2"/>
+    <dgm:cxn modelId="{9F94750E-C3F5-4E6A-9D43-2B2E3DCC979D}" type="presOf" srcId="{FB1A9308-1655-48FD-A983-70CD9A5F010A}" destId="{F1C4D82D-FE17-49AC-9646-F0D307405282}" srcOrd="0" destOrd="0" presId="urn:microsoft.com/office/officeart/2005/8/layout/hierarchy2"/>
+    <dgm:cxn modelId="{8CD49716-F194-46AF-8C8A-585240FA1CBB}" type="presOf" srcId="{C9CD3CFA-B6F5-4F51-9622-0627F2884A6F}" destId="{57BF7A2B-A433-4498-A509-2A11F295D22C}" srcOrd="0" destOrd="0" presId="urn:microsoft.com/office/officeart/2005/8/layout/hierarchy2"/>
+    <dgm:cxn modelId="{2AE6202C-C48D-40DB-8971-19D391AFC2D6}" type="presOf" srcId="{4BDBA425-3413-4439-BDF6-8BEB6C14F19A}" destId="{418CB0FC-450F-448A-A929-1772EF54F5E9}" srcOrd="0" destOrd="0" presId="urn:microsoft.com/office/officeart/2005/8/layout/hierarchy2"/>
     <dgm:cxn modelId="{E7053C5A-2F6F-4AC0-B673-01E418F20719}" srcId="{94EFE2F4-C3FC-43DF-967F-09E6377F7541}" destId="{59BF9E79-4FD6-4F45-9047-1560A567F364}" srcOrd="1" destOrd="0" parTransId="{5A06C705-88BC-4E14-9FBE-5CFDC6FC5F4E}" sibTransId="{E5C571F0-5E36-46B7-94C1-BE06F53190B6}"/>
-    <dgm:cxn modelId="{866AE308-8986-4564-9091-FD8E594AD5F1}" type="presOf" srcId="{CBE7F7AE-8796-418C-BAF9-AE6A41C98622}" destId="{5333DE4E-37AC-4E8F-9513-8D8270F0548A}" srcOrd="0" destOrd="0" presId="urn:microsoft.com/office/officeart/2005/8/layout/hierarchy2"/>
-    <dgm:cxn modelId="{6C6ED4B7-5C0D-4B19-8DCD-881B9BD2EF14}" type="presOf" srcId="{C9CD3CFA-B6F5-4F51-9622-0627F2884A6F}" destId="{32AE1289-9F8B-4B1B-A890-F67C79381E26}" srcOrd="1" destOrd="0" presId="urn:microsoft.com/office/officeart/2005/8/layout/hierarchy2"/>
-    <dgm:cxn modelId="{71717ED9-CB1C-46A2-A96E-E8BC10A1CE61}" type="presOf" srcId="{59BF9E79-4FD6-4F45-9047-1560A567F364}" destId="{C5F9DDC5-035A-495C-9FC1-50F76F51D9D6}" srcOrd="0" destOrd="0" presId="urn:microsoft.com/office/officeart/2005/8/layout/hierarchy2"/>
-    <dgm:cxn modelId="{A3BC20B9-07F4-4817-BFF1-1F33A030279A}" type="presOf" srcId="{453D20D1-FF79-4F08-8E27-5CF7A72E3EB1}" destId="{572CFE13-90E7-439B-8E91-672A4A9CA6DF}" srcOrd="1" destOrd="0" presId="urn:microsoft.com/office/officeart/2005/8/layout/hierarchy2"/>
-    <dgm:cxn modelId="{A026FCC6-BE73-49DB-B9B0-5B523D3F1046}" type="presOf" srcId="{AB28D1D0-852C-40E9-A738-B33693031C0C}" destId="{1ED0DF2A-C2F9-4DD1-8F19-88BDEE13E112}" srcOrd="1" destOrd="0" presId="urn:microsoft.com/office/officeart/2005/8/layout/hierarchy2"/>
-    <dgm:cxn modelId="{F1DC2BC2-ECEB-436F-BE0B-0BFC480669F3}" type="presOf" srcId="{43BA219A-96B1-4C28-97CF-E6D73BFF4EC6}" destId="{5164FC1F-AA37-4E81-9941-7E57A29EB69C}" srcOrd="1" destOrd="0" presId="urn:microsoft.com/office/officeart/2005/8/layout/hierarchy2"/>
+    <dgm:cxn modelId="{3BBCFB70-1A98-4C9B-A3F0-380EEF231102}" type="presOf" srcId="{CBE7F7AE-8796-418C-BAF9-AE6A41C98622}" destId="{5333DE4E-37AC-4E8F-9513-8D8270F0548A}" srcOrd="0" destOrd="0" presId="urn:microsoft.com/office/officeart/2005/8/layout/hierarchy2"/>
+    <dgm:cxn modelId="{4CA78313-5625-4BAC-9AA8-2C4BD0E01614}" type="presOf" srcId="{7F65FA5D-F345-4D77-83DE-D1454A40DFAF}" destId="{4AD2E958-BD93-42E8-8D7D-E59BA371A221}" srcOrd="1" destOrd="0" presId="urn:microsoft.com/office/officeart/2005/8/layout/hierarchy2"/>
+    <dgm:cxn modelId="{67D1BD6A-EE87-4C38-9117-FBB8302811A7}" type="presOf" srcId="{5A06C705-88BC-4E14-9FBE-5CFDC6FC5F4E}" destId="{D7011914-10FD-4F80-B767-A65FA2FCA1A1}" srcOrd="0" destOrd="0" presId="urn:microsoft.com/office/officeart/2005/8/layout/hierarchy2"/>
+    <dgm:cxn modelId="{B17FDB4E-43E3-4DBD-A290-1FFE5CE13EB5}" type="presOf" srcId="{C9CD3CFA-B6F5-4F51-9622-0627F2884A6F}" destId="{32AE1289-9F8B-4B1B-A890-F67C79381E26}" srcOrd="1" destOrd="0" presId="urn:microsoft.com/office/officeart/2005/8/layout/hierarchy2"/>
+    <dgm:cxn modelId="{89B4F120-61B4-47F3-B0E9-3261ED4AB531}" type="presOf" srcId="{5A06C705-88BC-4E14-9FBE-5CFDC6FC5F4E}" destId="{74A20287-F2BE-4A49-BAF8-E85D1F111488}" srcOrd="1" destOrd="0" presId="urn:microsoft.com/office/officeart/2005/8/layout/hierarchy2"/>
     <dgm:cxn modelId="{07583FFE-D176-41C3-9F18-9C5ECA7B6294}" srcId="{92AC0D47-11C5-4BE7-8E0D-B6DB37BB30BC}" destId="{5AB0E242-B978-49D5-BD51-71D6ABD7C57E}" srcOrd="1" destOrd="0" parTransId="{C9CD3CFA-B6F5-4F51-9622-0627F2884A6F}" sibTransId="{0FB6A082-E3E3-4111-8589-A2EBBFEB5FFB}"/>
-    <dgm:cxn modelId="{C8D9AFE9-3DD3-499D-86E3-0CC94BBA890A}" type="presOf" srcId="{94EFE2F4-C3FC-43DF-967F-09E6377F7541}" destId="{C6693CAA-67D5-4062-9C7E-09C024B9F3E0}" srcOrd="0" destOrd="0" presId="urn:microsoft.com/office/officeart/2005/8/layout/hierarchy2"/>
-    <dgm:cxn modelId="{3B09A3F9-0D2D-444F-8085-8F1A76DF3083}" type="presOf" srcId="{4D8D4234-EA72-4BE7-92FE-55AF8AE53257}" destId="{80928267-8E1A-4E9A-AB8C-2B4C2D1C5895}" srcOrd="0" destOrd="0" presId="urn:microsoft.com/office/officeart/2005/8/layout/hierarchy2"/>
+    <dgm:cxn modelId="{45276836-7E66-43C1-AF63-21717B4CEDDB}" type="presOf" srcId="{453D20D1-FF79-4F08-8E27-5CF7A72E3EB1}" destId="{EE39C197-DAE0-47A4-BA01-0037E21A015B}" srcOrd="0" destOrd="0" presId="urn:microsoft.com/office/officeart/2005/8/layout/hierarchy2"/>
+    <dgm:cxn modelId="{F3F28789-7157-4729-BF36-44E3A78BED0C}" type="presOf" srcId="{6F48C986-CCED-488D-8E94-1189AC21D2FC}" destId="{B49E4967-D6C8-4F99-A996-7B040C48A483}" srcOrd="0" destOrd="0" presId="urn:microsoft.com/office/officeart/2005/8/layout/hierarchy2"/>
+    <dgm:cxn modelId="{1FB19C89-0126-4ABC-99F9-4F48A52BD439}" type="presOf" srcId="{AB28D1D0-852C-40E9-A738-B33693031C0C}" destId="{1ED0DF2A-C2F9-4DD1-8F19-88BDEE13E112}" srcOrd="1" destOrd="0" presId="urn:microsoft.com/office/officeart/2005/8/layout/hierarchy2"/>
+    <dgm:cxn modelId="{83E98AF6-A110-4762-8284-60BAA4F6922C}" type="presOf" srcId="{5AB0E242-B978-49D5-BD51-71D6ABD7C57E}" destId="{CD06265E-0D30-4124-AD6D-C529D7C56CF4}" srcOrd="0" destOrd="0" presId="urn:microsoft.com/office/officeart/2005/8/layout/hierarchy2"/>
+    <dgm:cxn modelId="{759BE7D4-EC46-4D12-872D-46EFBC07CE0F}" type="presOf" srcId="{70BF710D-2B87-41E2-BA6F-59C94109AA0C}" destId="{F3E8C703-F397-4BED-8363-D0ABD11A2592}" srcOrd="0" destOrd="0" presId="urn:microsoft.com/office/officeart/2005/8/layout/hierarchy2"/>
+    <dgm:cxn modelId="{81ECB55D-8CB7-4FE0-94F8-59E9D28065E0}" type="presOf" srcId="{92AC0D47-11C5-4BE7-8E0D-B6DB37BB30BC}" destId="{070A02D7-B7B4-46A2-82B6-B56E7979BD55}" srcOrd="0" destOrd="0" presId="urn:microsoft.com/office/officeart/2005/8/layout/hierarchy2"/>
     <dgm:cxn modelId="{937F0E2F-A1D7-434C-8231-74B9A2E00CC1}" srcId="{24E29A53-BB24-428A-B4B6-FEC5530D2831}" destId="{CBE7F7AE-8796-418C-BAF9-AE6A41C98622}" srcOrd="1" destOrd="0" parTransId="{4D8D4234-EA72-4BE7-92FE-55AF8AE53257}" sibTransId="{C9A3EEA3-ED00-444A-9D85-0467A8B29570}"/>
     <dgm:cxn modelId="{9A9D7D33-0B75-41F9-9CE1-417FC68C642D}" srcId="{94EFE2F4-C3FC-43DF-967F-09E6377F7541}" destId="{6F48C986-CCED-488D-8E94-1189AC21D2FC}" srcOrd="0" destOrd="0" parTransId="{FB1A9308-1655-48FD-A983-70CD9A5F010A}" sibTransId="{9B670774-AFF5-4173-8966-391230EA19D2}"/>
-    <dgm:cxn modelId="{550C546C-1C4F-4AEC-9DE8-81416844F817}" type="presOf" srcId="{70BF710D-2B87-41E2-BA6F-59C94109AA0C}" destId="{D4FB195F-A247-46F1-891B-0DB5E47CB689}" srcOrd="1" destOrd="0" presId="urn:microsoft.com/office/officeart/2005/8/layout/hierarchy2"/>
     <dgm:cxn modelId="{38E26191-060E-4739-8D61-9CCFF4D33B49}" srcId="{24E29A53-BB24-428A-B4B6-FEC5530D2831}" destId="{92AC0D47-11C5-4BE7-8E0D-B6DB37BB30BC}" srcOrd="0" destOrd="0" parTransId="{F154854A-EF31-455C-BCB6-5FA4B89B8BF5}" sibTransId="{9786C913-093E-4501-A3F5-5A21A5D3D700}"/>
-    <dgm:cxn modelId="{0CA0905A-2639-49BD-A810-831F0319FF52}" type="presOf" srcId="{DEEA4550-ACE5-4822-A0BE-8FC139925677}" destId="{868D7D55-E757-4D44-9F87-84E7DF2E078F}" srcOrd="0" destOrd="0" presId="urn:microsoft.com/office/officeart/2005/8/layout/hierarchy2"/>
-    <dgm:cxn modelId="{07197DCB-D6F2-4EAD-A2C5-B8AC34F48420}" type="presOf" srcId="{AB28D1D0-852C-40E9-A738-B33693031C0C}" destId="{7732C2D6-6D7F-4AB8-B13B-716997F2344E}" srcOrd="0" destOrd="0" presId="urn:microsoft.com/office/officeart/2005/8/layout/hierarchy2"/>
-    <dgm:cxn modelId="{53B49F6F-2968-45F2-8B34-8CD443D61D67}" type="presOf" srcId="{5A06C705-88BC-4E14-9FBE-5CFDC6FC5F4E}" destId="{74A20287-F2BE-4A49-BAF8-E85D1F111488}" srcOrd="1" destOrd="0" presId="urn:microsoft.com/office/officeart/2005/8/layout/hierarchy2"/>
-    <dgm:cxn modelId="{15BE0DFF-3F21-4B93-BD8C-987928D25563}" type="presOf" srcId="{F154854A-EF31-455C-BCB6-5FA4B89B8BF5}" destId="{138B448A-6121-4476-B4F6-7F8B6BC210C0}" srcOrd="0" destOrd="0" presId="urn:microsoft.com/office/officeart/2005/8/layout/hierarchy2"/>
-    <dgm:cxn modelId="{3C11936F-31C4-407C-ABAE-01E62BC70DE5}" type="presOf" srcId="{70BF710D-2B87-41E2-BA6F-59C94109AA0C}" destId="{F3E8C703-F397-4BED-8363-D0ABD11A2592}" srcOrd="0" destOrd="0" presId="urn:microsoft.com/office/officeart/2005/8/layout/hierarchy2"/>
-    <dgm:cxn modelId="{5B7FCB72-73B1-4D38-9B80-18D9F1CA04C8}" type="presOf" srcId="{89CE501F-4850-4FA0-AFBE-3A2520F93BDF}" destId="{18BC7FF2-ED65-4E3C-A61D-5263D607C827}" srcOrd="0" destOrd="0" presId="urn:microsoft.com/office/officeart/2005/8/layout/hierarchy2"/>
+    <dgm:cxn modelId="{A81CF64D-D701-4930-A56B-95AD6090F0C9}" type="presOf" srcId="{43BA219A-96B1-4C28-97CF-E6D73BFF4EC6}" destId="{5164FC1F-AA37-4E81-9941-7E57A29EB69C}" srcOrd="1" destOrd="0" presId="urn:microsoft.com/office/officeart/2005/8/layout/hierarchy2"/>
+    <dgm:cxn modelId="{186C08CE-A251-490A-A08B-D0BF86EF87D0}" type="presOf" srcId="{89CE501F-4850-4FA0-AFBE-3A2520F93BDF}" destId="{18BC7FF2-ED65-4E3C-A61D-5263D607C827}" srcOrd="0" destOrd="0" presId="urn:microsoft.com/office/officeart/2005/8/layout/hierarchy2"/>
+    <dgm:cxn modelId="{58F478DA-E268-4BAB-8785-BC7E85BF0C12}" type="presOf" srcId="{F154854A-EF31-455C-BCB6-5FA4B89B8BF5}" destId="{2EB1E1E6-04F8-4447-9926-CE10FE55E191}" srcOrd="1" destOrd="0" presId="urn:microsoft.com/office/officeart/2005/8/layout/hierarchy2"/>
+    <dgm:cxn modelId="{07AA7CFE-0C00-4615-B823-C763A1A5A9DB}" type="presOf" srcId="{4D8D4234-EA72-4BE7-92FE-55AF8AE53257}" destId="{80928267-8E1A-4E9A-AB8C-2B4C2D1C5895}" srcOrd="0" destOrd="0" presId="urn:microsoft.com/office/officeart/2005/8/layout/hierarchy2"/>
+    <dgm:cxn modelId="{842DDA45-753C-45DF-B15A-97DFC3C7770C}" type="presOf" srcId="{FB1A9308-1655-48FD-A983-70CD9A5F010A}" destId="{7639F48B-6D56-416E-AE72-AF2CFFA951AE}" srcOrd="1" destOrd="0" presId="urn:microsoft.com/office/officeart/2005/8/layout/hierarchy2"/>
+    <dgm:cxn modelId="{13A7A7AA-D6F7-44F9-A852-C9D9E9DF3813}" type="presOf" srcId="{70BF710D-2B87-41E2-BA6F-59C94109AA0C}" destId="{D4FB195F-A247-46F1-891B-0DB5E47CB689}" srcOrd="1" destOrd="0" presId="urn:microsoft.com/office/officeart/2005/8/layout/hierarchy2"/>
+    <dgm:cxn modelId="{686FAEDB-582F-42F8-8A32-6FE2D9D6F555}" type="presOf" srcId="{59BF9E79-4FD6-4F45-9047-1560A567F364}" destId="{C5F9DDC5-035A-495C-9FC1-50F76F51D9D6}" srcOrd="0" destOrd="0" presId="urn:microsoft.com/office/officeart/2005/8/layout/hierarchy2"/>
+    <dgm:cxn modelId="{435CF897-E32B-4A7D-94A2-7BD9E5BD1548}" type="presOf" srcId="{24E29A53-BB24-428A-B4B6-FEC5530D2831}" destId="{41ED1ECB-0FE8-4831-8B59-E52D84052381}" srcOrd="0" destOrd="0" presId="urn:microsoft.com/office/officeart/2005/8/layout/hierarchy2"/>
     <dgm:cxn modelId="{E4E3C3F5-E613-47E6-9722-F677BD6EB30D}" srcId="{CBE7F7AE-8796-418C-BAF9-AE6A41C98622}" destId="{DEEA4550-ACE5-4822-A0BE-8FC139925677}" srcOrd="0" destOrd="0" parTransId="{43BA219A-96B1-4C28-97CF-E6D73BFF4EC6}" sibTransId="{1054FCD2-259E-4B02-84FF-01DA440040F4}"/>
-    <dgm:cxn modelId="{FFE4883E-970D-4069-9950-E1FEC5FCEDBD}" type="presOf" srcId="{7F65FA5D-F345-4D77-83DE-D1454A40DFAF}" destId="{18E04988-AE84-4E5B-B7F1-098458F43233}" srcOrd="0" destOrd="0" presId="urn:microsoft.com/office/officeart/2005/8/layout/hierarchy2"/>
+    <dgm:cxn modelId="{0E73F5BF-DFBA-4E26-ABFD-1A96ECE8846B}" type="presOf" srcId="{C0144F4A-BF55-4BF5-8B89-8D7F4D73DBBE}" destId="{E6063980-6056-4B44-9785-ED961089D242}" srcOrd="0" destOrd="0" presId="urn:microsoft.com/office/officeart/2005/8/layout/hierarchy2"/>
     <dgm:cxn modelId="{9999FF71-3188-4F57-B96A-6231111EF1F3}" srcId="{89CE501F-4850-4FA0-AFBE-3A2520F93BDF}" destId="{C0144F4A-BF55-4BF5-8B89-8D7F4D73DBBE}" srcOrd="0" destOrd="0" parTransId="{AB28D1D0-852C-40E9-A738-B33693031C0C}" sibTransId="{7CA7F3A8-D99B-49D9-9549-B26F061F0895}"/>
-    <dgm:cxn modelId="{E5519B55-A899-4829-83BE-2E5BB7118212}" type="presOf" srcId="{43BA219A-96B1-4C28-97CF-E6D73BFF4EC6}" destId="{08271F19-A0AA-4148-9618-49B602A194D4}" srcOrd="0" destOrd="0" presId="urn:microsoft.com/office/officeart/2005/8/layout/hierarchy2"/>
-    <dgm:cxn modelId="{59D044BF-5FBD-43CA-AEF8-0AAB59E21BE2}" type="presOf" srcId="{92AC0D47-11C5-4BE7-8E0D-B6DB37BB30BC}" destId="{070A02D7-B7B4-46A2-82B6-B56E7979BD55}" srcOrd="0" destOrd="0" presId="urn:microsoft.com/office/officeart/2005/8/layout/hierarchy2"/>
+    <dgm:cxn modelId="{AF1DDC90-C664-45DA-9CFA-E185E69D9143}" type="presOf" srcId="{F154854A-EF31-455C-BCB6-5FA4B89B8BF5}" destId="{138B448A-6121-4476-B4F6-7F8B6BC210C0}" srcOrd="0" destOrd="0" presId="urn:microsoft.com/office/officeart/2005/8/layout/hierarchy2"/>
+    <dgm:cxn modelId="{B882C8C8-1A96-4F16-8EEE-23D381C3AFFA}" type="presOf" srcId="{94EFE2F4-C3FC-43DF-967F-09E6377F7541}" destId="{C6693CAA-67D5-4062-9C7E-09C024B9F3E0}" srcOrd="0" destOrd="0" presId="urn:microsoft.com/office/officeart/2005/8/layout/hierarchy2"/>
     <dgm:cxn modelId="{5596524F-E8E2-4F50-BB47-4BB718593113}" srcId="{24E29A53-BB24-428A-B4B6-FEC5530D2831}" destId="{94EFE2F4-C3FC-43DF-967F-09E6377F7541}" srcOrd="3" destOrd="0" parTransId="{70BF710D-2B87-41E2-BA6F-59C94109AA0C}" sibTransId="{B6BED4E4-6F3B-45C8-8F0C-A49FCA06C358}"/>
-    <dgm:cxn modelId="{5C796C19-AFB9-4EE4-A52E-789AA5D36672}" type="presOf" srcId="{7F65FA5D-F345-4D77-83DE-D1454A40DFAF}" destId="{4AD2E958-BD93-42E8-8D7D-E59BA371A221}" srcOrd="1" destOrd="0" presId="urn:microsoft.com/office/officeart/2005/8/layout/hierarchy2"/>
-    <dgm:cxn modelId="{6BBF58DB-41B0-482C-BDFE-AC68B42A11E5}" type="presOf" srcId="{6F48C986-CCED-488D-8E94-1189AC21D2FC}" destId="{B49E4967-D6C8-4F99-A996-7B040C48A483}" srcOrd="0" destOrd="0" presId="urn:microsoft.com/office/officeart/2005/8/layout/hierarchy2"/>
+    <dgm:cxn modelId="{262498F6-7B07-4DC3-AC4C-B60962302148}" type="presOf" srcId="{453D20D1-FF79-4F08-8E27-5CF7A72E3EB1}" destId="{572CFE13-90E7-439B-8E91-672A4A9CA6DF}" srcOrd="1" destOrd="0" presId="urn:microsoft.com/office/officeart/2005/8/layout/hierarchy2"/>
     <dgm:cxn modelId="{BCC06145-C85A-40D3-B1F0-6BA8B27CCFAC}" srcId="{24E29A53-BB24-428A-B4B6-FEC5530D2831}" destId="{89CE501F-4850-4FA0-AFBE-3A2520F93BDF}" srcOrd="2" destOrd="0" parTransId="{7F65FA5D-F345-4D77-83DE-D1454A40DFAF}" sibTransId="{8B6B5D24-B782-49B8-AED8-4764029DBDA4}"/>
-    <dgm:cxn modelId="{BC9168EC-F44E-4256-8A06-568A283CECD0}" type="presOf" srcId="{C0144F4A-BF55-4BF5-8B89-8D7F4D73DBBE}" destId="{E6063980-6056-4B44-9785-ED961089D242}" srcOrd="0" destOrd="0" presId="urn:microsoft.com/office/officeart/2005/8/layout/hierarchy2"/>
-    <dgm:cxn modelId="{364847E0-0C06-4AC6-9346-37C17CCF297E}" type="presOf" srcId="{4BDBA425-3413-4439-BDF6-8BEB6C14F19A}" destId="{418CB0FC-450F-448A-A929-1772EF54F5E9}" srcOrd="0" destOrd="0" presId="urn:microsoft.com/office/officeart/2005/8/layout/hierarchy2"/>
-    <dgm:cxn modelId="{4A8E17A6-F9F9-4AA0-9FBA-CD9F39426765}" type="presOf" srcId="{FB1A9308-1655-48FD-A983-70CD9A5F010A}" destId="{F1C4D82D-FE17-49AC-9646-F0D307405282}" srcOrd="0" destOrd="0" presId="urn:microsoft.com/office/officeart/2005/8/layout/hierarchy2"/>
-    <dgm:cxn modelId="{599DED51-EF62-492B-A234-8530F6B22E13}" type="presParOf" srcId="{9EABDAA0-5667-4187-8E83-B58BF3A33C85}" destId="{4C5A450F-C651-4F8A-A1A6-8417A22CC7F9}" srcOrd="0" destOrd="0" presId="urn:microsoft.com/office/officeart/2005/8/layout/hierarchy2"/>
-    <dgm:cxn modelId="{5D9D8F2C-DABD-426B-B5CF-D01B20AE0A61}" type="presParOf" srcId="{4C5A450F-C651-4F8A-A1A6-8417A22CC7F9}" destId="{41ED1ECB-0FE8-4831-8B59-E52D84052381}" srcOrd="0" destOrd="0" presId="urn:microsoft.com/office/officeart/2005/8/layout/hierarchy2"/>
-    <dgm:cxn modelId="{DCFB2953-5456-45B8-86AC-E3D085642D49}" type="presParOf" srcId="{4C5A450F-C651-4F8A-A1A6-8417A22CC7F9}" destId="{E7B864A3-5685-4018-9287-C3654B8A62CE}" srcOrd="1" destOrd="0" presId="urn:microsoft.com/office/officeart/2005/8/layout/hierarchy2"/>
-    <dgm:cxn modelId="{466DB375-B4A9-4A0B-B634-26CF7B3CA8F6}" type="presParOf" srcId="{E7B864A3-5685-4018-9287-C3654B8A62CE}" destId="{138B448A-6121-4476-B4F6-7F8B6BC210C0}" srcOrd="0" destOrd="0" presId="urn:microsoft.com/office/officeart/2005/8/layout/hierarchy2"/>
-    <dgm:cxn modelId="{52A1D61E-F320-451A-8B78-8FE751F89AE4}" type="presParOf" srcId="{138B448A-6121-4476-B4F6-7F8B6BC210C0}" destId="{2EB1E1E6-04F8-4447-9926-CE10FE55E191}" srcOrd="0" destOrd="0" presId="urn:microsoft.com/office/officeart/2005/8/layout/hierarchy2"/>
-    <dgm:cxn modelId="{1FC69B93-4914-49D2-A871-AD0C8BC66531}" type="presParOf" srcId="{E7B864A3-5685-4018-9287-C3654B8A62CE}" destId="{D27D159B-1392-4A25-9186-CBD1E482CEE3}" srcOrd="1" destOrd="0" presId="urn:microsoft.com/office/officeart/2005/8/layout/hierarchy2"/>
-    <dgm:cxn modelId="{C6B9808F-B17F-4F7F-9754-0DF69818530C}" type="presParOf" srcId="{D27D159B-1392-4A25-9186-CBD1E482CEE3}" destId="{070A02D7-B7B4-46A2-82B6-B56E7979BD55}" srcOrd="0" destOrd="0" presId="urn:microsoft.com/office/officeart/2005/8/layout/hierarchy2"/>
-    <dgm:cxn modelId="{26CE9C04-A93A-4142-82AD-306C42429328}" type="presParOf" srcId="{D27D159B-1392-4A25-9186-CBD1E482CEE3}" destId="{0870B759-E3F8-4EC4-B8FC-F746EE936FCF}" srcOrd="1" destOrd="0" presId="urn:microsoft.com/office/officeart/2005/8/layout/hierarchy2"/>
-    <dgm:cxn modelId="{C2218698-1A25-43ED-BE98-9539ED9A583A}" type="presParOf" srcId="{0870B759-E3F8-4EC4-B8FC-F746EE936FCF}" destId="{EE39C197-DAE0-47A4-BA01-0037E21A015B}" srcOrd="0" destOrd="0" presId="urn:microsoft.com/office/officeart/2005/8/layout/hierarchy2"/>
-    <dgm:cxn modelId="{F8DDFEBF-73CA-43BB-898F-117A4405B440}" type="presParOf" srcId="{EE39C197-DAE0-47A4-BA01-0037E21A015B}" destId="{572CFE13-90E7-439B-8E91-672A4A9CA6DF}" srcOrd="0" destOrd="0" presId="urn:microsoft.com/office/officeart/2005/8/layout/hierarchy2"/>
-    <dgm:cxn modelId="{4BAA96E0-7234-4471-9559-1F3872BBA135}" type="presParOf" srcId="{0870B759-E3F8-4EC4-B8FC-F746EE936FCF}" destId="{EDC20883-1E5D-4F7C-8143-8AA23B97DE47}" srcOrd="1" destOrd="0" presId="urn:microsoft.com/office/officeart/2005/8/layout/hierarchy2"/>
-    <dgm:cxn modelId="{2A71C781-2DB7-4D41-8F19-8D3EE4F3B4F1}" type="presParOf" srcId="{EDC20883-1E5D-4F7C-8143-8AA23B97DE47}" destId="{418CB0FC-450F-448A-A929-1772EF54F5E9}" srcOrd="0" destOrd="0" presId="urn:microsoft.com/office/officeart/2005/8/layout/hierarchy2"/>
-    <dgm:cxn modelId="{9D7D81B5-8FA9-4B0E-BB1A-930990A6A150}" type="presParOf" srcId="{EDC20883-1E5D-4F7C-8143-8AA23B97DE47}" destId="{A31B9695-8F0C-4F01-A9F3-1BAF577F5030}" srcOrd="1" destOrd="0" presId="urn:microsoft.com/office/officeart/2005/8/layout/hierarchy2"/>
-    <dgm:cxn modelId="{8F64C238-EAE4-466C-B276-E32D047EEBCF}" type="presParOf" srcId="{0870B759-E3F8-4EC4-B8FC-F746EE936FCF}" destId="{57BF7A2B-A433-4498-A509-2A11F295D22C}" srcOrd="2" destOrd="0" presId="urn:microsoft.com/office/officeart/2005/8/layout/hierarchy2"/>
-    <dgm:cxn modelId="{CF8BEF86-5D58-4088-835B-F7DA574DC6FE}" type="presParOf" srcId="{57BF7A2B-A433-4498-A509-2A11F295D22C}" destId="{32AE1289-9F8B-4B1B-A890-F67C79381E26}" srcOrd="0" destOrd="0" presId="urn:microsoft.com/office/officeart/2005/8/layout/hierarchy2"/>
-    <dgm:cxn modelId="{004CB269-9537-4BEA-9F87-59C0434BE7FA}" type="presParOf" srcId="{0870B759-E3F8-4EC4-B8FC-F746EE936FCF}" destId="{D1FE244B-B27D-4832-8649-E37E8221D543}" srcOrd="3" destOrd="0" presId="urn:microsoft.com/office/officeart/2005/8/layout/hierarchy2"/>
-    <dgm:cxn modelId="{B847B4BF-9035-48E4-890E-A101E020F68F}" type="presParOf" srcId="{D1FE244B-B27D-4832-8649-E37E8221D543}" destId="{CD06265E-0D30-4124-AD6D-C529D7C56CF4}" srcOrd="0" destOrd="0" presId="urn:microsoft.com/office/officeart/2005/8/layout/hierarchy2"/>
-    <dgm:cxn modelId="{CBFBD2F4-BA6A-4E95-A312-AE0A8FC07FFF}" type="presParOf" srcId="{D1FE244B-B27D-4832-8649-E37E8221D543}" destId="{BC2E983E-F837-4324-B0F1-15AFF0DEAD09}" srcOrd="1" destOrd="0" presId="urn:microsoft.com/office/officeart/2005/8/layout/hierarchy2"/>
-    <dgm:cxn modelId="{63F8216C-5D02-4B6B-84DF-F447DB759C27}" type="presParOf" srcId="{E7B864A3-5685-4018-9287-C3654B8A62CE}" destId="{80928267-8E1A-4E9A-AB8C-2B4C2D1C5895}" srcOrd="2" destOrd="0" presId="urn:microsoft.com/office/officeart/2005/8/layout/hierarchy2"/>
-    <dgm:cxn modelId="{DD0FDFFA-B4CC-412E-ABD6-6B0190355F7C}" type="presParOf" srcId="{80928267-8E1A-4E9A-AB8C-2B4C2D1C5895}" destId="{9662D1BF-80EE-4AD8-9311-E4EDB9B03EDE}" srcOrd="0" destOrd="0" presId="urn:microsoft.com/office/officeart/2005/8/layout/hierarchy2"/>
-    <dgm:cxn modelId="{937F25C3-D64B-42C9-A9DC-E9EEBBD19511}" type="presParOf" srcId="{E7B864A3-5685-4018-9287-C3654B8A62CE}" destId="{AF8343AA-E733-4D4A-9435-EFFD7791B96C}" srcOrd="3" destOrd="0" presId="urn:microsoft.com/office/officeart/2005/8/layout/hierarchy2"/>
-    <dgm:cxn modelId="{6EC48479-007C-47CC-87A9-9C687535781E}" type="presParOf" srcId="{AF8343AA-E733-4D4A-9435-EFFD7791B96C}" destId="{5333DE4E-37AC-4E8F-9513-8D8270F0548A}" srcOrd="0" destOrd="0" presId="urn:microsoft.com/office/officeart/2005/8/layout/hierarchy2"/>
-    <dgm:cxn modelId="{B0860A41-F8CB-4171-B47C-504680751EC5}" type="presParOf" srcId="{AF8343AA-E733-4D4A-9435-EFFD7791B96C}" destId="{E7B8B8BE-A540-4C79-B102-BFCFD611E7F6}" srcOrd="1" destOrd="0" presId="urn:microsoft.com/office/officeart/2005/8/layout/hierarchy2"/>
-    <dgm:cxn modelId="{2F2B3658-CCB3-4DED-89C2-A128F0E8DAFD}" type="presParOf" srcId="{E7B8B8BE-A540-4C79-B102-BFCFD611E7F6}" destId="{08271F19-A0AA-4148-9618-49B602A194D4}" srcOrd="0" destOrd="0" presId="urn:microsoft.com/office/officeart/2005/8/layout/hierarchy2"/>
-    <dgm:cxn modelId="{65015BAE-135B-4ED6-8D77-0619961F2524}" type="presParOf" srcId="{08271F19-A0AA-4148-9618-49B602A194D4}" destId="{5164FC1F-AA37-4E81-9941-7E57A29EB69C}" srcOrd="0" destOrd="0" presId="urn:microsoft.com/office/officeart/2005/8/layout/hierarchy2"/>
-    <dgm:cxn modelId="{E64B03BB-E3C3-4803-B23D-31D3BF05D3B2}" type="presParOf" srcId="{E7B8B8BE-A540-4C79-B102-BFCFD611E7F6}" destId="{40996EAD-102B-49CB-B703-51094CFAE3AA}" srcOrd="1" destOrd="0" presId="urn:microsoft.com/office/officeart/2005/8/layout/hierarchy2"/>
-    <dgm:cxn modelId="{56B5F065-8111-4F2F-B501-C2DE5B536FDF}" type="presParOf" srcId="{40996EAD-102B-49CB-B703-51094CFAE3AA}" destId="{868D7D55-E757-4D44-9F87-84E7DF2E078F}" srcOrd="0" destOrd="0" presId="urn:microsoft.com/office/officeart/2005/8/layout/hierarchy2"/>
-    <dgm:cxn modelId="{DFD4B571-8F76-427C-B8DC-CF9BB7205902}" type="presParOf" srcId="{40996EAD-102B-49CB-B703-51094CFAE3AA}" destId="{54B70B9B-3B47-4B14-A646-69A61D33E343}" srcOrd="1" destOrd="0" presId="urn:microsoft.com/office/officeart/2005/8/layout/hierarchy2"/>
-    <dgm:cxn modelId="{C4054F9B-16F7-4B18-A915-F522965DB662}" type="presParOf" srcId="{E7B864A3-5685-4018-9287-C3654B8A62CE}" destId="{18E04988-AE84-4E5B-B7F1-098458F43233}" srcOrd="4" destOrd="0" presId="urn:microsoft.com/office/officeart/2005/8/layout/hierarchy2"/>
-    <dgm:cxn modelId="{F35C391E-AEDA-46A1-BA00-FD9583593AEC}" type="presParOf" srcId="{18E04988-AE84-4E5B-B7F1-098458F43233}" destId="{4AD2E958-BD93-42E8-8D7D-E59BA371A221}" srcOrd="0" destOrd="0" presId="urn:microsoft.com/office/officeart/2005/8/layout/hierarchy2"/>
-    <dgm:cxn modelId="{08ECFC11-681B-4E7B-B2DC-E78735663856}" type="presParOf" srcId="{E7B864A3-5685-4018-9287-C3654B8A62CE}" destId="{49D40A00-1E07-467A-BC46-B024881BB81A}" srcOrd="5" destOrd="0" presId="urn:microsoft.com/office/officeart/2005/8/layout/hierarchy2"/>
-    <dgm:cxn modelId="{D8D78F5B-5B9C-4585-9E11-984E9550D708}" type="presParOf" srcId="{49D40A00-1E07-467A-BC46-B024881BB81A}" destId="{18BC7FF2-ED65-4E3C-A61D-5263D607C827}" srcOrd="0" destOrd="0" presId="urn:microsoft.com/office/officeart/2005/8/layout/hierarchy2"/>
-    <dgm:cxn modelId="{EFAC8AD1-9459-4B12-9F5F-EC60D1636E80}" type="presParOf" srcId="{49D40A00-1E07-467A-BC46-B024881BB81A}" destId="{87EDD2E6-ACC6-4596-9E98-A3BBA793F13E}" srcOrd="1" destOrd="0" presId="urn:microsoft.com/office/officeart/2005/8/layout/hierarchy2"/>
-    <dgm:cxn modelId="{053111C1-F52E-4BCB-9917-B8FFE4968130}" type="presParOf" srcId="{87EDD2E6-ACC6-4596-9E98-A3BBA793F13E}" destId="{7732C2D6-6D7F-4AB8-B13B-716997F2344E}" srcOrd="0" destOrd="0" presId="urn:microsoft.com/office/officeart/2005/8/layout/hierarchy2"/>
-    <dgm:cxn modelId="{D9F7EB4C-6A17-46E1-8856-B9DDFD305867}" type="presParOf" srcId="{7732C2D6-6D7F-4AB8-B13B-716997F2344E}" destId="{1ED0DF2A-C2F9-4DD1-8F19-88BDEE13E112}" srcOrd="0" destOrd="0" presId="urn:microsoft.com/office/officeart/2005/8/layout/hierarchy2"/>
-    <dgm:cxn modelId="{BB2521E6-14C2-439E-B91E-A6E23410F146}" type="presParOf" srcId="{87EDD2E6-ACC6-4596-9E98-A3BBA793F13E}" destId="{F42917D5-AA5C-4B0B-BEE4-9C56F75EF571}" srcOrd="1" destOrd="0" presId="urn:microsoft.com/office/officeart/2005/8/layout/hierarchy2"/>
-    <dgm:cxn modelId="{4FE8F16D-A103-4351-8C56-CE5FA234E133}" type="presParOf" srcId="{F42917D5-AA5C-4B0B-BEE4-9C56F75EF571}" destId="{E6063980-6056-4B44-9785-ED961089D242}" srcOrd="0" destOrd="0" presId="urn:microsoft.com/office/officeart/2005/8/layout/hierarchy2"/>
-    <dgm:cxn modelId="{EB5BE34C-517F-4B6E-B071-60509819A80C}" type="presParOf" srcId="{F42917D5-AA5C-4B0B-BEE4-9C56F75EF571}" destId="{08B32C95-B721-428C-A8D8-9A2A07D5CF8B}" srcOrd="1" destOrd="0" presId="urn:microsoft.com/office/officeart/2005/8/layout/hierarchy2"/>
-    <dgm:cxn modelId="{F64EC3FF-2640-42A4-B7D3-A454AC66B38B}" type="presParOf" srcId="{E7B864A3-5685-4018-9287-C3654B8A62CE}" destId="{F3E8C703-F397-4BED-8363-D0ABD11A2592}" srcOrd="6" destOrd="0" presId="urn:microsoft.com/office/officeart/2005/8/layout/hierarchy2"/>
-    <dgm:cxn modelId="{2A56180E-5A34-4D6D-9FA9-EDCEA1518A32}" type="presParOf" srcId="{F3E8C703-F397-4BED-8363-D0ABD11A2592}" destId="{D4FB195F-A247-46F1-891B-0DB5E47CB689}" srcOrd="0" destOrd="0" presId="urn:microsoft.com/office/officeart/2005/8/layout/hierarchy2"/>
-    <dgm:cxn modelId="{B09F69F5-418E-44AF-9328-62FAD4A19126}" type="presParOf" srcId="{E7B864A3-5685-4018-9287-C3654B8A62CE}" destId="{0C12BFEF-2910-4262-B7FC-32E4F2944833}" srcOrd="7" destOrd="0" presId="urn:microsoft.com/office/officeart/2005/8/layout/hierarchy2"/>
-    <dgm:cxn modelId="{1DEBD868-46A1-4E84-9FF5-82F90947D99C}" type="presParOf" srcId="{0C12BFEF-2910-4262-B7FC-32E4F2944833}" destId="{C6693CAA-67D5-4062-9C7E-09C024B9F3E0}" srcOrd="0" destOrd="0" presId="urn:microsoft.com/office/officeart/2005/8/layout/hierarchy2"/>
-    <dgm:cxn modelId="{64D71966-793C-4075-AD9D-139D121554B5}" type="presParOf" srcId="{0C12BFEF-2910-4262-B7FC-32E4F2944833}" destId="{A23ACF23-4E02-493F-A325-CB521FBE9038}" srcOrd="1" destOrd="0" presId="urn:microsoft.com/office/officeart/2005/8/layout/hierarchy2"/>
-    <dgm:cxn modelId="{C3A327ED-0B56-4CA9-999E-D79EAF433870}" type="presParOf" srcId="{A23ACF23-4E02-493F-A325-CB521FBE9038}" destId="{F1C4D82D-FE17-49AC-9646-F0D307405282}" srcOrd="0" destOrd="0" presId="urn:microsoft.com/office/officeart/2005/8/layout/hierarchy2"/>
-    <dgm:cxn modelId="{B4BCDFCF-DFCE-403B-BA16-760B0B2B28D8}" type="presParOf" srcId="{F1C4D82D-FE17-49AC-9646-F0D307405282}" destId="{7639F48B-6D56-416E-AE72-AF2CFFA951AE}" srcOrd="0" destOrd="0" presId="urn:microsoft.com/office/officeart/2005/8/layout/hierarchy2"/>
-    <dgm:cxn modelId="{989DFD4D-9CAA-4C02-8CA4-0FB44FF05C61}" type="presParOf" srcId="{A23ACF23-4E02-493F-A325-CB521FBE9038}" destId="{9E2F01D7-AB82-4BD9-8099-6B5C349E1AB9}" srcOrd="1" destOrd="0" presId="urn:microsoft.com/office/officeart/2005/8/layout/hierarchy2"/>
-    <dgm:cxn modelId="{B4048318-CC80-4C35-9662-CD5972298D6C}" type="presParOf" srcId="{9E2F01D7-AB82-4BD9-8099-6B5C349E1AB9}" destId="{B49E4967-D6C8-4F99-A996-7B040C48A483}" srcOrd="0" destOrd="0" presId="urn:microsoft.com/office/officeart/2005/8/layout/hierarchy2"/>
-    <dgm:cxn modelId="{4F47020B-C9F0-4409-B30B-AC54C3843D92}" type="presParOf" srcId="{9E2F01D7-AB82-4BD9-8099-6B5C349E1AB9}" destId="{88397365-E5A9-443B-8478-677FFBF9AB56}" srcOrd="1" destOrd="0" presId="urn:microsoft.com/office/officeart/2005/8/layout/hierarchy2"/>
-    <dgm:cxn modelId="{CF87A856-0F2A-499D-88DE-A15B56C42623}" type="presParOf" srcId="{A23ACF23-4E02-493F-A325-CB521FBE9038}" destId="{D7011914-10FD-4F80-B767-A65FA2FCA1A1}" srcOrd="2" destOrd="0" presId="urn:microsoft.com/office/officeart/2005/8/layout/hierarchy2"/>
-    <dgm:cxn modelId="{3BE2A939-59D7-42F2-B21C-0359E45D499D}" type="presParOf" srcId="{D7011914-10FD-4F80-B767-A65FA2FCA1A1}" destId="{74A20287-F2BE-4A49-BAF8-E85D1F111488}" srcOrd="0" destOrd="0" presId="urn:microsoft.com/office/officeart/2005/8/layout/hierarchy2"/>
-    <dgm:cxn modelId="{92CE17F8-B8CB-4CC4-A618-9F12310DF35E}" type="presParOf" srcId="{A23ACF23-4E02-493F-A325-CB521FBE9038}" destId="{ACD2A307-A2CC-4B6E-9A76-BD75DA4FAACC}" srcOrd="3" destOrd="0" presId="urn:microsoft.com/office/officeart/2005/8/layout/hierarchy2"/>
-    <dgm:cxn modelId="{8D89836C-FAD6-4F73-ACC9-AD251C476A78}" type="presParOf" srcId="{ACD2A307-A2CC-4B6E-9A76-BD75DA4FAACC}" destId="{C5F9DDC5-035A-495C-9FC1-50F76F51D9D6}" srcOrd="0" destOrd="0" presId="urn:microsoft.com/office/officeart/2005/8/layout/hierarchy2"/>
-    <dgm:cxn modelId="{13E3D2A3-AA7D-43F0-ABD3-EDD19CF5991D}" type="presParOf" srcId="{ACD2A307-A2CC-4B6E-9A76-BD75DA4FAACC}" destId="{E0DEBFA8-C432-4610-8437-C4F5C11D064A}" srcOrd="1" destOrd="0" presId="urn:microsoft.com/office/officeart/2005/8/layout/hierarchy2"/>
+    <dgm:cxn modelId="{5CD65E1D-8C92-4FDA-AE3A-94D31123B46E}" type="presOf" srcId="{4D8D4234-EA72-4BE7-92FE-55AF8AE53257}" destId="{9662D1BF-80EE-4AD8-9311-E4EDB9B03EDE}" srcOrd="1" destOrd="0" presId="urn:microsoft.com/office/officeart/2005/8/layout/hierarchy2"/>
+    <dgm:cxn modelId="{93136488-82E1-4DF6-AF5A-5E76971C4E12}" type="presOf" srcId="{AB28D1D0-852C-40E9-A738-B33693031C0C}" destId="{7732C2D6-6D7F-4AB8-B13B-716997F2344E}" srcOrd="0" destOrd="0" presId="urn:microsoft.com/office/officeart/2005/8/layout/hierarchy2"/>
+    <dgm:cxn modelId="{098606BF-18D2-48D3-ABB2-716D9F570C2F}" type="presOf" srcId="{DEEA4550-ACE5-4822-A0BE-8FC139925677}" destId="{868D7D55-E757-4D44-9F87-84E7DF2E078F}" srcOrd="0" destOrd="0" presId="urn:microsoft.com/office/officeart/2005/8/layout/hierarchy2"/>
+    <dgm:cxn modelId="{2F8E5CEA-6E56-48ED-BD7D-3359B1F10F0D}" type="presParOf" srcId="{9EABDAA0-5667-4187-8E83-B58BF3A33C85}" destId="{4C5A450F-C651-4F8A-A1A6-8417A22CC7F9}" srcOrd="0" destOrd="0" presId="urn:microsoft.com/office/officeart/2005/8/layout/hierarchy2"/>
+    <dgm:cxn modelId="{343E23EB-8EDA-4145-A3AD-299AE9E0F1D1}" type="presParOf" srcId="{4C5A450F-C651-4F8A-A1A6-8417A22CC7F9}" destId="{41ED1ECB-0FE8-4831-8B59-E52D84052381}" srcOrd="0" destOrd="0" presId="urn:microsoft.com/office/officeart/2005/8/layout/hierarchy2"/>
+    <dgm:cxn modelId="{A33F12C4-EF8C-416F-8FC7-B57D18F63CD9}" type="presParOf" srcId="{4C5A450F-C651-4F8A-A1A6-8417A22CC7F9}" destId="{E7B864A3-5685-4018-9287-C3654B8A62CE}" srcOrd="1" destOrd="0" presId="urn:microsoft.com/office/officeart/2005/8/layout/hierarchy2"/>
+    <dgm:cxn modelId="{619EDE11-8ABD-4382-9C6A-EA989243ECE2}" type="presParOf" srcId="{E7B864A3-5685-4018-9287-C3654B8A62CE}" destId="{138B448A-6121-4476-B4F6-7F8B6BC210C0}" srcOrd="0" destOrd="0" presId="urn:microsoft.com/office/officeart/2005/8/layout/hierarchy2"/>
+    <dgm:cxn modelId="{A4E6D198-597F-486E-BA28-2C209574DD20}" type="presParOf" srcId="{138B448A-6121-4476-B4F6-7F8B6BC210C0}" destId="{2EB1E1E6-04F8-4447-9926-CE10FE55E191}" srcOrd="0" destOrd="0" presId="urn:microsoft.com/office/officeart/2005/8/layout/hierarchy2"/>
+    <dgm:cxn modelId="{C7CF9ECB-BCB0-4F2D-9D75-57469920A1BA}" type="presParOf" srcId="{E7B864A3-5685-4018-9287-C3654B8A62CE}" destId="{D27D159B-1392-4A25-9186-CBD1E482CEE3}" srcOrd="1" destOrd="0" presId="urn:microsoft.com/office/officeart/2005/8/layout/hierarchy2"/>
+    <dgm:cxn modelId="{393163A3-AAE4-4E6B-B02E-5FB284BFE9CE}" type="presParOf" srcId="{D27D159B-1392-4A25-9186-CBD1E482CEE3}" destId="{070A02D7-B7B4-46A2-82B6-B56E7979BD55}" srcOrd="0" destOrd="0" presId="urn:microsoft.com/office/officeart/2005/8/layout/hierarchy2"/>
+    <dgm:cxn modelId="{4B181B43-B1D0-44B7-BFD1-31AFD792D68C}" type="presParOf" srcId="{D27D159B-1392-4A25-9186-CBD1E482CEE3}" destId="{0870B759-E3F8-4EC4-B8FC-F746EE936FCF}" srcOrd="1" destOrd="0" presId="urn:microsoft.com/office/officeart/2005/8/layout/hierarchy2"/>
+    <dgm:cxn modelId="{FBEA7D36-359F-4FE3-B3CA-751BA09A4576}" type="presParOf" srcId="{0870B759-E3F8-4EC4-B8FC-F746EE936FCF}" destId="{EE39C197-DAE0-47A4-BA01-0037E21A015B}" srcOrd="0" destOrd="0" presId="urn:microsoft.com/office/officeart/2005/8/layout/hierarchy2"/>
+    <dgm:cxn modelId="{DAF7067A-93A7-4E5B-B072-51ABF92F51FA}" type="presParOf" srcId="{EE39C197-DAE0-47A4-BA01-0037E21A015B}" destId="{572CFE13-90E7-439B-8E91-672A4A9CA6DF}" srcOrd="0" destOrd="0" presId="urn:microsoft.com/office/officeart/2005/8/layout/hierarchy2"/>
+    <dgm:cxn modelId="{7271E21F-1888-492C-AAE0-FCA6D66018F9}" type="presParOf" srcId="{0870B759-E3F8-4EC4-B8FC-F746EE936FCF}" destId="{EDC20883-1E5D-4F7C-8143-8AA23B97DE47}" srcOrd="1" destOrd="0" presId="urn:microsoft.com/office/officeart/2005/8/layout/hierarchy2"/>
+    <dgm:cxn modelId="{043B803E-447E-4172-A456-85FDC92BCFCD}" type="presParOf" srcId="{EDC20883-1E5D-4F7C-8143-8AA23B97DE47}" destId="{418CB0FC-450F-448A-A929-1772EF54F5E9}" srcOrd="0" destOrd="0" presId="urn:microsoft.com/office/officeart/2005/8/layout/hierarchy2"/>
+    <dgm:cxn modelId="{97BE115D-FBD3-4380-BCB3-FB6052A1D3E3}" type="presParOf" srcId="{EDC20883-1E5D-4F7C-8143-8AA23B97DE47}" destId="{A31B9695-8F0C-4F01-A9F3-1BAF577F5030}" srcOrd="1" destOrd="0" presId="urn:microsoft.com/office/officeart/2005/8/layout/hierarchy2"/>
+    <dgm:cxn modelId="{B1275E73-381A-4426-852A-185EC527C72F}" type="presParOf" srcId="{0870B759-E3F8-4EC4-B8FC-F746EE936FCF}" destId="{57BF7A2B-A433-4498-A509-2A11F295D22C}" srcOrd="2" destOrd="0" presId="urn:microsoft.com/office/officeart/2005/8/layout/hierarchy2"/>
+    <dgm:cxn modelId="{94766757-C506-465E-8E7A-86AE275A351F}" type="presParOf" srcId="{57BF7A2B-A433-4498-A509-2A11F295D22C}" destId="{32AE1289-9F8B-4B1B-A890-F67C79381E26}" srcOrd="0" destOrd="0" presId="urn:microsoft.com/office/officeart/2005/8/layout/hierarchy2"/>
+    <dgm:cxn modelId="{7FCDA758-8B2D-45D5-ABBD-279C69F953A5}" type="presParOf" srcId="{0870B759-E3F8-4EC4-B8FC-F746EE936FCF}" destId="{D1FE244B-B27D-4832-8649-E37E8221D543}" srcOrd="3" destOrd="0" presId="urn:microsoft.com/office/officeart/2005/8/layout/hierarchy2"/>
+    <dgm:cxn modelId="{249DD8F0-0240-48A0-9CA9-43B414209579}" type="presParOf" srcId="{D1FE244B-B27D-4832-8649-E37E8221D543}" destId="{CD06265E-0D30-4124-AD6D-C529D7C56CF4}" srcOrd="0" destOrd="0" presId="urn:microsoft.com/office/officeart/2005/8/layout/hierarchy2"/>
+    <dgm:cxn modelId="{B95F349B-602D-49C1-8237-B1D7199635D8}" type="presParOf" srcId="{D1FE244B-B27D-4832-8649-E37E8221D543}" destId="{BC2E983E-F837-4324-B0F1-15AFF0DEAD09}" srcOrd="1" destOrd="0" presId="urn:microsoft.com/office/officeart/2005/8/layout/hierarchy2"/>
+    <dgm:cxn modelId="{6F567DE1-FFFF-4591-A3F4-6B4E3551A520}" type="presParOf" srcId="{E7B864A3-5685-4018-9287-C3654B8A62CE}" destId="{80928267-8E1A-4E9A-AB8C-2B4C2D1C5895}" srcOrd="2" destOrd="0" presId="urn:microsoft.com/office/officeart/2005/8/layout/hierarchy2"/>
+    <dgm:cxn modelId="{857D60E4-09B7-41CB-8517-E05B87547036}" type="presParOf" srcId="{80928267-8E1A-4E9A-AB8C-2B4C2D1C5895}" destId="{9662D1BF-80EE-4AD8-9311-E4EDB9B03EDE}" srcOrd="0" destOrd="0" presId="urn:microsoft.com/office/officeart/2005/8/layout/hierarchy2"/>
+    <dgm:cxn modelId="{A7BB62F0-0FFD-40A0-808E-830E75880C37}" type="presParOf" srcId="{E7B864A3-5685-4018-9287-C3654B8A62CE}" destId="{AF8343AA-E733-4D4A-9435-EFFD7791B96C}" srcOrd="3" destOrd="0" presId="urn:microsoft.com/office/officeart/2005/8/layout/hierarchy2"/>
+    <dgm:cxn modelId="{C6185367-B20A-48C1-9678-6B8C3E383E11}" type="presParOf" srcId="{AF8343AA-E733-4D4A-9435-EFFD7791B96C}" destId="{5333DE4E-37AC-4E8F-9513-8D8270F0548A}" srcOrd="0" destOrd="0" presId="urn:microsoft.com/office/officeart/2005/8/layout/hierarchy2"/>
+    <dgm:cxn modelId="{FB695340-F3BA-4478-A72A-6382FC76C288}" type="presParOf" srcId="{AF8343AA-E733-4D4A-9435-EFFD7791B96C}" destId="{E7B8B8BE-A540-4C79-B102-BFCFD611E7F6}" srcOrd="1" destOrd="0" presId="urn:microsoft.com/office/officeart/2005/8/layout/hierarchy2"/>
+    <dgm:cxn modelId="{B450A293-B47B-40CD-8EB0-898B400E9268}" type="presParOf" srcId="{E7B8B8BE-A540-4C79-B102-BFCFD611E7F6}" destId="{08271F19-A0AA-4148-9618-49B602A194D4}" srcOrd="0" destOrd="0" presId="urn:microsoft.com/office/officeart/2005/8/layout/hierarchy2"/>
+    <dgm:cxn modelId="{4572FF1F-EF57-4D41-BFCE-4E101BB00A6F}" type="presParOf" srcId="{08271F19-A0AA-4148-9618-49B602A194D4}" destId="{5164FC1F-AA37-4E81-9941-7E57A29EB69C}" srcOrd="0" destOrd="0" presId="urn:microsoft.com/office/officeart/2005/8/layout/hierarchy2"/>
+    <dgm:cxn modelId="{0794CB32-65CB-4533-AECC-9F5EC1390A08}" type="presParOf" srcId="{E7B8B8BE-A540-4C79-B102-BFCFD611E7F6}" destId="{40996EAD-102B-49CB-B703-51094CFAE3AA}" srcOrd="1" destOrd="0" presId="urn:microsoft.com/office/officeart/2005/8/layout/hierarchy2"/>
+    <dgm:cxn modelId="{9BD76FFA-9377-48FB-9560-48235D182F01}" type="presParOf" srcId="{40996EAD-102B-49CB-B703-51094CFAE3AA}" destId="{868D7D55-E757-4D44-9F87-84E7DF2E078F}" srcOrd="0" destOrd="0" presId="urn:microsoft.com/office/officeart/2005/8/layout/hierarchy2"/>
+    <dgm:cxn modelId="{F4577EF1-408D-4B9D-81F2-9C35C8313DDA}" type="presParOf" srcId="{40996EAD-102B-49CB-B703-51094CFAE3AA}" destId="{54B70B9B-3B47-4B14-A646-69A61D33E343}" srcOrd="1" destOrd="0" presId="urn:microsoft.com/office/officeart/2005/8/layout/hierarchy2"/>
+    <dgm:cxn modelId="{02D5B0A1-5712-4B76-83CB-04286FD68B5D}" type="presParOf" srcId="{E7B864A3-5685-4018-9287-C3654B8A62CE}" destId="{18E04988-AE84-4E5B-B7F1-098458F43233}" srcOrd="4" destOrd="0" presId="urn:microsoft.com/office/officeart/2005/8/layout/hierarchy2"/>
+    <dgm:cxn modelId="{07E2A917-8E9D-4F74-9C29-50AD054C193C}" type="presParOf" srcId="{18E04988-AE84-4E5B-B7F1-098458F43233}" destId="{4AD2E958-BD93-42E8-8D7D-E59BA371A221}" srcOrd="0" destOrd="0" presId="urn:microsoft.com/office/officeart/2005/8/layout/hierarchy2"/>
+    <dgm:cxn modelId="{C9BDF2C1-0722-47C8-948F-E5B40F22BC29}" type="presParOf" srcId="{E7B864A3-5685-4018-9287-C3654B8A62CE}" destId="{49D40A00-1E07-467A-BC46-B024881BB81A}" srcOrd="5" destOrd="0" presId="urn:microsoft.com/office/officeart/2005/8/layout/hierarchy2"/>
+    <dgm:cxn modelId="{4906AB94-B3B2-4045-8456-DBA1714DFC52}" type="presParOf" srcId="{49D40A00-1E07-467A-BC46-B024881BB81A}" destId="{18BC7FF2-ED65-4E3C-A61D-5263D607C827}" srcOrd="0" destOrd="0" presId="urn:microsoft.com/office/officeart/2005/8/layout/hierarchy2"/>
+    <dgm:cxn modelId="{3AC7993A-BC04-4948-9E33-5EBEE3E21A3D}" type="presParOf" srcId="{49D40A00-1E07-467A-BC46-B024881BB81A}" destId="{87EDD2E6-ACC6-4596-9E98-A3BBA793F13E}" srcOrd="1" destOrd="0" presId="urn:microsoft.com/office/officeart/2005/8/layout/hierarchy2"/>
+    <dgm:cxn modelId="{EF89D23F-382C-4743-9148-0792D2861AB2}" type="presParOf" srcId="{87EDD2E6-ACC6-4596-9E98-A3BBA793F13E}" destId="{7732C2D6-6D7F-4AB8-B13B-716997F2344E}" srcOrd="0" destOrd="0" presId="urn:microsoft.com/office/officeart/2005/8/layout/hierarchy2"/>
+    <dgm:cxn modelId="{3547FD7E-CE4C-41BB-AE1A-3FD699B0E6D0}" type="presParOf" srcId="{7732C2D6-6D7F-4AB8-B13B-716997F2344E}" destId="{1ED0DF2A-C2F9-4DD1-8F19-88BDEE13E112}" srcOrd="0" destOrd="0" presId="urn:microsoft.com/office/officeart/2005/8/layout/hierarchy2"/>
+    <dgm:cxn modelId="{D6FD969D-02A7-42F6-BFFF-AB03C97E2DFA}" type="presParOf" srcId="{87EDD2E6-ACC6-4596-9E98-A3BBA793F13E}" destId="{F42917D5-AA5C-4B0B-BEE4-9C56F75EF571}" srcOrd="1" destOrd="0" presId="urn:microsoft.com/office/officeart/2005/8/layout/hierarchy2"/>
+    <dgm:cxn modelId="{E4B6B032-E66F-4CF2-ABEA-320F4F3676F0}" type="presParOf" srcId="{F42917D5-AA5C-4B0B-BEE4-9C56F75EF571}" destId="{E6063980-6056-4B44-9785-ED961089D242}" srcOrd="0" destOrd="0" presId="urn:microsoft.com/office/officeart/2005/8/layout/hierarchy2"/>
+    <dgm:cxn modelId="{D90045EF-3851-459B-BB58-14739792499B}" type="presParOf" srcId="{F42917D5-AA5C-4B0B-BEE4-9C56F75EF571}" destId="{08B32C95-B721-428C-A8D8-9A2A07D5CF8B}" srcOrd="1" destOrd="0" presId="urn:microsoft.com/office/officeart/2005/8/layout/hierarchy2"/>
+    <dgm:cxn modelId="{16ADF065-EF1B-4A2F-B8AD-270176B1C876}" type="presParOf" srcId="{E7B864A3-5685-4018-9287-C3654B8A62CE}" destId="{F3E8C703-F397-4BED-8363-D0ABD11A2592}" srcOrd="6" destOrd="0" presId="urn:microsoft.com/office/officeart/2005/8/layout/hierarchy2"/>
+    <dgm:cxn modelId="{29D3726E-5E9A-4BEE-BA77-96AD4175AF89}" type="presParOf" srcId="{F3E8C703-F397-4BED-8363-D0ABD11A2592}" destId="{D4FB195F-A247-46F1-891B-0DB5E47CB689}" srcOrd="0" destOrd="0" presId="urn:microsoft.com/office/officeart/2005/8/layout/hierarchy2"/>
+    <dgm:cxn modelId="{F74726BD-FC73-4447-BBB6-8742D553F1F1}" type="presParOf" srcId="{E7B864A3-5685-4018-9287-C3654B8A62CE}" destId="{0C12BFEF-2910-4262-B7FC-32E4F2944833}" srcOrd="7" destOrd="0" presId="urn:microsoft.com/office/officeart/2005/8/layout/hierarchy2"/>
+    <dgm:cxn modelId="{C49EF226-6056-4972-B164-82AC9879D5AC}" type="presParOf" srcId="{0C12BFEF-2910-4262-B7FC-32E4F2944833}" destId="{C6693CAA-67D5-4062-9C7E-09C024B9F3E0}" srcOrd="0" destOrd="0" presId="urn:microsoft.com/office/officeart/2005/8/layout/hierarchy2"/>
+    <dgm:cxn modelId="{4AA789E7-477C-420A-AA1C-EA8106A0A134}" type="presParOf" srcId="{0C12BFEF-2910-4262-B7FC-32E4F2944833}" destId="{A23ACF23-4E02-493F-A325-CB521FBE9038}" srcOrd="1" destOrd="0" presId="urn:microsoft.com/office/officeart/2005/8/layout/hierarchy2"/>
+    <dgm:cxn modelId="{E6B97CC4-C9D1-44B5-89FF-736FFC8F329B}" type="presParOf" srcId="{A23ACF23-4E02-493F-A325-CB521FBE9038}" destId="{F1C4D82D-FE17-49AC-9646-F0D307405282}" srcOrd="0" destOrd="0" presId="urn:microsoft.com/office/officeart/2005/8/layout/hierarchy2"/>
+    <dgm:cxn modelId="{73391459-10D3-48C2-B0DE-0B0BBD30AB99}" type="presParOf" srcId="{F1C4D82D-FE17-49AC-9646-F0D307405282}" destId="{7639F48B-6D56-416E-AE72-AF2CFFA951AE}" srcOrd="0" destOrd="0" presId="urn:microsoft.com/office/officeart/2005/8/layout/hierarchy2"/>
+    <dgm:cxn modelId="{F34598D2-5C6D-4EC1-930A-71A05E57388D}" type="presParOf" srcId="{A23ACF23-4E02-493F-A325-CB521FBE9038}" destId="{9E2F01D7-AB82-4BD9-8099-6B5C349E1AB9}" srcOrd="1" destOrd="0" presId="urn:microsoft.com/office/officeart/2005/8/layout/hierarchy2"/>
+    <dgm:cxn modelId="{4EAE4A35-1499-4E01-9BB0-7EFDFF36351E}" type="presParOf" srcId="{9E2F01D7-AB82-4BD9-8099-6B5C349E1AB9}" destId="{B49E4967-D6C8-4F99-A996-7B040C48A483}" srcOrd="0" destOrd="0" presId="urn:microsoft.com/office/officeart/2005/8/layout/hierarchy2"/>
+    <dgm:cxn modelId="{4CAACD85-FCC0-45E2-94A9-E1511676F104}" type="presParOf" srcId="{9E2F01D7-AB82-4BD9-8099-6B5C349E1AB9}" destId="{88397365-E5A9-443B-8478-677FFBF9AB56}" srcOrd="1" destOrd="0" presId="urn:microsoft.com/office/officeart/2005/8/layout/hierarchy2"/>
+    <dgm:cxn modelId="{4F295DD6-D048-459D-AE59-1B759ACEBCA9}" type="presParOf" srcId="{A23ACF23-4E02-493F-A325-CB521FBE9038}" destId="{D7011914-10FD-4F80-B767-A65FA2FCA1A1}" srcOrd="2" destOrd="0" presId="urn:microsoft.com/office/officeart/2005/8/layout/hierarchy2"/>
+    <dgm:cxn modelId="{18C35FCD-59BB-4B5F-81D9-0FD227CCF25E}" type="presParOf" srcId="{D7011914-10FD-4F80-B767-A65FA2FCA1A1}" destId="{74A20287-F2BE-4A49-BAF8-E85D1F111488}" srcOrd="0" destOrd="0" presId="urn:microsoft.com/office/officeart/2005/8/layout/hierarchy2"/>
+    <dgm:cxn modelId="{E4D770B2-4823-4EE7-9CFE-5F42B0589146}" type="presParOf" srcId="{A23ACF23-4E02-493F-A325-CB521FBE9038}" destId="{ACD2A307-A2CC-4B6E-9A76-BD75DA4FAACC}" srcOrd="3" destOrd="0" presId="urn:microsoft.com/office/officeart/2005/8/layout/hierarchy2"/>
+    <dgm:cxn modelId="{89CA1D2F-7F7F-4B16-AA47-51C3F0FFA583}" type="presParOf" srcId="{ACD2A307-A2CC-4B6E-9A76-BD75DA4FAACC}" destId="{C5F9DDC5-035A-495C-9FC1-50F76F51D9D6}" srcOrd="0" destOrd="0" presId="urn:microsoft.com/office/officeart/2005/8/layout/hierarchy2"/>
+    <dgm:cxn modelId="{AC7AE0DD-0657-48F3-8081-2C93048A72A7}" type="presParOf" srcId="{ACD2A307-A2CC-4B6E-9A76-BD75DA4FAACC}" destId="{E0DEBFA8-C432-4610-8437-C4F5C11D064A}" srcOrd="1" destOrd="0" presId="urn:microsoft.com/office/officeart/2005/8/layout/hierarchy2"/>
   </dgm:cxnLst>
   <dgm:bg/>
   <dgm:whole/>
@@ -25811,6 +25849,7 @@
     <w:rsid w:val="00851ACC"/>
     <w:rsid w:val="00C739B0"/>
     <w:rsid w:val="00D77652"/>
+    <w:rsid w:val="00F028A3"/>
   </w:rsids>
   <m:mathPr>
     <m:mathFont m:val="Cambria Math"/>
@@ -26555,7 +26594,7 @@
 </file>
 
 <file path=customXml/itemProps1.xml><?xml version="1.0" encoding="utf-8"?>
-<ds:datastoreItem xmlns:ds="http://schemas.openxmlformats.org/officeDocument/2006/customXml" ds:itemID="{974D1B3E-5F5F-41A8-957C-20EF7276B6B9}">
+<ds:datastoreItem xmlns:ds="http://schemas.openxmlformats.org/officeDocument/2006/customXml" ds:itemID="{F00B850C-FF1C-465F-B8FB-B072D42281FE}">
   <ds:schemaRefs>
     <ds:schemaRef ds:uri="http://schemas.openxmlformats.org/officeDocument/2006/bibliography"/>
   </ds:schemaRefs>

</xml_diff>

<commit_message>
Actualizacion para entrega final
</commit_message>
<xml_diff>
--- a/Docs/02-Planificacion/BLPM_Plan_de_Proyecto.docx
+++ b/Docs/02-Planificacion/BLPM_Plan_de_Proyecto.docx
@@ -1,6 +1,6 @@
 
 <file path=word/document.xml><?xml version="1.0" encoding="utf-8"?>
-<w:document xmlns:wpc="http://schemas.microsoft.com/office/word/2010/wordprocessingCanvas" xmlns:mc="http://schemas.openxmlformats.org/markup-compatibility/2006" xmlns:o="urn:schemas-microsoft-com:office:office" xmlns:r="http://schemas.openxmlformats.org/officeDocument/2006/relationships" xmlns:m="http://schemas.openxmlformats.org/officeDocument/2006/math" xmlns:v="urn:schemas-microsoft-com:vml" xmlns:wp14="http://schemas.microsoft.com/office/word/2010/wordprocessingDrawing" xmlns:wp="http://schemas.openxmlformats.org/drawingml/2006/wordprocessingDrawing" xmlns:w10="urn:schemas-microsoft-com:office:word" xmlns:w="http://schemas.openxmlformats.org/wordprocessingml/2006/main" xmlns:w14="http://schemas.microsoft.com/office/word/2010/wordml" xmlns:wpg="http://schemas.microsoft.com/office/word/2010/wordprocessingGroup" xmlns:wpi="http://schemas.microsoft.com/office/word/2010/wordprocessingInk" xmlns:wne="http://schemas.microsoft.com/office/word/2006/wordml" xmlns:wps="http://schemas.microsoft.com/office/word/2010/wordprocessingShape" mc:Ignorable="w14 wp14">
+<w:document xmlns:wpc="http://schemas.microsoft.com/office/word/2010/wordprocessingCanvas" xmlns:mc="http://schemas.openxmlformats.org/markup-compatibility/2006" xmlns:o="urn:schemas-microsoft-com:office:office" xmlns:r="http://schemas.openxmlformats.org/officeDocument/2006/relationships" xmlns:m="http://schemas.openxmlformats.org/officeDocument/2006/math" xmlns:v="urn:schemas-microsoft-com:vml" xmlns:wp14="http://schemas.microsoft.com/office/word/2010/wordprocessingDrawing" xmlns:wp="http://schemas.openxmlformats.org/drawingml/2006/wordprocessingDrawing" xmlns:w10="urn:schemas-microsoft-com:office:word" xmlns:w="http://schemas.openxmlformats.org/wordprocessingml/2006/main" xmlns:w14="http://schemas.microsoft.com/office/word/2010/wordml" xmlns:w15="http://schemas.microsoft.com/office/word/2012/wordml" xmlns:wpg="http://schemas.microsoft.com/office/word/2010/wordprocessingGroup" xmlns:wpi="http://schemas.microsoft.com/office/word/2010/wordprocessingInk" xmlns:wne="http://schemas.microsoft.com/office/word/2006/wordml" xmlns:wps="http://schemas.microsoft.com/office/word/2010/wordprocessingShape" mc:Ignorable="w14 w15 wp14">
   <w:body>
     <w:p>
       <w:pPr>
@@ -50,7 +50,7 @@
                     <pic:cNvPicPr/>
                   </pic:nvPicPr>
                   <pic:blipFill>
-                    <a:blip r:embed="rId9"/>
+                    <a:blip r:embed="rId8"/>
                     <a:stretch>
                       <a:fillRect/>
                     </a:stretch>
@@ -332,7 +332,6 @@
         <w:dataBinding w:prefixMappings="xmlns:ns0='http://purl.org/dc/elements/1.1/' xmlns:ns1='http://schemas.openxmlformats.org/package/2006/metadata/core-properties' " w:xpath="/ns1:coreProperties[1]/ns0:title[1]" w:storeItemID="{6C3C8BC8-F283-45AE-878A-BAB7291924A1}"/>
         <w:text/>
       </w:sdtPr>
-      <w:sdtEndPr/>
       <w:sdtContent>
         <w:p>
           <w:pPr>
@@ -616,18 +615,16 @@
           <w:i/>
           <w:sz w:val="24"/>
         </w:rPr>
-        <w:t xml:space="preserve">, Laura </w:t>
-      </w:r>
-      <w:proofErr w:type="spellStart"/>
+        <w:t>, Laura Analía</w:t>
+      </w:r>
       <w:r>
         <w:rPr>
           <w:b/>
           <w:i/>
           <w:sz w:val="24"/>
         </w:rPr>
-        <w:t>Analía</w:t>
-      </w:r>
-      <w:proofErr w:type="spellEnd"/>
+        <w:tab/>
+      </w:r>
       <w:r>
         <w:rPr>
           <w:b/>
@@ -643,14 +640,6 @@
           <w:sz w:val="24"/>
         </w:rPr>
         <w:tab/>
-      </w:r>
-      <w:r>
-        <w:rPr>
-          <w:b/>
-          <w:i/>
-          <w:sz w:val="24"/>
-        </w:rPr>
-        <w:tab/>
         <w:t>44647</w:t>
       </w:r>
     </w:p>
@@ -774,7 +763,7 @@
           <w:noProof/>
           <w:sz w:val="20"/>
         </w:rPr>
-        <w:t>05/06/2011 06:21:00 p.m.</w:t>
+        <w:t>05/06/2011 07:28:00 p.m.</w:t>
       </w:r>
       <w:r>
         <w:rPr>
@@ -816,7 +805,7 @@
           <w:rStyle w:val="nfasisintenso"/>
         </w:rPr>
       </w:pPr>
-      <w:bookmarkStart w:id="4" w:name="_Toc295060755"/>
+      <w:bookmarkStart w:id="4" w:name="_Toc373433715"/>
       <w:r>
         <w:rPr>
           <w:rStyle w:val="nfasisintenso"/>
@@ -1242,17 +1231,7 @@
                 <w:sz w:val="16"/>
                 <w:lang w:val="es-AR"/>
               </w:rPr>
-              <w:t xml:space="preserve"> del plan, se aplicar</w:t>
-            </w:r>
-            <w:bookmarkStart w:id="5" w:name="_GoBack"/>
-            <w:bookmarkEnd w:id="5"/>
-            <w:r>
-              <w:rPr>
-                <w:rFonts w:ascii="Arial" w:hAnsi="Arial"/>
-                <w:sz w:val="16"/>
-                <w:lang w:val="es-AR"/>
-              </w:rPr>
-              <w:t>on cambios netamente estéticos.</w:t>
+              <w:t xml:space="preserve"> del plan, se aplicaron cambios netamente estéticos.</w:t>
             </w:r>
           </w:p>
         </w:tc>
@@ -1337,7 +1316,6 @@
           <w:docPartUnique/>
         </w:docPartObj>
       </w:sdtPr>
-      <w:sdtEndPr/>
       <w:sdtContent>
         <w:p>
           <w:pPr>
@@ -1350,6 +1328,8 @@
             <w:t>Tabla de contenido</w:t>
           </w:r>
         </w:p>
+        <w:bookmarkStart w:id="5" w:name="_GoBack"/>
+        <w:bookmarkEnd w:id="5"/>
         <w:p>
           <w:pPr>
             <w:pStyle w:val="TDC3"/>
@@ -1370,7 +1350,7 @@
           <w:r>
             <w:fldChar w:fldCharType="separate"/>
           </w:r>
-          <w:hyperlink w:anchor="_Toc295060755" w:history="1">
+          <w:hyperlink w:anchor="_Toc373433715" w:history="1">
             <w:r>
               <w:rPr>
                 <w:rStyle w:val="Hipervnculo"/>
@@ -1399,7 +1379,7 @@
                 <w:noProof/>
                 <w:webHidden/>
               </w:rPr>
-              <w:instrText xml:space="preserve"> PAGEREF _Toc295060755 \h </w:instrText>
+              <w:instrText xml:space="preserve"> PAGEREF _Toc373433715 \h </w:instrText>
             </w:r>
             <w:r>
               <w:rPr>
@@ -1438,7 +1418,7 @@
               <w:noProof/>
             </w:rPr>
           </w:pPr>
-          <w:hyperlink w:anchor="_Toc295060756" w:history="1">
+          <w:hyperlink w:anchor="_Toc373433716" w:history="1">
             <w:r>
               <w:rPr>
                 <w:rStyle w:val="Hipervnculo"/>
@@ -1479,7 +1459,7 @@
                 <w:noProof/>
                 <w:webHidden/>
               </w:rPr>
-              <w:instrText xml:space="preserve"> PAGEREF _Toc295060756 \h </w:instrText>
+              <w:instrText xml:space="preserve"> PAGEREF _Toc373433716 \h </w:instrText>
             </w:r>
             <w:r>
               <w:rPr>
@@ -1521,7 +1501,7 @@
               <w:noProof/>
             </w:rPr>
           </w:pPr>
-          <w:hyperlink w:anchor="_Toc295060757" w:history="1">
+          <w:hyperlink w:anchor="_Toc373433717" w:history="1">
             <w:r>
               <w:rPr>
                 <w:rStyle w:val="Hipervnculo"/>
@@ -1548,7 +1528,7 @@
                 <w:noProof/>
                 <w:webHidden/>
               </w:rPr>
-              <w:instrText xml:space="preserve"> PAGEREF _Toc295060757 \h </w:instrText>
+              <w:instrText xml:space="preserve"> PAGEREF _Toc373433717 \h </w:instrText>
             </w:r>
             <w:r>
               <w:rPr>
@@ -1590,7 +1570,7 @@
               <w:noProof/>
             </w:rPr>
           </w:pPr>
-          <w:hyperlink w:anchor="_Toc295060758" w:history="1">
+          <w:hyperlink w:anchor="_Toc373433718" w:history="1">
             <w:r>
               <w:rPr>
                 <w:rStyle w:val="Hipervnculo"/>
@@ -1617,7 +1597,7 @@
                 <w:noProof/>
                 <w:webHidden/>
               </w:rPr>
-              <w:instrText xml:space="preserve"> PAGEREF _Toc295060758 \h </w:instrText>
+              <w:instrText xml:space="preserve"> PAGEREF _Toc373433718 \h </w:instrText>
             </w:r>
             <w:r>
               <w:rPr>
@@ -1659,7 +1639,7 @@
               <w:noProof/>
             </w:rPr>
           </w:pPr>
-          <w:hyperlink w:anchor="_Toc295060759" w:history="1">
+          <w:hyperlink w:anchor="_Toc373433719" w:history="1">
             <w:r>
               <w:rPr>
                 <w:rStyle w:val="Hipervnculo"/>
@@ -1686,7 +1666,7 @@
                 <w:noProof/>
                 <w:webHidden/>
               </w:rPr>
-              <w:instrText xml:space="preserve"> PAGEREF _Toc295060759 \h </w:instrText>
+              <w:instrText xml:space="preserve"> PAGEREF _Toc373433719 \h </w:instrText>
             </w:r>
             <w:r>
               <w:rPr>
@@ -1728,7 +1708,7 @@
               <w:noProof/>
             </w:rPr>
           </w:pPr>
-          <w:hyperlink w:anchor="_Toc295060760" w:history="1">
+          <w:hyperlink w:anchor="_Toc373433720" w:history="1">
             <w:r>
               <w:rPr>
                 <w:rStyle w:val="Hipervnculo"/>
@@ -1755,7 +1735,7 @@
                 <w:noProof/>
                 <w:webHidden/>
               </w:rPr>
-              <w:instrText xml:space="preserve"> PAGEREF _Toc295060760 \h </w:instrText>
+              <w:instrText xml:space="preserve"> PAGEREF _Toc373433720 \h </w:instrText>
             </w:r>
             <w:r>
               <w:rPr>
@@ -1794,7 +1774,7 @@
               <w:noProof/>
             </w:rPr>
           </w:pPr>
-          <w:hyperlink w:anchor="_Toc295060761" w:history="1">
+          <w:hyperlink w:anchor="_Toc373433721" w:history="1">
             <w:r>
               <w:rPr>
                 <w:rStyle w:val="Hipervnculo"/>
@@ -1835,7 +1815,7 @@
                 <w:noProof/>
                 <w:webHidden/>
               </w:rPr>
-              <w:instrText xml:space="preserve"> PAGEREF _Toc295060761 \h </w:instrText>
+              <w:instrText xml:space="preserve"> PAGEREF _Toc373433721 \h </w:instrText>
             </w:r>
             <w:r>
               <w:rPr>
@@ -1877,7 +1857,7 @@
               <w:noProof/>
             </w:rPr>
           </w:pPr>
-          <w:hyperlink w:anchor="_Toc295060762" w:history="1">
+          <w:hyperlink w:anchor="_Toc373433722" w:history="1">
             <w:r>
               <w:rPr>
                 <w:rStyle w:val="Hipervnculo"/>
@@ -1904,7 +1884,7 @@
                 <w:noProof/>
                 <w:webHidden/>
               </w:rPr>
-              <w:instrText xml:space="preserve"> PAGEREF _Toc295060762 \h </w:instrText>
+              <w:instrText xml:space="preserve"> PAGEREF _Toc373433722 \h </w:instrText>
             </w:r>
             <w:r>
               <w:rPr>
@@ -1946,7 +1926,7 @@
               <w:noProof/>
             </w:rPr>
           </w:pPr>
-          <w:hyperlink w:anchor="_Toc295060763" w:history="1">
+          <w:hyperlink w:anchor="_Toc373433723" w:history="1">
             <w:r>
               <w:rPr>
                 <w:rStyle w:val="Hipervnculo"/>
@@ -1973,7 +1953,7 @@
                 <w:noProof/>
                 <w:webHidden/>
               </w:rPr>
-              <w:instrText xml:space="preserve"> PAGEREF _Toc295060763 \h </w:instrText>
+              <w:instrText xml:space="preserve"> PAGEREF _Toc373433723 \h </w:instrText>
             </w:r>
             <w:r>
               <w:rPr>
@@ -2015,7 +1995,7 @@
               <w:noProof/>
             </w:rPr>
           </w:pPr>
-          <w:hyperlink w:anchor="_Toc295060764" w:history="1">
+          <w:hyperlink w:anchor="_Toc373433724" w:history="1">
             <w:r>
               <w:rPr>
                 <w:rStyle w:val="Hipervnculo"/>
@@ -2043,7 +2023,7 @@
                 <w:noProof/>
                 <w:webHidden/>
               </w:rPr>
-              <w:instrText xml:space="preserve"> PAGEREF _Toc295060764 \h </w:instrText>
+              <w:instrText xml:space="preserve"> PAGEREF _Toc373433724 \h </w:instrText>
             </w:r>
             <w:r>
               <w:rPr>
@@ -2085,7 +2065,7 @@
               <w:noProof/>
             </w:rPr>
           </w:pPr>
-          <w:hyperlink w:anchor="_Toc295060765" w:history="1">
+          <w:hyperlink w:anchor="_Toc373433725" w:history="1">
             <w:r>
               <w:rPr>
                 <w:rStyle w:val="Hipervnculo"/>
@@ -2112,7 +2092,7 @@
                 <w:noProof/>
                 <w:webHidden/>
               </w:rPr>
-              <w:instrText xml:space="preserve"> PAGEREF _Toc295060765 \h </w:instrText>
+              <w:instrText xml:space="preserve"> PAGEREF _Toc373433725 \h </w:instrText>
             </w:r>
             <w:r>
               <w:rPr>
@@ -2154,7 +2134,7 @@
               <w:noProof/>
             </w:rPr>
           </w:pPr>
-          <w:hyperlink w:anchor="_Toc295060766" w:history="1">
+          <w:hyperlink w:anchor="_Toc373433726" w:history="1">
             <w:r>
               <w:rPr>
                 <w:rStyle w:val="Hipervnculo"/>
@@ -2181,7 +2161,7 @@
                 <w:noProof/>
                 <w:webHidden/>
               </w:rPr>
-              <w:instrText xml:space="preserve"> PAGEREF _Toc295060766 \h </w:instrText>
+              <w:instrText xml:space="preserve"> PAGEREF _Toc373433726 \h </w:instrText>
             </w:r>
             <w:r>
               <w:rPr>
@@ -2220,7 +2200,7 @@
               <w:noProof/>
             </w:rPr>
           </w:pPr>
-          <w:hyperlink w:anchor="_Toc295060767" w:history="1">
+          <w:hyperlink w:anchor="_Toc373433727" w:history="1">
             <w:r>
               <w:rPr>
                 <w:rStyle w:val="Hipervnculo"/>
@@ -2261,7 +2241,7 @@
                 <w:noProof/>
                 <w:webHidden/>
               </w:rPr>
-              <w:instrText xml:space="preserve"> PAGEREF _Toc295060767 \h </w:instrText>
+              <w:instrText xml:space="preserve"> PAGEREF _Toc373433727 \h </w:instrText>
             </w:r>
             <w:r>
               <w:rPr>
@@ -2303,7 +2283,7 @@
               <w:noProof/>
             </w:rPr>
           </w:pPr>
-          <w:hyperlink w:anchor="_Toc295060768" w:history="1">
+          <w:hyperlink w:anchor="_Toc373433728" w:history="1">
             <w:r>
               <w:rPr>
                 <w:rStyle w:val="Hipervnculo"/>
@@ -2332,7 +2312,7 @@
                 <w:noProof/>
                 <w:webHidden/>
               </w:rPr>
-              <w:instrText xml:space="preserve"> PAGEREF _Toc295060768 \h </w:instrText>
+              <w:instrText xml:space="preserve"> PAGEREF _Toc373433728 \h </w:instrText>
             </w:r>
             <w:r>
               <w:rPr>
@@ -2371,7 +2351,7 @@
               <w:noProof/>
             </w:rPr>
           </w:pPr>
-          <w:hyperlink w:anchor="_Toc295060769" w:history="1">
+          <w:hyperlink w:anchor="_Toc373433729" w:history="1">
             <w:r>
               <w:rPr>
                 <w:rStyle w:val="Hipervnculo"/>
@@ -2412,7 +2392,7 @@
                 <w:noProof/>
                 <w:webHidden/>
               </w:rPr>
-              <w:instrText xml:space="preserve"> PAGEREF _Toc295060769 \h </w:instrText>
+              <w:instrText xml:space="preserve"> PAGEREF _Toc373433729 \h </w:instrText>
             </w:r>
             <w:r>
               <w:rPr>
@@ -2433,166 +2413,6 @@
                 <w:webHidden/>
               </w:rPr>
               <w:t>14</w:t>
-            </w:r>
-            <w:r>
-              <w:rPr>
-                <w:noProof/>
-                <w:webHidden/>
-              </w:rPr>
-              <w:fldChar w:fldCharType="end"/>
-            </w:r>
-          </w:hyperlink>
-        </w:p>
-        <w:p>
-          <w:pPr>
-            <w:pStyle w:val="TDC1"/>
-            <w:rPr>
-              <w:rFonts w:asciiTheme="minorHAnsi" w:eastAsiaTheme="minorEastAsia" w:hAnsiTheme="minorHAnsi" w:cstheme="minorBidi"/>
-              <w:noProof/>
-            </w:rPr>
-          </w:pPr>
-          <w:hyperlink w:anchor="_Toc295060770" w:history="1">
-            <w:r>
-              <w:rPr>
-                <w:rStyle w:val="Hipervnculo"/>
-                <w:noProof/>
-              </w:rPr>
-              <w:t>5.</w:t>
-            </w:r>
-            <w:r>
-              <w:rPr>
-                <w:rFonts w:asciiTheme="minorHAnsi" w:eastAsiaTheme="minorEastAsia" w:hAnsiTheme="minorHAnsi" w:cstheme="minorBidi"/>
-                <w:noProof/>
-              </w:rPr>
-              <w:tab/>
-            </w:r>
-            <w:r>
-              <w:rPr>
-                <w:rStyle w:val="Hipervnculo"/>
-                <w:noProof/>
-              </w:rPr>
-              <w:t>Bibliografía</w:t>
-            </w:r>
-            <w:r>
-              <w:rPr>
-                <w:noProof/>
-                <w:webHidden/>
-              </w:rPr>
-              <w:tab/>
-            </w:r>
-            <w:r>
-              <w:rPr>
-                <w:noProof/>
-                <w:webHidden/>
-              </w:rPr>
-              <w:fldChar w:fldCharType="begin"/>
-            </w:r>
-            <w:r>
-              <w:rPr>
-                <w:noProof/>
-                <w:webHidden/>
-              </w:rPr>
-              <w:instrText xml:space="preserve"> PAGEREF _Toc295060770 \h </w:instrText>
-            </w:r>
-            <w:r>
-              <w:rPr>
-                <w:noProof/>
-                <w:webHidden/>
-              </w:rPr>
-            </w:r>
-            <w:r>
-              <w:rPr>
-                <w:noProof/>
-                <w:webHidden/>
-              </w:rPr>
-              <w:fldChar w:fldCharType="separate"/>
-            </w:r>
-            <w:r>
-              <w:rPr>
-                <w:noProof/>
-                <w:webHidden/>
-              </w:rPr>
-              <w:t>16</w:t>
-            </w:r>
-            <w:r>
-              <w:rPr>
-                <w:noProof/>
-                <w:webHidden/>
-              </w:rPr>
-              <w:fldChar w:fldCharType="end"/>
-            </w:r>
-          </w:hyperlink>
-        </w:p>
-        <w:p>
-          <w:pPr>
-            <w:pStyle w:val="TDC1"/>
-            <w:rPr>
-              <w:rFonts w:asciiTheme="minorHAnsi" w:eastAsiaTheme="minorEastAsia" w:hAnsiTheme="minorHAnsi" w:cstheme="minorBidi"/>
-              <w:noProof/>
-            </w:rPr>
-          </w:pPr>
-          <w:hyperlink w:anchor="_Toc295060771" w:history="1">
-            <w:r>
-              <w:rPr>
-                <w:rStyle w:val="Hipervnculo"/>
-                <w:noProof/>
-              </w:rPr>
-              <w:t>6.</w:t>
-            </w:r>
-            <w:r>
-              <w:rPr>
-                <w:rFonts w:asciiTheme="minorHAnsi" w:eastAsiaTheme="minorEastAsia" w:hAnsiTheme="minorHAnsi" w:cstheme="minorBidi"/>
-                <w:noProof/>
-              </w:rPr>
-              <w:tab/>
-            </w:r>
-            <w:r>
-              <w:rPr>
-                <w:rStyle w:val="Hipervnculo"/>
-                <w:noProof/>
-              </w:rPr>
-              <w:t>Anexo</w:t>
-            </w:r>
-            <w:r>
-              <w:rPr>
-                <w:noProof/>
-                <w:webHidden/>
-              </w:rPr>
-              <w:tab/>
-            </w:r>
-            <w:r>
-              <w:rPr>
-                <w:noProof/>
-                <w:webHidden/>
-              </w:rPr>
-              <w:fldChar w:fldCharType="begin"/>
-            </w:r>
-            <w:r>
-              <w:rPr>
-                <w:noProof/>
-                <w:webHidden/>
-              </w:rPr>
-              <w:instrText xml:space="preserve"> PAGEREF _Toc295060771 \h </w:instrText>
-            </w:r>
-            <w:r>
-              <w:rPr>
-                <w:noProof/>
-                <w:webHidden/>
-              </w:rPr>
-            </w:r>
-            <w:r>
-              <w:rPr>
-                <w:noProof/>
-                <w:webHidden/>
-              </w:rPr>
-              <w:fldChar w:fldCharType="separate"/>
-            </w:r>
-            <w:r>
-              <w:rPr>
-                <w:noProof/>
-                <w:webHidden/>
-              </w:rPr>
-              <w:t>17</w:t>
             </w:r>
             <w:r>
               <w:rPr>
@@ -2645,7 +2465,7 @@
           <w:numId w:val="1"/>
         </w:numPr>
       </w:pPr>
-      <w:bookmarkStart w:id="6" w:name="_Toc295060756"/>
+      <w:bookmarkStart w:id="6" w:name="_Toc373433716"/>
       <w:bookmarkEnd w:id="0"/>
       <w:bookmarkEnd w:id="1"/>
       <w:bookmarkEnd w:id="2"/>
@@ -2660,7 +2480,7 @@
       <w:pPr>
         <w:pStyle w:val="Ttulo2"/>
       </w:pPr>
-      <w:bookmarkStart w:id="7" w:name="_Toc295060757"/>
+      <w:bookmarkStart w:id="7" w:name="_Toc373433717"/>
       <w:r>
         <w:t>Propósito</w:t>
       </w:r>
@@ -2687,7 +2507,7 @@
         <w:pStyle w:val="Ttulo2"/>
         <w:ind w:firstLine="708"/>
       </w:pPr>
-      <w:bookmarkStart w:id="8" w:name="_Toc295060758"/>
+      <w:bookmarkStart w:id="8" w:name="_Toc373433718"/>
       <w:r>
         <w:t>Definiciones, A</w:t>
       </w:r>
@@ -2832,7 +2652,7 @@
         <w:ind w:firstLine="708"/>
       </w:pPr>
       <w:bookmarkStart w:id="9" w:name="_Toc294030280"/>
-      <w:bookmarkStart w:id="10" w:name="_Toc295060759"/>
+      <w:bookmarkStart w:id="10" w:name="_Toc373433719"/>
       <w:r>
         <w:t>Audiencia</w:t>
       </w:r>
@@ -3443,7 +3263,7 @@
         <w:pStyle w:val="Ttulo2"/>
       </w:pPr>
       <w:bookmarkStart w:id="11" w:name="_Toc294030281"/>
-      <w:bookmarkStart w:id="12" w:name="_Toc295060760"/>
+      <w:bookmarkStart w:id="12" w:name="_Toc373433720"/>
       <w:r>
         <w:lastRenderedPageBreak/>
         <w:t>Alcance</w:t>
@@ -3490,7 +3310,7 @@
       </w:pPr>
       <w:bookmarkStart w:id="13" w:name="_Toc87169356"/>
       <w:bookmarkStart w:id="14" w:name="_Toc174687481"/>
-      <w:bookmarkStart w:id="15" w:name="_Toc295060761"/>
+      <w:bookmarkStart w:id="15" w:name="_Toc373433721"/>
       <w:r>
         <w:t>Administración del Proyecto</w:t>
       </w:r>
@@ -3503,7 +3323,7 @@
         <w:pStyle w:val="Ttulo2"/>
       </w:pPr>
       <w:bookmarkStart w:id="16" w:name="_Toc292328374"/>
-      <w:bookmarkStart w:id="17" w:name="_Toc295060762"/>
+      <w:bookmarkStart w:id="17" w:name="_Toc373433722"/>
       <w:r>
         <w:t>Proceso de Desarrollo</w:t>
       </w:r>
@@ -3767,7 +3587,7 @@
         <w:pStyle w:val="Ttulo2"/>
       </w:pPr>
       <w:bookmarkStart w:id="18" w:name="_Toc292328375"/>
-      <w:bookmarkStart w:id="19" w:name="_Toc295060763"/>
+      <w:bookmarkStart w:id="19" w:name="_Toc373433723"/>
       <w:r>
         <w:t>Actividades</w:t>
       </w:r>
@@ -3840,7 +3660,7 @@
         <w:rPr>
           <w:lang w:val="es-ES"/>
         </w:rPr>
-        <w:t xml:space="preserve">Para ello se trabajara en el primer Sprint en la realización de un Modelo de Casos de Uso, descripción de Casos de Uso, listado de </w:t>
+        <w:t xml:space="preserve">Para ello se trabajara en el primer Sprint en la realización de un Modelo de Casos de Uso, listado de </w:t>
       </w:r>
       <w:proofErr w:type="spellStart"/>
       <w:r>
@@ -4046,7 +3866,6 @@
         <w:rPr>
           <w:lang w:val="es-ES"/>
         </w:rPr>
-        <w:lastRenderedPageBreak/>
         <w:t>Tareas:</w:t>
       </w:r>
     </w:p>
@@ -4067,6 +3886,7 @@
         <w:rPr>
           <w:lang w:val="es-ES"/>
         </w:rPr>
+        <w:lastRenderedPageBreak/>
         <w:t xml:space="preserve">Identificar </w:t>
       </w:r>
       <w:proofErr w:type="spellStart"/>
@@ -4141,7 +3961,7 @@
         <w:rPr>
           <w:lang w:val="es-ES"/>
         </w:rPr>
-        <w:t>Especificar Casos de Uso</w:t>
+        <w:t>Realizar matriz de trazabilidad requerimientos – casos de uso</w:t>
       </w:r>
     </w:p>
     <w:p>
@@ -4161,7 +3981,35 @@
         <w:rPr>
           <w:lang w:val="es-ES"/>
         </w:rPr>
-        <w:t>Realizar matriz de trazabilidad requerimientos – casos de uso</w:t>
+        <w:t xml:space="preserve">Derivar </w:t>
+      </w:r>
+      <w:proofErr w:type="spellStart"/>
+      <w:r>
+        <w:rPr>
+          <w:lang w:val="es-ES"/>
+        </w:rPr>
+        <w:t>User</w:t>
+      </w:r>
+      <w:proofErr w:type="spellEnd"/>
+      <w:r>
+        <w:rPr>
+          <w:lang w:val="es-ES"/>
+        </w:rPr>
+        <w:t xml:space="preserve"> </w:t>
+      </w:r>
+      <w:proofErr w:type="spellStart"/>
+      <w:r>
+        <w:rPr>
+          <w:lang w:val="es-ES"/>
+        </w:rPr>
+        <w:t>Stories</w:t>
+      </w:r>
+      <w:proofErr w:type="spellEnd"/>
+      <w:r>
+        <w:rPr>
+          <w:lang w:val="es-ES"/>
+        </w:rPr>
+        <w:t xml:space="preserve"> de Casos de Uso</w:t>
       </w:r>
     </w:p>
     <w:p>
@@ -4181,14 +4029,14 @@
         <w:rPr>
           <w:lang w:val="es-ES"/>
         </w:rPr>
-        <w:t xml:space="preserve">Derivar </w:t>
+        <w:t xml:space="preserve">Hacer y priorizar </w:t>
       </w:r>
       <w:proofErr w:type="spellStart"/>
       <w:r>
         <w:rPr>
           <w:lang w:val="es-ES"/>
         </w:rPr>
-        <w:t>User</w:t>
+        <w:t>Product</w:t>
       </w:r>
       <w:proofErr w:type="spellEnd"/>
       <w:r>
@@ -4202,15 +4050,9 @@
         <w:rPr>
           <w:lang w:val="es-ES"/>
         </w:rPr>
-        <w:t>Stories</w:t>
+        <w:t>Backlog</w:t>
       </w:r>
       <w:proofErr w:type="spellEnd"/>
-      <w:r>
-        <w:rPr>
-          <w:lang w:val="es-ES"/>
-        </w:rPr>
-        <w:t xml:space="preserve"> de Casos de Uso</w:t>
-      </w:r>
     </w:p>
     <w:p>
       <w:pPr>
@@ -4229,30 +4071,8 @@
         <w:rPr>
           <w:lang w:val="es-ES"/>
         </w:rPr>
-        <w:t xml:space="preserve">Hacer y priorizar </w:t>
-      </w:r>
-      <w:proofErr w:type="spellStart"/>
-      <w:r>
-        <w:rPr>
-          <w:lang w:val="es-ES"/>
-        </w:rPr>
-        <w:t>Product</w:t>
-      </w:r>
-      <w:proofErr w:type="spellEnd"/>
-      <w:r>
-        <w:rPr>
-          <w:lang w:val="es-ES"/>
-        </w:rPr>
-        <w:t xml:space="preserve"> </w:t>
-      </w:r>
-      <w:proofErr w:type="spellStart"/>
-      <w:r>
-        <w:rPr>
-          <w:lang w:val="es-ES"/>
-        </w:rPr>
-        <w:t>Backlog</w:t>
-      </w:r>
-      <w:proofErr w:type="spellEnd"/>
+        <w:t>Preparar Plan de Entregas</w:t>
+      </w:r>
     </w:p>
     <w:p>
       <w:pPr>
@@ -4271,7 +4091,7 @@
         <w:rPr>
           <w:lang w:val="es-ES"/>
         </w:rPr>
-        <w:t>Preparar Plan de Entregas</w:t>
+        <w:t>Realizar Diagrama de Clases</w:t>
       </w:r>
     </w:p>
     <w:p>
@@ -4291,7 +4111,37 @@
         <w:rPr>
           <w:lang w:val="es-ES"/>
         </w:rPr>
-        <w:t>Realizar Diagrama de Clases</w:t>
+        <w:t>Realizar estimación ROM</w:t>
+      </w:r>
+    </w:p>
+    <w:p>
+      <w:pPr>
+        <w:pStyle w:val="Prrafodelista"/>
+        <w:spacing w:beforeLines="240" w:before="576" w:line="276" w:lineRule="auto"/>
+        <w:ind w:left="1786" w:firstLine="0"/>
+        <w:rPr>
+          <w:lang w:val="es-ES"/>
+        </w:rPr>
+      </w:pPr>
+    </w:p>
+    <w:p>
+      <w:pPr>
+        <w:pStyle w:val="Prrafodelista"/>
+        <w:numPr>
+          <w:ilvl w:val="0"/>
+          <w:numId w:val="10"/>
+        </w:numPr>
+        <w:spacing w:beforeLines="240" w:before="576"/>
+        <w:ind w:left="1426"/>
+        <w:rPr>
+          <w:lang w:val="es-ES"/>
+        </w:rPr>
+      </w:pPr>
+      <w:r>
+        <w:rPr>
+          <w:lang w:val="es-ES"/>
+        </w:rPr>
+        <w:t>Salidas:</w:t>
       </w:r>
     </w:p>
     <w:p>
@@ -4311,37 +4161,7 @@
         <w:rPr>
           <w:lang w:val="es-ES"/>
         </w:rPr>
-        <w:t>Realizar estimación ROM</w:t>
-      </w:r>
-    </w:p>
-    <w:p>
-      <w:pPr>
-        <w:pStyle w:val="Prrafodelista"/>
-        <w:spacing w:beforeLines="240" w:before="576" w:line="276" w:lineRule="auto"/>
-        <w:ind w:left="1786" w:firstLine="0"/>
-        <w:rPr>
-          <w:lang w:val="es-ES"/>
-        </w:rPr>
-      </w:pPr>
-    </w:p>
-    <w:p>
-      <w:pPr>
-        <w:pStyle w:val="Prrafodelista"/>
-        <w:numPr>
-          <w:ilvl w:val="0"/>
-          <w:numId w:val="10"/>
-        </w:numPr>
-        <w:spacing w:beforeLines="240" w:before="576"/>
-        <w:ind w:left="1426"/>
-        <w:rPr>
-          <w:lang w:val="es-ES"/>
-        </w:rPr>
-      </w:pPr>
-      <w:r>
-        <w:rPr>
-          <w:lang w:val="es-ES"/>
-        </w:rPr>
-        <w:t>Salidas:</w:t>
+        <w:t>Diagrama de Casos de Uso</w:t>
       </w:r>
     </w:p>
     <w:p>
@@ -4357,12 +4177,28 @@
           <w:lang w:val="es-ES"/>
         </w:rPr>
       </w:pPr>
-      <w:r>
-        <w:rPr>
-          <w:lang w:val="es-ES"/>
-        </w:rPr>
-        <w:t>Diagrama de Casos de Uso</w:t>
-      </w:r>
+      <w:proofErr w:type="spellStart"/>
+      <w:r>
+        <w:rPr>
+          <w:lang w:val="es-ES"/>
+        </w:rPr>
+        <w:t>Product</w:t>
+      </w:r>
+      <w:proofErr w:type="spellEnd"/>
+      <w:r>
+        <w:rPr>
+          <w:lang w:val="es-ES"/>
+        </w:rPr>
+        <w:t xml:space="preserve"> </w:t>
+      </w:r>
+      <w:proofErr w:type="spellStart"/>
+      <w:r>
+        <w:rPr>
+          <w:lang w:val="es-ES"/>
+        </w:rPr>
+        <w:t>Backlog</w:t>
+      </w:r>
+      <w:proofErr w:type="spellEnd"/>
     </w:p>
     <w:p>
       <w:pPr>
@@ -4381,7 +4217,7 @@
         <w:rPr>
           <w:lang w:val="es-ES"/>
         </w:rPr>
-        <w:t>Descripción de Casos de Uso</w:t>
+        <w:t>Diagrama de Clases</w:t>
       </w:r>
     </w:p>
     <w:p>
@@ -4397,12 +4233,18 @@
           <w:lang w:val="es-ES"/>
         </w:rPr>
       </w:pPr>
+      <w:r>
+        <w:rPr>
+          <w:lang w:val="es-ES"/>
+        </w:rPr>
+        <w:t xml:space="preserve">Descripción de </w:t>
+      </w:r>
       <w:proofErr w:type="spellStart"/>
       <w:r>
         <w:rPr>
           <w:lang w:val="es-ES"/>
         </w:rPr>
-        <w:t>Product</w:t>
+        <w:t>User</w:t>
       </w:r>
       <w:proofErr w:type="spellEnd"/>
       <w:r>
@@ -4416,7 +4258,7 @@
         <w:rPr>
           <w:lang w:val="es-ES"/>
         </w:rPr>
-        <w:t>Backlog</w:t>
+        <w:t>Stories</w:t>
       </w:r>
       <w:proofErr w:type="spellEnd"/>
     </w:p>
@@ -4437,7 +4279,7 @@
         <w:rPr>
           <w:lang w:val="es-ES"/>
         </w:rPr>
-        <w:t>Diagrama de Clases</w:t>
+        <w:t>Matriz de Trazabilidad</w:t>
       </w:r>
     </w:p>
     <w:p>
@@ -4457,30 +4299,8 @@
         <w:rPr>
           <w:lang w:val="es-ES"/>
         </w:rPr>
-        <w:t xml:space="preserve">Descripción de </w:t>
-      </w:r>
-      <w:proofErr w:type="spellStart"/>
-      <w:r>
-        <w:rPr>
-          <w:lang w:val="es-ES"/>
-        </w:rPr>
-        <w:t>User</w:t>
-      </w:r>
-      <w:proofErr w:type="spellEnd"/>
-      <w:r>
-        <w:rPr>
-          <w:lang w:val="es-ES"/>
-        </w:rPr>
-        <w:t xml:space="preserve"> </w:t>
-      </w:r>
-      <w:proofErr w:type="spellStart"/>
-      <w:r>
-        <w:rPr>
-          <w:lang w:val="es-ES"/>
-        </w:rPr>
-        <w:t>Stories</w:t>
-      </w:r>
-      <w:proofErr w:type="spellEnd"/>
+        <w:t>Plan del Proyecto</w:t>
+      </w:r>
     </w:p>
     <w:p>
       <w:pPr>
@@ -4499,7 +4319,13 @@
         <w:rPr>
           <w:lang w:val="es-ES"/>
         </w:rPr>
-        <w:t>Matriz de Trazabilidad</w:t>
+        <w:t>Prototipo de Arquitectura</w:t>
+      </w:r>
+      <w:r>
+        <w:rPr>
+          <w:lang w:val="es-ES"/>
+        </w:rPr>
+        <w:t xml:space="preserve"> (diagrama de despliegue, prototipos de interfaz, esquema inicial de base de datos)</w:t>
       </w:r>
     </w:p>
     <w:p>
@@ -4519,7 +4345,7 @@
         <w:rPr>
           <w:lang w:val="es-ES"/>
         </w:rPr>
-        <w:t>Plan de Entregas</w:t>
+        <w:t>Plan de Métricas</w:t>
       </w:r>
     </w:p>
     <w:p>
@@ -4539,72 +4365,6 @@
         <w:rPr>
           <w:lang w:val="es-ES"/>
         </w:rPr>
-        <w:t>Plan del Proyecto</w:t>
-      </w:r>
-    </w:p>
-    <w:p>
-      <w:pPr>
-        <w:pStyle w:val="Prrafodelista"/>
-        <w:numPr>
-          <w:ilvl w:val="0"/>
-          <w:numId w:val="6"/>
-        </w:numPr>
-        <w:spacing w:beforeLines="240" w:before="576" w:line="276" w:lineRule="auto"/>
-        <w:ind w:left="1786"/>
-        <w:rPr>
-          <w:lang w:val="es-ES"/>
-        </w:rPr>
-      </w:pPr>
-      <w:r>
-        <w:rPr>
-          <w:lang w:val="es-ES"/>
-        </w:rPr>
-        <w:t>Prototipo de Arquitectura</w:t>
-      </w:r>
-      <w:r>
-        <w:rPr>
-          <w:lang w:val="es-ES"/>
-        </w:rPr>
-        <w:t xml:space="preserve"> (diagrama de despliegue, prototipos de interfaz, esquema inicial de base de datos)</w:t>
-      </w:r>
-    </w:p>
-    <w:p>
-      <w:pPr>
-        <w:pStyle w:val="Prrafodelista"/>
-        <w:numPr>
-          <w:ilvl w:val="0"/>
-          <w:numId w:val="6"/>
-        </w:numPr>
-        <w:spacing w:beforeLines="240" w:before="576" w:line="276" w:lineRule="auto"/>
-        <w:ind w:left="1786"/>
-        <w:rPr>
-          <w:lang w:val="es-ES"/>
-        </w:rPr>
-      </w:pPr>
-      <w:r>
-        <w:rPr>
-          <w:lang w:val="es-ES"/>
-        </w:rPr>
-        <w:t>Plan de Métricas</w:t>
-      </w:r>
-    </w:p>
-    <w:p>
-      <w:pPr>
-        <w:pStyle w:val="Prrafodelista"/>
-        <w:numPr>
-          <w:ilvl w:val="0"/>
-          <w:numId w:val="6"/>
-        </w:numPr>
-        <w:spacing w:beforeLines="240" w:before="576" w:line="276" w:lineRule="auto"/>
-        <w:ind w:left="1786"/>
-        <w:rPr>
-          <w:lang w:val="es-ES"/>
-        </w:rPr>
-      </w:pPr>
-      <w:r>
-        <w:rPr>
-          <w:lang w:val="es-ES"/>
-        </w:rPr>
         <w:t>Estimación ROM</w:t>
       </w:r>
     </w:p>
@@ -4626,7 +4386,7 @@
         </w:rPr>
       </w:pPr>
       <w:bookmarkStart w:id="20" w:name="_Toc292328376"/>
-      <w:bookmarkStart w:id="21" w:name="_Toc295060764"/>
+      <w:bookmarkStart w:id="21" w:name="_Toc373433724"/>
       <w:r>
         <w:rPr>
           <w:lang w:val="es-ES"/>
@@ -4675,7 +4435,7 @@
                     </pic:cNvPicPr>
                   </pic:nvPicPr>
                   <pic:blipFill>
-                    <a:blip r:embed="rId10">
+                    <a:blip r:embed="rId9">
                       <a:extLst>
                         <a:ext uri="{28A0092B-C50C-407E-A947-70E740481C1C}">
                           <a14:useLocalDpi xmlns:a14="http://schemas.microsoft.com/office/drawing/2010/main" val="0"/>
@@ -5278,25 +5038,6 @@
         <w:rPr>
           <w:lang w:val="es-ES"/>
         </w:rPr>
-        <w:t>Plan de Entregas actualizado</w:t>
-      </w:r>
-    </w:p>
-    <w:p>
-      <w:pPr>
-        <w:pStyle w:val="Prrafodelista"/>
-        <w:numPr>
-          <w:ilvl w:val="0"/>
-          <w:numId w:val="7"/>
-        </w:numPr>
-        <w:spacing w:beforeLines="240" w:before="576" w:line="276" w:lineRule="auto"/>
-        <w:rPr>
-          <w:lang w:val="es-ES"/>
-        </w:rPr>
-      </w:pPr>
-      <w:r>
-        <w:rPr>
-          <w:lang w:val="es-ES"/>
-        </w:rPr>
         <w:t>Plan de Proyecto Actualizado</w:t>
       </w:r>
     </w:p>
@@ -5441,7 +5182,7 @@
                     </pic:cNvPicPr>
                   </pic:nvPicPr>
                   <pic:blipFill>
-                    <a:blip r:embed="rId11">
+                    <a:blip r:embed="rId10">
                       <a:extLst>
                         <a:ext uri="{28A0092B-C50C-407E-A947-70E740481C1C}">
                           <a14:useLocalDpi xmlns:a14="http://schemas.microsoft.com/office/drawing/2010/main" val="0"/>
@@ -5527,7 +5268,7 @@
                     </pic:cNvPicPr>
                   </pic:nvPicPr>
                   <pic:blipFill>
-                    <a:blip r:embed="rId12">
+                    <a:blip r:embed="rId11">
                       <a:extLst>
                         <a:ext uri="{28A0092B-C50C-407E-A947-70E740481C1C}">
                           <a14:useLocalDpi xmlns:a14="http://schemas.microsoft.com/office/drawing/2010/main" val="0"/>
@@ -5888,53 +5629,6 @@
         <w:rPr>
           <w:lang w:val="es-ES"/>
         </w:rPr>
-        <w:t xml:space="preserve">Hacer </w:t>
-      </w:r>
-      <w:proofErr w:type="spellStart"/>
-      <w:r>
-        <w:rPr>
-          <w:lang w:val="es-ES"/>
-        </w:rPr>
-        <w:t>Unit</w:t>
-      </w:r>
-      <w:proofErr w:type="spellEnd"/>
-      <w:r>
-        <w:rPr>
-          <w:lang w:val="es-ES"/>
-        </w:rPr>
-        <w:t xml:space="preserve"> </w:t>
-      </w:r>
-      <w:proofErr w:type="spellStart"/>
-      <w:r>
-        <w:rPr>
-          <w:lang w:val="es-ES"/>
-        </w:rPr>
-        <w:t>Test</w:t>
-      </w:r>
-      <w:r>
-        <w:rPr>
-          <w:lang w:val="es-ES"/>
-        </w:rPr>
-        <w:t>s</w:t>
-      </w:r>
-      <w:proofErr w:type="spellEnd"/>
-    </w:p>
-    <w:p>
-      <w:pPr>
-        <w:pStyle w:val="Prrafodelista"/>
-        <w:numPr>
-          <w:ilvl w:val="0"/>
-          <w:numId w:val="7"/>
-        </w:numPr>
-        <w:spacing w:beforeLines="240" w:before="576" w:line="276" w:lineRule="auto"/>
-        <w:rPr>
-          <w:lang w:val="es-ES"/>
-        </w:rPr>
-      </w:pPr>
-      <w:r>
-        <w:rPr>
-          <w:lang w:val="es-ES"/>
-        </w:rPr>
         <w:t>Integrar la solución</w:t>
       </w:r>
     </w:p>
@@ -6812,7 +6506,7 @@
         <w:pStyle w:val="Ttulo2"/>
       </w:pPr>
       <w:bookmarkStart w:id="22" w:name="_Toc292328377"/>
-      <w:bookmarkStart w:id="23" w:name="_Toc295060765"/>
+      <w:bookmarkStart w:id="23" w:name="_Toc373433725"/>
       <w:r>
         <w:t>Roles</w:t>
       </w:r>
@@ -7992,7 +7686,7 @@
             <wp:cNvGraphicFramePr/>
             <a:graphic xmlns:a="http://schemas.openxmlformats.org/drawingml/2006/main">
               <a:graphicData uri="http://schemas.openxmlformats.org/drawingml/2006/diagram">
-                <dgm:relIds xmlns:dgm="http://schemas.openxmlformats.org/drawingml/2006/diagram" xmlns:r="http://schemas.openxmlformats.org/officeDocument/2006/relationships" r:dm="rId13" r:lo="rId14" r:qs="rId15" r:cs="rId16"/>
+                <dgm:relIds xmlns:dgm="http://schemas.openxmlformats.org/drawingml/2006/diagram" xmlns:r="http://schemas.openxmlformats.org/officeDocument/2006/relationships" r:dm="rId12" r:lo="rId13" r:qs="rId14" r:cs="rId15"/>
               </a:graphicData>
             </a:graphic>
           </wp:inline>
@@ -8025,7 +7719,7 @@
           <w:tab w:val="num" w:pos="720"/>
         </w:tabs>
       </w:pPr>
-      <w:bookmarkStart w:id="25" w:name="_Toc295060766"/>
+      <w:bookmarkStart w:id="25" w:name="_Toc373433726"/>
       <w:r>
         <w:lastRenderedPageBreak/>
         <w:t>Ciclo de Vida del Proyecto</w:t>
@@ -8112,7 +7806,7 @@
                     </pic:cNvPicPr>
                   </pic:nvPicPr>
                   <pic:blipFill>
-                    <a:blip r:embed="rId18">
+                    <a:blip r:embed="rId17">
                       <a:extLst>
                         <a:ext uri="{28A0092B-C50C-407E-A947-70E740481C1C}">
                           <a14:useLocalDpi xmlns:a14="http://schemas.microsoft.com/office/drawing/2010/main" val="0"/>
@@ -8478,7 +8172,7 @@
       </w:pPr>
       <w:bookmarkStart w:id="26" w:name="_Toc101420954"/>
       <w:bookmarkStart w:id="27" w:name="_Toc174687489"/>
-      <w:bookmarkStart w:id="28" w:name="_Toc295060767"/>
+      <w:bookmarkStart w:id="28" w:name="_Toc373433727"/>
       <w:r>
         <w:t>Gestión Formal de Decisiones</w:t>
       </w:r>
@@ -8585,7 +8279,7 @@
           <w:lang w:val="es-ES"/>
         </w:rPr>
       </w:pPr>
-      <w:bookmarkStart w:id="29" w:name="_Toc295060768"/>
+      <w:bookmarkStart w:id="29" w:name="_Toc373433728"/>
       <w:r>
         <w:rPr>
           <w:rFonts w:ascii="Calibri" w:hAnsi="Calibri"/>
@@ -8612,7 +8306,6 @@
       <w:tblPr>
         <w:tblW w:w="8508" w:type="dxa"/>
         <w:jc w:val="center"/>
-        <w:tblInd w:w="1159" w:type="dxa"/>
         <w:tblBorders>
           <w:top w:val="single" w:sz="4" w:space="0" w:color="auto"/>
           <w:left w:val="single" w:sz="4" w:space="0" w:color="auto"/>
@@ -9452,7 +9145,7 @@
           <w:numId w:val="1"/>
         </w:numPr>
       </w:pPr>
-      <w:bookmarkStart w:id="30" w:name="_Toc295060769"/>
+      <w:bookmarkStart w:id="30" w:name="_Toc373433729"/>
       <w:r>
         <w:lastRenderedPageBreak/>
         <w:t>Planificación del Proyecto</w:t>
@@ -16325,125 +16018,15 @@
       </w:tr>
     </w:tbl>
     <w:p/>
-    <w:p/>
     <w:p>
       <w:pPr>
         <w:spacing w:after="200" w:line="276" w:lineRule="auto"/>
-      </w:pPr>
-      <w:r>
-        <w:br w:type="page"/>
-      </w:r>
+        <w:ind w:firstLine="0"/>
+      </w:pPr>
     </w:p>
-    <w:bookmarkStart w:id="31" w:name="_Toc293830635" w:displacedByCustomXml="next"/>
-    <w:bookmarkStart w:id="32" w:name="_Toc293830721" w:displacedByCustomXml="next"/>
-    <w:bookmarkStart w:id="33" w:name="_Toc293830894" w:displacedByCustomXml="next"/>
-    <w:bookmarkStart w:id="34" w:name="_Toc293830976" w:displacedByCustomXml="next"/>
-    <w:bookmarkStart w:id="35" w:name="_Toc293831063" w:displacedByCustomXml="next"/>
-    <w:bookmarkStart w:id="36" w:name="_Toc295060770" w:displacedByCustomXml="next"/>
-    <w:sdt>
-      <w:sdtPr>
-        <w:rPr>
-          <w:rFonts w:ascii="Calibri" w:hAnsi="Calibri"/>
-          <w:b w:val="0"/>
-          <w:bCs w:val="0"/>
-          <w:smallCaps w:val="0"/>
-          <w:color w:val="auto"/>
-          <w:sz w:val="22"/>
-          <w:szCs w:val="22"/>
-        </w:rPr>
-        <w:id w:val="-83231708"/>
-        <w:docPartObj>
-          <w:docPartGallery w:val="Bibliographies"/>
-          <w:docPartUnique/>
-        </w:docPartObj>
-      </w:sdtPr>
-      <w:sdtEndPr/>
-      <w:sdtContent>
-        <w:p>
-          <w:pPr>
-            <w:pStyle w:val="Ttulo1"/>
-            <w:numPr>
-              <w:ilvl w:val="0"/>
-              <w:numId w:val="1"/>
-            </w:numPr>
-          </w:pPr>
-          <w:r>
-            <w:t>Bibliografía</w:t>
-          </w:r>
-          <w:bookmarkEnd w:id="36"/>
-          <w:bookmarkEnd w:id="35"/>
-          <w:bookmarkEnd w:id="34"/>
-          <w:bookmarkEnd w:id="33"/>
-          <w:bookmarkEnd w:id="32"/>
-          <w:bookmarkEnd w:id="31"/>
-        </w:p>
-        <w:sdt>
-          <w:sdtPr>
-            <w:id w:val="111145805"/>
-            <w:bibliography/>
-          </w:sdtPr>
-          <w:sdtEndPr/>
-          <w:sdtContent>
-            <w:p>
-              <w:pPr>
-                <w:pStyle w:val="Bibliografa"/>
-                <w:ind w:left="720" w:hanging="720"/>
-              </w:pPr>
-            </w:p>
-            <w:p/>
-          </w:sdtContent>
-        </w:sdt>
-      </w:sdtContent>
-    </w:sdt>
-    <w:p/>
-    <w:p>
-      <w:pPr>
-        <w:spacing w:after="200" w:line="276" w:lineRule="auto"/>
-        <w:rPr>
-          <w:rFonts w:ascii="Cambria" w:hAnsi="Cambria"/>
-          <w:b/>
-          <w:bCs/>
-          <w:smallCaps/>
-          <w:color w:val="365F91"/>
-          <w:sz w:val="28"/>
-          <w:szCs w:val="28"/>
-        </w:rPr>
-      </w:pPr>
-      <w:r>
-        <w:br w:type="page"/>
-      </w:r>
-    </w:p>
-    <w:p>
-      <w:pPr>
-        <w:pStyle w:val="Ttulo1"/>
-        <w:numPr>
-          <w:ilvl w:val="0"/>
-          <w:numId w:val="1"/>
-        </w:numPr>
-      </w:pPr>
-      <w:bookmarkStart w:id="37" w:name="_Toc293830636"/>
-      <w:bookmarkStart w:id="38" w:name="_Toc293830722"/>
-      <w:bookmarkStart w:id="39" w:name="_Toc293830895"/>
-      <w:bookmarkStart w:id="40" w:name="_Toc293830977"/>
-      <w:bookmarkStart w:id="41" w:name="_Toc293831064"/>
-      <w:bookmarkStart w:id="42" w:name="_Toc295060771"/>
-      <w:r>
-        <w:lastRenderedPageBreak/>
-        <w:t>Anexo</w:t>
-      </w:r>
-      <w:bookmarkEnd w:id="37"/>
-      <w:bookmarkEnd w:id="38"/>
-      <w:bookmarkEnd w:id="39"/>
-      <w:bookmarkEnd w:id="40"/>
-      <w:bookmarkEnd w:id="41"/>
-      <w:bookmarkEnd w:id="42"/>
-    </w:p>
-    <w:p/>
-    <w:p/>
-    <w:p/>
     <w:sectPr>
-      <w:headerReference w:type="default" r:id="rId19"/>
-      <w:footerReference w:type="default" r:id="rId20"/>
+      <w:headerReference w:type="default" r:id="rId18"/>
+      <w:footerReference w:type="default" r:id="rId19"/>
       <w:pgSz w:w="11907" w:h="16840" w:code="9"/>
       <w:pgMar w:top="1114" w:right="1701" w:bottom="1418" w:left="1701" w:header="709" w:footer="709" w:gutter="0"/>
       <w:cols w:space="708"/>
@@ -16455,7 +16038,7 @@
 </file>
 
 <file path=word/endnotes.xml><?xml version="1.0" encoding="utf-8"?>
-<w:endnotes xmlns:wpc="http://schemas.microsoft.com/office/word/2010/wordprocessingCanvas" xmlns:mc="http://schemas.openxmlformats.org/markup-compatibility/2006" xmlns:o="urn:schemas-microsoft-com:office:office" xmlns:r="http://schemas.openxmlformats.org/officeDocument/2006/relationships" xmlns:m="http://schemas.openxmlformats.org/officeDocument/2006/math" xmlns:v="urn:schemas-microsoft-com:vml" xmlns:wp14="http://schemas.microsoft.com/office/word/2010/wordprocessingDrawing" xmlns:wp="http://schemas.openxmlformats.org/drawingml/2006/wordprocessingDrawing" xmlns:w10="urn:schemas-microsoft-com:office:word" xmlns:w="http://schemas.openxmlformats.org/wordprocessingml/2006/main" xmlns:w14="http://schemas.microsoft.com/office/word/2010/wordml" xmlns:wpg="http://schemas.microsoft.com/office/word/2010/wordprocessingGroup" xmlns:wpi="http://schemas.microsoft.com/office/word/2010/wordprocessingInk" xmlns:wne="http://schemas.microsoft.com/office/word/2006/wordml" xmlns:wps="http://schemas.microsoft.com/office/word/2010/wordprocessingShape" mc:Ignorable="w14 wp14">
+<w:endnotes xmlns:wpc="http://schemas.microsoft.com/office/word/2010/wordprocessingCanvas" xmlns:mc="http://schemas.openxmlformats.org/markup-compatibility/2006" xmlns:o="urn:schemas-microsoft-com:office:office" xmlns:r="http://schemas.openxmlformats.org/officeDocument/2006/relationships" xmlns:m="http://schemas.openxmlformats.org/officeDocument/2006/math" xmlns:v="urn:schemas-microsoft-com:vml" xmlns:wp14="http://schemas.microsoft.com/office/word/2010/wordprocessingDrawing" xmlns:wp="http://schemas.openxmlformats.org/drawingml/2006/wordprocessingDrawing" xmlns:w10="urn:schemas-microsoft-com:office:word" xmlns:w="http://schemas.openxmlformats.org/wordprocessingml/2006/main" xmlns:w14="http://schemas.microsoft.com/office/word/2010/wordml" xmlns:w15="http://schemas.microsoft.com/office/word/2012/wordml" xmlns:wpg="http://schemas.microsoft.com/office/word/2010/wordprocessingGroup" xmlns:wpi="http://schemas.microsoft.com/office/word/2010/wordprocessingInk" xmlns:wne="http://schemas.microsoft.com/office/word/2006/wordml" xmlns:wps="http://schemas.microsoft.com/office/word/2010/wordprocessingShape" mc:Ignorable="w14 w15 wp14">
   <w:endnote w:type="separator" w:id="-1">
     <w:p>
       <w:r>
@@ -16474,7 +16057,7 @@
 </file>
 
 <file path=word/footer1.xml><?xml version="1.0" encoding="utf-8"?>
-<w:ftr xmlns:wpc="http://schemas.microsoft.com/office/word/2010/wordprocessingCanvas" xmlns:mc="http://schemas.openxmlformats.org/markup-compatibility/2006" xmlns:o="urn:schemas-microsoft-com:office:office" xmlns:r="http://schemas.openxmlformats.org/officeDocument/2006/relationships" xmlns:m="http://schemas.openxmlformats.org/officeDocument/2006/math" xmlns:v="urn:schemas-microsoft-com:vml" xmlns:wp14="http://schemas.microsoft.com/office/word/2010/wordprocessingDrawing" xmlns:wp="http://schemas.openxmlformats.org/drawingml/2006/wordprocessingDrawing" xmlns:w10="urn:schemas-microsoft-com:office:word" xmlns:w="http://schemas.openxmlformats.org/wordprocessingml/2006/main" xmlns:w14="http://schemas.microsoft.com/office/word/2010/wordml" xmlns:wpg="http://schemas.microsoft.com/office/word/2010/wordprocessingGroup" xmlns:wpi="http://schemas.microsoft.com/office/word/2010/wordprocessingInk" xmlns:wne="http://schemas.microsoft.com/office/word/2006/wordml" xmlns:wps="http://schemas.microsoft.com/office/word/2010/wordprocessingShape" mc:Ignorable="w14 wp14">
+<w:ftr xmlns:wpc="http://schemas.microsoft.com/office/word/2010/wordprocessingCanvas" xmlns:mc="http://schemas.openxmlformats.org/markup-compatibility/2006" xmlns:o="urn:schemas-microsoft-com:office:office" xmlns:r="http://schemas.openxmlformats.org/officeDocument/2006/relationships" xmlns:m="http://schemas.openxmlformats.org/officeDocument/2006/math" xmlns:v="urn:schemas-microsoft-com:vml" xmlns:wp14="http://schemas.microsoft.com/office/word/2010/wordprocessingDrawing" xmlns:wp="http://schemas.openxmlformats.org/drawingml/2006/wordprocessingDrawing" xmlns:w10="urn:schemas-microsoft-com:office:word" xmlns:w="http://schemas.openxmlformats.org/wordprocessingml/2006/main" xmlns:w14="http://schemas.microsoft.com/office/word/2010/wordml" xmlns:w15="http://schemas.microsoft.com/office/word/2012/wordml" xmlns:wpg="http://schemas.microsoft.com/office/word/2010/wordprocessingGroup" xmlns:wpi="http://schemas.microsoft.com/office/word/2010/wordprocessingInk" xmlns:wne="http://schemas.microsoft.com/office/word/2006/wordml" xmlns:wps="http://schemas.microsoft.com/office/word/2010/wordprocessingShape" mc:Ignorable="w14 w15 wp14">
   <w:tbl>
     <w:tblPr>
       <w:tblpPr w:leftFromText="187" w:rightFromText="187" w:vertAnchor="page" w:horzAnchor="page" w:tblpXSpec="right" w:tblpYSpec="bottom"/>
@@ -16565,7 +16148,7 @@
               <w:szCs w:val="40"/>
               <w:lang w:val="es-ES"/>
             </w:rPr>
-            <w:t>2</w:t>
+            <w:t>4</w:t>
           </w:r>
           <w:r>
             <w:rPr>
@@ -16685,7 +16268,7 @@
 </file>
 
 <file path=word/footnotes.xml><?xml version="1.0" encoding="utf-8"?>
-<w:footnotes xmlns:wpc="http://schemas.microsoft.com/office/word/2010/wordprocessingCanvas" xmlns:mc="http://schemas.openxmlformats.org/markup-compatibility/2006" xmlns:o="urn:schemas-microsoft-com:office:office" xmlns:r="http://schemas.openxmlformats.org/officeDocument/2006/relationships" xmlns:m="http://schemas.openxmlformats.org/officeDocument/2006/math" xmlns:v="urn:schemas-microsoft-com:vml" xmlns:wp14="http://schemas.microsoft.com/office/word/2010/wordprocessingDrawing" xmlns:wp="http://schemas.openxmlformats.org/drawingml/2006/wordprocessingDrawing" xmlns:w10="urn:schemas-microsoft-com:office:word" xmlns:w="http://schemas.openxmlformats.org/wordprocessingml/2006/main" xmlns:w14="http://schemas.microsoft.com/office/word/2010/wordml" xmlns:wpg="http://schemas.microsoft.com/office/word/2010/wordprocessingGroup" xmlns:wpi="http://schemas.microsoft.com/office/word/2010/wordprocessingInk" xmlns:wne="http://schemas.microsoft.com/office/word/2006/wordml" xmlns:wps="http://schemas.microsoft.com/office/word/2010/wordprocessingShape" mc:Ignorable="w14 wp14">
+<w:footnotes xmlns:wpc="http://schemas.microsoft.com/office/word/2010/wordprocessingCanvas" xmlns:mc="http://schemas.openxmlformats.org/markup-compatibility/2006" xmlns:o="urn:schemas-microsoft-com:office:office" xmlns:r="http://schemas.openxmlformats.org/officeDocument/2006/relationships" xmlns:m="http://schemas.openxmlformats.org/officeDocument/2006/math" xmlns:v="urn:schemas-microsoft-com:vml" xmlns:wp14="http://schemas.microsoft.com/office/word/2010/wordprocessingDrawing" xmlns:wp="http://schemas.openxmlformats.org/drawingml/2006/wordprocessingDrawing" xmlns:w10="urn:schemas-microsoft-com:office:word" xmlns:w="http://schemas.openxmlformats.org/wordprocessingml/2006/main" xmlns:w14="http://schemas.microsoft.com/office/word/2010/wordml" xmlns:w15="http://schemas.microsoft.com/office/word/2012/wordml" xmlns:wpg="http://schemas.microsoft.com/office/word/2010/wordprocessingGroup" xmlns:wpi="http://schemas.microsoft.com/office/word/2010/wordprocessingInk" xmlns:wne="http://schemas.microsoft.com/office/word/2006/wordml" xmlns:wps="http://schemas.microsoft.com/office/word/2010/wordprocessingShape" mc:Ignorable="w14 w15 wp14">
   <w:footnote w:type="separator" w:id="-1">
     <w:p>
       <w:r>
@@ -16704,7 +16287,7 @@
 </file>
 
 <file path=word/header1.xml><?xml version="1.0" encoding="utf-8"?>
-<w:hdr xmlns:wpc="http://schemas.microsoft.com/office/word/2010/wordprocessingCanvas" xmlns:mc="http://schemas.openxmlformats.org/markup-compatibility/2006" xmlns:o="urn:schemas-microsoft-com:office:office" xmlns:r="http://schemas.openxmlformats.org/officeDocument/2006/relationships" xmlns:m="http://schemas.openxmlformats.org/officeDocument/2006/math" xmlns:v="urn:schemas-microsoft-com:vml" xmlns:wp14="http://schemas.microsoft.com/office/word/2010/wordprocessingDrawing" xmlns:wp="http://schemas.openxmlformats.org/drawingml/2006/wordprocessingDrawing" xmlns:w10="urn:schemas-microsoft-com:office:word" xmlns:w="http://schemas.openxmlformats.org/wordprocessingml/2006/main" xmlns:w14="http://schemas.microsoft.com/office/word/2010/wordml" xmlns:wpg="http://schemas.microsoft.com/office/word/2010/wordprocessingGroup" xmlns:wpi="http://schemas.microsoft.com/office/word/2010/wordprocessingInk" xmlns:wne="http://schemas.microsoft.com/office/word/2006/wordml" xmlns:wps="http://schemas.microsoft.com/office/word/2010/wordprocessingShape" mc:Ignorable="w14 wp14">
+<w:hdr xmlns:wpc="http://schemas.microsoft.com/office/word/2010/wordprocessingCanvas" xmlns:mc="http://schemas.openxmlformats.org/markup-compatibility/2006" xmlns:o="urn:schemas-microsoft-com:office:office" xmlns:r="http://schemas.openxmlformats.org/officeDocument/2006/relationships" xmlns:m="http://schemas.openxmlformats.org/officeDocument/2006/math" xmlns:v="urn:schemas-microsoft-com:vml" xmlns:wp14="http://schemas.microsoft.com/office/word/2010/wordprocessingDrawing" xmlns:wp="http://schemas.openxmlformats.org/drawingml/2006/wordprocessingDrawing" xmlns:w10="urn:schemas-microsoft-com:office:word" xmlns:w="http://schemas.openxmlformats.org/wordprocessingml/2006/main" xmlns:w14="http://schemas.microsoft.com/office/word/2010/wordml" xmlns:w15="http://schemas.microsoft.com/office/word/2012/wordml" xmlns:wpg="http://schemas.microsoft.com/office/word/2010/wordprocessingGroup" xmlns:wpi="http://schemas.microsoft.com/office/word/2010/wordprocessingInk" xmlns:wne="http://schemas.microsoft.com/office/word/2006/wordml" xmlns:wps="http://schemas.microsoft.com/office/word/2010/wordprocessingShape" mc:Ignorable="w14 w15 wp14">
   <w:tbl>
     <w:tblPr>
       <w:tblStyle w:val="Tablaconcuadrcula"/>
@@ -16766,7 +16349,6 @@
               <w:dataBinding w:prefixMappings="xmlns:ns0='http://purl.org/dc/elements/1.1/' xmlns:ns1='http://schemas.openxmlformats.org/package/2006/metadata/core-properties' " w:xpath="/ns1:coreProperties[1]/ns0:title[1]" w:storeItemID="{6C3C8BC8-F283-45AE-878A-BAB7291924A1}"/>
               <w:text/>
             </w:sdtPr>
-            <w:sdtEndPr/>
             <w:sdtContent>
               <w:r>
                 <w:rPr>
@@ -16993,7 +16575,7 @@
 </file>
 
 <file path=word/numbering.xml><?xml version="1.0" encoding="utf-8"?>
-<w:numbering xmlns:wpc="http://schemas.microsoft.com/office/word/2010/wordprocessingCanvas" xmlns:mc="http://schemas.openxmlformats.org/markup-compatibility/2006" xmlns:o="urn:schemas-microsoft-com:office:office" xmlns:r="http://schemas.openxmlformats.org/officeDocument/2006/relationships" xmlns:m="http://schemas.openxmlformats.org/officeDocument/2006/math" xmlns:v="urn:schemas-microsoft-com:vml" xmlns:wp14="http://schemas.microsoft.com/office/word/2010/wordprocessingDrawing" xmlns:wp="http://schemas.openxmlformats.org/drawingml/2006/wordprocessingDrawing" xmlns:w10="urn:schemas-microsoft-com:office:word" xmlns:w="http://schemas.openxmlformats.org/wordprocessingml/2006/main" xmlns:w14="http://schemas.microsoft.com/office/word/2010/wordml" xmlns:wpg="http://schemas.microsoft.com/office/word/2010/wordprocessingGroup" xmlns:wpi="http://schemas.microsoft.com/office/word/2010/wordprocessingInk" xmlns:wne="http://schemas.microsoft.com/office/word/2006/wordml" xmlns:wps="http://schemas.microsoft.com/office/word/2010/wordprocessingShape" mc:Ignorable="w14 wp14">
+<w:numbering xmlns:wpc="http://schemas.microsoft.com/office/word/2010/wordprocessingCanvas" xmlns:mc="http://schemas.openxmlformats.org/markup-compatibility/2006" xmlns:o="urn:schemas-microsoft-com:office:office" xmlns:r="http://schemas.openxmlformats.org/officeDocument/2006/relationships" xmlns:m="http://schemas.openxmlformats.org/officeDocument/2006/math" xmlns:v="urn:schemas-microsoft-com:vml" xmlns:wp14="http://schemas.microsoft.com/office/word/2010/wordprocessingDrawing" xmlns:wp="http://schemas.openxmlformats.org/drawingml/2006/wordprocessingDrawing" xmlns:w10="urn:schemas-microsoft-com:office:word" xmlns:w="http://schemas.openxmlformats.org/wordprocessingml/2006/main" xmlns:w14="http://schemas.microsoft.com/office/word/2010/wordml" xmlns:w15="http://schemas.microsoft.com/office/word/2012/wordml" xmlns:wpg="http://schemas.microsoft.com/office/word/2010/wordprocessingGroup" xmlns:wpi="http://schemas.microsoft.com/office/word/2010/wordprocessingInk" xmlns:wne="http://schemas.microsoft.com/office/word/2006/wordml" xmlns:wps="http://schemas.microsoft.com/office/word/2010/wordprocessingShape" mc:Ignorable="w14 w15 wp14">
   <w:abstractNum w:abstractNumId="0">
     <w:nsid w:val="FFFFFFFB"/>
     <w:multiLevelType w:val="multilevel"/>
@@ -18639,7 +18221,7 @@
 </file>
 
 <file path=word/styles.xml><?xml version="1.0" encoding="utf-8"?>
-<w:styles xmlns:mc="http://schemas.openxmlformats.org/markup-compatibility/2006" xmlns:r="http://schemas.openxmlformats.org/officeDocument/2006/relationships" xmlns:w="http://schemas.openxmlformats.org/wordprocessingml/2006/main" xmlns:w14="http://schemas.microsoft.com/office/word/2010/wordml" mc:Ignorable="w14">
+<w:styles xmlns:mc="http://schemas.openxmlformats.org/markup-compatibility/2006" xmlns:r="http://schemas.openxmlformats.org/officeDocument/2006/relationships" xmlns:w="http://schemas.openxmlformats.org/wordprocessingml/2006/main" xmlns:w14="http://schemas.microsoft.com/office/word/2010/wordml" xmlns:w15="http://schemas.microsoft.com/office/word/2012/wordml" mc:Ignorable="w14 w15">
   <w:docDefaults>
     <w:rPrDefault>
       <w:rPr>
@@ -18655,1125 +18237,378 @@
       </w:pPr>
     </w:pPrDefault>
   </w:docDefaults>
-  <w:latentStyles w:defLockedState="0" w:defUIPriority="99" w:defSemiHidden="1" w:defUnhideWhenUsed="1" w:defQFormat="0" w:count="267">
-    <w:lsdException w:name="Normal" w:semiHidden="0" w:uiPriority="0" w:unhideWhenUsed="0" w:qFormat="1"/>
-    <w:lsdException w:name="heading 1" w:semiHidden="0" w:uiPriority="0" w:unhideWhenUsed="0" w:qFormat="1"/>
-    <w:lsdException w:name="heading 2" w:qFormat="1"/>
-    <w:lsdException w:name="heading 3" w:uiPriority="0" w:qFormat="1"/>
-    <w:lsdException w:name="heading 4" w:uiPriority="0" w:qFormat="1"/>
-    <w:lsdException w:name="heading 5" w:uiPriority="0" w:qFormat="1"/>
-    <w:lsdException w:name="heading 6" w:uiPriority="0" w:qFormat="1"/>
-    <w:lsdException w:name="heading 7" w:uiPriority="0" w:qFormat="1"/>
-    <w:lsdException w:name="heading 8" w:uiPriority="0" w:qFormat="1"/>
-    <w:lsdException w:name="heading 9" w:uiPriority="0" w:qFormat="1"/>
-    <w:lsdException w:name="toc 1" w:uiPriority="39"/>
-    <w:lsdException w:name="toc 2" w:uiPriority="39"/>
-    <w:lsdException w:name="toc 3" w:uiPriority="39"/>
-    <w:lsdException w:name="toc 4" w:uiPriority="39"/>
-    <w:lsdException w:name="toc 5" w:uiPriority="39"/>
-    <w:lsdException w:name="toc 6" w:uiPriority="39"/>
-    <w:lsdException w:name="toc 7" w:uiPriority="39"/>
-    <w:lsdException w:name="toc 8" w:uiPriority="39"/>
-    <w:lsdException w:name="toc 9" w:uiPriority="39"/>
-    <w:lsdException w:name="caption" w:uiPriority="35" w:qFormat="1"/>
-    <w:lsdException w:name="Title" w:semiHidden="0" w:uiPriority="10" w:unhideWhenUsed="0" w:qFormat="1"/>
-    <w:lsdException w:name="Default Paragraph Font" w:uiPriority="1"/>
-    <w:lsdException w:name="Body Text" w:uiPriority="0"/>
-    <w:lsdException w:name="Subtitle" w:semiHidden="0" w:uiPriority="11" w:unhideWhenUsed="0" w:qFormat="1"/>
-    <w:lsdException w:name="Strong" w:semiHidden="0" w:uiPriority="22" w:unhideWhenUsed="0" w:qFormat="1"/>
-    <w:lsdException w:name="Emphasis" w:semiHidden="0" w:uiPriority="20" w:unhideWhenUsed="0" w:qFormat="1"/>
-    <w:lsdException w:name="Table Grid" w:semiHidden="0" w:uiPriority="59" w:unhideWhenUsed="0"/>
-    <w:lsdException w:name="Placeholder Text" w:unhideWhenUsed="0"/>
-    <w:lsdException w:name="No Spacing" w:semiHidden="0" w:uiPriority="1" w:unhideWhenUsed="0" w:qFormat="1"/>
-    <w:lsdException w:name="Light Shading" w:semiHidden="0" w:uiPriority="60" w:unhideWhenUsed="0"/>
-    <w:lsdException w:name="Light List" w:semiHidden="0" w:uiPriority="61" w:unhideWhenUsed="0"/>
-    <w:lsdException w:name="Light Grid" w:semiHidden="0" w:uiPriority="62" w:unhideWhenUsed="0"/>
-    <w:lsdException w:name="Medium Shading 1" w:semiHidden="0" w:uiPriority="63" w:unhideWhenUsed="0"/>
-    <w:lsdException w:name="Medium Shading 2" w:semiHidden="0" w:uiPriority="64" w:unhideWhenUsed="0"/>
-    <w:lsdException w:name="Medium List 1" w:semiHidden="0" w:uiPriority="65" w:unhideWhenUsed="0"/>
-    <w:lsdException w:name="Medium List 2" w:semiHidden="0" w:uiPriority="66" w:unhideWhenUsed="0"/>
-    <w:lsdException w:name="Medium Grid 1" w:semiHidden="0" w:uiPriority="67" w:unhideWhenUsed="0"/>
-    <w:lsdException w:name="Medium Grid 2" w:semiHidden="0" w:uiPriority="68" w:unhideWhenUsed="0"/>
-    <w:lsdException w:name="Medium Grid 3" w:semiHidden="0" w:uiPriority="69" w:unhideWhenUsed="0"/>
-    <w:lsdException w:name="Dark List" w:semiHidden="0" w:uiPriority="70" w:unhideWhenUsed="0"/>
-    <w:lsdException w:name="Colorful Shading" w:semiHidden="0" w:uiPriority="71" w:unhideWhenUsed="0"/>
-    <w:lsdException w:name="Colorful List" w:semiHidden="0" w:uiPriority="72" w:unhideWhenUsed="0"/>
-    <w:lsdException w:name="Colorful Grid" w:semiHidden="0" w:uiPriority="73" w:unhideWhenUsed="0"/>
-    <w:lsdException w:name="Light Shading Accent 1" w:semiHidden="0" w:uiPriority="60" w:unhideWhenUsed="0"/>
-    <w:lsdException w:name="Light List Accent 1" w:semiHidden="0" w:uiPriority="61" w:unhideWhenUsed="0"/>
-    <w:lsdException w:name="Light Grid Accent 1" w:semiHidden="0" w:uiPriority="62" w:unhideWhenUsed="0"/>
-    <w:lsdException w:name="Medium Shading 1 Accent 1" w:semiHidden="0" w:uiPriority="63" w:unhideWhenUsed="0"/>
-    <w:lsdException w:name="Medium Shading 2 Accent 1" w:semiHidden="0" w:uiPriority="64" w:unhideWhenUsed="0"/>
-    <w:lsdException w:name="Medium List 1 Accent 1" w:semiHidden="0" w:uiPriority="65" w:unhideWhenUsed="0"/>
-    <w:lsdException w:name="Revision" w:unhideWhenUsed="0"/>
-    <w:lsdException w:name="List Paragraph" w:semiHidden="0" w:uiPriority="34" w:unhideWhenUsed="0" w:qFormat="1"/>
-    <w:lsdException w:name="Quote" w:semiHidden="0" w:uiPriority="29" w:unhideWhenUsed="0" w:qFormat="1"/>
-    <w:lsdException w:name="Intense Quote" w:semiHidden="0" w:uiPriority="30" w:unhideWhenUsed="0" w:qFormat="1"/>
-    <w:lsdException w:name="Medium List 2 Accent 1" w:semiHidden="0" w:uiPriority="66" w:unhideWhenUsed="0"/>
-    <w:lsdException w:name="Medium Grid 1 Accent 1" w:semiHidden="0" w:uiPriority="67" w:unhideWhenUsed="0"/>
-    <w:lsdException w:name="Medium Grid 2 Accent 1" w:semiHidden="0" w:uiPriority="68" w:unhideWhenUsed="0"/>
-    <w:lsdException w:name="Medium Grid 3 Accent 1" w:semiHidden="0" w:uiPriority="69" w:unhideWhenUsed="0"/>
-    <w:lsdException w:name="Dark List Accent 1" w:semiHidden="0" w:uiPriority="70" w:unhideWhenUsed="0"/>
-    <w:lsdException w:name="Colorful Shading Accent 1" w:semiHidden="0" w:uiPriority="71" w:unhideWhenUsed="0"/>
-    <w:lsdException w:name="Colorful List Accent 1" w:semiHidden="0" w:uiPriority="72" w:unhideWhenUsed="0"/>
-    <w:lsdException w:name="Colorful Grid Accent 1" w:semiHidden="0" w:uiPriority="73" w:unhideWhenUsed="0"/>
-    <w:lsdException w:name="Light Shading Accent 2" w:semiHidden="0" w:uiPriority="60" w:unhideWhenUsed="0"/>
-    <w:lsdException w:name="Light List Accent 2" w:semiHidden="0" w:uiPriority="61" w:unhideWhenUsed="0"/>
-    <w:lsdException w:name="Light Grid Accent 2" w:semiHidden="0" w:uiPriority="62" w:unhideWhenUsed="0"/>
-    <w:lsdException w:name="Medium Shading 1 Accent 2" w:semiHidden="0" w:uiPriority="63" w:unhideWhenUsed="0"/>
-    <w:lsdException w:name="Medium Shading 2 Accent 2" w:semiHidden="0" w:uiPriority="64" w:unhideWhenUsed="0"/>
-    <w:lsdException w:name="Medium List 1 Accent 2" w:semiHidden="0" w:uiPriority="65" w:unhideWhenUsed="0"/>
-    <w:lsdException w:name="Medium List 2 Accent 2" w:semiHidden="0" w:uiPriority="66" w:unhideWhenUsed="0"/>
-    <w:lsdException w:name="Medium Grid 1 Accent 2" w:semiHidden="0" w:uiPriority="67" w:unhideWhenUsed="0"/>
-    <w:lsdException w:name="Medium Grid 2 Accent 2" w:semiHidden="0" w:uiPriority="68" w:unhideWhenUsed="0"/>
-    <w:lsdException w:name="Medium Grid 3 Accent 2" w:semiHidden="0" w:uiPriority="69" w:unhideWhenUsed="0"/>
-    <w:lsdException w:name="Dark List Accent 2" w:semiHidden="0" w:uiPriority="70" w:unhideWhenUsed="0"/>
-    <w:lsdException w:name="Colorful Shading Accent 2" w:semiHidden="0" w:uiPriority="71" w:unhideWhenUsed="0"/>
-    <w:lsdException w:name="Colorful List Accent 2" w:semiHidden="0" w:uiPriority="72" w:unhideWhenUsed="0"/>
-    <w:lsdException w:name="Colorful Grid Accent 2" w:semiHidden="0" w:uiPriority="73" w:unhideWhenUsed="0"/>
-    <w:lsdException w:name="Light Shading Accent 3" w:semiHidden="0" w:uiPriority="60" w:unhideWhenUsed="0"/>
-    <w:lsdException w:name="Light List Accent 3" w:semiHidden="0" w:uiPriority="61" w:unhideWhenUsed="0"/>
-    <w:lsdException w:name="Light Grid Accent 3" w:semiHidden="0" w:uiPriority="62" w:unhideWhenUsed="0"/>
-    <w:lsdException w:name="Medium Shading 1 Accent 3" w:semiHidden="0" w:uiPriority="63" w:unhideWhenUsed="0"/>
-    <w:lsdException w:name="Medium Shading 2 Accent 3" w:semiHidden="0" w:uiPriority="64" w:unhideWhenUsed="0"/>
-    <w:lsdException w:name="Medium List 1 Accent 3" w:semiHidden="0" w:uiPriority="65" w:unhideWhenUsed="0"/>
-    <w:lsdException w:name="Medium List 2 Accent 3" w:semiHidden="0" w:uiPriority="66" w:unhideWhenUsed="0"/>
-    <w:lsdException w:name="Medium Grid 1 Accent 3" w:semiHidden="0" w:uiPriority="67" w:unhideWhenUsed="0"/>
-    <w:lsdException w:name="Medium Grid 2 Accent 3" w:semiHidden="0" w:uiPriority="68" w:unhideWhenUsed="0"/>
-    <w:lsdException w:name="Medium Grid 3 Accent 3" w:semiHidden="0" w:uiPriority="69" w:unhideWhenUsed="0"/>
-    <w:lsdException w:name="Dark List Accent 3" w:semiHidden="0" w:uiPriority="70" w:unhideWhenUsed="0"/>
-    <w:lsdException w:name="Colorful Shading Accent 3" w:semiHidden="0" w:uiPriority="71" w:unhideWhenUsed="0"/>
-    <w:lsdException w:name="Colorful List Accent 3" w:semiHidden="0" w:uiPriority="72" w:unhideWhenUsed="0"/>
-    <w:lsdException w:name="Colorful Grid Accent 3" w:semiHidden="0" w:uiPriority="73" w:unhideWhenUsed="0"/>
-    <w:lsdException w:name="Light Shading Accent 4" w:semiHidden="0" w:uiPriority="60" w:unhideWhenUsed="0"/>
-    <w:lsdException w:name="Light List Accent 4" w:semiHidden="0" w:uiPriority="61" w:unhideWhenUsed="0"/>
-    <w:lsdException w:name="Light Grid Accent 4" w:semiHidden="0" w:uiPriority="62" w:unhideWhenUsed="0"/>
-    <w:lsdException w:name="Medium Shading 1 Accent 4" w:semiHidden="0" w:uiPriority="63" w:unhideWhenUsed="0"/>
-    <w:lsdException w:name="Medium Shading 2 Accent 4" w:semiHidden="0" w:uiPriority="64" w:unhideWhenUsed="0"/>
-    <w:lsdException w:name="Medium List 1 Accent 4" w:semiHidden="0" w:uiPriority="65" w:unhideWhenUsed="0"/>
-    <w:lsdException w:name="Medium List 2 Accent 4" w:semiHidden="0" w:uiPriority="66" w:unhideWhenUsed="0"/>
-    <w:lsdException w:name="Medium Grid 1 Accent 4" w:semiHidden="0" w:uiPriority="67" w:unhideWhenUsed="0"/>
-    <w:lsdException w:name="Medium Grid 2 Accent 4" w:semiHidden="0" w:uiPriority="68" w:unhideWhenUsed="0"/>
-    <w:lsdException w:name="Medium Grid 3 Accent 4" w:semiHidden="0" w:uiPriority="69" w:unhideWhenUsed="0"/>
-    <w:lsdException w:name="Dark List Accent 4" w:semiHidden="0" w:uiPriority="70" w:unhideWhenUsed="0"/>
-    <w:lsdException w:name="Colorful Shading Accent 4" w:semiHidden="0" w:uiPriority="71" w:unhideWhenUsed="0"/>
-    <w:lsdException w:name="Colorful List Accent 4" w:semiHidden="0" w:uiPriority="72" w:unhideWhenUsed="0"/>
-    <w:lsdException w:name="Colorful Grid Accent 4" w:semiHidden="0" w:uiPriority="73" w:unhideWhenUsed="0"/>
-    <w:lsdException w:name="Light Shading Accent 5" w:semiHidden="0" w:uiPriority="60" w:unhideWhenUsed="0"/>
-    <w:lsdException w:name="Light List Accent 5" w:semiHidden="0" w:uiPriority="61" w:unhideWhenUsed="0"/>
-    <w:lsdException w:name="Light Grid Accent 5" w:semiHidden="0" w:uiPriority="62" w:unhideWhenUsed="0"/>
-    <w:lsdException w:name="Medium Shading 1 Accent 5" w:semiHidden="0" w:uiPriority="63" w:unhideWhenUsed="0"/>
-    <w:lsdException w:name="Medium Shading 2 Accent 5" w:semiHidden="0" w:uiPriority="64" w:unhideWhenUsed="0"/>
-    <w:lsdException w:name="Medium List 1 Accent 5" w:semiHidden="0" w:uiPriority="65" w:unhideWhenUsed="0"/>
-    <w:lsdException w:name="Medium List 2 Accent 5" w:semiHidden="0" w:uiPriority="66" w:unhideWhenUsed="0"/>
-    <w:lsdException w:name="Medium Grid 1 Accent 5" w:semiHidden="0" w:uiPriority="67" w:unhideWhenUsed="0"/>
-    <w:lsdException w:name="Medium Grid 2 Accent 5" w:semiHidden="0" w:uiPriority="68" w:unhideWhenUsed="0"/>
-    <w:lsdException w:name="Medium Grid 3 Accent 5" w:semiHidden="0" w:uiPriority="69" w:unhideWhenUsed="0"/>
-    <w:lsdException w:name="Dark List Accent 5" w:semiHidden="0" w:uiPriority="70" w:unhideWhenUsed="0"/>
-    <w:lsdException w:name="Colorful Shading Accent 5" w:semiHidden="0" w:uiPriority="71" w:unhideWhenUsed="0"/>
-    <w:lsdException w:name="Colorful List Accent 5" w:semiHidden="0" w:uiPriority="72" w:unhideWhenUsed="0"/>
-    <w:lsdException w:name="Colorful Grid Accent 5" w:semiHidden="0" w:uiPriority="73" w:unhideWhenUsed="0"/>
-    <w:lsdException w:name="Light Shading Accent 6" w:semiHidden="0" w:uiPriority="60" w:unhideWhenUsed="0"/>
-    <w:lsdException w:name="Light List Accent 6" w:semiHidden="0" w:uiPriority="61" w:unhideWhenUsed="0"/>
-    <w:lsdException w:name="Light Grid Accent 6" w:semiHidden="0" w:uiPriority="62" w:unhideWhenUsed="0"/>
-    <w:lsdException w:name="Medium Shading 1 Accent 6" w:semiHidden="0" w:uiPriority="63" w:unhideWhenUsed="0"/>
-    <w:lsdException w:name="Medium Shading 2 Accent 6" w:semiHidden="0" w:uiPriority="64" w:unhideWhenUsed="0"/>
-    <w:lsdException w:name="Medium List 1 Accent 6" w:semiHidden="0" w:uiPriority="65" w:unhideWhenUsed="0"/>
-    <w:lsdException w:name="Medium List 2 Accent 6" w:semiHidden="0" w:uiPriority="66" w:unhideWhenUsed="0"/>
-    <w:lsdException w:name="Medium Grid 1 Accent 6" w:semiHidden="0" w:uiPriority="67" w:unhideWhenUsed="0"/>
-    <w:lsdException w:name="Medium Grid 2 Accent 6" w:semiHidden="0" w:uiPriority="68" w:unhideWhenUsed="0"/>
-    <w:lsdException w:name="Medium Grid 3 Accent 6" w:semiHidden="0" w:uiPriority="69" w:unhideWhenUsed="0"/>
-    <w:lsdException w:name="Dark List Accent 6" w:semiHidden="0" w:uiPriority="70" w:unhideWhenUsed="0"/>
-    <w:lsdException w:name="Colorful Shading Accent 6" w:semiHidden="0" w:uiPriority="71" w:unhideWhenUsed="0"/>
-    <w:lsdException w:name="Colorful List Accent 6" w:semiHidden="0" w:uiPriority="72" w:unhideWhenUsed="0"/>
-    <w:lsdException w:name="Colorful Grid Accent 6" w:semiHidden="0" w:uiPriority="73" w:unhideWhenUsed="0"/>
-    <w:lsdException w:name="Subtle Emphasis" w:semiHidden="0" w:uiPriority="19" w:unhideWhenUsed="0" w:qFormat="1"/>
-    <w:lsdException w:name="Intense Emphasis" w:semiHidden="0" w:uiPriority="21" w:unhideWhenUsed="0" w:qFormat="1"/>
-    <w:lsdException w:name="Subtle Reference" w:semiHidden="0" w:uiPriority="31" w:unhideWhenUsed="0" w:qFormat="1"/>
-    <w:lsdException w:name="Intense Reference" w:semiHidden="0" w:uiPriority="32" w:unhideWhenUsed="0" w:qFormat="1"/>
-    <w:lsdException w:name="Book Title" w:semiHidden="0" w:uiPriority="33" w:unhideWhenUsed="0" w:qFormat="1"/>
-    <w:lsdException w:name="TOC Heading" w:uiPriority="39" w:qFormat="1"/>
-  </w:latentStyles>
-  <w:style w:type="paragraph" w:default="1" w:styleId="Normal">
-    <w:name w:val="Normal"/>
-    <w:qFormat/>
-    <w:rsid w:val="00A74EE2"/>
-    <w:pPr>
-      <w:spacing w:before="120" w:after="0" w:line="240" w:lineRule="auto"/>
-      <w:ind w:firstLine="709"/>
-      <w:jc w:val="both"/>
-    </w:pPr>
-    <w:rPr>
-      <w:rFonts w:ascii="Calibri" w:eastAsia="Times New Roman" w:hAnsi="Calibri" w:cs="Times New Roman"/>
-      <w:lang w:eastAsia="es-AR"/>
-    </w:rPr>
-  </w:style>
-  <w:style w:type="paragraph" w:styleId="Ttulo1">
-    <w:name w:val="heading 1"/>
-    <w:basedOn w:val="Normal"/>
-    <w:next w:val="Normal"/>
-    <w:link w:val="Ttulo1Car"/>
-    <w:qFormat/>
-    <w:rsid w:val="0021037F"/>
-    <w:pPr>
-      <w:keepNext/>
-      <w:keepLines/>
-      <w:pBdr>
-        <w:bottom w:val="single" w:sz="4" w:space="1" w:color="auto"/>
-      </w:pBdr>
-      <w:spacing w:before="480"/>
-      <w:outlineLvl w:val="0"/>
-    </w:pPr>
-    <w:rPr>
-      <w:rFonts w:ascii="Cambria" w:hAnsi="Cambria"/>
-      <w:b/>
-      <w:bCs/>
-      <w:smallCaps/>
-      <w:color w:val="365F91"/>
-      <w:sz w:val="28"/>
-      <w:szCs w:val="28"/>
-    </w:rPr>
-  </w:style>
-  <w:style w:type="paragraph" w:styleId="Ttulo2">
-    <w:name w:val="heading 2"/>
-    <w:basedOn w:val="Normal"/>
-    <w:next w:val="Normal"/>
-    <w:link w:val="Ttulo2Car"/>
-    <w:uiPriority w:val="99"/>
-    <w:unhideWhenUsed/>
-    <w:qFormat/>
-    <w:rsid w:val="0021037F"/>
-    <w:pPr>
-      <w:keepNext/>
-      <w:keepLines/>
-      <w:spacing w:before="200"/>
-      <w:outlineLvl w:val="1"/>
-    </w:pPr>
-    <w:rPr>
-      <w:rFonts w:ascii="Cambria" w:hAnsi="Cambria"/>
-      <w:b/>
-      <w:bCs/>
-      <w:color w:val="4F81BD"/>
-      <w:sz w:val="26"/>
-      <w:szCs w:val="26"/>
-    </w:rPr>
-  </w:style>
-  <w:style w:type="paragraph" w:styleId="Ttulo3">
-    <w:name w:val="heading 3"/>
-    <w:basedOn w:val="Normal"/>
-    <w:next w:val="Normal"/>
-    <w:link w:val="Ttulo3Car"/>
-    <w:unhideWhenUsed/>
-    <w:qFormat/>
-    <w:rsid w:val="00763A77"/>
-    <w:pPr>
-      <w:keepNext/>
-      <w:keepLines/>
-      <w:spacing w:before="200"/>
-      <w:outlineLvl w:val="2"/>
-    </w:pPr>
-    <w:rPr>
-      <w:rFonts w:asciiTheme="majorHAnsi" w:eastAsiaTheme="majorEastAsia" w:hAnsiTheme="majorHAnsi" w:cstheme="majorBidi"/>
-      <w:b/>
-      <w:bCs/>
-      <w:color w:val="4F81BD" w:themeColor="accent1"/>
-    </w:rPr>
-  </w:style>
-  <w:style w:type="paragraph" w:styleId="Ttulo4">
-    <w:name w:val="heading 4"/>
-    <w:basedOn w:val="Ttulo1"/>
-    <w:next w:val="aNormalIndent"/>
-    <w:link w:val="Ttulo4Car"/>
-    <w:qFormat/>
-    <w:rsid w:val="00A07AF9"/>
-    <w:pPr>
-      <w:pageBreakBefore/>
-      <w:pBdr>
-        <w:bottom w:val="none" w:sz="0" w:space="0" w:color="auto"/>
-      </w:pBdr>
-      <w:spacing w:before="0" w:after="120"/>
-      <w:ind w:firstLine="0"/>
-      <w:jc w:val="left"/>
-      <w:outlineLvl w:val="3"/>
-    </w:pPr>
-    <w:rPr>
-      <w:rFonts w:ascii="Arial" w:hAnsi="Arial"/>
-      <w:bCs w:val="0"/>
-      <w:caps/>
-      <w:smallCaps w:val="0"/>
-      <w:color w:val="auto"/>
-      <w:sz w:val="26"/>
-      <w:szCs w:val="20"/>
-      <w:lang w:val="en-GB" w:eastAsia="en-US"/>
-    </w:rPr>
-  </w:style>
-  <w:style w:type="paragraph" w:styleId="Ttulo5">
-    <w:name w:val="heading 5"/>
-    <w:basedOn w:val="Normal"/>
-    <w:next w:val="Normal"/>
-    <w:link w:val="Ttulo5Car"/>
-    <w:qFormat/>
-    <w:rsid w:val="00A07AF9"/>
-    <w:pPr>
-      <w:tabs>
-        <w:tab w:val="num" w:pos="0"/>
-      </w:tabs>
-      <w:spacing w:after="60"/>
-      <w:ind w:firstLine="0"/>
-      <w:jc w:val="left"/>
-      <w:outlineLvl w:val="4"/>
-    </w:pPr>
-    <w:rPr>
-      <w:rFonts w:ascii="OptionStyleOpti-DemiBold" w:hAnsi="OptionStyleOpti-DemiBold"/>
-      <w:b/>
-      <w:sz w:val="28"/>
-      <w:szCs w:val="20"/>
-      <w:lang w:val="en-GB" w:eastAsia="en-US"/>
-    </w:rPr>
-  </w:style>
-  <w:style w:type="paragraph" w:styleId="Ttulo6">
-    <w:name w:val="heading 6"/>
-    <w:basedOn w:val="Normal"/>
-    <w:next w:val="Normal"/>
-    <w:link w:val="Ttulo6Car"/>
-    <w:qFormat/>
-    <w:rsid w:val="00A07AF9"/>
-    <w:pPr>
-      <w:tabs>
-        <w:tab w:val="num" w:pos="0"/>
-      </w:tabs>
-      <w:spacing w:before="240" w:after="60"/>
-      <w:ind w:firstLine="0"/>
-      <w:jc w:val="left"/>
-      <w:outlineLvl w:val="5"/>
-    </w:pPr>
-    <w:rPr>
-      <w:rFonts w:ascii="Arial" w:hAnsi="Arial"/>
-      <w:i/>
-      <w:szCs w:val="20"/>
-      <w:lang w:val="en-GB" w:eastAsia="en-US"/>
-    </w:rPr>
-  </w:style>
-  <w:style w:type="paragraph" w:styleId="Ttulo7">
-    <w:name w:val="heading 7"/>
-    <w:basedOn w:val="Normal"/>
-    <w:next w:val="Normal"/>
-    <w:link w:val="Ttulo7Car"/>
-    <w:qFormat/>
-    <w:rsid w:val="00A07AF9"/>
-    <w:pPr>
-      <w:tabs>
-        <w:tab w:val="num" w:pos="0"/>
-      </w:tabs>
-      <w:spacing w:before="240" w:after="60"/>
-      <w:ind w:firstLine="0"/>
-      <w:jc w:val="left"/>
-      <w:outlineLvl w:val="6"/>
-    </w:pPr>
-    <w:rPr>
-      <w:rFonts w:ascii="Arial" w:hAnsi="Arial"/>
-      <w:szCs w:val="20"/>
-      <w:lang w:val="en-GB" w:eastAsia="en-US"/>
-    </w:rPr>
-  </w:style>
-  <w:style w:type="paragraph" w:styleId="Ttulo8">
-    <w:name w:val="heading 8"/>
-    <w:basedOn w:val="Normal"/>
-    <w:next w:val="Normal"/>
-    <w:link w:val="Ttulo8Car"/>
-    <w:qFormat/>
-    <w:rsid w:val="00A07AF9"/>
-    <w:pPr>
-      <w:tabs>
-        <w:tab w:val="num" w:pos="0"/>
-      </w:tabs>
-      <w:spacing w:before="240" w:after="60"/>
-      <w:ind w:firstLine="0"/>
-      <w:jc w:val="left"/>
-      <w:outlineLvl w:val="7"/>
-    </w:pPr>
-    <w:rPr>
-      <w:rFonts w:ascii="Arial" w:hAnsi="Arial"/>
-      <w:i/>
-      <w:szCs w:val="20"/>
-      <w:lang w:val="en-GB" w:eastAsia="en-US"/>
-    </w:rPr>
-  </w:style>
-  <w:style w:type="paragraph" w:styleId="Ttulo9">
-    <w:name w:val="heading 9"/>
-    <w:basedOn w:val="Normal"/>
-    <w:next w:val="Normal"/>
-    <w:link w:val="Ttulo9Car"/>
-    <w:qFormat/>
-    <w:rsid w:val="00A07AF9"/>
-    <w:pPr>
-      <w:tabs>
-        <w:tab w:val="num" w:pos="0"/>
-      </w:tabs>
-      <w:spacing w:before="240" w:after="60"/>
-      <w:ind w:firstLine="0"/>
-      <w:jc w:val="left"/>
-      <w:outlineLvl w:val="8"/>
-    </w:pPr>
-    <w:rPr>
-      <w:rFonts w:ascii="Arial" w:hAnsi="Arial"/>
-      <w:i/>
-      <w:sz w:val="18"/>
-      <w:szCs w:val="20"/>
-      <w:lang w:val="en-GB" w:eastAsia="en-US"/>
-    </w:rPr>
-  </w:style>
-  <w:style w:type="character" w:default="1" w:styleId="Fuentedeprrafopredeter">
-    <w:name w:val="Default Paragraph Font"/>
-    <w:uiPriority w:val="1"/>
-    <w:semiHidden/>
-    <w:unhideWhenUsed/>
-  </w:style>
-  <w:style w:type="table" w:default="1" w:styleId="Tablanormal">
-    <w:name w:val="Normal Table"/>
-    <w:uiPriority w:val="99"/>
-    <w:semiHidden/>
-    <w:unhideWhenUsed/>
-    <w:tblPr>
-      <w:tblInd w:w="0" w:type="dxa"/>
-      <w:tblCellMar>
-        <w:top w:w="0" w:type="dxa"/>
-        <w:left w:w="108" w:type="dxa"/>
-        <w:bottom w:w="0" w:type="dxa"/>
-        <w:right w:w="108" w:type="dxa"/>
-      </w:tblCellMar>
-    </w:tblPr>
-  </w:style>
-  <w:style w:type="numbering" w:default="1" w:styleId="Sinlista">
-    <w:name w:val="No List"/>
-    <w:uiPriority w:val="99"/>
-    <w:semiHidden/>
-    <w:unhideWhenUsed/>
-  </w:style>
-  <w:style w:type="character" w:customStyle="1" w:styleId="Ttulo1Car">
-    <w:name w:val="Título 1 Car"/>
-    <w:basedOn w:val="Fuentedeprrafopredeter"/>
-    <w:link w:val="Ttulo1"/>
-    <w:uiPriority w:val="99"/>
-    <w:rsid w:val="0021037F"/>
-    <w:rPr>
-      <w:rFonts w:ascii="Cambria" w:eastAsia="Times New Roman" w:hAnsi="Cambria" w:cs="Times New Roman"/>
-      <w:b/>
-      <w:bCs/>
-      <w:smallCaps/>
-      <w:color w:val="365F91"/>
-      <w:sz w:val="28"/>
-      <w:szCs w:val="28"/>
-      <w:lang w:eastAsia="es-AR"/>
-    </w:rPr>
-  </w:style>
-  <w:style w:type="character" w:customStyle="1" w:styleId="Ttulo2Car">
-    <w:name w:val="Título 2 Car"/>
-    <w:basedOn w:val="Fuentedeprrafopredeter"/>
-    <w:link w:val="Ttulo2"/>
-    <w:uiPriority w:val="99"/>
-    <w:rsid w:val="0021037F"/>
-    <w:rPr>
-      <w:rFonts w:ascii="Cambria" w:eastAsia="Times New Roman" w:hAnsi="Cambria" w:cs="Times New Roman"/>
-      <w:b/>
-      <w:bCs/>
-      <w:color w:val="4F81BD"/>
-      <w:sz w:val="26"/>
-      <w:szCs w:val="26"/>
-      <w:lang w:eastAsia="es-AR"/>
-    </w:rPr>
-  </w:style>
-  <w:style w:type="paragraph" w:styleId="Prrafodelista">
-    <w:name w:val="List Paragraph"/>
-    <w:basedOn w:val="Normal"/>
-    <w:uiPriority w:val="34"/>
-    <w:qFormat/>
-    <w:rsid w:val="0021037F"/>
-    <w:pPr>
-      <w:ind w:left="720"/>
-      <w:contextualSpacing/>
-    </w:pPr>
-  </w:style>
-  <w:style w:type="paragraph" w:styleId="Bibliografa">
-    <w:name w:val="Bibliography"/>
-    <w:basedOn w:val="Normal"/>
-    <w:next w:val="Normal"/>
-    <w:uiPriority w:val="99"/>
-    <w:unhideWhenUsed/>
-    <w:rsid w:val="0021037F"/>
-  </w:style>
-  <w:style w:type="paragraph" w:styleId="Encabezado">
-    <w:name w:val="header"/>
-    <w:basedOn w:val="Normal"/>
-    <w:link w:val="EncabezadoCar"/>
-    <w:uiPriority w:val="99"/>
-    <w:unhideWhenUsed/>
-    <w:rsid w:val="0021037F"/>
-    <w:pPr>
-      <w:tabs>
-        <w:tab w:val="center" w:pos="4419"/>
-        <w:tab w:val="right" w:pos="8838"/>
-      </w:tabs>
-    </w:pPr>
-  </w:style>
-  <w:style w:type="character" w:customStyle="1" w:styleId="EncabezadoCar">
-    <w:name w:val="Encabezado Car"/>
-    <w:basedOn w:val="Fuentedeprrafopredeter"/>
-    <w:link w:val="Encabezado"/>
-    <w:uiPriority w:val="99"/>
-    <w:rsid w:val="0021037F"/>
-    <w:rPr>
-      <w:rFonts w:ascii="Calibri" w:eastAsia="Times New Roman" w:hAnsi="Calibri" w:cs="Times New Roman"/>
-      <w:lang w:eastAsia="es-AR"/>
-    </w:rPr>
-  </w:style>
-  <w:style w:type="paragraph" w:styleId="Piedepgina">
-    <w:name w:val="footer"/>
-    <w:basedOn w:val="Normal"/>
-    <w:link w:val="PiedepginaCar"/>
-    <w:uiPriority w:val="99"/>
-    <w:unhideWhenUsed/>
-    <w:rsid w:val="0021037F"/>
-    <w:pPr>
-      <w:tabs>
-        <w:tab w:val="center" w:pos="4419"/>
-        <w:tab w:val="right" w:pos="8838"/>
-      </w:tabs>
-    </w:pPr>
-  </w:style>
-  <w:style w:type="character" w:customStyle="1" w:styleId="PiedepginaCar">
-    <w:name w:val="Pie de página Car"/>
-    <w:basedOn w:val="Fuentedeprrafopredeter"/>
-    <w:link w:val="Piedepgina"/>
-    <w:uiPriority w:val="99"/>
-    <w:rsid w:val="0021037F"/>
-    <w:rPr>
-      <w:rFonts w:ascii="Calibri" w:eastAsia="Times New Roman" w:hAnsi="Calibri" w:cs="Times New Roman"/>
-      <w:lang w:eastAsia="es-AR"/>
-    </w:rPr>
-  </w:style>
-  <w:style w:type="table" w:styleId="Tablaconcuadrcula">
-    <w:name w:val="Table Grid"/>
-    <w:basedOn w:val="Tablanormal"/>
-    <w:uiPriority w:val="59"/>
-    <w:rsid w:val="0021037F"/>
-    <w:pPr>
-      <w:spacing w:after="0" w:line="240" w:lineRule="auto"/>
-    </w:pPr>
-    <w:tblPr>
-      <w:tblInd w:w="0" w:type="dxa"/>
-      <w:tblBorders>
-        <w:top w:val="single" w:sz="4" w:space="0" w:color="auto"/>
-        <w:left w:val="single" w:sz="4" w:space="0" w:color="auto"/>
-        <w:bottom w:val="single" w:sz="4" w:space="0" w:color="auto"/>
-        <w:right w:val="single" w:sz="4" w:space="0" w:color="auto"/>
-        <w:insideH w:val="single" w:sz="4" w:space="0" w:color="auto"/>
-        <w:insideV w:val="single" w:sz="4" w:space="0" w:color="auto"/>
-      </w:tblBorders>
-      <w:tblCellMar>
-        <w:top w:w="0" w:type="dxa"/>
-        <w:left w:w="108" w:type="dxa"/>
-        <w:bottom w:w="0" w:type="dxa"/>
-        <w:right w:w="108" w:type="dxa"/>
-      </w:tblCellMar>
-    </w:tblPr>
-  </w:style>
-  <w:style w:type="paragraph" w:styleId="Textodeglobo">
-    <w:name w:val="Balloon Text"/>
-    <w:basedOn w:val="Normal"/>
-    <w:link w:val="TextodegloboCar"/>
-    <w:uiPriority w:val="99"/>
-    <w:semiHidden/>
-    <w:unhideWhenUsed/>
-    <w:rsid w:val="0021037F"/>
-    <w:rPr>
-      <w:rFonts w:ascii="Tahoma" w:hAnsi="Tahoma" w:cs="Tahoma"/>
-      <w:sz w:val="16"/>
-      <w:szCs w:val="16"/>
-    </w:rPr>
-  </w:style>
-  <w:style w:type="character" w:customStyle="1" w:styleId="TextodegloboCar">
-    <w:name w:val="Texto de globo Car"/>
-    <w:basedOn w:val="Fuentedeprrafopredeter"/>
-    <w:link w:val="Textodeglobo"/>
-    <w:uiPriority w:val="99"/>
-    <w:semiHidden/>
-    <w:rsid w:val="0021037F"/>
-    <w:rPr>
-      <w:rFonts w:ascii="Tahoma" w:eastAsia="Times New Roman" w:hAnsi="Tahoma" w:cs="Tahoma"/>
-      <w:sz w:val="16"/>
-      <w:szCs w:val="16"/>
-      <w:lang w:eastAsia="es-AR"/>
-    </w:rPr>
-  </w:style>
-  <w:style w:type="paragraph" w:styleId="TtulodeTDC">
-    <w:name w:val="TOC Heading"/>
-    <w:basedOn w:val="Ttulo1"/>
-    <w:next w:val="Normal"/>
-    <w:uiPriority w:val="39"/>
-    <w:unhideWhenUsed/>
-    <w:qFormat/>
-    <w:rsid w:val="0021037F"/>
-    <w:pPr>
-      <w:pBdr>
-        <w:bottom w:val="none" w:sz="0" w:space="0" w:color="auto"/>
-      </w:pBdr>
-      <w:spacing w:line="276" w:lineRule="auto"/>
-      <w:outlineLvl w:val="9"/>
-    </w:pPr>
-    <w:rPr>
-      <w:rFonts w:asciiTheme="majorHAnsi" w:eastAsiaTheme="majorEastAsia" w:hAnsiTheme="majorHAnsi" w:cstheme="majorBidi"/>
-      <w:smallCaps w:val="0"/>
-      <w:color w:val="365F91" w:themeColor="accent1" w:themeShade="BF"/>
-    </w:rPr>
-  </w:style>
-  <w:style w:type="paragraph" w:styleId="TDC1">
-    <w:name w:val="toc 1"/>
-    <w:basedOn w:val="Normal"/>
-    <w:next w:val="Normal"/>
-    <w:autoRedefine/>
-    <w:uiPriority w:val="39"/>
-    <w:unhideWhenUsed/>
-    <w:rsid w:val="007B2627"/>
-    <w:pPr>
-      <w:tabs>
-        <w:tab w:val="left" w:pos="426"/>
-        <w:tab w:val="right" w:leader="dot" w:pos="8495"/>
-      </w:tabs>
-      <w:spacing w:after="100"/>
-      <w:ind w:firstLine="0"/>
-    </w:pPr>
-  </w:style>
-  <w:style w:type="paragraph" w:styleId="TDC2">
-    <w:name w:val="toc 2"/>
-    <w:basedOn w:val="Normal"/>
-    <w:next w:val="Normal"/>
-    <w:autoRedefine/>
-    <w:uiPriority w:val="39"/>
-    <w:unhideWhenUsed/>
-    <w:rsid w:val="0021037F"/>
-    <w:pPr>
-      <w:spacing w:after="100"/>
-      <w:ind w:left="220"/>
-    </w:pPr>
-  </w:style>
-  <w:style w:type="character" w:styleId="Hipervnculo">
-    <w:name w:val="Hyperlink"/>
-    <w:basedOn w:val="Fuentedeprrafopredeter"/>
-    <w:uiPriority w:val="99"/>
-    <w:unhideWhenUsed/>
-    <w:rsid w:val="0021037F"/>
-    <w:rPr>
-      <w:color w:val="0000FF" w:themeColor="hyperlink"/>
-      <w:u w:val="single"/>
-    </w:rPr>
-  </w:style>
-  <w:style w:type="paragraph" w:customStyle="1" w:styleId="CellBodyCentre">
-    <w:name w:val="CellBodyCentre"/>
-    <w:basedOn w:val="Normal"/>
-    <w:rsid w:val="0021037F"/>
-    <w:pPr>
-      <w:spacing w:after="120"/>
-      <w:jc w:val="center"/>
-    </w:pPr>
-    <w:rPr>
-      <w:rFonts w:ascii="Helvetica" w:hAnsi="Helvetica"/>
-      <w:sz w:val="20"/>
-      <w:szCs w:val="20"/>
-      <w:lang w:val="en-GB" w:eastAsia="en-US"/>
-    </w:rPr>
-  </w:style>
-  <w:style w:type="character" w:styleId="nfasisintenso">
-    <w:name w:val="Intense Emphasis"/>
-    <w:basedOn w:val="Fuentedeprrafopredeter"/>
-    <w:uiPriority w:val="21"/>
-    <w:qFormat/>
-    <w:rsid w:val="0021037F"/>
-    <w:rPr>
-      <w:b/>
-      <w:bCs/>
-      <w:i/>
-      <w:iCs/>
-      <w:color w:val="4F81BD" w:themeColor="accent1"/>
-    </w:rPr>
-  </w:style>
-  <w:style w:type="paragraph" w:styleId="Cita">
-    <w:name w:val="Quote"/>
-    <w:basedOn w:val="Normal"/>
-    <w:next w:val="Normal"/>
-    <w:link w:val="CitaCar"/>
-    <w:uiPriority w:val="29"/>
-    <w:qFormat/>
-    <w:rsid w:val="0021037F"/>
-    <w:rPr>
-      <w:i/>
-      <w:iCs/>
-      <w:color w:val="000000" w:themeColor="text1"/>
-    </w:rPr>
-  </w:style>
-  <w:style w:type="character" w:customStyle="1" w:styleId="CitaCar">
-    <w:name w:val="Cita Car"/>
-    <w:basedOn w:val="Fuentedeprrafopredeter"/>
-    <w:link w:val="Cita"/>
-    <w:uiPriority w:val="29"/>
-    <w:rsid w:val="0021037F"/>
-    <w:rPr>
-      <w:rFonts w:ascii="Calibri" w:eastAsia="Times New Roman" w:hAnsi="Calibri" w:cs="Times New Roman"/>
-      <w:i/>
-      <w:iCs/>
-      <w:color w:val="000000" w:themeColor="text1"/>
-      <w:lang w:eastAsia="es-AR"/>
-    </w:rPr>
-  </w:style>
-  <w:style w:type="character" w:styleId="Textodelmarcadordeposicin">
-    <w:name w:val="Placeholder Text"/>
-    <w:basedOn w:val="Fuentedeprrafopredeter"/>
-    <w:uiPriority w:val="99"/>
-    <w:semiHidden/>
-    <w:rsid w:val="0021037F"/>
-    <w:rPr>
-      <w:color w:val="808080"/>
-    </w:rPr>
-  </w:style>
-  <w:style w:type="character" w:customStyle="1" w:styleId="Ttulo3Car">
-    <w:name w:val="Título 3 Car"/>
-    <w:basedOn w:val="Fuentedeprrafopredeter"/>
-    <w:link w:val="Ttulo3"/>
-    <w:uiPriority w:val="9"/>
-    <w:rsid w:val="00763A77"/>
-    <w:rPr>
-      <w:rFonts w:asciiTheme="majorHAnsi" w:eastAsiaTheme="majorEastAsia" w:hAnsiTheme="majorHAnsi" w:cstheme="majorBidi"/>
-      <w:b/>
-      <w:bCs/>
-      <w:color w:val="4F81BD" w:themeColor="accent1"/>
-      <w:lang w:eastAsia="es-AR"/>
-    </w:rPr>
-  </w:style>
-  <w:style w:type="character" w:customStyle="1" w:styleId="Ttulo4Car">
-    <w:name w:val="Título 4 Car"/>
-    <w:basedOn w:val="Fuentedeprrafopredeter"/>
-    <w:link w:val="Ttulo4"/>
-    <w:rsid w:val="00A07AF9"/>
-    <w:rPr>
-      <w:rFonts w:ascii="Arial" w:eastAsia="Times New Roman" w:hAnsi="Arial" w:cs="Times New Roman"/>
-      <w:b/>
-      <w:caps/>
-      <w:sz w:val="26"/>
-      <w:szCs w:val="20"/>
-      <w:lang w:val="en-GB"/>
-    </w:rPr>
-  </w:style>
-  <w:style w:type="character" w:customStyle="1" w:styleId="Ttulo5Car">
-    <w:name w:val="Título 5 Car"/>
-    <w:basedOn w:val="Fuentedeprrafopredeter"/>
-    <w:link w:val="Ttulo5"/>
-    <w:rsid w:val="00A07AF9"/>
-    <w:rPr>
-      <w:rFonts w:ascii="OptionStyleOpti-DemiBold" w:eastAsia="Times New Roman" w:hAnsi="OptionStyleOpti-DemiBold" w:cs="Times New Roman"/>
-      <w:b/>
-      <w:sz w:val="28"/>
-      <w:szCs w:val="20"/>
-      <w:lang w:val="en-GB"/>
-    </w:rPr>
-  </w:style>
-  <w:style w:type="character" w:customStyle="1" w:styleId="Ttulo6Car">
-    <w:name w:val="Título 6 Car"/>
-    <w:basedOn w:val="Fuentedeprrafopredeter"/>
-    <w:link w:val="Ttulo6"/>
-    <w:rsid w:val="00A07AF9"/>
-    <w:rPr>
-      <w:rFonts w:ascii="Arial" w:eastAsia="Times New Roman" w:hAnsi="Arial" w:cs="Times New Roman"/>
-      <w:i/>
-      <w:szCs w:val="20"/>
-      <w:lang w:val="en-GB"/>
-    </w:rPr>
-  </w:style>
-  <w:style w:type="character" w:customStyle="1" w:styleId="Ttulo7Car">
-    <w:name w:val="Título 7 Car"/>
-    <w:basedOn w:val="Fuentedeprrafopredeter"/>
-    <w:link w:val="Ttulo7"/>
-    <w:rsid w:val="00A07AF9"/>
-    <w:rPr>
-      <w:rFonts w:ascii="Arial" w:eastAsia="Times New Roman" w:hAnsi="Arial" w:cs="Times New Roman"/>
-      <w:szCs w:val="20"/>
-      <w:lang w:val="en-GB"/>
-    </w:rPr>
-  </w:style>
-  <w:style w:type="character" w:customStyle="1" w:styleId="Ttulo8Car">
-    <w:name w:val="Título 8 Car"/>
-    <w:basedOn w:val="Fuentedeprrafopredeter"/>
-    <w:link w:val="Ttulo8"/>
-    <w:rsid w:val="00A07AF9"/>
-    <w:rPr>
-      <w:rFonts w:ascii="Arial" w:eastAsia="Times New Roman" w:hAnsi="Arial" w:cs="Times New Roman"/>
-      <w:i/>
-      <w:szCs w:val="20"/>
-      <w:lang w:val="en-GB"/>
-    </w:rPr>
-  </w:style>
-  <w:style w:type="character" w:customStyle="1" w:styleId="Ttulo9Car">
-    <w:name w:val="Título 9 Car"/>
-    <w:basedOn w:val="Fuentedeprrafopredeter"/>
-    <w:link w:val="Ttulo9"/>
-    <w:rsid w:val="00A07AF9"/>
-    <w:rPr>
-      <w:rFonts w:ascii="Arial" w:eastAsia="Times New Roman" w:hAnsi="Arial" w:cs="Times New Roman"/>
-      <w:i/>
-      <w:sz w:val="18"/>
-      <w:szCs w:val="20"/>
-      <w:lang w:val="en-GB"/>
-    </w:rPr>
-  </w:style>
-  <w:style w:type="paragraph" w:customStyle="1" w:styleId="aNormalIndent">
-    <w:name w:val="a_NormalIndent"/>
-    <w:rsid w:val="00A07AF9"/>
-    <w:pPr>
-      <w:spacing w:after="120" w:line="240" w:lineRule="auto"/>
-      <w:ind w:left="720"/>
-      <w:jc w:val="both"/>
-    </w:pPr>
-    <w:rPr>
-      <w:rFonts w:ascii="Arial" w:eastAsia="Times New Roman" w:hAnsi="Arial" w:cs="Times New Roman"/>
-      <w:sz w:val="20"/>
-      <w:szCs w:val="20"/>
-      <w:lang w:val="en-GB"/>
-    </w:rPr>
-  </w:style>
-  <w:style w:type="paragraph" w:styleId="Textoindependiente">
-    <w:name w:val="Body Text"/>
-    <w:basedOn w:val="Normal"/>
-    <w:link w:val="TextoindependienteCar"/>
-    <w:rsid w:val="00A07AF9"/>
-    <w:pPr>
-      <w:spacing w:before="0" w:after="80"/>
-      <w:ind w:left="432" w:firstLine="0"/>
-      <w:jc w:val="left"/>
-    </w:pPr>
-    <w:rPr>
-      <w:rFonts w:ascii="Arial" w:hAnsi="Arial"/>
-      <w:sz w:val="20"/>
-      <w:szCs w:val="20"/>
-      <w:lang w:val="en-GB" w:eastAsia="en-US"/>
-    </w:rPr>
-  </w:style>
-  <w:style w:type="character" w:customStyle="1" w:styleId="TextoindependienteCar">
-    <w:name w:val="Texto independiente Car"/>
-    <w:basedOn w:val="Fuentedeprrafopredeter"/>
-    <w:link w:val="Textoindependiente"/>
-    <w:rsid w:val="00A07AF9"/>
-    <w:rPr>
-      <w:rFonts w:ascii="Arial" w:eastAsia="Times New Roman" w:hAnsi="Arial" w:cs="Times New Roman"/>
-      <w:sz w:val="20"/>
-      <w:szCs w:val="20"/>
-      <w:lang w:val="en-GB"/>
-    </w:rPr>
-  </w:style>
-  <w:style w:type="paragraph" w:customStyle="1" w:styleId="TableText">
-    <w:name w:val="Table Text"/>
-    <w:basedOn w:val="Normal"/>
-    <w:rsid w:val="00A07AF9"/>
-    <w:pPr>
-      <w:keepLines/>
-      <w:spacing w:before="0"/>
-      <w:ind w:firstLine="0"/>
-      <w:jc w:val="left"/>
-    </w:pPr>
-    <w:rPr>
-      <w:rFonts w:ascii="Times New Roman" w:hAnsi="Times New Roman"/>
-      <w:sz w:val="16"/>
-      <w:szCs w:val="20"/>
-      <w:lang w:val="en-US" w:eastAsia="en-US"/>
-    </w:rPr>
-  </w:style>
-  <w:style w:type="paragraph" w:customStyle="1" w:styleId="Comment">
-    <w:name w:val="Comment"/>
-    <w:basedOn w:val="Normal"/>
-    <w:rsid w:val="00A07AF9"/>
-    <w:pPr>
-      <w:overflowPunct w:val="0"/>
-      <w:autoSpaceDE w:val="0"/>
-      <w:autoSpaceDN w:val="0"/>
-      <w:adjustRightInd w:val="0"/>
-      <w:spacing w:before="0" w:after="120"/>
-      <w:ind w:firstLine="0"/>
-      <w:textAlignment w:val="baseline"/>
-    </w:pPr>
-    <w:rPr>
-      <w:rFonts w:ascii="Times New Roman" w:hAnsi="Times New Roman"/>
-      <w:i/>
-      <w:color w:val="000080"/>
-      <w:szCs w:val="20"/>
-      <w:lang w:val="en-US" w:eastAsia="en-US"/>
-    </w:rPr>
-  </w:style>
-  <w:style w:type="paragraph" w:customStyle="1" w:styleId="Comentario">
-    <w:name w:val="Comentario"/>
-    <w:basedOn w:val="Normal"/>
-    <w:rsid w:val="00A07AF9"/>
-    <w:pPr>
-      <w:spacing w:before="0" w:after="60"/>
-      <w:ind w:firstLine="0"/>
-    </w:pPr>
-    <w:rPr>
-      <w:rFonts w:ascii="Arial" w:hAnsi="Arial"/>
-      <w:i/>
-      <w:vanish/>
-      <w:color w:val="0000FF"/>
-      <w:sz w:val="20"/>
-      <w:szCs w:val="20"/>
-      <w:lang w:eastAsia="es-ES"/>
-    </w:rPr>
-  </w:style>
-  <w:style w:type="paragraph" w:customStyle="1" w:styleId="Infoblue">
-    <w:name w:val="Infoblue"/>
-    <w:basedOn w:val="Normal"/>
-    <w:next w:val="Textoindependiente"/>
-    <w:rsid w:val="00A07AF9"/>
-    <w:pPr>
-      <w:spacing w:before="0"/>
-      <w:ind w:left="709" w:firstLine="0"/>
-      <w:jc w:val="left"/>
-    </w:pPr>
-    <w:rPr>
-      <w:rFonts w:ascii="Arial" w:hAnsi="Arial"/>
-      <w:i/>
-      <w:color w:val="0000FF"/>
-      <w:sz w:val="20"/>
-      <w:szCs w:val="20"/>
-      <w:lang w:eastAsia="es-ES"/>
-    </w:rPr>
-  </w:style>
-  <w:style w:type="paragraph" w:customStyle="1" w:styleId="StyleHeading2JustifiedBefore12ptAfter3ptBottom">
-    <w:name w:val="Style Heading 2 + Justified Before:  12 pt After:  3 pt Bottom: ..."/>
-    <w:basedOn w:val="Ttulo2"/>
-    <w:autoRedefine/>
-    <w:rsid w:val="00A07AF9"/>
-    <w:pPr>
-      <w:numPr>
-        <w:ilvl w:val="1"/>
-      </w:numPr>
-      <w:tabs>
-        <w:tab w:val="num" w:pos="720"/>
-      </w:tabs>
-      <w:spacing w:before="240" w:after="60"/>
-      <w:ind w:firstLine="709"/>
-    </w:pPr>
-    <w:rPr>
-      <w:rFonts w:ascii="Arial" w:hAnsi="Arial"/>
-      <w:color w:val="auto"/>
-      <w:sz w:val="24"/>
-      <w:szCs w:val="20"/>
-      <w:lang w:val="en-GB" w:eastAsia="en-US"/>
-    </w:rPr>
-  </w:style>
-  <w:style w:type="paragraph" w:customStyle="1" w:styleId="TextoComentario">
-    <w:name w:val="Texto Comentario"/>
-    <w:basedOn w:val="Textoindependiente"/>
-    <w:rsid w:val="00A07AF9"/>
-    <w:pPr>
-      <w:widowControl w:val="0"/>
-      <w:spacing w:after="0"/>
-      <w:ind w:left="578"/>
-    </w:pPr>
-    <w:rPr>
-      <w:i/>
-      <w:snapToGrid w:val="0"/>
-      <w:vanish/>
-      <w:color w:val="0000FF"/>
-      <w:lang w:val="es-ES_tradnl"/>
-    </w:rPr>
-  </w:style>
-  <w:style w:type="paragraph" w:styleId="TDC3">
-    <w:name w:val="toc 3"/>
-    <w:basedOn w:val="Normal"/>
-    <w:next w:val="Normal"/>
-    <w:autoRedefine/>
-    <w:uiPriority w:val="39"/>
-    <w:unhideWhenUsed/>
-    <w:rsid w:val="000A0373"/>
-    <w:pPr>
-      <w:spacing w:after="100"/>
-      <w:ind w:left="440"/>
-    </w:pPr>
-  </w:style>
-  <w:style w:type="paragraph" w:customStyle="1" w:styleId="TextoNivel2">
-    <w:name w:val="TextoNivel2"/>
-    <w:basedOn w:val="Ttulo2"/>
-    <w:rsid w:val="009B7ABC"/>
-    <w:pPr>
-      <w:keepNext w:val="0"/>
-      <w:keepLines w:val="0"/>
-      <w:spacing w:before="0"/>
-      <w:ind w:left="788" w:firstLine="0"/>
-      <w:outlineLvl w:val="3"/>
-    </w:pPr>
-    <w:rPr>
-      <w:rFonts w:ascii="Arial Narrow" w:hAnsi="Arial Narrow"/>
-      <w:b w:val="0"/>
-      <w:color w:val="auto"/>
-      <w:sz w:val="22"/>
-      <w:szCs w:val="20"/>
-      <w:lang w:val="es-ES" w:eastAsia="es-ES"/>
-    </w:rPr>
-  </w:style>
-</w:styles>
-</file>
-
-<file path=word/stylesWithEffects.xml><?xml version="1.0" encoding="utf-8"?>
-<w:styles xmlns:wpc="http://schemas.microsoft.com/office/word/2010/wordprocessingCanvas" xmlns:mc="http://schemas.openxmlformats.org/markup-compatibility/2006" xmlns:o="urn:schemas-microsoft-com:office:office" xmlns:r="http://schemas.openxmlformats.org/officeDocument/2006/relationships" xmlns:m="http://schemas.openxmlformats.org/officeDocument/2006/math" xmlns:v="urn:schemas-microsoft-com:vml" xmlns:wp14="http://schemas.microsoft.com/office/word/2010/wordprocessingDrawing" xmlns:wp="http://schemas.openxmlformats.org/drawingml/2006/wordprocessingDrawing" xmlns:w10="urn:schemas-microsoft-com:office:word" xmlns:w="http://schemas.openxmlformats.org/wordprocessingml/2006/main" xmlns:w14="http://schemas.microsoft.com/office/word/2010/wordml" xmlns:wpg="http://schemas.microsoft.com/office/word/2010/wordprocessingGroup" xmlns:wpi="http://schemas.microsoft.com/office/word/2010/wordprocessingInk" xmlns:wne="http://schemas.microsoft.com/office/word/2006/wordml" xmlns:wps="http://schemas.microsoft.com/office/word/2010/wordprocessingShape" mc:Ignorable="w14 wp14">
-  <w:docDefaults>
-    <w:rPrDefault>
-      <w:rPr>
-        <w:rFonts w:asciiTheme="minorHAnsi" w:eastAsiaTheme="minorHAnsi" w:hAnsiTheme="minorHAnsi" w:cstheme="minorBidi"/>
-        <w:sz w:val="22"/>
-        <w:szCs w:val="22"/>
-        <w:lang w:val="es-AR" w:eastAsia="en-US" w:bidi="ar-SA"/>
-      </w:rPr>
-    </w:rPrDefault>
-    <w:pPrDefault>
-      <w:pPr>
-        <w:spacing w:after="200" w:line="276" w:lineRule="auto"/>
-      </w:pPr>
-    </w:pPrDefault>
-  </w:docDefaults>
-  <w:latentStyles w:defLockedState="0" w:defUIPriority="99" w:defSemiHidden="1" w:defUnhideWhenUsed="1" w:defQFormat="0" w:count="267">
-    <w:lsdException w:name="Normal" w:semiHidden="0" w:uiPriority="0" w:unhideWhenUsed="0" w:qFormat="1"/>
-    <w:lsdException w:name="heading 1" w:semiHidden="0" w:uiPriority="0" w:unhideWhenUsed="0" w:qFormat="1"/>
-    <w:lsdException w:name="heading 2" w:qFormat="1"/>
-    <w:lsdException w:name="heading 3" w:uiPriority="0" w:qFormat="1"/>
-    <w:lsdException w:name="heading 4" w:uiPriority="0" w:qFormat="1"/>
-    <w:lsdException w:name="heading 5" w:uiPriority="0" w:qFormat="1"/>
-    <w:lsdException w:name="heading 6" w:uiPriority="0" w:qFormat="1"/>
-    <w:lsdException w:name="heading 7" w:uiPriority="0" w:qFormat="1"/>
-    <w:lsdException w:name="heading 8" w:uiPriority="0" w:qFormat="1"/>
-    <w:lsdException w:name="heading 9" w:uiPriority="0" w:qFormat="1"/>
-    <w:lsdException w:name="toc 1" w:uiPriority="39"/>
-    <w:lsdException w:name="toc 2" w:uiPriority="39"/>
-    <w:lsdException w:name="toc 3" w:uiPriority="39"/>
-    <w:lsdException w:name="toc 4" w:uiPriority="39"/>
-    <w:lsdException w:name="toc 5" w:uiPriority="39"/>
-    <w:lsdException w:name="toc 6" w:uiPriority="39"/>
-    <w:lsdException w:name="toc 7" w:uiPriority="39"/>
-    <w:lsdException w:name="toc 8" w:uiPriority="39"/>
-    <w:lsdException w:name="toc 9" w:uiPriority="39"/>
-    <w:lsdException w:name="caption" w:uiPriority="35" w:qFormat="1"/>
-    <w:lsdException w:name="Title" w:semiHidden="0" w:uiPriority="10" w:unhideWhenUsed="0" w:qFormat="1"/>
-    <w:lsdException w:name="Default Paragraph Font" w:uiPriority="1"/>
-    <w:lsdException w:name="Body Text" w:uiPriority="0"/>
-    <w:lsdException w:name="Subtitle" w:semiHidden="0" w:uiPriority="11" w:unhideWhenUsed="0" w:qFormat="1"/>
-    <w:lsdException w:name="Strong" w:semiHidden="0" w:uiPriority="22" w:unhideWhenUsed="0" w:qFormat="1"/>
-    <w:lsdException w:name="Emphasis" w:semiHidden="0" w:uiPriority="20" w:unhideWhenUsed="0" w:qFormat="1"/>
-    <w:lsdException w:name="Table Grid" w:semiHidden="0" w:uiPriority="59" w:unhideWhenUsed="0"/>
-    <w:lsdException w:name="Placeholder Text" w:unhideWhenUsed="0"/>
-    <w:lsdException w:name="No Spacing" w:semiHidden="0" w:uiPriority="1" w:unhideWhenUsed="0" w:qFormat="1"/>
-    <w:lsdException w:name="Light Shading" w:semiHidden="0" w:uiPriority="60" w:unhideWhenUsed="0"/>
-    <w:lsdException w:name="Light List" w:semiHidden="0" w:uiPriority="61" w:unhideWhenUsed="0"/>
-    <w:lsdException w:name="Light Grid" w:semiHidden="0" w:uiPriority="62" w:unhideWhenUsed="0"/>
-    <w:lsdException w:name="Medium Shading 1" w:semiHidden="0" w:uiPriority="63" w:unhideWhenUsed="0"/>
-    <w:lsdException w:name="Medium Shading 2" w:semiHidden="0" w:uiPriority="64" w:unhideWhenUsed="0"/>
-    <w:lsdException w:name="Medium List 1" w:semiHidden="0" w:uiPriority="65" w:unhideWhenUsed="0"/>
-    <w:lsdException w:name="Medium List 2" w:semiHidden="0" w:uiPriority="66" w:unhideWhenUsed="0"/>
-    <w:lsdException w:name="Medium Grid 1" w:semiHidden="0" w:uiPriority="67" w:unhideWhenUsed="0"/>
-    <w:lsdException w:name="Medium Grid 2" w:semiHidden="0" w:uiPriority="68" w:unhideWhenUsed="0"/>
-    <w:lsdException w:name="Medium Grid 3" w:semiHidden="0" w:uiPriority="69" w:unhideWhenUsed="0"/>
-    <w:lsdException w:name="Dark List" w:semiHidden="0" w:uiPriority="70" w:unhideWhenUsed="0"/>
-    <w:lsdException w:name="Colorful Shading" w:semiHidden="0" w:uiPriority="71" w:unhideWhenUsed="0"/>
-    <w:lsdException w:name="Colorful List" w:semiHidden="0" w:uiPriority="72" w:unhideWhenUsed="0"/>
-    <w:lsdException w:name="Colorful Grid" w:semiHidden="0" w:uiPriority="73" w:unhideWhenUsed="0"/>
-    <w:lsdException w:name="Light Shading Accent 1" w:semiHidden="0" w:uiPriority="60" w:unhideWhenUsed="0"/>
-    <w:lsdException w:name="Light List Accent 1" w:semiHidden="0" w:uiPriority="61" w:unhideWhenUsed="0"/>
-    <w:lsdException w:name="Light Grid Accent 1" w:semiHidden="0" w:uiPriority="62" w:unhideWhenUsed="0"/>
-    <w:lsdException w:name="Medium Shading 1 Accent 1" w:semiHidden="0" w:uiPriority="63" w:unhideWhenUsed="0"/>
-    <w:lsdException w:name="Medium Shading 2 Accent 1" w:semiHidden="0" w:uiPriority="64" w:unhideWhenUsed="0"/>
-    <w:lsdException w:name="Medium List 1 Accent 1" w:semiHidden="0" w:uiPriority="65" w:unhideWhenUsed="0"/>
-    <w:lsdException w:name="Revision" w:unhideWhenUsed="0"/>
-    <w:lsdException w:name="List Paragraph" w:semiHidden="0" w:uiPriority="34" w:unhideWhenUsed="0" w:qFormat="1"/>
-    <w:lsdException w:name="Quote" w:semiHidden="0" w:uiPriority="29" w:unhideWhenUsed="0" w:qFormat="1"/>
-    <w:lsdException w:name="Intense Quote" w:semiHidden="0" w:uiPriority="30" w:unhideWhenUsed="0" w:qFormat="1"/>
-    <w:lsdException w:name="Medium List 2 Accent 1" w:semiHidden="0" w:uiPriority="66" w:unhideWhenUsed="0"/>
-    <w:lsdException w:name="Medium Grid 1 Accent 1" w:semiHidden="0" w:uiPriority="67" w:unhideWhenUsed="0"/>
-    <w:lsdException w:name="Medium Grid 2 Accent 1" w:semiHidden="0" w:uiPriority="68" w:unhideWhenUsed="0"/>
-    <w:lsdException w:name="Medium Grid 3 Accent 1" w:semiHidden="0" w:uiPriority="69" w:unhideWhenUsed="0"/>
-    <w:lsdException w:name="Dark List Accent 1" w:semiHidden="0" w:uiPriority="70" w:unhideWhenUsed="0"/>
-    <w:lsdException w:name="Colorful Shading Accent 1" w:semiHidden="0" w:uiPriority="71" w:unhideWhenUsed="0"/>
-    <w:lsdException w:name="Colorful List Accent 1" w:semiHidden="0" w:uiPriority="72" w:unhideWhenUsed="0"/>
-    <w:lsdException w:name="Colorful Grid Accent 1" w:semiHidden="0" w:uiPriority="73" w:unhideWhenUsed="0"/>
-    <w:lsdException w:name="Light Shading Accent 2" w:semiHidden="0" w:uiPriority="60" w:unhideWhenUsed="0"/>
-    <w:lsdException w:name="Light List Accent 2" w:semiHidden="0" w:uiPriority="61" w:unhideWhenUsed="0"/>
-    <w:lsdException w:name="Light Grid Accent 2" w:semiHidden="0" w:uiPriority="62" w:unhideWhenUsed="0"/>
-    <w:lsdException w:name="Medium Shading 1 Accent 2" w:semiHidden="0" w:uiPriority="63" w:unhideWhenUsed="0"/>
-    <w:lsdException w:name="Medium Shading 2 Accent 2" w:semiHidden="0" w:uiPriority="64" w:unhideWhenUsed="0"/>
-    <w:lsdException w:name="Medium List 1 Accent 2" w:semiHidden="0" w:uiPriority="65" w:unhideWhenUsed="0"/>
-    <w:lsdException w:name="Medium List 2 Accent 2" w:semiHidden="0" w:uiPriority="66" w:unhideWhenUsed="0"/>
-    <w:lsdException w:name="Medium Grid 1 Accent 2" w:semiHidden="0" w:uiPriority="67" w:unhideWhenUsed="0"/>
-    <w:lsdException w:name="Medium Grid 2 Accent 2" w:semiHidden="0" w:uiPriority="68" w:unhideWhenUsed="0"/>
-    <w:lsdException w:name="Medium Grid 3 Accent 2" w:semiHidden="0" w:uiPriority="69" w:unhideWhenUsed="0"/>
-    <w:lsdException w:name="Dark List Accent 2" w:semiHidden="0" w:uiPriority="70" w:unhideWhenUsed="0"/>
-    <w:lsdException w:name="Colorful Shading Accent 2" w:semiHidden="0" w:uiPriority="71" w:unhideWhenUsed="0"/>
-    <w:lsdException w:name="Colorful List Accent 2" w:semiHidden="0" w:uiPriority="72" w:unhideWhenUsed="0"/>
-    <w:lsdException w:name="Colorful Grid Accent 2" w:semiHidden="0" w:uiPriority="73" w:unhideWhenUsed="0"/>
-    <w:lsdException w:name="Light Shading Accent 3" w:semiHidden="0" w:uiPriority="60" w:unhideWhenUsed="0"/>
-    <w:lsdException w:name="Light List Accent 3" w:semiHidden="0" w:uiPriority="61" w:unhideWhenUsed="0"/>
-    <w:lsdException w:name="Light Grid Accent 3" w:semiHidden="0" w:uiPriority="62" w:unhideWhenUsed="0"/>
-    <w:lsdException w:name="Medium Shading 1 Accent 3" w:semiHidden="0" w:uiPriority="63" w:unhideWhenUsed="0"/>
-    <w:lsdException w:name="Medium Shading 2 Accent 3" w:semiHidden="0" w:uiPriority="64" w:unhideWhenUsed="0"/>
-    <w:lsdException w:name="Medium List 1 Accent 3" w:semiHidden="0" w:uiPriority="65" w:unhideWhenUsed="0"/>
-    <w:lsdException w:name="Medium List 2 Accent 3" w:semiHidden="0" w:uiPriority="66" w:unhideWhenUsed="0"/>
-    <w:lsdException w:name="Medium Grid 1 Accent 3" w:semiHidden="0" w:uiPriority="67" w:unhideWhenUsed="0"/>
-    <w:lsdException w:name="Medium Grid 2 Accent 3" w:semiHidden="0" w:uiPriority="68" w:unhideWhenUsed="0"/>
-    <w:lsdException w:name="Medium Grid 3 Accent 3" w:semiHidden="0" w:uiPriority="69" w:unhideWhenUsed="0"/>
-    <w:lsdException w:name="Dark List Accent 3" w:semiHidden="0" w:uiPriority="70" w:unhideWhenUsed="0"/>
-    <w:lsdException w:name="Colorful Shading Accent 3" w:semiHidden="0" w:uiPriority="71" w:unhideWhenUsed="0"/>
-    <w:lsdException w:name="Colorful List Accent 3" w:semiHidden="0" w:uiPriority="72" w:unhideWhenUsed="0"/>
-    <w:lsdException w:name="Colorful Grid Accent 3" w:semiHidden="0" w:uiPriority="73" w:unhideWhenUsed="0"/>
-    <w:lsdException w:name="Light Shading Accent 4" w:semiHidden="0" w:uiPriority="60" w:unhideWhenUsed="0"/>
-    <w:lsdException w:name="Light List Accent 4" w:semiHidden="0" w:uiPriority="61" w:unhideWhenUsed="0"/>
-    <w:lsdException w:name="Light Grid Accent 4" w:semiHidden="0" w:uiPriority="62" w:unhideWhenUsed="0"/>
-    <w:lsdException w:name="Medium Shading 1 Accent 4" w:semiHidden="0" w:uiPriority="63" w:unhideWhenUsed="0"/>
-    <w:lsdException w:name="Medium Shading 2 Accent 4" w:semiHidden="0" w:uiPriority="64" w:unhideWhenUsed="0"/>
-    <w:lsdException w:name="Medium List 1 Accent 4" w:semiHidden="0" w:uiPriority="65" w:unhideWhenUsed="0"/>
-    <w:lsdException w:name="Medium List 2 Accent 4" w:semiHidden="0" w:uiPriority="66" w:unhideWhenUsed="0"/>
-    <w:lsdException w:name="Medium Grid 1 Accent 4" w:semiHidden="0" w:uiPriority="67" w:unhideWhenUsed="0"/>
-    <w:lsdException w:name="Medium Grid 2 Accent 4" w:semiHidden="0" w:uiPriority="68" w:unhideWhenUsed="0"/>
-    <w:lsdException w:name="Medium Grid 3 Accent 4" w:semiHidden="0" w:uiPriority="69" w:unhideWhenUsed="0"/>
-    <w:lsdException w:name="Dark List Accent 4" w:semiHidden="0" w:uiPriority="70" w:unhideWhenUsed="0"/>
-    <w:lsdException w:name="Colorful Shading Accent 4" w:semiHidden="0" w:uiPriority="71" w:unhideWhenUsed="0"/>
-    <w:lsdException w:name="Colorful List Accent 4" w:semiHidden="0" w:uiPriority="72" w:unhideWhenUsed="0"/>
-    <w:lsdException w:name="Colorful Grid Accent 4" w:semiHidden="0" w:uiPriority="73" w:unhideWhenUsed="0"/>
-    <w:lsdException w:name="Light Shading Accent 5" w:semiHidden="0" w:uiPriority="60" w:unhideWhenUsed="0"/>
-    <w:lsdException w:name="Light List Accent 5" w:semiHidden="0" w:uiPriority="61" w:unhideWhenUsed="0"/>
-    <w:lsdException w:name="Light Grid Accent 5" w:semiHidden="0" w:uiPriority="62" w:unhideWhenUsed="0"/>
-    <w:lsdException w:name="Medium Shading 1 Accent 5" w:semiHidden="0" w:uiPriority="63" w:unhideWhenUsed="0"/>
-    <w:lsdException w:name="Medium Shading 2 Accent 5" w:semiHidden="0" w:uiPriority="64" w:unhideWhenUsed="0"/>
-    <w:lsdException w:name="Medium List 1 Accent 5" w:semiHidden="0" w:uiPriority="65" w:unhideWhenUsed="0"/>
-    <w:lsdException w:name="Medium List 2 Accent 5" w:semiHidden="0" w:uiPriority="66" w:unhideWhenUsed="0"/>
-    <w:lsdException w:name="Medium Grid 1 Accent 5" w:semiHidden="0" w:uiPriority="67" w:unhideWhenUsed="0"/>
-    <w:lsdException w:name="Medium Grid 2 Accent 5" w:semiHidden="0" w:uiPriority="68" w:unhideWhenUsed="0"/>
-    <w:lsdException w:name="Medium Grid 3 Accent 5" w:semiHidden="0" w:uiPriority="69" w:unhideWhenUsed="0"/>
-    <w:lsdException w:name="Dark List Accent 5" w:semiHidden="0" w:uiPriority="70" w:unhideWhenUsed="0"/>
-    <w:lsdException w:name="Colorful Shading Accent 5" w:semiHidden="0" w:uiPriority="71" w:unhideWhenUsed="0"/>
-    <w:lsdException w:name="Colorful List Accent 5" w:semiHidden="0" w:uiPriority="72" w:unhideWhenUsed="0"/>
-    <w:lsdException w:name="Colorful Grid Accent 5" w:semiHidden="0" w:uiPriority="73" w:unhideWhenUsed="0"/>
-    <w:lsdException w:name="Light Shading Accent 6" w:semiHidden="0" w:uiPriority="60" w:unhideWhenUsed="0"/>
-    <w:lsdException w:name="Light List Accent 6" w:semiHidden="0" w:uiPriority="61" w:unhideWhenUsed="0"/>
-    <w:lsdException w:name="Light Grid Accent 6" w:semiHidden="0" w:uiPriority="62" w:unhideWhenUsed="0"/>
-    <w:lsdException w:name="Medium Shading 1 Accent 6" w:semiHidden="0" w:uiPriority="63" w:unhideWhenUsed="0"/>
-    <w:lsdException w:name="Medium Shading 2 Accent 6" w:semiHidden="0" w:uiPriority="64" w:unhideWhenUsed="0"/>
-    <w:lsdException w:name="Medium List 1 Accent 6" w:semiHidden="0" w:uiPriority="65" w:unhideWhenUsed="0"/>
-    <w:lsdException w:name="Medium List 2 Accent 6" w:semiHidden="0" w:uiPriority="66" w:unhideWhenUsed="0"/>
-    <w:lsdException w:name="Medium Grid 1 Accent 6" w:semiHidden="0" w:uiPriority="67" w:unhideWhenUsed="0"/>
-    <w:lsdException w:name="Medium Grid 2 Accent 6" w:semiHidden="0" w:uiPriority="68" w:unhideWhenUsed="0"/>
-    <w:lsdException w:name="Medium Grid 3 Accent 6" w:semiHidden="0" w:uiPriority="69" w:unhideWhenUsed="0"/>
-    <w:lsdException w:name="Dark List Accent 6" w:semiHidden="0" w:uiPriority="70" w:unhideWhenUsed="0"/>
-    <w:lsdException w:name="Colorful Shading Accent 6" w:semiHidden="0" w:uiPriority="71" w:unhideWhenUsed="0"/>
-    <w:lsdException w:name="Colorful List Accent 6" w:semiHidden="0" w:uiPriority="72" w:unhideWhenUsed="0"/>
-    <w:lsdException w:name="Colorful Grid Accent 6" w:semiHidden="0" w:uiPriority="73" w:unhideWhenUsed="0"/>
-    <w:lsdException w:name="Subtle Emphasis" w:semiHidden="0" w:uiPriority="19" w:unhideWhenUsed="0" w:qFormat="1"/>
-    <w:lsdException w:name="Intense Emphasis" w:semiHidden="0" w:uiPriority="21" w:unhideWhenUsed="0" w:qFormat="1"/>
-    <w:lsdException w:name="Subtle Reference" w:semiHidden="0" w:uiPriority="31" w:unhideWhenUsed="0" w:qFormat="1"/>
-    <w:lsdException w:name="Intense Reference" w:semiHidden="0" w:uiPriority="32" w:unhideWhenUsed="0" w:qFormat="1"/>
-    <w:lsdException w:name="Book Title" w:semiHidden="0" w:uiPriority="33" w:unhideWhenUsed="0" w:qFormat="1"/>
-    <w:lsdException w:name="TOC Heading" w:uiPriority="39" w:qFormat="1"/>
+  <w:latentStyles w:defLockedState="0" w:defUIPriority="99" w:defSemiHidden="0" w:defUnhideWhenUsed="0" w:defQFormat="0" w:count="371">
+    <w:lsdException w:name="Normal" w:uiPriority="0" w:qFormat="1"/>
+    <w:lsdException w:name="heading 1" w:uiPriority="0" w:qFormat="1"/>
+    <w:lsdException w:name="heading 2" w:semiHidden="1" w:unhideWhenUsed="1" w:qFormat="1"/>
+    <w:lsdException w:name="heading 3" w:semiHidden="1" w:uiPriority="0" w:unhideWhenUsed="1" w:qFormat="1"/>
+    <w:lsdException w:name="heading 4" w:semiHidden="1" w:uiPriority="0" w:unhideWhenUsed="1" w:qFormat="1"/>
+    <w:lsdException w:name="heading 5" w:semiHidden="1" w:uiPriority="0" w:unhideWhenUsed="1" w:qFormat="1"/>
+    <w:lsdException w:name="heading 6" w:semiHidden="1" w:uiPriority="0" w:unhideWhenUsed="1" w:qFormat="1"/>
+    <w:lsdException w:name="heading 7" w:semiHidden="1" w:uiPriority="0" w:unhideWhenUsed="1" w:qFormat="1"/>
+    <w:lsdException w:name="heading 8" w:semiHidden="1" w:uiPriority="0" w:unhideWhenUsed="1" w:qFormat="1"/>
+    <w:lsdException w:name="heading 9" w:semiHidden="1" w:uiPriority="0" w:unhideWhenUsed="1" w:qFormat="1"/>
+    <w:lsdException w:name="index 1" w:semiHidden="1" w:unhideWhenUsed="1"/>
+    <w:lsdException w:name="index 2" w:semiHidden="1" w:unhideWhenUsed="1"/>
+    <w:lsdException w:name="index 3" w:semiHidden="1" w:unhideWhenUsed="1"/>
+    <w:lsdException w:name="index 4" w:semiHidden="1" w:unhideWhenUsed="1"/>
+    <w:lsdException w:name="index 5" w:semiHidden="1" w:unhideWhenUsed="1"/>
+    <w:lsdException w:name="index 6" w:semiHidden="1" w:unhideWhenUsed="1"/>
+    <w:lsdException w:name="index 7" w:semiHidden="1" w:unhideWhenUsed="1"/>
+    <w:lsdException w:name="index 8" w:semiHidden="1" w:unhideWhenUsed="1"/>
+    <w:lsdException w:name="index 9" w:semiHidden="1" w:unhideWhenUsed="1"/>
+    <w:lsdException w:name="toc 1" w:semiHidden="1" w:uiPriority="39" w:unhideWhenUsed="1"/>
+    <w:lsdException w:name="toc 2" w:semiHidden="1" w:uiPriority="39" w:unhideWhenUsed="1"/>
+    <w:lsdException w:name="toc 3" w:semiHidden="1" w:uiPriority="39" w:unhideWhenUsed="1"/>
+    <w:lsdException w:name="toc 4" w:semiHidden="1" w:uiPriority="39" w:unhideWhenUsed="1"/>
+    <w:lsdException w:name="toc 5" w:semiHidden="1" w:uiPriority="39" w:unhideWhenUsed="1"/>
+    <w:lsdException w:name="toc 6" w:semiHidden="1" w:uiPriority="39" w:unhideWhenUsed="1"/>
+    <w:lsdException w:name="toc 7" w:semiHidden="1" w:uiPriority="39" w:unhideWhenUsed="1"/>
+    <w:lsdException w:name="toc 8" w:semiHidden="1" w:uiPriority="39" w:unhideWhenUsed="1"/>
+    <w:lsdException w:name="toc 9" w:semiHidden="1" w:uiPriority="39" w:unhideWhenUsed="1"/>
+    <w:lsdException w:name="Normal Indent" w:semiHidden="1" w:unhideWhenUsed="1"/>
+    <w:lsdException w:name="footnote text" w:semiHidden="1" w:unhideWhenUsed="1"/>
+    <w:lsdException w:name="annotation text" w:semiHidden="1" w:unhideWhenUsed="1"/>
+    <w:lsdException w:name="header" w:semiHidden="1" w:unhideWhenUsed="1"/>
+    <w:lsdException w:name="footer" w:semiHidden="1" w:unhideWhenUsed="1"/>
+    <w:lsdException w:name="index heading" w:semiHidden="1" w:unhideWhenUsed="1"/>
+    <w:lsdException w:name="caption" w:semiHidden="1" w:uiPriority="35" w:unhideWhenUsed="1" w:qFormat="1"/>
+    <w:lsdException w:name="table of figures" w:semiHidden="1" w:unhideWhenUsed="1"/>
+    <w:lsdException w:name="envelope address" w:semiHidden="1" w:unhideWhenUsed="1"/>
+    <w:lsdException w:name="envelope return" w:semiHidden="1" w:unhideWhenUsed="1"/>
+    <w:lsdException w:name="footnote reference" w:semiHidden="1" w:unhideWhenUsed="1"/>
+    <w:lsdException w:name="annotation reference" w:semiHidden="1" w:unhideWhenUsed="1"/>
+    <w:lsdException w:name="line number" w:semiHidden="1" w:unhideWhenUsed="1"/>
+    <w:lsdException w:name="page number" w:semiHidden="1" w:unhideWhenUsed="1"/>
+    <w:lsdException w:name="endnote reference" w:semiHidden="1" w:unhideWhenUsed="1"/>
+    <w:lsdException w:name="endnote text" w:semiHidden="1" w:unhideWhenUsed="1"/>
+    <w:lsdException w:name="table of authorities" w:semiHidden="1" w:unhideWhenUsed="1"/>
+    <w:lsdException w:name="macro" w:semiHidden="1" w:unhideWhenUsed="1"/>
+    <w:lsdException w:name="toa heading" w:semiHidden="1" w:unhideWhenUsed="1"/>
+    <w:lsdException w:name="List" w:semiHidden="1" w:unhideWhenUsed="1"/>
+    <w:lsdException w:name="List Bullet" w:semiHidden="1" w:unhideWhenUsed="1"/>
+    <w:lsdException w:name="List Number" w:semiHidden="1" w:unhideWhenUsed="1"/>
+    <w:lsdException w:name="List 2" w:semiHidden="1" w:unhideWhenUsed="1"/>
+    <w:lsdException w:name="List 3" w:semiHidden="1" w:unhideWhenUsed="1"/>
+    <w:lsdException w:name="List 4" w:semiHidden="1" w:unhideWhenUsed="1"/>
+    <w:lsdException w:name="List 5" w:semiHidden="1" w:unhideWhenUsed="1"/>
+    <w:lsdException w:name="List Bullet 2" w:semiHidden="1" w:unhideWhenUsed="1"/>
+    <w:lsdException w:name="List Bullet 3" w:semiHidden="1" w:unhideWhenUsed="1"/>
+    <w:lsdException w:name="List Bullet 4" w:semiHidden="1" w:unhideWhenUsed="1"/>
+    <w:lsdException w:name="List Bullet 5" w:semiHidden="1" w:unhideWhenUsed="1"/>
+    <w:lsdException w:name="List Number 2" w:semiHidden="1" w:unhideWhenUsed="1"/>
+    <w:lsdException w:name="List Number 3" w:semiHidden="1" w:unhideWhenUsed="1"/>
+    <w:lsdException w:name="List Number 4" w:semiHidden="1" w:unhideWhenUsed="1"/>
+    <w:lsdException w:name="List Number 5" w:semiHidden="1" w:unhideWhenUsed="1"/>
+    <w:lsdException w:name="Title" w:uiPriority="10" w:qFormat="1"/>
+    <w:lsdException w:name="Closing" w:semiHidden="1" w:unhideWhenUsed="1"/>
+    <w:lsdException w:name="Signature" w:semiHidden="1" w:unhideWhenUsed="1"/>
+    <w:lsdException w:name="Default Paragraph Font" w:semiHidden="1" w:uiPriority="1" w:unhideWhenUsed="1"/>
+    <w:lsdException w:name="Body Text" w:semiHidden="1" w:uiPriority="0" w:unhideWhenUsed="1"/>
+    <w:lsdException w:name="Body Text Indent" w:semiHidden="1" w:unhideWhenUsed="1"/>
+    <w:lsdException w:name="List Continue" w:semiHidden="1" w:unhideWhenUsed="1"/>
+    <w:lsdException w:name="List Continue 2" w:semiHidden="1" w:unhideWhenUsed="1"/>
+    <w:lsdException w:name="List Continue 3" w:semiHidden="1" w:unhideWhenUsed="1"/>
+    <w:lsdException w:name="List Continue 4" w:semiHidden="1" w:unhideWhenUsed="1"/>
+    <w:lsdException w:name="List Continue 5" w:semiHidden="1" w:unhideWhenUsed="1"/>
+    <w:lsdException w:name="Message Header" w:semiHidden="1" w:unhideWhenUsed="1"/>
+    <w:lsdException w:name="Subtitle" w:uiPriority="11" w:qFormat="1"/>
+    <w:lsdException w:name="Salutation" w:semiHidden="1" w:unhideWhenUsed="1"/>
+    <w:lsdException w:name="Date" w:semiHidden="1" w:unhideWhenUsed="1"/>
+    <w:lsdException w:name="Body Text First Indent" w:semiHidden="1" w:unhideWhenUsed="1"/>
+    <w:lsdException w:name="Body Text First Indent 2" w:semiHidden="1" w:unhideWhenUsed="1"/>
+    <w:lsdException w:name="Note Heading" w:semiHidden="1" w:unhideWhenUsed="1"/>
+    <w:lsdException w:name="Body Text 2" w:semiHidden="1" w:unhideWhenUsed="1"/>
+    <w:lsdException w:name="Body Text 3" w:semiHidden="1" w:unhideWhenUsed="1"/>
+    <w:lsdException w:name="Body Text Indent 2" w:semiHidden="1" w:unhideWhenUsed="1"/>
+    <w:lsdException w:name="Body Text Indent 3" w:semiHidden="1" w:unhideWhenUsed="1"/>
+    <w:lsdException w:name="Block Text" w:semiHidden="1" w:unhideWhenUsed="1"/>
+    <w:lsdException w:name="Hyperlink" w:semiHidden="1" w:unhideWhenUsed="1"/>
+    <w:lsdException w:name="FollowedHyperlink" w:semiHidden="1" w:unhideWhenUsed="1"/>
+    <w:lsdException w:name="Strong" w:uiPriority="22" w:qFormat="1"/>
+    <w:lsdException w:name="Emphasis" w:uiPriority="20" w:qFormat="1"/>
+    <w:lsdException w:name="Document Map" w:semiHidden="1" w:unhideWhenUsed="1"/>
+    <w:lsdException w:name="Plain Text" w:semiHidden="1" w:unhideWhenUsed="1"/>
+    <w:lsdException w:name="E-mail Signature" w:semiHidden="1" w:unhideWhenUsed="1"/>
+    <w:lsdException w:name="HTML Top of Form" w:semiHidden="1" w:unhideWhenUsed="1"/>
+    <w:lsdException w:name="HTML Bottom of Form" w:semiHidden="1" w:unhideWhenUsed="1"/>
+    <w:lsdException w:name="Normal (Web)" w:semiHidden="1" w:unhideWhenUsed="1"/>
+    <w:lsdException w:name="HTML Acronym" w:semiHidden="1" w:unhideWhenUsed="1"/>
+    <w:lsdException w:name="HTML Address" w:semiHidden="1" w:unhideWhenUsed="1"/>
+    <w:lsdException w:name="HTML Cite" w:semiHidden="1" w:unhideWhenUsed="1"/>
+    <w:lsdException w:name="HTML Code" w:semiHidden="1" w:unhideWhenUsed="1"/>
+    <w:lsdException w:name="HTML Definition" w:semiHidden="1" w:unhideWhenUsed="1"/>
+    <w:lsdException w:name="HTML Keyboard" w:semiHidden="1" w:unhideWhenUsed="1"/>
+    <w:lsdException w:name="HTML Preformatted" w:semiHidden="1" w:unhideWhenUsed="1"/>
+    <w:lsdException w:name="HTML Sample" w:semiHidden="1" w:unhideWhenUsed="1"/>
+    <w:lsdException w:name="HTML Typewriter" w:semiHidden="1" w:unhideWhenUsed="1"/>
+    <w:lsdException w:name="HTML Variable" w:semiHidden="1" w:unhideWhenUsed="1"/>
+    <w:lsdException w:name="Normal Table" w:semiHidden="1" w:unhideWhenUsed="1"/>
+    <w:lsdException w:name="annotation subject" w:semiHidden="1" w:unhideWhenUsed="1"/>
+    <w:lsdException w:name="No List" w:semiHidden="1" w:unhideWhenUsed="1"/>
+    <w:lsdException w:name="Outline List 1" w:semiHidden="1" w:unhideWhenUsed="1"/>
+    <w:lsdException w:name="Outline List 2" w:semiHidden="1" w:unhideWhenUsed="1"/>
+    <w:lsdException w:name="Outline List 3" w:semiHidden="1" w:unhideWhenUsed="1"/>
+    <w:lsdException w:name="Table Simple 1" w:semiHidden="1" w:unhideWhenUsed="1"/>
+    <w:lsdException w:name="Table Simple 2" w:semiHidden="1" w:unhideWhenUsed="1"/>
+    <w:lsdException w:name="Table Simple 3" w:semiHidden="1" w:unhideWhenUsed="1"/>
+    <w:lsdException w:name="Table Classic 1" w:semiHidden="1" w:unhideWhenUsed="1"/>
+    <w:lsdException w:name="Table Classic 2" w:semiHidden="1" w:unhideWhenUsed="1"/>
+    <w:lsdException w:name="Table Classic 3" w:semiHidden="1" w:unhideWhenUsed="1"/>
+    <w:lsdException w:name="Table Classic 4" w:semiHidden="1" w:unhideWhenUsed="1"/>
+    <w:lsdException w:name="Table Colorful 1" w:semiHidden="1" w:unhideWhenUsed="1"/>
+    <w:lsdException w:name="Table Colorful 2" w:semiHidden="1" w:unhideWhenUsed="1"/>
+    <w:lsdException w:name="Table Colorful 3" w:semiHidden="1" w:unhideWhenUsed="1"/>
+    <w:lsdException w:name="Table Columns 1" w:semiHidden="1" w:unhideWhenUsed="1"/>
+    <w:lsdException w:name="Table Columns 2" w:semiHidden="1" w:unhideWhenUsed="1"/>
+    <w:lsdException w:name="Table Columns 3" w:semiHidden="1" w:unhideWhenUsed="1"/>
+    <w:lsdException w:name="Table Columns 4" w:semiHidden="1" w:unhideWhenUsed="1"/>
+    <w:lsdException w:name="Table Columns 5" w:semiHidden="1" w:unhideWhenUsed="1"/>
+    <w:lsdException w:name="Table Grid 1" w:semiHidden="1" w:unhideWhenUsed="1"/>
+    <w:lsdException w:name="Table Grid 2" w:semiHidden="1" w:unhideWhenUsed="1"/>
+    <w:lsdException w:name="Table Grid 3" w:semiHidden="1" w:unhideWhenUsed="1"/>
+    <w:lsdException w:name="Table Grid 4" w:semiHidden="1" w:unhideWhenUsed="1"/>
+    <w:lsdException w:name="Table Grid 5" w:semiHidden="1" w:unhideWhenUsed="1"/>
+    <w:lsdException w:name="Table Grid 6" w:semiHidden="1" w:unhideWhenUsed="1"/>
+    <w:lsdException w:name="Table Grid 7" w:semiHidden="1" w:unhideWhenUsed="1"/>
+    <w:lsdException w:name="Table Grid 8" w:semiHidden="1" w:unhideWhenUsed="1"/>
+    <w:lsdException w:name="Table List 1" w:semiHidden="1" w:unhideWhenUsed="1"/>
+    <w:lsdException w:name="Table List 2" w:semiHidden="1" w:unhideWhenUsed="1"/>
+    <w:lsdException w:name="Table List 3" w:semiHidden="1" w:unhideWhenUsed="1"/>
+    <w:lsdException w:name="Table List 4" w:semiHidden="1" w:unhideWhenUsed="1"/>
+    <w:lsdException w:name="Table List 5" w:semiHidden="1" w:unhideWhenUsed="1"/>
+    <w:lsdException w:name="Table List 6" w:semiHidden="1" w:unhideWhenUsed="1"/>
+    <w:lsdException w:name="Table List 7" w:semiHidden="1" w:unhideWhenUsed="1"/>
+    <w:lsdException w:name="Table List 8" w:semiHidden="1" w:unhideWhenUsed="1"/>
+    <w:lsdException w:name="Table 3D effects 1" w:semiHidden="1" w:unhideWhenUsed="1"/>
+    <w:lsdException w:name="Table 3D effects 2" w:semiHidden="1" w:unhideWhenUsed="1"/>
+    <w:lsdException w:name="Table 3D effects 3" w:semiHidden="1" w:unhideWhenUsed="1"/>
+    <w:lsdException w:name="Table Contemporary" w:semiHidden="1" w:unhideWhenUsed="1"/>
+    <w:lsdException w:name="Table Elegant" w:semiHidden="1" w:unhideWhenUsed="1"/>
+    <w:lsdException w:name="Table Professional" w:semiHidden="1" w:unhideWhenUsed="1"/>
+    <w:lsdException w:name="Table Subtle 1" w:semiHidden="1" w:unhideWhenUsed="1"/>
+    <w:lsdException w:name="Table Subtle 2" w:semiHidden="1" w:unhideWhenUsed="1"/>
+    <w:lsdException w:name="Table Web 1" w:semiHidden="1" w:unhideWhenUsed="1"/>
+    <w:lsdException w:name="Table Web 2" w:semiHidden="1" w:unhideWhenUsed="1"/>
+    <w:lsdException w:name="Table Web 3" w:semiHidden="1" w:unhideWhenUsed="1"/>
+    <w:lsdException w:name="Balloon Text" w:semiHidden="1" w:unhideWhenUsed="1"/>
+    <w:lsdException w:name="Table Grid" w:uiPriority="59"/>
+    <w:lsdException w:name="Table Theme" w:semiHidden="1" w:unhideWhenUsed="1"/>
+    <w:lsdException w:name="Placeholder Text" w:semiHidden="1"/>
+    <w:lsdException w:name="No Spacing" w:uiPriority="1" w:qFormat="1"/>
+    <w:lsdException w:name="Light Shading" w:uiPriority="60"/>
+    <w:lsdException w:name="Light List" w:uiPriority="61"/>
+    <w:lsdException w:name="Light Grid" w:uiPriority="62"/>
+    <w:lsdException w:name="Medium Shading 1" w:uiPriority="63"/>
+    <w:lsdException w:name="Medium Shading 2" w:uiPriority="64"/>
+    <w:lsdException w:name="Medium List 1" w:uiPriority="65"/>
+    <w:lsdException w:name="Medium List 2" w:uiPriority="66"/>
+    <w:lsdException w:name="Medium Grid 1" w:uiPriority="67"/>
+    <w:lsdException w:name="Medium Grid 2" w:uiPriority="68"/>
+    <w:lsdException w:name="Medium Grid 3" w:uiPriority="69"/>
+    <w:lsdException w:name="Dark List" w:uiPriority="70"/>
+    <w:lsdException w:name="Colorful Shading" w:uiPriority="71"/>
+    <w:lsdException w:name="Colorful List" w:uiPriority="72"/>
+    <w:lsdException w:name="Colorful Grid" w:uiPriority="73"/>
+    <w:lsdException w:name="Light Shading Accent 1" w:uiPriority="60"/>
+    <w:lsdException w:name="Light List Accent 1" w:uiPriority="61"/>
+    <w:lsdException w:name="Light Grid Accent 1" w:uiPriority="62"/>
+    <w:lsdException w:name="Medium Shading 1 Accent 1" w:uiPriority="63"/>
+    <w:lsdException w:name="Medium Shading 2 Accent 1" w:uiPriority="64"/>
+    <w:lsdException w:name="Medium List 1 Accent 1" w:uiPriority="65"/>
+    <w:lsdException w:name="Revision" w:semiHidden="1"/>
+    <w:lsdException w:name="List Paragraph" w:uiPriority="34" w:qFormat="1"/>
+    <w:lsdException w:name="Quote" w:uiPriority="29" w:qFormat="1"/>
+    <w:lsdException w:name="Intense Quote" w:uiPriority="30" w:qFormat="1"/>
+    <w:lsdException w:name="Medium List 2 Accent 1" w:uiPriority="66"/>
+    <w:lsdException w:name="Medium Grid 1 Accent 1" w:uiPriority="67"/>
+    <w:lsdException w:name="Medium Grid 2 Accent 1" w:uiPriority="68"/>
+    <w:lsdException w:name="Medium Grid 3 Accent 1" w:uiPriority="69"/>
+    <w:lsdException w:name="Dark List Accent 1" w:uiPriority="70"/>
+    <w:lsdException w:name="Colorful Shading Accent 1" w:uiPriority="71"/>
+    <w:lsdException w:name="Colorful List Accent 1" w:uiPriority="72"/>
+    <w:lsdException w:name="Colorful Grid Accent 1" w:uiPriority="73"/>
+    <w:lsdException w:name="Light Shading Accent 2" w:uiPriority="60"/>
+    <w:lsdException w:name="Light List Accent 2" w:uiPriority="61"/>
+    <w:lsdException w:name="Light Grid Accent 2" w:uiPriority="62"/>
+    <w:lsdException w:name="Medium Shading 1 Accent 2" w:uiPriority="63"/>
+    <w:lsdException w:name="Medium Shading 2 Accent 2" w:uiPriority="64"/>
+    <w:lsdException w:name="Medium List 1 Accent 2" w:uiPriority="65"/>
+    <w:lsdException w:name="Medium List 2 Accent 2" w:uiPriority="66"/>
+    <w:lsdException w:name="Medium Grid 1 Accent 2" w:uiPriority="67"/>
+    <w:lsdException w:name="Medium Grid 2 Accent 2" w:uiPriority="68"/>
+    <w:lsdException w:name="Medium Grid 3 Accent 2" w:uiPriority="69"/>
+    <w:lsdException w:name="Dark List Accent 2" w:uiPriority="70"/>
+    <w:lsdException w:name="Colorful Shading Accent 2" w:uiPriority="71"/>
+    <w:lsdException w:name="Colorful List Accent 2" w:uiPriority="72"/>
+    <w:lsdException w:name="Colorful Grid Accent 2" w:uiPriority="73"/>
+    <w:lsdException w:name="Light Shading Accent 3" w:uiPriority="60"/>
+    <w:lsdException w:name="Light List Accent 3" w:uiPriority="61"/>
+    <w:lsdException w:name="Light Grid Accent 3" w:uiPriority="62"/>
+    <w:lsdException w:name="Medium Shading 1 Accent 3" w:uiPriority="63"/>
+    <w:lsdException w:name="Medium Shading 2 Accent 3" w:uiPriority="64"/>
+    <w:lsdException w:name="Medium List 1 Accent 3" w:uiPriority="65"/>
+    <w:lsdException w:name="Medium List 2 Accent 3" w:uiPriority="66"/>
+    <w:lsdException w:name="Medium Grid 1 Accent 3" w:uiPriority="67"/>
+    <w:lsdException w:name="Medium Grid 2 Accent 3" w:uiPriority="68"/>
+    <w:lsdException w:name="Medium Grid 3 Accent 3" w:uiPriority="69"/>
+    <w:lsdException w:name="Dark List Accent 3" w:uiPriority="70"/>
+    <w:lsdException w:name="Colorful Shading Accent 3" w:uiPriority="71"/>
+    <w:lsdException w:name="Colorful List Accent 3" w:uiPriority="72"/>
+    <w:lsdException w:name="Colorful Grid Accent 3" w:uiPriority="73"/>
+    <w:lsdException w:name="Light Shading Accent 4" w:uiPriority="60"/>
+    <w:lsdException w:name="Light List Accent 4" w:uiPriority="61"/>
+    <w:lsdException w:name="Light Grid Accent 4" w:uiPriority="62"/>
+    <w:lsdException w:name="Medium Shading 1 Accent 4" w:uiPriority="63"/>
+    <w:lsdException w:name="Medium Shading 2 Accent 4" w:uiPriority="64"/>
+    <w:lsdException w:name="Medium List 1 Accent 4" w:uiPriority="65"/>
+    <w:lsdException w:name="Medium List 2 Accent 4" w:uiPriority="66"/>
+    <w:lsdException w:name="Medium Grid 1 Accent 4" w:uiPriority="67"/>
+    <w:lsdException w:name="Medium Grid 2 Accent 4" w:uiPriority="68"/>
+    <w:lsdException w:name="Medium Grid 3 Accent 4" w:uiPriority="69"/>
+    <w:lsdException w:name="Dark List Accent 4" w:uiPriority="70"/>
+    <w:lsdException w:name="Colorful Shading Accent 4" w:uiPriority="71"/>
+    <w:lsdException w:name="Colorful List Accent 4" w:uiPriority="72"/>
+    <w:lsdException w:name="Colorful Grid Accent 4" w:uiPriority="73"/>
+    <w:lsdException w:name="Light Shading Accent 5" w:uiPriority="60"/>
+    <w:lsdException w:name="Light List Accent 5" w:uiPriority="61"/>
+    <w:lsdException w:name="Light Grid Accent 5" w:uiPriority="62"/>
+    <w:lsdException w:name="Medium Shading 1 Accent 5" w:uiPriority="63"/>
+    <w:lsdException w:name="Medium Shading 2 Accent 5" w:uiPriority="64"/>
+    <w:lsdException w:name="Medium List 1 Accent 5" w:uiPriority="65"/>
+    <w:lsdException w:name="Medium List 2 Accent 5" w:uiPriority="66"/>
+    <w:lsdException w:name="Medium Grid 1 Accent 5" w:uiPriority="67"/>
+    <w:lsdException w:name="Medium Grid 2 Accent 5" w:uiPriority="68"/>
+    <w:lsdException w:name="Medium Grid 3 Accent 5" w:uiPriority="69"/>
+    <w:lsdException w:name="Dark List Accent 5" w:uiPriority="70"/>
+    <w:lsdException w:name="Colorful Shading Accent 5" w:uiPriority="71"/>
+    <w:lsdException w:name="Colorful List Accent 5" w:uiPriority="72"/>
+    <w:lsdException w:name="Colorful Grid Accent 5" w:uiPriority="73"/>
+    <w:lsdException w:name="Light Shading Accent 6" w:uiPriority="60"/>
+    <w:lsdException w:name="Light List Accent 6" w:uiPriority="61"/>
+    <w:lsdException w:name="Light Grid Accent 6" w:uiPriority="62"/>
+    <w:lsdException w:name="Medium Shading 1 Accent 6" w:uiPriority="63"/>
+    <w:lsdException w:name="Medium Shading 2 Accent 6" w:uiPriority="64"/>
+    <w:lsdException w:name="Medium List 1 Accent 6" w:uiPriority="65"/>
+    <w:lsdException w:name="Medium List 2 Accent 6" w:uiPriority="66"/>
+    <w:lsdException w:name="Medium Grid 1 Accent 6" w:uiPriority="67"/>
+    <w:lsdException w:name="Medium Grid 2 Accent 6" w:uiPriority="68"/>
+    <w:lsdException w:name="Medium Grid 3 Accent 6" w:uiPriority="69"/>
+    <w:lsdException w:name="Dark List Accent 6" w:uiPriority="70"/>
+    <w:lsdException w:name="Colorful Shading Accent 6" w:uiPriority="71"/>
+    <w:lsdException w:name="Colorful List Accent 6" w:uiPriority="72"/>
+    <w:lsdException w:name="Colorful Grid Accent 6" w:uiPriority="73"/>
+    <w:lsdException w:name="Subtle Emphasis" w:uiPriority="19" w:qFormat="1"/>
+    <w:lsdException w:name="Intense Emphasis" w:uiPriority="21" w:qFormat="1"/>
+    <w:lsdException w:name="Subtle Reference" w:uiPriority="31" w:qFormat="1"/>
+    <w:lsdException w:name="Intense Reference" w:uiPriority="32" w:qFormat="1"/>
+    <w:lsdException w:name="Book Title" w:uiPriority="33" w:qFormat="1"/>
+    <w:lsdException w:name="Bibliography" w:semiHidden="1" w:unhideWhenUsed="1"/>
+    <w:lsdException w:name="TOC Heading" w:semiHidden="1" w:uiPriority="39" w:unhideWhenUsed="1" w:qFormat="1"/>
+    <w:lsdException w:name="Plain Table 1" w:uiPriority="41"/>
+    <w:lsdException w:name="Plain Table 2" w:uiPriority="42"/>
+    <w:lsdException w:name="Plain Table 3" w:uiPriority="43"/>
+    <w:lsdException w:name="Plain Table 4" w:uiPriority="44"/>
+    <w:lsdException w:name="Plain Table 5" w:uiPriority="45"/>
+    <w:lsdException w:name="Grid Table Light" w:uiPriority="40"/>
+    <w:lsdException w:name="Grid Table 1 Light" w:uiPriority="46"/>
+    <w:lsdException w:name="Grid Table 2" w:uiPriority="47"/>
+    <w:lsdException w:name="Grid Table 3" w:uiPriority="48"/>
+    <w:lsdException w:name="Grid Table 4" w:uiPriority="49"/>
+    <w:lsdException w:name="Grid Table 5 Dark" w:uiPriority="50"/>
+    <w:lsdException w:name="Grid Table 6 Colorful" w:uiPriority="51"/>
+    <w:lsdException w:name="Grid Table 7 Colorful" w:uiPriority="52"/>
+    <w:lsdException w:name="Grid Table 1 Light Accent 1" w:uiPriority="46"/>
+    <w:lsdException w:name="Grid Table 2 Accent 1" w:uiPriority="47"/>
+    <w:lsdException w:name="Grid Table 3 Accent 1" w:uiPriority="48"/>
+    <w:lsdException w:name="Grid Table 4 Accent 1" w:uiPriority="49"/>
+    <w:lsdException w:name="Grid Table 5 Dark Accent 1" w:uiPriority="50"/>
+    <w:lsdException w:name="Grid Table 6 Colorful Accent 1" w:uiPriority="51"/>
+    <w:lsdException w:name="Grid Table 7 Colorful Accent 1" w:uiPriority="52"/>
+    <w:lsdException w:name="Grid Table 1 Light Accent 2" w:uiPriority="46"/>
+    <w:lsdException w:name="Grid Table 2 Accent 2" w:uiPriority="47"/>
+    <w:lsdException w:name="Grid Table 3 Accent 2" w:uiPriority="48"/>
+    <w:lsdException w:name="Grid Table 4 Accent 2" w:uiPriority="49"/>
+    <w:lsdException w:name="Grid Table 5 Dark Accent 2" w:uiPriority="50"/>
+    <w:lsdException w:name="Grid Table 6 Colorful Accent 2" w:uiPriority="51"/>
+    <w:lsdException w:name="Grid Table 7 Colorful Accent 2" w:uiPriority="52"/>
+    <w:lsdException w:name="Grid Table 1 Light Accent 3" w:uiPriority="46"/>
+    <w:lsdException w:name="Grid Table 2 Accent 3" w:uiPriority="47"/>
+    <w:lsdException w:name="Grid Table 3 Accent 3" w:uiPriority="48"/>
+    <w:lsdException w:name="Grid Table 4 Accent 3" w:uiPriority="49"/>
+    <w:lsdException w:name="Grid Table 5 Dark Accent 3" w:uiPriority="50"/>
+    <w:lsdException w:name="Grid Table 6 Colorful Accent 3" w:uiPriority="51"/>
+    <w:lsdException w:name="Grid Table 7 Colorful Accent 3" w:uiPriority="52"/>
+    <w:lsdException w:name="Grid Table 1 Light Accent 4" w:uiPriority="46"/>
+    <w:lsdException w:name="Grid Table 2 Accent 4" w:uiPriority="47"/>
+    <w:lsdException w:name="Grid Table 3 Accent 4" w:uiPriority="48"/>
+    <w:lsdException w:name="Grid Table 4 Accent 4" w:uiPriority="49"/>
+    <w:lsdException w:name="Grid Table 5 Dark Accent 4" w:uiPriority="50"/>
+    <w:lsdException w:name="Grid Table 6 Colorful Accent 4" w:uiPriority="51"/>
+    <w:lsdException w:name="Grid Table 7 Colorful Accent 4" w:uiPriority="52"/>
+    <w:lsdException w:name="Grid Table 1 Light Accent 5" w:uiPriority="46"/>
+    <w:lsdException w:name="Grid Table 2 Accent 5" w:uiPriority="47"/>
+    <w:lsdException w:name="Grid Table 3 Accent 5" w:uiPriority="48"/>
+    <w:lsdException w:name="Grid Table 4 Accent 5" w:uiPriority="49"/>
+    <w:lsdException w:name="Grid Table 5 Dark Accent 5" w:uiPriority="50"/>
+    <w:lsdException w:name="Grid Table 6 Colorful Accent 5" w:uiPriority="51"/>
+    <w:lsdException w:name="Grid Table 7 Colorful Accent 5" w:uiPriority="52"/>
+    <w:lsdException w:name="Grid Table 1 Light Accent 6" w:uiPriority="46"/>
+    <w:lsdException w:name="Grid Table 2 Accent 6" w:uiPriority="47"/>
+    <w:lsdException w:name="Grid Table 3 Accent 6" w:uiPriority="48"/>
+    <w:lsdException w:name="Grid Table 4 Accent 6" w:uiPriority="49"/>
+    <w:lsdException w:name="Grid Table 5 Dark Accent 6" w:uiPriority="50"/>
+    <w:lsdException w:name="Grid Table 6 Colorful Accent 6" w:uiPriority="51"/>
+    <w:lsdException w:name="Grid Table 7 Colorful Accent 6" w:uiPriority="52"/>
+    <w:lsdException w:name="List Table 1 Light" w:uiPriority="46"/>
+    <w:lsdException w:name="List Table 2" w:uiPriority="47"/>
+    <w:lsdException w:name="List Table 3" w:uiPriority="48"/>
+    <w:lsdException w:name="List Table 4" w:uiPriority="49"/>
+    <w:lsdException w:name="List Table 5 Dark" w:uiPriority="50"/>
+    <w:lsdException w:name="List Table 6 Colorful" w:uiPriority="51"/>
+    <w:lsdException w:name="List Table 7 Colorful" w:uiPriority="52"/>
+    <w:lsdException w:name="List Table 1 Light Accent 1" w:uiPriority="46"/>
+    <w:lsdException w:name="List Table 2 Accent 1" w:uiPriority="47"/>
+    <w:lsdException w:name="List Table 3 Accent 1" w:uiPriority="48"/>
+    <w:lsdException w:name="List Table 4 Accent 1" w:uiPriority="49"/>
+    <w:lsdException w:name="List Table 5 Dark Accent 1" w:uiPriority="50"/>
+    <w:lsdException w:name="List Table 6 Colorful Accent 1" w:uiPriority="51"/>
+    <w:lsdException w:name="List Table 7 Colorful Accent 1" w:uiPriority="52"/>
+    <w:lsdException w:name="List Table 1 Light Accent 2" w:uiPriority="46"/>
+    <w:lsdException w:name="List Table 2 Accent 2" w:uiPriority="47"/>
+    <w:lsdException w:name="List Table 3 Accent 2" w:uiPriority="48"/>
+    <w:lsdException w:name="List Table 4 Accent 2" w:uiPriority="49"/>
+    <w:lsdException w:name="List Table 5 Dark Accent 2" w:uiPriority="50"/>
+    <w:lsdException w:name="List Table 6 Colorful Accent 2" w:uiPriority="51"/>
+    <w:lsdException w:name="List Table 7 Colorful Accent 2" w:uiPriority="52"/>
+    <w:lsdException w:name="List Table 1 Light Accent 3" w:uiPriority="46"/>
+    <w:lsdException w:name="List Table 2 Accent 3" w:uiPriority="47"/>
+    <w:lsdException w:name="List Table 3 Accent 3" w:uiPriority="48"/>
+    <w:lsdException w:name="List Table 4 Accent 3" w:uiPriority="49"/>
+    <w:lsdException w:name="List Table 5 Dark Accent 3" w:uiPriority="50"/>
+    <w:lsdException w:name="List Table 6 Colorful Accent 3" w:uiPriority="51"/>
+    <w:lsdException w:name="List Table 7 Colorful Accent 3" w:uiPriority="52"/>
+    <w:lsdException w:name="List Table 1 Light Accent 4" w:uiPriority="46"/>
+    <w:lsdException w:name="List Table 2 Accent 4" w:uiPriority="47"/>
+    <w:lsdException w:name="List Table 3 Accent 4" w:uiPriority="48"/>
+    <w:lsdException w:name="List Table 4 Accent 4" w:uiPriority="49"/>
+    <w:lsdException w:name="List Table 5 Dark Accent 4" w:uiPriority="50"/>
+    <w:lsdException w:name="List Table 6 Colorful Accent 4" w:uiPriority="51"/>
+    <w:lsdException w:name="List Table 7 Colorful Accent 4" w:uiPriority="52"/>
+    <w:lsdException w:name="List Table 1 Light Accent 5" w:uiPriority="46"/>
+    <w:lsdException w:name="List Table 2 Accent 5" w:uiPriority="47"/>
+    <w:lsdException w:name="List Table 3 Accent 5" w:uiPriority="48"/>
+    <w:lsdException w:name="List Table 4 Accent 5" w:uiPriority="49"/>
+    <w:lsdException w:name="List Table 5 Dark Accent 5" w:uiPriority="50"/>
+    <w:lsdException w:name="List Table 6 Colorful Accent 5" w:uiPriority="51"/>
+    <w:lsdException w:name="List Table 7 Colorful Accent 5" w:uiPriority="52"/>
+    <w:lsdException w:name="List Table 1 Light Accent 6" w:uiPriority="46"/>
+    <w:lsdException w:name="List Table 2 Accent 6" w:uiPriority="47"/>
+    <w:lsdException w:name="List Table 3 Accent 6" w:uiPriority="48"/>
+    <w:lsdException w:name="List Table 4 Accent 6" w:uiPriority="49"/>
+    <w:lsdException w:name="List Table 5 Dark Accent 6" w:uiPriority="50"/>
+    <w:lsdException w:name="List Table 6 Colorful Accent 6" w:uiPriority="51"/>
+    <w:lsdException w:name="List Table 7 Colorful Accent 6" w:uiPriority="52"/>
   </w:latentStyles>
   <w:style w:type="paragraph" w:default="1" w:styleId="Normal">
     <w:name w:val="Normal"/>
@@ -22518,108 +21353,108 @@
     </dgm:pt>
   </dgm:ptLst>
   <dgm:cxnLst>
-    <dgm:cxn modelId="{C3F391F9-48E9-4286-BB74-F954BC5D97AC}" type="presOf" srcId="{43BA219A-96B1-4C28-97CF-E6D73BFF4EC6}" destId="{08271F19-A0AA-4148-9618-49B602A194D4}" srcOrd="0" destOrd="0" presId="urn:microsoft.com/office/officeart/2005/8/layout/hierarchy2"/>
+    <dgm:cxn modelId="{31E4C328-41FB-4298-921B-845753BCC7A9}" type="presOf" srcId="{AB28D1D0-852C-40E9-A738-B33693031C0C}" destId="{7732C2D6-6D7F-4AB8-B13B-716997F2344E}" srcOrd="0" destOrd="0" presId="urn:microsoft.com/office/officeart/2005/8/layout/hierarchy2"/>
     <dgm:cxn modelId="{02DD5A7E-FADF-45C8-99FC-21E2784B993A}" srcId="{92AC0D47-11C5-4BE7-8E0D-B6DB37BB30BC}" destId="{4BDBA425-3413-4439-BDF6-8BEB6C14F19A}" srcOrd="0" destOrd="0" parTransId="{453D20D1-FF79-4F08-8E27-5CF7A72E3EB1}" sibTransId="{79934371-AF53-42EF-A6BB-DCE4D0418015}"/>
     <dgm:cxn modelId="{811B90CA-1E0E-41E2-9688-1F418CA714D6}" srcId="{7CDDD356-B913-4113-B25E-3D4652BD36B8}" destId="{24E29A53-BB24-428A-B4B6-FEC5530D2831}" srcOrd="0" destOrd="0" parTransId="{2565AA1C-63CD-4A58-915A-192EAB2F19D6}" sibTransId="{A50DDE39-6EE0-401F-9333-6EB77E987F48}"/>
-    <dgm:cxn modelId="{D46BB092-B38F-489E-8AC1-26B64E34BC32}" type="presOf" srcId="{7F65FA5D-F345-4D77-83DE-D1454A40DFAF}" destId="{18E04988-AE84-4E5B-B7F1-098458F43233}" srcOrd="0" destOrd="0" presId="urn:microsoft.com/office/officeart/2005/8/layout/hierarchy2"/>
-    <dgm:cxn modelId="{A7194179-7A34-4BC7-ADCB-F6D6A56DE698}" type="presOf" srcId="{7CDDD356-B913-4113-B25E-3D4652BD36B8}" destId="{9EABDAA0-5667-4187-8E83-B58BF3A33C85}" srcOrd="0" destOrd="0" presId="urn:microsoft.com/office/officeart/2005/8/layout/hierarchy2"/>
-    <dgm:cxn modelId="{9F94750E-C3F5-4E6A-9D43-2B2E3DCC979D}" type="presOf" srcId="{FB1A9308-1655-48FD-A983-70CD9A5F010A}" destId="{F1C4D82D-FE17-49AC-9646-F0D307405282}" srcOrd="0" destOrd="0" presId="urn:microsoft.com/office/officeart/2005/8/layout/hierarchy2"/>
-    <dgm:cxn modelId="{8CD49716-F194-46AF-8C8A-585240FA1CBB}" type="presOf" srcId="{C9CD3CFA-B6F5-4F51-9622-0627F2884A6F}" destId="{57BF7A2B-A433-4498-A509-2A11F295D22C}" srcOrd="0" destOrd="0" presId="urn:microsoft.com/office/officeart/2005/8/layout/hierarchy2"/>
-    <dgm:cxn modelId="{2AE6202C-C48D-40DB-8971-19D391AFC2D6}" type="presOf" srcId="{4BDBA425-3413-4439-BDF6-8BEB6C14F19A}" destId="{418CB0FC-450F-448A-A929-1772EF54F5E9}" srcOrd="0" destOrd="0" presId="urn:microsoft.com/office/officeart/2005/8/layout/hierarchy2"/>
+    <dgm:cxn modelId="{4098D646-8935-4C96-A579-E3D81067A1E0}" type="presOf" srcId="{4D8D4234-EA72-4BE7-92FE-55AF8AE53257}" destId="{80928267-8E1A-4E9A-AB8C-2B4C2D1C5895}" srcOrd="0" destOrd="0" presId="urn:microsoft.com/office/officeart/2005/8/layout/hierarchy2"/>
+    <dgm:cxn modelId="{20ECA54A-3C3C-4707-A621-B128B2CC4123}" type="presOf" srcId="{C0144F4A-BF55-4BF5-8B89-8D7F4D73DBBE}" destId="{E6063980-6056-4B44-9785-ED961089D242}" srcOrd="0" destOrd="0" presId="urn:microsoft.com/office/officeart/2005/8/layout/hierarchy2"/>
+    <dgm:cxn modelId="{CDF1A3EF-1BC0-42C1-8D82-101A28BF60BF}" type="presOf" srcId="{70BF710D-2B87-41E2-BA6F-59C94109AA0C}" destId="{F3E8C703-F397-4BED-8363-D0ABD11A2592}" srcOrd="0" destOrd="0" presId="urn:microsoft.com/office/officeart/2005/8/layout/hierarchy2"/>
     <dgm:cxn modelId="{E7053C5A-2F6F-4AC0-B673-01E418F20719}" srcId="{94EFE2F4-C3FC-43DF-967F-09E6377F7541}" destId="{59BF9E79-4FD6-4F45-9047-1560A567F364}" srcOrd="1" destOrd="0" parTransId="{5A06C705-88BC-4E14-9FBE-5CFDC6FC5F4E}" sibTransId="{E5C571F0-5E36-46B7-94C1-BE06F53190B6}"/>
-    <dgm:cxn modelId="{3BBCFB70-1A98-4C9B-A3F0-380EEF231102}" type="presOf" srcId="{CBE7F7AE-8796-418C-BAF9-AE6A41C98622}" destId="{5333DE4E-37AC-4E8F-9513-8D8270F0548A}" srcOrd="0" destOrd="0" presId="urn:microsoft.com/office/officeart/2005/8/layout/hierarchy2"/>
-    <dgm:cxn modelId="{4CA78313-5625-4BAC-9AA8-2C4BD0E01614}" type="presOf" srcId="{7F65FA5D-F345-4D77-83DE-D1454A40DFAF}" destId="{4AD2E958-BD93-42E8-8D7D-E59BA371A221}" srcOrd="1" destOrd="0" presId="urn:microsoft.com/office/officeart/2005/8/layout/hierarchy2"/>
-    <dgm:cxn modelId="{67D1BD6A-EE87-4C38-9117-FBB8302811A7}" type="presOf" srcId="{5A06C705-88BC-4E14-9FBE-5CFDC6FC5F4E}" destId="{D7011914-10FD-4F80-B767-A65FA2FCA1A1}" srcOrd="0" destOrd="0" presId="urn:microsoft.com/office/officeart/2005/8/layout/hierarchy2"/>
-    <dgm:cxn modelId="{B17FDB4E-43E3-4DBD-A290-1FFE5CE13EB5}" type="presOf" srcId="{C9CD3CFA-B6F5-4F51-9622-0627F2884A6F}" destId="{32AE1289-9F8B-4B1B-A890-F67C79381E26}" srcOrd="1" destOrd="0" presId="urn:microsoft.com/office/officeart/2005/8/layout/hierarchy2"/>
-    <dgm:cxn modelId="{89B4F120-61B4-47F3-B0E9-3261ED4AB531}" type="presOf" srcId="{5A06C705-88BC-4E14-9FBE-5CFDC6FC5F4E}" destId="{74A20287-F2BE-4A49-BAF8-E85D1F111488}" srcOrd="1" destOrd="0" presId="urn:microsoft.com/office/officeart/2005/8/layout/hierarchy2"/>
+    <dgm:cxn modelId="{3D258D66-B4D4-4928-A417-F2F2FA12BB37}" type="presOf" srcId="{94EFE2F4-C3FC-43DF-967F-09E6377F7541}" destId="{C6693CAA-67D5-4062-9C7E-09C024B9F3E0}" srcOrd="0" destOrd="0" presId="urn:microsoft.com/office/officeart/2005/8/layout/hierarchy2"/>
+    <dgm:cxn modelId="{D32B1590-4680-4114-853C-C5E12B9E740C}" type="presOf" srcId="{CBE7F7AE-8796-418C-BAF9-AE6A41C98622}" destId="{5333DE4E-37AC-4E8F-9513-8D8270F0548A}" srcOrd="0" destOrd="0" presId="urn:microsoft.com/office/officeart/2005/8/layout/hierarchy2"/>
+    <dgm:cxn modelId="{3CA725EE-7A99-4CEA-9AB9-074F0845CB39}" type="presOf" srcId="{6F48C986-CCED-488D-8E94-1189AC21D2FC}" destId="{B49E4967-D6C8-4F99-A996-7B040C48A483}" srcOrd="0" destOrd="0" presId="urn:microsoft.com/office/officeart/2005/8/layout/hierarchy2"/>
+    <dgm:cxn modelId="{AE0E1EB6-E44F-497B-8BFE-1ABAC5F18930}" type="presOf" srcId="{C9CD3CFA-B6F5-4F51-9622-0627F2884A6F}" destId="{57BF7A2B-A433-4498-A509-2A11F295D22C}" srcOrd="0" destOrd="0" presId="urn:microsoft.com/office/officeart/2005/8/layout/hierarchy2"/>
+    <dgm:cxn modelId="{64710F3C-592F-4800-847C-7287AFB813B2}" type="presOf" srcId="{43BA219A-96B1-4C28-97CF-E6D73BFF4EC6}" destId="{5164FC1F-AA37-4E81-9941-7E57A29EB69C}" srcOrd="1" destOrd="0" presId="urn:microsoft.com/office/officeart/2005/8/layout/hierarchy2"/>
+    <dgm:cxn modelId="{7623AE53-57C2-4E96-BB0F-A95D4ABEA6B4}" type="presOf" srcId="{5A06C705-88BC-4E14-9FBE-5CFDC6FC5F4E}" destId="{D7011914-10FD-4F80-B767-A65FA2FCA1A1}" srcOrd="0" destOrd="0" presId="urn:microsoft.com/office/officeart/2005/8/layout/hierarchy2"/>
+    <dgm:cxn modelId="{986E5510-8F8A-4F4E-B6C0-A299B911B9CA}" type="presOf" srcId="{89CE501F-4850-4FA0-AFBE-3A2520F93BDF}" destId="{18BC7FF2-ED65-4E3C-A61D-5263D607C827}" srcOrd="0" destOrd="0" presId="urn:microsoft.com/office/officeart/2005/8/layout/hierarchy2"/>
+    <dgm:cxn modelId="{A96B3A8F-F56A-4155-9336-4D61204FCD32}" type="presOf" srcId="{4BDBA425-3413-4439-BDF6-8BEB6C14F19A}" destId="{418CB0FC-450F-448A-A929-1772EF54F5E9}" srcOrd="0" destOrd="0" presId="urn:microsoft.com/office/officeart/2005/8/layout/hierarchy2"/>
     <dgm:cxn modelId="{07583FFE-D176-41C3-9F18-9C5ECA7B6294}" srcId="{92AC0D47-11C5-4BE7-8E0D-B6DB37BB30BC}" destId="{5AB0E242-B978-49D5-BD51-71D6ABD7C57E}" srcOrd="1" destOrd="0" parTransId="{C9CD3CFA-B6F5-4F51-9622-0627F2884A6F}" sibTransId="{0FB6A082-E3E3-4111-8589-A2EBBFEB5FFB}"/>
-    <dgm:cxn modelId="{45276836-7E66-43C1-AF63-21717B4CEDDB}" type="presOf" srcId="{453D20D1-FF79-4F08-8E27-5CF7A72E3EB1}" destId="{EE39C197-DAE0-47A4-BA01-0037E21A015B}" srcOrd="0" destOrd="0" presId="urn:microsoft.com/office/officeart/2005/8/layout/hierarchy2"/>
-    <dgm:cxn modelId="{F3F28789-7157-4729-BF36-44E3A78BED0C}" type="presOf" srcId="{6F48C986-CCED-488D-8E94-1189AC21D2FC}" destId="{B49E4967-D6C8-4F99-A996-7B040C48A483}" srcOrd="0" destOrd="0" presId="urn:microsoft.com/office/officeart/2005/8/layout/hierarchy2"/>
-    <dgm:cxn modelId="{1FB19C89-0126-4ABC-99F9-4F48A52BD439}" type="presOf" srcId="{AB28D1D0-852C-40E9-A738-B33693031C0C}" destId="{1ED0DF2A-C2F9-4DD1-8F19-88BDEE13E112}" srcOrd="1" destOrd="0" presId="urn:microsoft.com/office/officeart/2005/8/layout/hierarchy2"/>
-    <dgm:cxn modelId="{83E98AF6-A110-4762-8284-60BAA4F6922C}" type="presOf" srcId="{5AB0E242-B978-49D5-BD51-71D6ABD7C57E}" destId="{CD06265E-0D30-4124-AD6D-C529D7C56CF4}" srcOrd="0" destOrd="0" presId="urn:microsoft.com/office/officeart/2005/8/layout/hierarchy2"/>
-    <dgm:cxn modelId="{759BE7D4-EC46-4D12-872D-46EFBC07CE0F}" type="presOf" srcId="{70BF710D-2B87-41E2-BA6F-59C94109AA0C}" destId="{F3E8C703-F397-4BED-8363-D0ABD11A2592}" srcOrd="0" destOrd="0" presId="urn:microsoft.com/office/officeart/2005/8/layout/hierarchy2"/>
-    <dgm:cxn modelId="{81ECB55D-8CB7-4FE0-94F8-59E9D28065E0}" type="presOf" srcId="{92AC0D47-11C5-4BE7-8E0D-B6DB37BB30BC}" destId="{070A02D7-B7B4-46A2-82B6-B56E7979BD55}" srcOrd="0" destOrd="0" presId="urn:microsoft.com/office/officeart/2005/8/layout/hierarchy2"/>
+    <dgm:cxn modelId="{7C2D4680-2EC3-4E8D-817E-619951461966}" type="presOf" srcId="{92AC0D47-11C5-4BE7-8E0D-B6DB37BB30BC}" destId="{070A02D7-B7B4-46A2-82B6-B56E7979BD55}" srcOrd="0" destOrd="0" presId="urn:microsoft.com/office/officeart/2005/8/layout/hierarchy2"/>
+    <dgm:cxn modelId="{61815C46-C03C-45C3-B499-33F93010B270}" type="presOf" srcId="{70BF710D-2B87-41E2-BA6F-59C94109AA0C}" destId="{D4FB195F-A247-46F1-891B-0DB5E47CB689}" srcOrd="1" destOrd="0" presId="urn:microsoft.com/office/officeart/2005/8/layout/hierarchy2"/>
+    <dgm:cxn modelId="{0EB9885A-FF5D-43D0-8041-3D6CC0C0993C}" type="presOf" srcId="{43BA219A-96B1-4C28-97CF-E6D73BFF4EC6}" destId="{08271F19-A0AA-4148-9618-49B602A194D4}" srcOrd="0" destOrd="0" presId="urn:microsoft.com/office/officeart/2005/8/layout/hierarchy2"/>
+    <dgm:cxn modelId="{A96EDFBA-F53C-40B2-902E-25DA27F76A6C}" type="presOf" srcId="{24E29A53-BB24-428A-B4B6-FEC5530D2831}" destId="{41ED1ECB-0FE8-4831-8B59-E52D84052381}" srcOrd="0" destOrd="0" presId="urn:microsoft.com/office/officeart/2005/8/layout/hierarchy2"/>
     <dgm:cxn modelId="{937F0E2F-A1D7-434C-8231-74B9A2E00CC1}" srcId="{24E29A53-BB24-428A-B4B6-FEC5530D2831}" destId="{CBE7F7AE-8796-418C-BAF9-AE6A41C98622}" srcOrd="1" destOrd="0" parTransId="{4D8D4234-EA72-4BE7-92FE-55AF8AE53257}" sibTransId="{C9A3EEA3-ED00-444A-9D85-0467A8B29570}"/>
     <dgm:cxn modelId="{9A9D7D33-0B75-41F9-9CE1-417FC68C642D}" srcId="{94EFE2F4-C3FC-43DF-967F-09E6377F7541}" destId="{6F48C986-CCED-488D-8E94-1189AC21D2FC}" srcOrd="0" destOrd="0" parTransId="{FB1A9308-1655-48FD-A983-70CD9A5F010A}" sibTransId="{9B670774-AFF5-4173-8966-391230EA19D2}"/>
     <dgm:cxn modelId="{38E26191-060E-4739-8D61-9CCFF4D33B49}" srcId="{24E29A53-BB24-428A-B4B6-FEC5530D2831}" destId="{92AC0D47-11C5-4BE7-8E0D-B6DB37BB30BC}" srcOrd="0" destOrd="0" parTransId="{F154854A-EF31-455C-BCB6-5FA4B89B8BF5}" sibTransId="{9786C913-093E-4501-A3F5-5A21A5D3D700}"/>
-    <dgm:cxn modelId="{A81CF64D-D701-4930-A56B-95AD6090F0C9}" type="presOf" srcId="{43BA219A-96B1-4C28-97CF-E6D73BFF4EC6}" destId="{5164FC1F-AA37-4E81-9941-7E57A29EB69C}" srcOrd="1" destOrd="0" presId="urn:microsoft.com/office/officeart/2005/8/layout/hierarchy2"/>
-    <dgm:cxn modelId="{186C08CE-A251-490A-A08B-D0BF86EF87D0}" type="presOf" srcId="{89CE501F-4850-4FA0-AFBE-3A2520F93BDF}" destId="{18BC7FF2-ED65-4E3C-A61D-5263D607C827}" srcOrd="0" destOrd="0" presId="urn:microsoft.com/office/officeart/2005/8/layout/hierarchy2"/>
-    <dgm:cxn modelId="{58F478DA-E268-4BAB-8785-BC7E85BF0C12}" type="presOf" srcId="{F154854A-EF31-455C-BCB6-5FA4B89B8BF5}" destId="{2EB1E1E6-04F8-4447-9926-CE10FE55E191}" srcOrd="1" destOrd="0" presId="urn:microsoft.com/office/officeart/2005/8/layout/hierarchy2"/>
-    <dgm:cxn modelId="{07AA7CFE-0C00-4615-B823-C763A1A5A9DB}" type="presOf" srcId="{4D8D4234-EA72-4BE7-92FE-55AF8AE53257}" destId="{80928267-8E1A-4E9A-AB8C-2B4C2D1C5895}" srcOrd="0" destOrd="0" presId="urn:microsoft.com/office/officeart/2005/8/layout/hierarchy2"/>
-    <dgm:cxn modelId="{842DDA45-753C-45DF-B15A-97DFC3C7770C}" type="presOf" srcId="{FB1A9308-1655-48FD-A983-70CD9A5F010A}" destId="{7639F48B-6D56-416E-AE72-AF2CFFA951AE}" srcOrd="1" destOrd="0" presId="urn:microsoft.com/office/officeart/2005/8/layout/hierarchy2"/>
-    <dgm:cxn modelId="{13A7A7AA-D6F7-44F9-A852-C9D9E9DF3813}" type="presOf" srcId="{70BF710D-2B87-41E2-BA6F-59C94109AA0C}" destId="{D4FB195F-A247-46F1-891B-0DB5E47CB689}" srcOrd="1" destOrd="0" presId="urn:microsoft.com/office/officeart/2005/8/layout/hierarchy2"/>
-    <dgm:cxn modelId="{686FAEDB-582F-42F8-8A32-6FE2D9D6F555}" type="presOf" srcId="{59BF9E79-4FD6-4F45-9047-1560A567F364}" destId="{C5F9DDC5-035A-495C-9FC1-50F76F51D9D6}" srcOrd="0" destOrd="0" presId="urn:microsoft.com/office/officeart/2005/8/layout/hierarchy2"/>
-    <dgm:cxn modelId="{435CF897-E32B-4A7D-94A2-7BD9E5BD1548}" type="presOf" srcId="{24E29A53-BB24-428A-B4B6-FEC5530D2831}" destId="{41ED1ECB-0FE8-4831-8B59-E52D84052381}" srcOrd="0" destOrd="0" presId="urn:microsoft.com/office/officeart/2005/8/layout/hierarchy2"/>
+    <dgm:cxn modelId="{40C411DD-FE8F-4AC6-B39E-13DC17A2AA30}" type="presOf" srcId="{7CDDD356-B913-4113-B25E-3D4652BD36B8}" destId="{9EABDAA0-5667-4187-8E83-B58BF3A33C85}" srcOrd="0" destOrd="0" presId="urn:microsoft.com/office/officeart/2005/8/layout/hierarchy2"/>
+    <dgm:cxn modelId="{EA76F203-0ABD-4E68-A10F-7A60C51CC158}" type="presOf" srcId="{FB1A9308-1655-48FD-A983-70CD9A5F010A}" destId="{7639F48B-6D56-416E-AE72-AF2CFFA951AE}" srcOrd="1" destOrd="0" presId="urn:microsoft.com/office/officeart/2005/8/layout/hierarchy2"/>
+    <dgm:cxn modelId="{CCB10D0B-91DA-4241-8104-1E78126B7234}" type="presOf" srcId="{5A06C705-88BC-4E14-9FBE-5CFDC6FC5F4E}" destId="{74A20287-F2BE-4A49-BAF8-E85D1F111488}" srcOrd="1" destOrd="0" presId="urn:microsoft.com/office/officeart/2005/8/layout/hierarchy2"/>
+    <dgm:cxn modelId="{E18DAB8D-A9AF-4E09-AC0C-8BC6F290BA1E}" type="presOf" srcId="{C9CD3CFA-B6F5-4F51-9622-0627F2884A6F}" destId="{32AE1289-9F8B-4B1B-A890-F67C79381E26}" srcOrd="1" destOrd="0" presId="urn:microsoft.com/office/officeart/2005/8/layout/hierarchy2"/>
+    <dgm:cxn modelId="{393481D6-7208-45D0-9AD7-C901AF6E7AC0}" type="presOf" srcId="{453D20D1-FF79-4F08-8E27-5CF7A72E3EB1}" destId="{572CFE13-90E7-439B-8E91-672A4A9CA6DF}" srcOrd="1" destOrd="0" presId="urn:microsoft.com/office/officeart/2005/8/layout/hierarchy2"/>
     <dgm:cxn modelId="{E4E3C3F5-E613-47E6-9722-F677BD6EB30D}" srcId="{CBE7F7AE-8796-418C-BAF9-AE6A41C98622}" destId="{DEEA4550-ACE5-4822-A0BE-8FC139925677}" srcOrd="0" destOrd="0" parTransId="{43BA219A-96B1-4C28-97CF-E6D73BFF4EC6}" sibTransId="{1054FCD2-259E-4B02-84FF-01DA440040F4}"/>
-    <dgm:cxn modelId="{0E73F5BF-DFBA-4E26-ABFD-1A96ECE8846B}" type="presOf" srcId="{C0144F4A-BF55-4BF5-8B89-8D7F4D73DBBE}" destId="{E6063980-6056-4B44-9785-ED961089D242}" srcOrd="0" destOrd="0" presId="urn:microsoft.com/office/officeart/2005/8/layout/hierarchy2"/>
+    <dgm:cxn modelId="{DC41C848-53F2-4EDB-AF1A-F8A58F747B18}" type="presOf" srcId="{DEEA4550-ACE5-4822-A0BE-8FC139925677}" destId="{868D7D55-E757-4D44-9F87-84E7DF2E078F}" srcOrd="0" destOrd="0" presId="urn:microsoft.com/office/officeart/2005/8/layout/hierarchy2"/>
     <dgm:cxn modelId="{9999FF71-3188-4F57-B96A-6231111EF1F3}" srcId="{89CE501F-4850-4FA0-AFBE-3A2520F93BDF}" destId="{C0144F4A-BF55-4BF5-8B89-8D7F4D73DBBE}" srcOrd="0" destOrd="0" parTransId="{AB28D1D0-852C-40E9-A738-B33693031C0C}" sibTransId="{7CA7F3A8-D99B-49D9-9549-B26F061F0895}"/>
-    <dgm:cxn modelId="{AF1DDC90-C664-45DA-9CFA-E185E69D9143}" type="presOf" srcId="{F154854A-EF31-455C-BCB6-5FA4B89B8BF5}" destId="{138B448A-6121-4476-B4F6-7F8B6BC210C0}" srcOrd="0" destOrd="0" presId="urn:microsoft.com/office/officeart/2005/8/layout/hierarchy2"/>
-    <dgm:cxn modelId="{B882C8C8-1A96-4F16-8EEE-23D381C3AFFA}" type="presOf" srcId="{94EFE2F4-C3FC-43DF-967F-09E6377F7541}" destId="{C6693CAA-67D5-4062-9C7E-09C024B9F3E0}" srcOrd="0" destOrd="0" presId="urn:microsoft.com/office/officeart/2005/8/layout/hierarchy2"/>
+    <dgm:cxn modelId="{9DD870A3-7A0A-404A-AF9D-5658D4BA4332}" type="presOf" srcId="{7F65FA5D-F345-4D77-83DE-D1454A40DFAF}" destId="{18E04988-AE84-4E5B-B7F1-098458F43233}" srcOrd="0" destOrd="0" presId="urn:microsoft.com/office/officeart/2005/8/layout/hierarchy2"/>
+    <dgm:cxn modelId="{820968B3-8D63-431D-98D9-B96105174D85}" type="presOf" srcId="{AB28D1D0-852C-40E9-A738-B33693031C0C}" destId="{1ED0DF2A-C2F9-4DD1-8F19-88BDEE13E112}" srcOrd="1" destOrd="0" presId="urn:microsoft.com/office/officeart/2005/8/layout/hierarchy2"/>
+    <dgm:cxn modelId="{A6333FF8-6F7A-4B68-8843-28BB7B6E24B1}" type="presOf" srcId="{FB1A9308-1655-48FD-A983-70CD9A5F010A}" destId="{F1C4D82D-FE17-49AC-9646-F0D307405282}" srcOrd="0" destOrd="0" presId="urn:microsoft.com/office/officeart/2005/8/layout/hierarchy2"/>
+    <dgm:cxn modelId="{77DF0F0E-0790-43F1-82C3-881A4C63C7F9}" type="presOf" srcId="{F154854A-EF31-455C-BCB6-5FA4B89B8BF5}" destId="{2EB1E1E6-04F8-4447-9926-CE10FE55E191}" srcOrd="1" destOrd="0" presId="urn:microsoft.com/office/officeart/2005/8/layout/hierarchy2"/>
+    <dgm:cxn modelId="{4203CD45-FF4A-4514-8207-AE0128B5C23B}" type="presOf" srcId="{59BF9E79-4FD6-4F45-9047-1560A567F364}" destId="{C5F9DDC5-035A-495C-9FC1-50F76F51D9D6}" srcOrd="0" destOrd="0" presId="urn:microsoft.com/office/officeart/2005/8/layout/hierarchy2"/>
     <dgm:cxn modelId="{5596524F-E8E2-4F50-BB47-4BB718593113}" srcId="{24E29A53-BB24-428A-B4B6-FEC5530D2831}" destId="{94EFE2F4-C3FC-43DF-967F-09E6377F7541}" srcOrd="3" destOrd="0" parTransId="{70BF710D-2B87-41E2-BA6F-59C94109AA0C}" sibTransId="{B6BED4E4-6F3B-45C8-8F0C-A49FCA06C358}"/>
-    <dgm:cxn modelId="{262498F6-7B07-4DC3-AC4C-B60962302148}" type="presOf" srcId="{453D20D1-FF79-4F08-8E27-5CF7A72E3EB1}" destId="{572CFE13-90E7-439B-8E91-672A4A9CA6DF}" srcOrd="1" destOrd="0" presId="urn:microsoft.com/office/officeart/2005/8/layout/hierarchy2"/>
+    <dgm:cxn modelId="{01C0D8A1-8A13-4E90-9407-AE28641D2BC0}" type="presOf" srcId="{5AB0E242-B978-49D5-BD51-71D6ABD7C57E}" destId="{CD06265E-0D30-4124-AD6D-C529D7C56CF4}" srcOrd="0" destOrd="0" presId="urn:microsoft.com/office/officeart/2005/8/layout/hierarchy2"/>
     <dgm:cxn modelId="{BCC06145-C85A-40D3-B1F0-6BA8B27CCFAC}" srcId="{24E29A53-BB24-428A-B4B6-FEC5530D2831}" destId="{89CE501F-4850-4FA0-AFBE-3A2520F93BDF}" srcOrd="2" destOrd="0" parTransId="{7F65FA5D-F345-4D77-83DE-D1454A40DFAF}" sibTransId="{8B6B5D24-B782-49B8-AED8-4764029DBDA4}"/>
-    <dgm:cxn modelId="{5CD65E1D-8C92-4FDA-AE3A-94D31123B46E}" type="presOf" srcId="{4D8D4234-EA72-4BE7-92FE-55AF8AE53257}" destId="{9662D1BF-80EE-4AD8-9311-E4EDB9B03EDE}" srcOrd="1" destOrd="0" presId="urn:microsoft.com/office/officeart/2005/8/layout/hierarchy2"/>
-    <dgm:cxn modelId="{93136488-82E1-4DF6-AF5A-5E76971C4E12}" type="presOf" srcId="{AB28D1D0-852C-40E9-A738-B33693031C0C}" destId="{7732C2D6-6D7F-4AB8-B13B-716997F2344E}" srcOrd="0" destOrd="0" presId="urn:microsoft.com/office/officeart/2005/8/layout/hierarchy2"/>
-    <dgm:cxn modelId="{098606BF-18D2-48D3-ABB2-716D9F570C2F}" type="presOf" srcId="{DEEA4550-ACE5-4822-A0BE-8FC139925677}" destId="{868D7D55-E757-4D44-9F87-84E7DF2E078F}" srcOrd="0" destOrd="0" presId="urn:microsoft.com/office/officeart/2005/8/layout/hierarchy2"/>
-    <dgm:cxn modelId="{2F8E5CEA-6E56-48ED-BD7D-3359B1F10F0D}" type="presParOf" srcId="{9EABDAA0-5667-4187-8E83-B58BF3A33C85}" destId="{4C5A450F-C651-4F8A-A1A6-8417A22CC7F9}" srcOrd="0" destOrd="0" presId="urn:microsoft.com/office/officeart/2005/8/layout/hierarchy2"/>
-    <dgm:cxn modelId="{343E23EB-8EDA-4145-A3AD-299AE9E0F1D1}" type="presParOf" srcId="{4C5A450F-C651-4F8A-A1A6-8417A22CC7F9}" destId="{41ED1ECB-0FE8-4831-8B59-E52D84052381}" srcOrd="0" destOrd="0" presId="urn:microsoft.com/office/officeart/2005/8/layout/hierarchy2"/>
-    <dgm:cxn modelId="{A33F12C4-EF8C-416F-8FC7-B57D18F63CD9}" type="presParOf" srcId="{4C5A450F-C651-4F8A-A1A6-8417A22CC7F9}" destId="{E7B864A3-5685-4018-9287-C3654B8A62CE}" srcOrd="1" destOrd="0" presId="urn:microsoft.com/office/officeart/2005/8/layout/hierarchy2"/>
-    <dgm:cxn modelId="{619EDE11-8ABD-4382-9C6A-EA989243ECE2}" type="presParOf" srcId="{E7B864A3-5685-4018-9287-C3654B8A62CE}" destId="{138B448A-6121-4476-B4F6-7F8B6BC210C0}" srcOrd="0" destOrd="0" presId="urn:microsoft.com/office/officeart/2005/8/layout/hierarchy2"/>
-    <dgm:cxn modelId="{A4E6D198-597F-486E-BA28-2C209574DD20}" type="presParOf" srcId="{138B448A-6121-4476-B4F6-7F8B6BC210C0}" destId="{2EB1E1E6-04F8-4447-9926-CE10FE55E191}" srcOrd="0" destOrd="0" presId="urn:microsoft.com/office/officeart/2005/8/layout/hierarchy2"/>
-    <dgm:cxn modelId="{C7CF9ECB-BCB0-4F2D-9D75-57469920A1BA}" type="presParOf" srcId="{E7B864A3-5685-4018-9287-C3654B8A62CE}" destId="{D27D159B-1392-4A25-9186-CBD1E482CEE3}" srcOrd="1" destOrd="0" presId="urn:microsoft.com/office/officeart/2005/8/layout/hierarchy2"/>
-    <dgm:cxn modelId="{393163A3-AAE4-4E6B-B02E-5FB284BFE9CE}" type="presParOf" srcId="{D27D159B-1392-4A25-9186-CBD1E482CEE3}" destId="{070A02D7-B7B4-46A2-82B6-B56E7979BD55}" srcOrd="0" destOrd="0" presId="urn:microsoft.com/office/officeart/2005/8/layout/hierarchy2"/>
-    <dgm:cxn modelId="{4B181B43-B1D0-44B7-BFD1-31AFD792D68C}" type="presParOf" srcId="{D27D159B-1392-4A25-9186-CBD1E482CEE3}" destId="{0870B759-E3F8-4EC4-B8FC-F746EE936FCF}" srcOrd="1" destOrd="0" presId="urn:microsoft.com/office/officeart/2005/8/layout/hierarchy2"/>
-    <dgm:cxn modelId="{FBEA7D36-359F-4FE3-B3CA-751BA09A4576}" type="presParOf" srcId="{0870B759-E3F8-4EC4-B8FC-F746EE936FCF}" destId="{EE39C197-DAE0-47A4-BA01-0037E21A015B}" srcOrd="0" destOrd="0" presId="urn:microsoft.com/office/officeart/2005/8/layout/hierarchy2"/>
-    <dgm:cxn modelId="{DAF7067A-93A7-4E5B-B072-51ABF92F51FA}" type="presParOf" srcId="{EE39C197-DAE0-47A4-BA01-0037E21A015B}" destId="{572CFE13-90E7-439B-8E91-672A4A9CA6DF}" srcOrd="0" destOrd="0" presId="urn:microsoft.com/office/officeart/2005/8/layout/hierarchy2"/>
-    <dgm:cxn modelId="{7271E21F-1888-492C-AAE0-FCA6D66018F9}" type="presParOf" srcId="{0870B759-E3F8-4EC4-B8FC-F746EE936FCF}" destId="{EDC20883-1E5D-4F7C-8143-8AA23B97DE47}" srcOrd="1" destOrd="0" presId="urn:microsoft.com/office/officeart/2005/8/layout/hierarchy2"/>
-    <dgm:cxn modelId="{043B803E-447E-4172-A456-85FDC92BCFCD}" type="presParOf" srcId="{EDC20883-1E5D-4F7C-8143-8AA23B97DE47}" destId="{418CB0FC-450F-448A-A929-1772EF54F5E9}" srcOrd="0" destOrd="0" presId="urn:microsoft.com/office/officeart/2005/8/layout/hierarchy2"/>
-    <dgm:cxn modelId="{97BE115D-FBD3-4380-BCB3-FB6052A1D3E3}" type="presParOf" srcId="{EDC20883-1E5D-4F7C-8143-8AA23B97DE47}" destId="{A31B9695-8F0C-4F01-A9F3-1BAF577F5030}" srcOrd="1" destOrd="0" presId="urn:microsoft.com/office/officeart/2005/8/layout/hierarchy2"/>
-    <dgm:cxn modelId="{B1275E73-381A-4426-852A-185EC527C72F}" type="presParOf" srcId="{0870B759-E3F8-4EC4-B8FC-F746EE936FCF}" destId="{57BF7A2B-A433-4498-A509-2A11F295D22C}" srcOrd="2" destOrd="0" presId="urn:microsoft.com/office/officeart/2005/8/layout/hierarchy2"/>
-    <dgm:cxn modelId="{94766757-C506-465E-8E7A-86AE275A351F}" type="presParOf" srcId="{57BF7A2B-A433-4498-A509-2A11F295D22C}" destId="{32AE1289-9F8B-4B1B-A890-F67C79381E26}" srcOrd="0" destOrd="0" presId="urn:microsoft.com/office/officeart/2005/8/layout/hierarchy2"/>
-    <dgm:cxn modelId="{7FCDA758-8B2D-45D5-ABBD-279C69F953A5}" type="presParOf" srcId="{0870B759-E3F8-4EC4-B8FC-F746EE936FCF}" destId="{D1FE244B-B27D-4832-8649-E37E8221D543}" srcOrd="3" destOrd="0" presId="urn:microsoft.com/office/officeart/2005/8/layout/hierarchy2"/>
-    <dgm:cxn modelId="{249DD8F0-0240-48A0-9CA9-43B414209579}" type="presParOf" srcId="{D1FE244B-B27D-4832-8649-E37E8221D543}" destId="{CD06265E-0D30-4124-AD6D-C529D7C56CF4}" srcOrd="0" destOrd="0" presId="urn:microsoft.com/office/officeart/2005/8/layout/hierarchy2"/>
-    <dgm:cxn modelId="{B95F349B-602D-49C1-8237-B1D7199635D8}" type="presParOf" srcId="{D1FE244B-B27D-4832-8649-E37E8221D543}" destId="{BC2E983E-F837-4324-B0F1-15AFF0DEAD09}" srcOrd="1" destOrd="0" presId="urn:microsoft.com/office/officeart/2005/8/layout/hierarchy2"/>
-    <dgm:cxn modelId="{6F567DE1-FFFF-4591-A3F4-6B4E3551A520}" type="presParOf" srcId="{E7B864A3-5685-4018-9287-C3654B8A62CE}" destId="{80928267-8E1A-4E9A-AB8C-2B4C2D1C5895}" srcOrd="2" destOrd="0" presId="urn:microsoft.com/office/officeart/2005/8/layout/hierarchy2"/>
-    <dgm:cxn modelId="{857D60E4-09B7-41CB-8517-E05B87547036}" type="presParOf" srcId="{80928267-8E1A-4E9A-AB8C-2B4C2D1C5895}" destId="{9662D1BF-80EE-4AD8-9311-E4EDB9B03EDE}" srcOrd="0" destOrd="0" presId="urn:microsoft.com/office/officeart/2005/8/layout/hierarchy2"/>
-    <dgm:cxn modelId="{A7BB62F0-0FFD-40A0-808E-830E75880C37}" type="presParOf" srcId="{E7B864A3-5685-4018-9287-C3654B8A62CE}" destId="{AF8343AA-E733-4D4A-9435-EFFD7791B96C}" srcOrd="3" destOrd="0" presId="urn:microsoft.com/office/officeart/2005/8/layout/hierarchy2"/>
-    <dgm:cxn modelId="{C6185367-B20A-48C1-9678-6B8C3E383E11}" type="presParOf" srcId="{AF8343AA-E733-4D4A-9435-EFFD7791B96C}" destId="{5333DE4E-37AC-4E8F-9513-8D8270F0548A}" srcOrd="0" destOrd="0" presId="urn:microsoft.com/office/officeart/2005/8/layout/hierarchy2"/>
-    <dgm:cxn modelId="{FB695340-F3BA-4478-A72A-6382FC76C288}" type="presParOf" srcId="{AF8343AA-E733-4D4A-9435-EFFD7791B96C}" destId="{E7B8B8BE-A540-4C79-B102-BFCFD611E7F6}" srcOrd="1" destOrd="0" presId="urn:microsoft.com/office/officeart/2005/8/layout/hierarchy2"/>
-    <dgm:cxn modelId="{B450A293-B47B-40CD-8EB0-898B400E9268}" type="presParOf" srcId="{E7B8B8BE-A540-4C79-B102-BFCFD611E7F6}" destId="{08271F19-A0AA-4148-9618-49B602A194D4}" srcOrd="0" destOrd="0" presId="urn:microsoft.com/office/officeart/2005/8/layout/hierarchy2"/>
-    <dgm:cxn modelId="{4572FF1F-EF57-4D41-BFCE-4E101BB00A6F}" type="presParOf" srcId="{08271F19-A0AA-4148-9618-49B602A194D4}" destId="{5164FC1F-AA37-4E81-9941-7E57A29EB69C}" srcOrd="0" destOrd="0" presId="urn:microsoft.com/office/officeart/2005/8/layout/hierarchy2"/>
-    <dgm:cxn modelId="{0794CB32-65CB-4533-AECC-9F5EC1390A08}" type="presParOf" srcId="{E7B8B8BE-A540-4C79-B102-BFCFD611E7F6}" destId="{40996EAD-102B-49CB-B703-51094CFAE3AA}" srcOrd="1" destOrd="0" presId="urn:microsoft.com/office/officeart/2005/8/layout/hierarchy2"/>
-    <dgm:cxn modelId="{9BD76FFA-9377-48FB-9560-48235D182F01}" type="presParOf" srcId="{40996EAD-102B-49CB-B703-51094CFAE3AA}" destId="{868D7D55-E757-4D44-9F87-84E7DF2E078F}" srcOrd="0" destOrd="0" presId="urn:microsoft.com/office/officeart/2005/8/layout/hierarchy2"/>
-    <dgm:cxn modelId="{F4577EF1-408D-4B9D-81F2-9C35C8313DDA}" type="presParOf" srcId="{40996EAD-102B-49CB-B703-51094CFAE3AA}" destId="{54B70B9B-3B47-4B14-A646-69A61D33E343}" srcOrd="1" destOrd="0" presId="urn:microsoft.com/office/officeart/2005/8/layout/hierarchy2"/>
-    <dgm:cxn modelId="{02D5B0A1-5712-4B76-83CB-04286FD68B5D}" type="presParOf" srcId="{E7B864A3-5685-4018-9287-C3654B8A62CE}" destId="{18E04988-AE84-4E5B-B7F1-098458F43233}" srcOrd="4" destOrd="0" presId="urn:microsoft.com/office/officeart/2005/8/layout/hierarchy2"/>
-    <dgm:cxn modelId="{07E2A917-8E9D-4F74-9C29-50AD054C193C}" type="presParOf" srcId="{18E04988-AE84-4E5B-B7F1-098458F43233}" destId="{4AD2E958-BD93-42E8-8D7D-E59BA371A221}" srcOrd="0" destOrd="0" presId="urn:microsoft.com/office/officeart/2005/8/layout/hierarchy2"/>
-    <dgm:cxn modelId="{C9BDF2C1-0722-47C8-948F-E5B40F22BC29}" type="presParOf" srcId="{E7B864A3-5685-4018-9287-C3654B8A62CE}" destId="{49D40A00-1E07-467A-BC46-B024881BB81A}" srcOrd="5" destOrd="0" presId="urn:microsoft.com/office/officeart/2005/8/layout/hierarchy2"/>
-    <dgm:cxn modelId="{4906AB94-B3B2-4045-8456-DBA1714DFC52}" type="presParOf" srcId="{49D40A00-1E07-467A-BC46-B024881BB81A}" destId="{18BC7FF2-ED65-4E3C-A61D-5263D607C827}" srcOrd="0" destOrd="0" presId="urn:microsoft.com/office/officeart/2005/8/layout/hierarchy2"/>
-    <dgm:cxn modelId="{3AC7993A-BC04-4948-9E33-5EBEE3E21A3D}" type="presParOf" srcId="{49D40A00-1E07-467A-BC46-B024881BB81A}" destId="{87EDD2E6-ACC6-4596-9E98-A3BBA793F13E}" srcOrd="1" destOrd="0" presId="urn:microsoft.com/office/officeart/2005/8/layout/hierarchy2"/>
-    <dgm:cxn modelId="{EF89D23F-382C-4743-9148-0792D2861AB2}" type="presParOf" srcId="{87EDD2E6-ACC6-4596-9E98-A3BBA793F13E}" destId="{7732C2D6-6D7F-4AB8-B13B-716997F2344E}" srcOrd="0" destOrd="0" presId="urn:microsoft.com/office/officeart/2005/8/layout/hierarchy2"/>
-    <dgm:cxn modelId="{3547FD7E-CE4C-41BB-AE1A-3FD699B0E6D0}" type="presParOf" srcId="{7732C2D6-6D7F-4AB8-B13B-716997F2344E}" destId="{1ED0DF2A-C2F9-4DD1-8F19-88BDEE13E112}" srcOrd="0" destOrd="0" presId="urn:microsoft.com/office/officeart/2005/8/layout/hierarchy2"/>
-    <dgm:cxn modelId="{D6FD969D-02A7-42F6-BFFF-AB03C97E2DFA}" type="presParOf" srcId="{87EDD2E6-ACC6-4596-9E98-A3BBA793F13E}" destId="{F42917D5-AA5C-4B0B-BEE4-9C56F75EF571}" srcOrd="1" destOrd="0" presId="urn:microsoft.com/office/officeart/2005/8/layout/hierarchy2"/>
-    <dgm:cxn modelId="{E4B6B032-E66F-4CF2-ABEA-320F4F3676F0}" type="presParOf" srcId="{F42917D5-AA5C-4B0B-BEE4-9C56F75EF571}" destId="{E6063980-6056-4B44-9785-ED961089D242}" srcOrd="0" destOrd="0" presId="urn:microsoft.com/office/officeart/2005/8/layout/hierarchy2"/>
-    <dgm:cxn modelId="{D90045EF-3851-459B-BB58-14739792499B}" type="presParOf" srcId="{F42917D5-AA5C-4B0B-BEE4-9C56F75EF571}" destId="{08B32C95-B721-428C-A8D8-9A2A07D5CF8B}" srcOrd="1" destOrd="0" presId="urn:microsoft.com/office/officeart/2005/8/layout/hierarchy2"/>
-    <dgm:cxn modelId="{16ADF065-EF1B-4A2F-B8AD-270176B1C876}" type="presParOf" srcId="{E7B864A3-5685-4018-9287-C3654B8A62CE}" destId="{F3E8C703-F397-4BED-8363-D0ABD11A2592}" srcOrd="6" destOrd="0" presId="urn:microsoft.com/office/officeart/2005/8/layout/hierarchy2"/>
-    <dgm:cxn modelId="{29D3726E-5E9A-4BEE-BA77-96AD4175AF89}" type="presParOf" srcId="{F3E8C703-F397-4BED-8363-D0ABD11A2592}" destId="{D4FB195F-A247-46F1-891B-0DB5E47CB689}" srcOrd="0" destOrd="0" presId="urn:microsoft.com/office/officeart/2005/8/layout/hierarchy2"/>
-    <dgm:cxn modelId="{F74726BD-FC73-4447-BBB6-8742D553F1F1}" type="presParOf" srcId="{E7B864A3-5685-4018-9287-C3654B8A62CE}" destId="{0C12BFEF-2910-4262-B7FC-32E4F2944833}" srcOrd="7" destOrd="0" presId="urn:microsoft.com/office/officeart/2005/8/layout/hierarchy2"/>
-    <dgm:cxn modelId="{C49EF226-6056-4972-B164-82AC9879D5AC}" type="presParOf" srcId="{0C12BFEF-2910-4262-B7FC-32E4F2944833}" destId="{C6693CAA-67D5-4062-9C7E-09C024B9F3E0}" srcOrd="0" destOrd="0" presId="urn:microsoft.com/office/officeart/2005/8/layout/hierarchy2"/>
-    <dgm:cxn modelId="{4AA789E7-477C-420A-AA1C-EA8106A0A134}" type="presParOf" srcId="{0C12BFEF-2910-4262-B7FC-32E4F2944833}" destId="{A23ACF23-4E02-493F-A325-CB521FBE9038}" srcOrd="1" destOrd="0" presId="urn:microsoft.com/office/officeart/2005/8/layout/hierarchy2"/>
-    <dgm:cxn modelId="{E6B97CC4-C9D1-44B5-89FF-736FFC8F329B}" type="presParOf" srcId="{A23ACF23-4E02-493F-A325-CB521FBE9038}" destId="{F1C4D82D-FE17-49AC-9646-F0D307405282}" srcOrd="0" destOrd="0" presId="urn:microsoft.com/office/officeart/2005/8/layout/hierarchy2"/>
-    <dgm:cxn modelId="{73391459-10D3-48C2-B0DE-0B0BBD30AB99}" type="presParOf" srcId="{F1C4D82D-FE17-49AC-9646-F0D307405282}" destId="{7639F48B-6D56-416E-AE72-AF2CFFA951AE}" srcOrd="0" destOrd="0" presId="urn:microsoft.com/office/officeart/2005/8/layout/hierarchy2"/>
-    <dgm:cxn modelId="{F34598D2-5C6D-4EC1-930A-71A05E57388D}" type="presParOf" srcId="{A23ACF23-4E02-493F-A325-CB521FBE9038}" destId="{9E2F01D7-AB82-4BD9-8099-6B5C349E1AB9}" srcOrd="1" destOrd="0" presId="urn:microsoft.com/office/officeart/2005/8/layout/hierarchy2"/>
-    <dgm:cxn modelId="{4EAE4A35-1499-4E01-9BB0-7EFDFF36351E}" type="presParOf" srcId="{9E2F01D7-AB82-4BD9-8099-6B5C349E1AB9}" destId="{B49E4967-D6C8-4F99-A996-7B040C48A483}" srcOrd="0" destOrd="0" presId="urn:microsoft.com/office/officeart/2005/8/layout/hierarchy2"/>
-    <dgm:cxn modelId="{4CAACD85-FCC0-45E2-94A9-E1511676F104}" type="presParOf" srcId="{9E2F01D7-AB82-4BD9-8099-6B5C349E1AB9}" destId="{88397365-E5A9-443B-8478-677FFBF9AB56}" srcOrd="1" destOrd="0" presId="urn:microsoft.com/office/officeart/2005/8/layout/hierarchy2"/>
-    <dgm:cxn modelId="{4F295DD6-D048-459D-AE59-1B759ACEBCA9}" type="presParOf" srcId="{A23ACF23-4E02-493F-A325-CB521FBE9038}" destId="{D7011914-10FD-4F80-B767-A65FA2FCA1A1}" srcOrd="2" destOrd="0" presId="urn:microsoft.com/office/officeart/2005/8/layout/hierarchy2"/>
-    <dgm:cxn modelId="{18C35FCD-59BB-4B5F-81D9-0FD227CCF25E}" type="presParOf" srcId="{D7011914-10FD-4F80-B767-A65FA2FCA1A1}" destId="{74A20287-F2BE-4A49-BAF8-E85D1F111488}" srcOrd="0" destOrd="0" presId="urn:microsoft.com/office/officeart/2005/8/layout/hierarchy2"/>
-    <dgm:cxn modelId="{E4D770B2-4823-4EE7-9CFE-5F42B0589146}" type="presParOf" srcId="{A23ACF23-4E02-493F-A325-CB521FBE9038}" destId="{ACD2A307-A2CC-4B6E-9A76-BD75DA4FAACC}" srcOrd="3" destOrd="0" presId="urn:microsoft.com/office/officeart/2005/8/layout/hierarchy2"/>
-    <dgm:cxn modelId="{89CA1D2F-7F7F-4B16-AA47-51C3F0FFA583}" type="presParOf" srcId="{ACD2A307-A2CC-4B6E-9A76-BD75DA4FAACC}" destId="{C5F9DDC5-035A-495C-9FC1-50F76F51D9D6}" srcOrd="0" destOrd="0" presId="urn:microsoft.com/office/officeart/2005/8/layout/hierarchy2"/>
-    <dgm:cxn modelId="{AC7AE0DD-0657-48F3-8081-2C93048A72A7}" type="presParOf" srcId="{ACD2A307-A2CC-4B6E-9A76-BD75DA4FAACC}" destId="{E0DEBFA8-C432-4610-8437-C4F5C11D064A}" srcOrd="1" destOrd="0" presId="urn:microsoft.com/office/officeart/2005/8/layout/hierarchy2"/>
+    <dgm:cxn modelId="{B5AEDE2E-5EB8-46DF-8730-21604CE9C1C5}" type="presOf" srcId="{7F65FA5D-F345-4D77-83DE-D1454A40DFAF}" destId="{4AD2E958-BD93-42E8-8D7D-E59BA371A221}" srcOrd="1" destOrd="0" presId="urn:microsoft.com/office/officeart/2005/8/layout/hierarchy2"/>
+    <dgm:cxn modelId="{4008E219-AAF2-43DD-B276-EEA7C161DC72}" type="presOf" srcId="{453D20D1-FF79-4F08-8E27-5CF7A72E3EB1}" destId="{EE39C197-DAE0-47A4-BA01-0037E21A015B}" srcOrd="0" destOrd="0" presId="urn:microsoft.com/office/officeart/2005/8/layout/hierarchy2"/>
+    <dgm:cxn modelId="{F047CEBD-980D-4AFA-A4A4-20DA8CF49732}" type="presOf" srcId="{4D8D4234-EA72-4BE7-92FE-55AF8AE53257}" destId="{9662D1BF-80EE-4AD8-9311-E4EDB9B03EDE}" srcOrd="1" destOrd="0" presId="urn:microsoft.com/office/officeart/2005/8/layout/hierarchy2"/>
+    <dgm:cxn modelId="{F401839A-9003-48C2-8085-E11856722E00}" type="presOf" srcId="{F154854A-EF31-455C-BCB6-5FA4B89B8BF5}" destId="{138B448A-6121-4476-B4F6-7F8B6BC210C0}" srcOrd="0" destOrd="0" presId="urn:microsoft.com/office/officeart/2005/8/layout/hierarchy2"/>
+    <dgm:cxn modelId="{BE70D59C-4695-4B12-B76D-DD9E33569E60}" type="presParOf" srcId="{9EABDAA0-5667-4187-8E83-B58BF3A33C85}" destId="{4C5A450F-C651-4F8A-A1A6-8417A22CC7F9}" srcOrd="0" destOrd="0" presId="urn:microsoft.com/office/officeart/2005/8/layout/hierarchy2"/>
+    <dgm:cxn modelId="{FAA626B3-CB10-48A4-B683-9EE5C048C470}" type="presParOf" srcId="{4C5A450F-C651-4F8A-A1A6-8417A22CC7F9}" destId="{41ED1ECB-0FE8-4831-8B59-E52D84052381}" srcOrd="0" destOrd="0" presId="urn:microsoft.com/office/officeart/2005/8/layout/hierarchy2"/>
+    <dgm:cxn modelId="{73708D28-4E17-4753-B457-144903864A67}" type="presParOf" srcId="{4C5A450F-C651-4F8A-A1A6-8417A22CC7F9}" destId="{E7B864A3-5685-4018-9287-C3654B8A62CE}" srcOrd="1" destOrd="0" presId="urn:microsoft.com/office/officeart/2005/8/layout/hierarchy2"/>
+    <dgm:cxn modelId="{E58EC4F3-BF69-4FDB-AC6A-1EA04F40061D}" type="presParOf" srcId="{E7B864A3-5685-4018-9287-C3654B8A62CE}" destId="{138B448A-6121-4476-B4F6-7F8B6BC210C0}" srcOrd="0" destOrd="0" presId="urn:microsoft.com/office/officeart/2005/8/layout/hierarchy2"/>
+    <dgm:cxn modelId="{46F5FB4C-EA55-4417-8636-68E846280C9C}" type="presParOf" srcId="{138B448A-6121-4476-B4F6-7F8B6BC210C0}" destId="{2EB1E1E6-04F8-4447-9926-CE10FE55E191}" srcOrd="0" destOrd="0" presId="urn:microsoft.com/office/officeart/2005/8/layout/hierarchy2"/>
+    <dgm:cxn modelId="{CFE75A55-A157-43BB-BCA8-20525F85CA1B}" type="presParOf" srcId="{E7B864A3-5685-4018-9287-C3654B8A62CE}" destId="{D27D159B-1392-4A25-9186-CBD1E482CEE3}" srcOrd="1" destOrd="0" presId="urn:microsoft.com/office/officeart/2005/8/layout/hierarchy2"/>
+    <dgm:cxn modelId="{D0D286D1-ADC2-4ABB-BA64-43E19203F26D}" type="presParOf" srcId="{D27D159B-1392-4A25-9186-CBD1E482CEE3}" destId="{070A02D7-B7B4-46A2-82B6-B56E7979BD55}" srcOrd="0" destOrd="0" presId="urn:microsoft.com/office/officeart/2005/8/layout/hierarchy2"/>
+    <dgm:cxn modelId="{95589A3E-2545-4ABC-B1A4-9E17EC3EA56D}" type="presParOf" srcId="{D27D159B-1392-4A25-9186-CBD1E482CEE3}" destId="{0870B759-E3F8-4EC4-B8FC-F746EE936FCF}" srcOrd="1" destOrd="0" presId="urn:microsoft.com/office/officeart/2005/8/layout/hierarchy2"/>
+    <dgm:cxn modelId="{842A9CD8-FB62-4346-B87B-B70B1665688C}" type="presParOf" srcId="{0870B759-E3F8-4EC4-B8FC-F746EE936FCF}" destId="{EE39C197-DAE0-47A4-BA01-0037E21A015B}" srcOrd="0" destOrd="0" presId="urn:microsoft.com/office/officeart/2005/8/layout/hierarchy2"/>
+    <dgm:cxn modelId="{3A07971B-D0CB-4C11-9E10-C00A3D834DB8}" type="presParOf" srcId="{EE39C197-DAE0-47A4-BA01-0037E21A015B}" destId="{572CFE13-90E7-439B-8E91-672A4A9CA6DF}" srcOrd="0" destOrd="0" presId="urn:microsoft.com/office/officeart/2005/8/layout/hierarchy2"/>
+    <dgm:cxn modelId="{79D14B63-E13F-48C4-AF43-0794B1287D58}" type="presParOf" srcId="{0870B759-E3F8-4EC4-B8FC-F746EE936FCF}" destId="{EDC20883-1E5D-4F7C-8143-8AA23B97DE47}" srcOrd="1" destOrd="0" presId="urn:microsoft.com/office/officeart/2005/8/layout/hierarchy2"/>
+    <dgm:cxn modelId="{C1365708-A609-446D-BE78-C0E20FD85DE0}" type="presParOf" srcId="{EDC20883-1E5D-4F7C-8143-8AA23B97DE47}" destId="{418CB0FC-450F-448A-A929-1772EF54F5E9}" srcOrd="0" destOrd="0" presId="urn:microsoft.com/office/officeart/2005/8/layout/hierarchy2"/>
+    <dgm:cxn modelId="{DF6F2AE3-700A-4543-AF26-8A82EF7A1705}" type="presParOf" srcId="{EDC20883-1E5D-4F7C-8143-8AA23B97DE47}" destId="{A31B9695-8F0C-4F01-A9F3-1BAF577F5030}" srcOrd="1" destOrd="0" presId="urn:microsoft.com/office/officeart/2005/8/layout/hierarchy2"/>
+    <dgm:cxn modelId="{A5B4E3FD-751E-4CCA-AF72-29C273591A6D}" type="presParOf" srcId="{0870B759-E3F8-4EC4-B8FC-F746EE936FCF}" destId="{57BF7A2B-A433-4498-A509-2A11F295D22C}" srcOrd="2" destOrd="0" presId="urn:microsoft.com/office/officeart/2005/8/layout/hierarchy2"/>
+    <dgm:cxn modelId="{81E516AC-FBE5-46C5-8B4E-BCE08FA113B5}" type="presParOf" srcId="{57BF7A2B-A433-4498-A509-2A11F295D22C}" destId="{32AE1289-9F8B-4B1B-A890-F67C79381E26}" srcOrd="0" destOrd="0" presId="urn:microsoft.com/office/officeart/2005/8/layout/hierarchy2"/>
+    <dgm:cxn modelId="{ED2A0A7F-69AC-40FE-9EC1-FD7AAA11B57D}" type="presParOf" srcId="{0870B759-E3F8-4EC4-B8FC-F746EE936FCF}" destId="{D1FE244B-B27D-4832-8649-E37E8221D543}" srcOrd="3" destOrd="0" presId="urn:microsoft.com/office/officeart/2005/8/layout/hierarchy2"/>
+    <dgm:cxn modelId="{3A9B4D64-32E4-4EFC-A1C4-D79C33731D95}" type="presParOf" srcId="{D1FE244B-B27D-4832-8649-E37E8221D543}" destId="{CD06265E-0D30-4124-AD6D-C529D7C56CF4}" srcOrd="0" destOrd="0" presId="urn:microsoft.com/office/officeart/2005/8/layout/hierarchy2"/>
+    <dgm:cxn modelId="{A3D3FD46-899F-4C43-B99F-A84FA3D6749F}" type="presParOf" srcId="{D1FE244B-B27D-4832-8649-E37E8221D543}" destId="{BC2E983E-F837-4324-B0F1-15AFF0DEAD09}" srcOrd="1" destOrd="0" presId="urn:microsoft.com/office/officeart/2005/8/layout/hierarchy2"/>
+    <dgm:cxn modelId="{F31A2C59-4E78-4D3E-87AE-42AF3043CC3E}" type="presParOf" srcId="{E7B864A3-5685-4018-9287-C3654B8A62CE}" destId="{80928267-8E1A-4E9A-AB8C-2B4C2D1C5895}" srcOrd="2" destOrd="0" presId="urn:microsoft.com/office/officeart/2005/8/layout/hierarchy2"/>
+    <dgm:cxn modelId="{0722D54D-4756-488B-9FAD-FF8B336448EC}" type="presParOf" srcId="{80928267-8E1A-4E9A-AB8C-2B4C2D1C5895}" destId="{9662D1BF-80EE-4AD8-9311-E4EDB9B03EDE}" srcOrd="0" destOrd="0" presId="urn:microsoft.com/office/officeart/2005/8/layout/hierarchy2"/>
+    <dgm:cxn modelId="{7D16C792-6AD3-4EED-B220-943F27614274}" type="presParOf" srcId="{E7B864A3-5685-4018-9287-C3654B8A62CE}" destId="{AF8343AA-E733-4D4A-9435-EFFD7791B96C}" srcOrd="3" destOrd="0" presId="urn:microsoft.com/office/officeart/2005/8/layout/hierarchy2"/>
+    <dgm:cxn modelId="{BDB9DD27-1A78-45B7-89A3-6BA38BC625E9}" type="presParOf" srcId="{AF8343AA-E733-4D4A-9435-EFFD7791B96C}" destId="{5333DE4E-37AC-4E8F-9513-8D8270F0548A}" srcOrd="0" destOrd="0" presId="urn:microsoft.com/office/officeart/2005/8/layout/hierarchy2"/>
+    <dgm:cxn modelId="{39662C30-F511-4EB7-A1B8-60CAD0558FF7}" type="presParOf" srcId="{AF8343AA-E733-4D4A-9435-EFFD7791B96C}" destId="{E7B8B8BE-A540-4C79-B102-BFCFD611E7F6}" srcOrd="1" destOrd="0" presId="urn:microsoft.com/office/officeart/2005/8/layout/hierarchy2"/>
+    <dgm:cxn modelId="{DBE932AF-3F71-4E76-973F-78931C3C2B39}" type="presParOf" srcId="{E7B8B8BE-A540-4C79-B102-BFCFD611E7F6}" destId="{08271F19-A0AA-4148-9618-49B602A194D4}" srcOrd="0" destOrd="0" presId="urn:microsoft.com/office/officeart/2005/8/layout/hierarchy2"/>
+    <dgm:cxn modelId="{01B41416-3E63-44D8-A425-B78C65BE0EA6}" type="presParOf" srcId="{08271F19-A0AA-4148-9618-49B602A194D4}" destId="{5164FC1F-AA37-4E81-9941-7E57A29EB69C}" srcOrd="0" destOrd="0" presId="urn:microsoft.com/office/officeart/2005/8/layout/hierarchy2"/>
+    <dgm:cxn modelId="{E5D7B181-1192-428E-AB4A-AFFDB692B00E}" type="presParOf" srcId="{E7B8B8BE-A540-4C79-B102-BFCFD611E7F6}" destId="{40996EAD-102B-49CB-B703-51094CFAE3AA}" srcOrd="1" destOrd="0" presId="urn:microsoft.com/office/officeart/2005/8/layout/hierarchy2"/>
+    <dgm:cxn modelId="{5430E4AF-D4E3-4713-992B-2B7F3DD1D883}" type="presParOf" srcId="{40996EAD-102B-49CB-B703-51094CFAE3AA}" destId="{868D7D55-E757-4D44-9F87-84E7DF2E078F}" srcOrd="0" destOrd="0" presId="urn:microsoft.com/office/officeart/2005/8/layout/hierarchy2"/>
+    <dgm:cxn modelId="{A851A86D-6ACA-4B62-99BA-789571F1FB26}" type="presParOf" srcId="{40996EAD-102B-49CB-B703-51094CFAE3AA}" destId="{54B70B9B-3B47-4B14-A646-69A61D33E343}" srcOrd="1" destOrd="0" presId="urn:microsoft.com/office/officeart/2005/8/layout/hierarchy2"/>
+    <dgm:cxn modelId="{BE2B76DF-BE50-4167-BCF4-5B35C54B2D34}" type="presParOf" srcId="{E7B864A3-5685-4018-9287-C3654B8A62CE}" destId="{18E04988-AE84-4E5B-B7F1-098458F43233}" srcOrd="4" destOrd="0" presId="urn:microsoft.com/office/officeart/2005/8/layout/hierarchy2"/>
+    <dgm:cxn modelId="{0C33289A-2F54-4537-ABC4-536CAFE09801}" type="presParOf" srcId="{18E04988-AE84-4E5B-B7F1-098458F43233}" destId="{4AD2E958-BD93-42E8-8D7D-E59BA371A221}" srcOrd="0" destOrd="0" presId="urn:microsoft.com/office/officeart/2005/8/layout/hierarchy2"/>
+    <dgm:cxn modelId="{F93CB478-7A1C-4373-BBFC-7067DB43DF1E}" type="presParOf" srcId="{E7B864A3-5685-4018-9287-C3654B8A62CE}" destId="{49D40A00-1E07-467A-BC46-B024881BB81A}" srcOrd="5" destOrd="0" presId="urn:microsoft.com/office/officeart/2005/8/layout/hierarchy2"/>
+    <dgm:cxn modelId="{86CF9D8C-D66D-4E34-890D-6CF333CD99B5}" type="presParOf" srcId="{49D40A00-1E07-467A-BC46-B024881BB81A}" destId="{18BC7FF2-ED65-4E3C-A61D-5263D607C827}" srcOrd="0" destOrd="0" presId="urn:microsoft.com/office/officeart/2005/8/layout/hierarchy2"/>
+    <dgm:cxn modelId="{211490F2-DD2F-47A2-B720-2E0CF1FEE984}" type="presParOf" srcId="{49D40A00-1E07-467A-BC46-B024881BB81A}" destId="{87EDD2E6-ACC6-4596-9E98-A3BBA793F13E}" srcOrd="1" destOrd="0" presId="urn:microsoft.com/office/officeart/2005/8/layout/hierarchy2"/>
+    <dgm:cxn modelId="{9CC016C4-09B7-4ACF-8E18-43E92841ACE7}" type="presParOf" srcId="{87EDD2E6-ACC6-4596-9E98-A3BBA793F13E}" destId="{7732C2D6-6D7F-4AB8-B13B-716997F2344E}" srcOrd="0" destOrd="0" presId="urn:microsoft.com/office/officeart/2005/8/layout/hierarchy2"/>
+    <dgm:cxn modelId="{352C12CA-12E5-4ADB-B22D-94E6E07460F5}" type="presParOf" srcId="{7732C2D6-6D7F-4AB8-B13B-716997F2344E}" destId="{1ED0DF2A-C2F9-4DD1-8F19-88BDEE13E112}" srcOrd="0" destOrd="0" presId="urn:microsoft.com/office/officeart/2005/8/layout/hierarchy2"/>
+    <dgm:cxn modelId="{D41AF8FA-931A-4CAF-8CD9-C0C2DCA20926}" type="presParOf" srcId="{87EDD2E6-ACC6-4596-9E98-A3BBA793F13E}" destId="{F42917D5-AA5C-4B0B-BEE4-9C56F75EF571}" srcOrd="1" destOrd="0" presId="urn:microsoft.com/office/officeart/2005/8/layout/hierarchy2"/>
+    <dgm:cxn modelId="{80EFEEEF-40F1-46DB-A0B7-124B683BC1E1}" type="presParOf" srcId="{F42917D5-AA5C-4B0B-BEE4-9C56F75EF571}" destId="{E6063980-6056-4B44-9785-ED961089D242}" srcOrd="0" destOrd="0" presId="urn:microsoft.com/office/officeart/2005/8/layout/hierarchy2"/>
+    <dgm:cxn modelId="{04DEDB7E-BAD3-4F5C-B9A4-59249414D028}" type="presParOf" srcId="{F42917D5-AA5C-4B0B-BEE4-9C56F75EF571}" destId="{08B32C95-B721-428C-A8D8-9A2A07D5CF8B}" srcOrd="1" destOrd="0" presId="urn:microsoft.com/office/officeart/2005/8/layout/hierarchy2"/>
+    <dgm:cxn modelId="{B097931F-D512-4D4C-B33D-471113A687E8}" type="presParOf" srcId="{E7B864A3-5685-4018-9287-C3654B8A62CE}" destId="{F3E8C703-F397-4BED-8363-D0ABD11A2592}" srcOrd="6" destOrd="0" presId="urn:microsoft.com/office/officeart/2005/8/layout/hierarchy2"/>
+    <dgm:cxn modelId="{F8C895ED-46EB-44FA-A77D-2BD636E739C2}" type="presParOf" srcId="{F3E8C703-F397-4BED-8363-D0ABD11A2592}" destId="{D4FB195F-A247-46F1-891B-0DB5E47CB689}" srcOrd="0" destOrd="0" presId="urn:microsoft.com/office/officeart/2005/8/layout/hierarchy2"/>
+    <dgm:cxn modelId="{C612BB56-13D5-4228-85FE-8994DB6A291E}" type="presParOf" srcId="{E7B864A3-5685-4018-9287-C3654B8A62CE}" destId="{0C12BFEF-2910-4262-B7FC-32E4F2944833}" srcOrd="7" destOrd="0" presId="urn:microsoft.com/office/officeart/2005/8/layout/hierarchy2"/>
+    <dgm:cxn modelId="{94E6D888-0FCB-4550-9814-B406630908CB}" type="presParOf" srcId="{0C12BFEF-2910-4262-B7FC-32E4F2944833}" destId="{C6693CAA-67D5-4062-9C7E-09C024B9F3E0}" srcOrd="0" destOrd="0" presId="urn:microsoft.com/office/officeart/2005/8/layout/hierarchy2"/>
+    <dgm:cxn modelId="{EBAD6087-03B3-416F-B414-A5E9D957D153}" type="presParOf" srcId="{0C12BFEF-2910-4262-B7FC-32E4F2944833}" destId="{A23ACF23-4E02-493F-A325-CB521FBE9038}" srcOrd="1" destOrd="0" presId="urn:microsoft.com/office/officeart/2005/8/layout/hierarchy2"/>
+    <dgm:cxn modelId="{B4DAF2D1-024F-40A0-9B04-53B67BEE4F67}" type="presParOf" srcId="{A23ACF23-4E02-493F-A325-CB521FBE9038}" destId="{F1C4D82D-FE17-49AC-9646-F0D307405282}" srcOrd="0" destOrd="0" presId="urn:microsoft.com/office/officeart/2005/8/layout/hierarchy2"/>
+    <dgm:cxn modelId="{056D5287-F68B-4D24-AEF7-70D5DEDDC58C}" type="presParOf" srcId="{F1C4D82D-FE17-49AC-9646-F0D307405282}" destId="{7639F48B-6D56-416E-AE72-AF2CFFA951AE}" srcOrd="0" destOrd="0" presId="urn:microsoft.com/office/officeart/2005/8/layout/hierarchy2"/>
+    <dgm:cxn modelId="{BAA971D6-77BE-4919-BE36-5FE6AD2453B4}" type="presParOf" srcId="{A23ACF23-4E02-493F-A325-CB521FBE9038}" destId="{9E2F01D7-AB82-4BD9-8099-6B5C349E1AB9}" srcOrd="1" destOrd="0" presId="urn:microsoft.com/office/officeart/2005/8/layout/hierarchy2"/>
+    <dgm:cxn modelId="{BE154250-ED54-4D27-9347-A6F2B33246EF}" type="presParOf" srcId="{9E2F01D7-AB82-4BD9-8099-6B5C349E1AB9}" destId="{B49E4967-D6C8-4F99-A996-7B040C48A483}" srcOrd="0" destOrd="0" presId="urn:microsoft.com/office/officeart/2005/8/layout/hierarchy2"/>
+    <dgm:cxn modelId="{B693723F-8BD7-4A3E-9F1E-7EA1CD54080C}" type="presParOf" srcId="{9E2F01D7-AB82-4BD9-8099-6B5C349E1AB9}" destId="{88397365-E5A9-443B-8478-677FFBF9AB56}" srcOrd="1" destOrd="0" presId="urn:microsoft.com/office/officeart/2005/8/layout/hierarchy2"/>
+    <dgm:cxn modelId="{54558A40-9504-4A57-9B8F-8BF4A9C97AE0}" type="presParOf" srcId="{A23ACF23-4E02-493F-A325-CB521FBE9038}" destId="{D7011914-10FD-4F80-B767-A65FA2FCA1A1}" srcOrd="2" destOrd="0" presId="urn:microsoft.com/office/officeart/2005/8/layout/hierarchy2"/>
+    <dgm:cxn modelId="{AE93AA65-0037-47DE-93CB-F48F2D004211}" type="presParOf" srcId="{D7011914-10FD-4F80-B767-A65FA2FCA1A1}" destId="{74A20287-F2BE-4A49-BAF8-E85D1F111488}" srcOrd="0" destOrd="0" presId="urn:microsoft.com/office/officeart/2005/8/layout/hierarchy2"/>
+    <dgm:cxn modelId="{1212FD97-A0E2-458B-AEF5-45BD48833C07}" type="presParOf" srcId="{A23ACF23-4E02-493F-A325-CB521FBE9038}" destId="{ACD2A307-A2CC-4B6E-9A76-BD75DA4FAACC}" srcOrd="3" destOrd="0" presId="urn:microsoft.com/office/officeart/2005/8/layout/hierarchy2"/>
+    <dgm:cxn modelId="{A0A18E8E-E795-4BA2-BB5C-13A5F4471D19}" type="presParOf" srcId="{ACD2A307-A2CC-4B6E-9A76-BD75DA4FAACC}" destId="{C5F9DDC5-035A-495C-9FC1-50F76F51D9D6}" srcOrd="0" destOrd="0" presId="urn:microsoft.com/office/officeart/2005/8/layout/hierarchy2"/>
+    <dgm:cxn modelId="{3A711178-BEF3-4542-B4A2-262F1E90C4BE}" type="presParOf" srcId="{ACD2A307-A2CC-4B6E-9A76-BD75DA4FAACC}" destId="{E0DEBFA8-C432-4610-8437-C4F5C11D064A}" srcOrd="1" destOrd="0" presId="urn:microsoft.com/office/officeart/2005/8/layout/hierarchy2"/>
   </dgm:cxnLst>
   <dgm:bg/>
   <dgm:whole/>
   <dgm:extLst>
     <a:ext uri="http://schemas.microsoft.com/office/drawing/2008/diagram">
-      <dsp:dataModelExt xmlns:dsp="http://schemas.microsoft.com/office/drawing/2008/diagram" relId="rId17" minVer="http://schemas.openxmlformats.org/drawingml/2006/diagram"/>
+      <dsp:dataModelExt xmlns:dsp="http://schemas.microsoft.com/office/drawing/2008/diagram" relId="rId16" minVer="http://schemas.openxmlformats.org/drawingml/2006/diagram"/>
     </a:ext>
   </dgm:extLst>
 </dgm:dataModel>
@@ -25703,7 +24538,7 @@
 </file>
 
 <file path=word/glossary/document.xml><?xml version="1.0" encoding="utf-8"?>
-<w:glossaryDocument xmlns:wpc="http://schemas.microsoft.com/office/word/2010/wordprocessingCanvas" xmlns:mc="http://schemas.openxmlformats.org/markup-compatibility/2006" xmlns:o="urn:schemas-microsoft-com:office:office" xmlns:r="http://schemas.openxmlformats.org/officeDocument/2006/relationships" xmlns:m="http://schemas.openxmlformats.org/officeDocument/2006/math" xmlns:v="urn:schemas-microsoft-com:vml" xmlns:wp14="http://schemas.microsoft.com/office/word/2010/wordprocessingDrawing" xmlns:wp="http://schemas.openxmlformats.org/drawingml/2006/wordprocessingDrawing" xmlns:w10="urn:schemas-microsoft-com:office:word" xmlns:w="http://schemas.openxmlformats.org/wordprocessingml/2006/main" xmlns:w14="http://schemas.microsoft.com/office/word/2010/wordml" xmlns:wpg="http://schemas.microsoft.com/office/word/2010/wordprocessingGroup" xmlns:wpi="http://schemas.microsoft.com/office/word/2010/wordprocessingInk" xmlns:wne="http://schemas.microsoft.com/office/word/2006/wordml" xmlns:wps="http://schemas.microsoft.com/office/word/2010/wordprocessingShape" mc:Ignorable="w14 wp14">
+<w:glossaryDocument xmlns:wpc="http://schemas.microsoft.com/office/word/2010/wordprocessingCanvas" xmlns:mc="http://schemas.openxmlformats.org/markup-compatibility/2006" xmlns:o="urn:schemas-microsoft-com:office:office" xmlns:r="http://schemas.openxmlformats.org/officeDocument/2006/relationships" xmlns:m="http://schemas.openxmlformats.org/officeDocument/2006/math" xmlns:v="urn:schemas-microsoft-com:vml" xmlns:wp14="http://schemas.microsoft.com/office/word/2010/wordprocessingDrawing" xmlns:wp="http://schemas.openxmlformats.org/drawingml/2006/wordprocessingDrawing" xmlns:w10="urn:schemas-microsoft-com:office:word" xmlns:w="http://schemas.openxmlformats.org/wordprocessingml/2006/main" xmlns:w14="http://schemas.microsoft.com/office/word/2010/wordml" xmlns:w15="http://schemas.microsoft.com/office/word/2012/wordml" xmlns:wpg="http://schemas.microsoft.com/office/word/2010/wordprocessingGroup" xmlns:wpi="http://schemas.microsoft.com/office/word/2010/wordprocessingInk" xmlns:wne="http://schemas.microsoft.com/office/word/2006/wordml" xmlns:wps="http://schemas.microsoft.com/office/word/2010/wordprocessingShape" mc:Ignorable="w14 w15 wp14">
   <w:docParts>
     <w:docPart>
       <w:docPartPr>
@@ -25739,13 +24574,13 @@
 </file>
 
 <file path=word/glossary/fontTable.xml><?xml version="1.0" encoding="utf-8"?>
-<w:fonts xmlns:mc="http://schemas.openxmlformats.org/markup-compatibility/2006" xmlns:r="http://schemas.openxmlformats.org/officeDocument/2006/relationships" xmlns:w="http://schemas.openxmlformats.org/wordprocessingml/2006/main" xmlns:w14="http://schemas.microsoft.com/office/word/2010/wordml" mc:Ignorable="w14">
+<w:fonts xmlns:mc="http://schemas.openxmlformats.org/markup-compatibility/2006" xmlns:r="http://schemas.openxmlformats.org/officeDocument/2006/relationships" xmlns:w="http://schemas.openxmlformats.org/wordprocessingml/2006/main" xmlns:w14="http://schemas.microsoft.com/office/word/2010/wordml" xmlns:w15="http://schemas.microsoft.com/office/word/2012/wordml" mc:Ignorable="w14 w15">
   <w:font w:name="Times New Roman">
     <w:panose1 w:val="02020603050405020304"/>
     <w:charset w:val="00"/>
     <w:family w:val="roman"/>
     <w:pitch w:val="variable"/>
-    <w:sig w:usb0="E0002AFF" w:usb1="C0007841" w:usb2="00000009" w:usb3="00000000" w:csb0="000001FF" w:csb1="00000000"/>
+    <w:sig w:usb0="E0002AFF" w:usb1="C0007843" w:usb2="00000009" w:usb3="00000000" w:csb0="000001FF" w:csb1="00000000"/>
   </w:font>
   <w:font w:name="Symbol">
     <w:panose1 w:val="05050102010706020507"/>
@@ -25773,7 +24608,7 @@
     <w:charset w:val="00"/>
     <w:family w:val="swiss"/>
     <w:pitch w:val="variable"/>
-    <w:sig w:usb0="E10002FF" w:usb1="4000ACFF" w:usb2="00000009" w:usb3="00000000" w:csb0="0000019F" w:csb1="00000000"/>
+    <w:sig w:usb0="E00002FF" w:usb1="4000ACFF" w:usb2="00000001" w:usb3="00000000" w:csb0="0000019F" w:csb1="00000000"/>
   </w:font>
   <w:font w:name="Cambria">
     <w:panose1 w:val="02040503050406030204"/>
@@ -25826,11 +24661,18 @@
     <w:pitch w:val="variable"/>
     <w:sig w:usb0="A10006FF" w:usb1="4000205B" w:usb2="00000010" w:usb3="00000000" w:csb0="0000019F" w:csb1="00000000"/>
   </w:font>
+  <w:font w:name="Calibri Light">
+    <w:panose1 w:val="020F0302020204030204"/>
+    <w:charset w:val="00"/>
+    <w:family w:val="swiss"/>
+    <w:pitch w:val="variable"/>
+    <w:sig w:usb0="A00002EF" w:usb1="4000207B" w:usb2="00000000" w:usb3="00000000" w:csb0="0000019F" w:csb1="00000000"/>
+  </w:font>
 </w:fonts>
 </file>
 
 <file path=word/glossary/settings.xml><?xml version="1.0" encoding="utf-8"?>
-<w:settings xmlns:mc="http://schemas.openxmlformats.org/markup-compatibility/2006" xmlns:o="urn:schemas-microsoft-com:office:office" xmlns:r="http://schemas.openxmlformats.org/officeDocument/2006/relationships" xmlns:m="http://schemas.openxmlformats.org/officeDocument/2006/math" xmlns:v="urn:schemas-microsoft-com:vml" xmlns:w10="urn:schemas-microsoft-com:office:word" xmlns:w="http://schemas.openxmlformats.org/wordprocessingml/2006/main" xmlns:w14="http://schemas.microsoft.com/office/word/2010/wordml" xmlns:sl="http://schemas.openxmlformats.org/schemaLibrary/2006/main" mc:Ignorable="w14">
+<w:settings xmlns:mc="http://schemas.openxmlformats.org/markup-compatibility/2006" xmlns:o="urn:schemas-microsoft-com:office:office" xmlns:r="http://schemas.openxmlformats.org/officeDocument/2006/relationships" xmlns:m="http://schemas.openxmlformats.org/officeDocument/2006/math" xmlns:v="urn:schemas-microsoft-com:vml" xmlns:w10="urn:schemas-microsoft-com:office:word" xmlns:w="http://schemas.openxmlformats.org/wordprocessingml/2006/main" xmlns:w14="http://schemas.microsoft.com/office/word/2010/wordml" xmlns:w15="http://schemas.microsoft.com/office/word/2012/wordml" xmlns:sl="http://schemas.openxmlformats.org/schemaLibrary/2006/main" mc:Ignorable="w14 w15">
   <w:view w:val="normal"/>
   <w:defaultTabStop w:val="708"/>
   <w:hyphenationZone w:val="425"/>
@@ -25844,6 +24686,7 @@
   </w:compat>
   <w:rsids>
     <w:rsidRoot w:val="005B3180"/>
+    <w:rsid w:val="002000F0"/>
     <w:rsid w:val="005B3180"/>
     <w:rsid w:val="006A2543"/>
     <w:rsid w:val="00851ACC"/>
@@ -25867,12 +24710,12 @@
   <w:themeFontLang w:val="es-AR"/>
   <w:clrSchemeMapping w:bg1="light1" w:t1="dark1" w:bg2="light2" w:t2="dark2" w:accent1="accent1" w:accent2="accent2" w:accent3="accent3" w:accent4="accent4" w:accent5="accent5" w:accent6="accent6" w:hyperlink="hyperlink" w:followedHyperlink="followedHyperlink"/>
   <w:decimalSymbol w:val=","/>
-  <w:listSeparator w:val=";"/>
+  <w:listSeparator w:val=","/>
 </w:settings>
 </file>
 
 <file path=word/glossary/styles.xml><?xml version="1.0" encoding="utf-8"?>
-<w:styles xmlns:mc="http://schemas.openxmlformats.org/markup-compatibility/2006" xmlns:r="http://schemas.openxmlformats.org/officeDocument/2006/relationships" xmlns:w="http://schemas.openxmlformats.org/wordprocessingml/2006/main" xmlns:w14="http://schemas.microsoft.com/office/word/2010/wordml" mc:Ignorable="w14">
+<w:styles xmlns:mc="http://schemas.openxmlformats.org/markup-compatibility/2006" xmlns:r="http://schemas.openxmlformats.org/officeDocument/2006/relationships" xmlns:w="http://schemas.openxmlformats.org/wordprocessingml/2006/main" xmlns:w14="http://schemas.microsoft.com/office/word/2010/wordml" xmlns:w15="http://schemas.microsoft.com/office/word/2012/wordml" mc:Ignorable="w14 w15">
   <w:docDefaults>
     <w:rPrDefault>
       <w:rPr>
@@ -25888,346 +24731,378 @@
       </w:pPr>
     </w:pPrDefault>
   </w:docDefaults>
-  <w:latentStyles w:defLockedState="0" w:defUIPriority="99" w:defSemiHidden="1" w:defUnhideWhenUsed="1" w:defQFormat="0" w:count="267">
-    <w:lsdException w:name="Normal" w:semiHidden="0" w:uiPriority="0" w:unhideWhenUsed="0" w:qFormat="1"/>
-    <w:lsdException w:name="heading 1" w:semiHidden="0" w:uiPriority="9" w:unhideWhenUsed="0" w:qFormat="1"/>
-    <w:lsdException w:name="heading 2" w:uiPriority="9" w:qFormat="1"/>
-    <w:lsdException w:name="heading 3" w:uiPriority="9" w:qFormat="1"/>
-    <w:lsdException w:name="heading 4" w:uiPriority="9" w:qFormat="1"/>
-    <w:lsdException w:name="heading 5" w:uiPriority="9" w:qFormat="1"/>
-    <w:lsdException w:name="heading 6" w:uiPriority="9" w:qFormat="1"/>
-    <w:lsdException w:name="heading 7" w:uiPriority="9" w:qFormat="1"/>
-    <w:lsdException w:name="heading 8" w:uiPriority="9" w:qFormat="1"/>
-    <w:lsdException w:name="heading 9" w:uiPriority="9" w:qFormat="1"/>
-    <w:lsdException w:name="toc 1" w:uiPriority="39"/>
-    <w:lsdException w:name="toc 2" w:uiPriority="39"/>
-    <w:lsdException w:name="toc 3" w:uiPriority="39"/>
-    <w:lsdException w:name="toc 4" w:uiPriority="39"/>
-    <w:lsdException w:name="toc 5" w:uiPriority="39"/>
-    <w:lsdException w:name="toc 6" w:uiPriority="39"/>
-    <w:lsdException w:name="toc 7" w:uiPriority="39"/>
-    <w:lsdException w:name="toc 8" w:uiPriority="39"/>
-    <w:lsdException w:name="toc 9" w:uiPriority="39"/>
-    <w:lsdException w:name="caption" w:uiPriority="35" w:qFormat="1"/>
-    <w:lsdException w:name="Title" w:semiHidden="0" w:uiPriority="10" w:unhideWhenUsed="0" w:qFormat="1"/>
-    <w:lsdException w:name="Default Paragraph Font" w:uiPriority="1"/>
-    <w:lsdException w:name="Subtitle" w:semiHidden="0" w:uiPriority="11" w:unhideWhenUsed="0" w:qFormat="1"/>
-    <w:lsdException w:name="Strong" w:semiHidden="0" w:uiPriority="22" w:unhideWhenUsed="0" w:qFormat="1"/>
-    <w:lsdException w:name="Emphasis" w:semiHidden="0" w:uiPriority="20" w:unhideWhenUsed="0" w:qFormat="1"/>
-    <w:lsdException w:name="Table Grid" w:semiHidden="0" w:uiPriority="59" w:unhideWhenUsed="0"/>
-    <w:lsdException w:name="Placeholder Text" w:unhideWhenUsed="0"/>
-    <w:lsdException w:name="No Spacing" w:semiHidden="0" w:uiPriority="1" w:unhideWhenUsed="0" w:qFormat="1"/>
-    <w:lsdException w:name="Light Shading" w:semiHidden="0" w:uiPriority="60" w:unhideWhenUsed="0"/>
-    <w:lsdException w:name="Light List" w:semiHidden="0" w:uiPriority="61" w:unhideWhenUsed="0"/>
-    <w:lsdException w:name="Light Grid" w:semiHidden="0" w:uiPriority="62" w:unhideWhenUsed="0"/>
-    <w:lsdException w:name="Medium Shading 1" w:semiHidden="0" w:uiPriority="63" w:unhideWhenUsed="0"/>
-    <w:lsdException w:name="Medium Shading 2" w:semiHidden="0" w:uiPriority="64" w:unhideWhenUsed="0"/>
-    <w:lsdException w:name="Medium List 1" w:semiHidden="0" w:uiPriority="65" w:unhideWhenUsed="0"/>
-    <w:lsdException w:name="Medium List 2" w:semiHidden="0" w:uiPriority="66" w:unhideWhenUsed="0"/>
-    <w:lsdException w:name="Medium Grid 1" w:semiHidden="0" w:uiPriority="67" w:unhideWhenUsed="0"/>
-    <w:lsdException w:name="Medium Grid 2" w:semiHidden="0" w:uiPriority="68" w:unhideWhenUsed="0"/>
-    <w:lsdException w:name="Medium Grid 3" w:semiHidden="0" w:uiPriority="69" w:unhideWhenUsed="0"/>
-    <w:lsdException w:name="Dark List" w:semiHidden="0" w:uiPriority="70" w:unhideWhenUsed="0"/>
-    <w:lsdException w:name="Colorful Shading" w:semiHidden="0" w:uiPriority="71" w:unhideWhenUsed="0"/>
-    <w:lsdException w:name="Colorful List" w:semiHidden="0" w:uiPriority="72" w:unhideWhenUsed="0"/>
-    <w:lsdException w:name="Colorful Grid" w:semiHidden="0" w:uiPriority="73" w:unhideWhenUsed="0"/>
-    <w:lsdException w:name="Light Shading Accent 1" w:semiHidden="0" w:uiPriority="60" w:unhideWhenUsed="0"/>
-    <w:lsdException w:name="Light List Accent 1" w:semiHidden="0" w:uiPriority="61" w:unhideWhenUsed="0"/>
-    <w:lsdException w:name="Light Grid Accent 1" w:semiHidden="0" w:uiPriority="62" w:unhideWhenUsed="0"/>
-    <w:lsdException w:name="Medium Shading 1 Accent 1" w:semiHidden="0" w:uiPriority="63" w:unhideWhenUsed="0"/>
-    <w:lsdException w:name="Medium Shading 2 Accent 1" w:semiHidden="0" w:uiPriority="64" w:unhideWhenUsed="0"/>
-    <w:lsdException w:name="Medium List 1 Accent 1" w:semiHidden="0" w:uiPriority="65" w:unhideWhenUsed="0"/>
-    <w:lsdException w:name="Revision" w:unhideWhenUsed="0"/>
-    <w:lsdException w:name="List Paragraph" w:semiHidden="0" w:uiPriority="34" w:unhideWhenUsed="0" w:qFormat="1"/>
-    <w:lsdException w:name="Quote" w:semiHidden="0" w:uiPriority="29" w:unhideWhenUsed="0" w:qFormat="1"/>
-    <w:lsdException w:name="Intense Quote" w:semiHidden="0" w:uiPriority="30" w:unhideWhenUsed="0" w:qFormat="1"/>
-    <w:lsdException w:name="Medium List 2 Accent 1" w:semiHidden="0" w:uiPriority="66" w:unhideWhenUsed="0"/>
-    <w:lsdException w:name="Medium Grid 1 Accent 1" w:semiHidden="0" w:uiPriority="67" w:unhideWhenUsed="0"/>
-    <w:lsdException w:name="Medium Grid 2 Accent 1" w:semiHidden="0" w:uiPriority="68" w:unhideWhenUsed="0"/>
-    <w:lsdException w:name="Medium Grid 3 Accent 1" w:semiHidden="0" w:uiPriority="69" w:unhideWhenUsed="0"/>
-    <w:lsdException w:name="Dark List Accent 1" w:semiHidden="0" w:uiPriority="70" w:unhideWhenUsed="0"/>
-    <w:lsdException w:name="Colorful Shading Accent 1" w:semiHidden="0" w:uiPriority="71" w:unhideWhenUsed="0"/>
-    <w:lsdException w:name="Colorful List Accent 1" w:semiHidden="0" w:uiPriority="72" w:unhideWhenUsed="0"/>
-    <w:lsdException w:name="Colorful Grid Accent 1" w:semiHidden="0" w:uiPriority="73" w:unhideWhenUsed="0"/>
-    <w:lsdException w:name="Light Shading Accent 2" w:semiHidden="0" w:uiPriority="60" w:unhideWhenUsed="0"/>
-    <w:lsdException w:name="Light List Accent 2" w:semiHidden="0" w:uiPriority="61" w:unhideWhenUsed="0"/>
-    <w:lsdException w:name="Light Grid Accent 2" w:semiHidden="0" w:uiPriority="62" w:unhideWhenUsed="0"/>
-    <w:lsdException w:name="Medium Shading 1 Accent 2" w:semiHidden="0" w:uiPriority="63" w:unhideWhenUsed="0"/>
-    <w:lsdException w:name="Medium Shading 2 Accent 2" w:semiHidden="0" w:uiPriority="64" w:unhideWhenUsed="0"/>
-    <w:lsdException w:name="Medium List 1 Accent 2" w:semiHidden="0" w:uiPriority="65" w:unhideWhenUsed="0"/>
-    <w:lsdException w:name="Medium List 2 Accent 2" w:semiHidden="0" w:uiPriority="66" w:unhideWhenUsed="0"/>
-    <w:lsdException w:name="Medium Grid 1 Accent 2" w:semiHidden="0" w:uiPriority="67" w:unhideWhenUsed="0"/>
-    <w:lsdException w:name="Medium Grid 2 Accent 2" w:semiHidden="0" w:uiPriority="68" w:unhideWhenUsed="0"/>
-    <w:lsdException w:name="Medium Grid 3 Accent 2" w:semiHidden="0" w:uiPriority="69" w:unhideWhenUsed="0"/>
-    <w:lsdException w:name="Dark List Accent 2" w:semiHidden="0" w:uiPriority="70" w:unhideWhenUsed="0"/>
-    <w:lsdException w:name="Colorful Shading Accent 2" w:semiHidden="0" w:uiPriority="71" w:unhideWhenUsed="0"/>
-    <w:lsdException w:name="Colorful List Accent 2" w:semiHidden="0" w:uiPriority="72" w:unhideWhenUsed="0"/>
-    <w:lsdException w:name="Colorful Grid Accent 2" w:semiHidden="0" w:uiPriority="73" w:unhideWhenUsed="0"/>
-    <w:lsdException w:name="Light Shading Accent 3" w:semiHidden="0" w:uiPriority="60" w:unhideWhenUsed="0"/>
-    <w:lsdException w:name="Light List Accent 3" w:semiHidden="0" w:uiPriority="61" w:unhideWhenUsed="0"/>
-    <w:lsdException w:name="Light Grid Accent 3" w:semiHidden="0" w:uiPriority="62" w:unhideWhenUsed="0"/>
-    <w:lsdException w:name="Medium Shading 1 Accent 3" w:semiHidden="0" w:uiPriority="63" w:unhideWhenUsed="0"/>
-    <w:lsdException w:name="Medium Shading 2 Accent 3" w:semiHidden="0" w:uiPriority="64" w:unhideWhenUsed="0"/>
-    <w:lsdException w:name="Medium List 1 Accent 3" w:semiHidden="0" w:uiPriority="65" w:unhideWhenUsed="0"/>
-    <w:lsdException w:name="Medium List 2 Accent 3" w:semiHidden="0" w:uiPriority="66" w:unhideWhenUsed="0"/>
-    <w:lsdException w:name="Medium Grid 1 Accent 3" w:semiHidden="0" w:uiPriority="67" w:unhideWhenUsed="0"/>
-    <w:lsdException w:name="Medium Grid 2 Accent 3" w:semiHidden="0" w:uiPriority="68" w:unhideWhenUsed="0"/>
-    <w:lsdException w:name="Medium Grid 3 Accent 3" w:semiHidden="0" w:uiPriority="69" w:unhideWhenUsed="0"/>
-    <w:lsdException w:name="Dark List Accent 3" w:semiHidden="0" w:uiPriority="70" w:unhideWhenUsed="0"/>
-    <w:lsdException w:name="Colorful Shading Accent 3" w:semiHidden="0" w:uiPriority="71" w:unhideWhenUsed="0"/>
-    <w:lsdException w:name="Colorful List Accent 3" w:semiHidden="0" w:uiPriority="72" w:unhideWhenUsed="0"/>
-    <w:lsdException w:name="Colorful Grid Accent 3" w:semiHidden="0" w:uiPriority="73" w:unhideWhenUsed="0"/>
-    <w:lsdException w:name="Light Shading Accent 4" w:semiHidden="0" w:uiPriority="60" w:unhideWhenUsed="0"/>
-    <w:lsdException w:name="Light List Accent 4" w:semiHidden="0" w:uiPriority="61" w:unhideWhenUsed="0"/>
-    <w:lsdException w:name="Light Grid Accent 4" w:semiHidden="0" w:uiPriority="62" w:unhideWhenUsed="0"/>
-    <w:lsdException w:name="Medium Shading 1 Accent 4" w:semiHidden="0" w:uiPriority="63" w:unhideWhenUsed="0"/>
-    <w:lsdException w:name="Medium Shading 2 Accent 4" w:semiHidden="0" w:uiPriority="64" w:unhideWhenUsed="0"/>
-    <w:lsdException w:name="Medium List 1 Accent 4" w:semiHidden="0" w:uiPriority="65" w:unhideWhenUsed="0"/>
-    <w:lsdException w:name="Medium List 2 Accent 4" w:semiHidden="0" w:uiPriority="66" w:unhideWhenUsed="0"/>
-    <w:lsdException w:name="Medium Grid 1 Accent 4" w:semiHidden="0" w:uiPriority="67" w:unhideWhenUsed="0"/>
-    <w:lsdException w:name="Medium Grid 2 Accent 4" w:semiHidden="0" w:uiPriority="68" w:unhideWhenUsed="0"/>
-    <w:lsdException w:name="Medium Grid 3 Accent 4" w:semiHidden="0" w:uiPriority="69" w:unhideWhenUsed="0"/>
-    <w:lsdException w:name="Dark List Accent 4" w:semiHidden="0" w:uiPriority="70" w:unhideWhenUsed="0"/>
-    <w:lsdException w:name="Colorful Shading Accent 4" w:semiHidden="0" w:uiPriority="71" w:unhideWhenUsed="0"/>
-    <w:lsdException w:name="Colorful List Accent 4" w:semiHidden="0" w:uiPriority="72" w:unhideWhenUsed="0"/>
-    <w:lsdException w:name="Colorful Grid Accent 4" w:semiHidden="0" w:uiPriority="73" w:unhideWhenUsed="0"/>
-    <w:lsdException w:name="Light Shading Accent 5" w:semiHidden="0" w:uiPriority="60" w:unhideWhenUsed="0"/>
-    <w:lsdException w:name="Light List Accent 5" w:semiHidden="0" w:uiPriority="61" w:unhideWhenUsed="0"/>
-    <w:lsdException w:name="Light Grid Accent 5" w:semiHidden="0" w:uiPriority="62" w:unhideWhenUsed="0"/>
-    <w:lsdException w:name="Medium Shading 1 Accent 5" w:semiHidden="0" w:uiPriority="63" w:unhideWhenUsed="0"/>
-    <w:lsdException w:name="Medium Shading 2 Accent 5" w:semiHidden="0" w:uiPriority="64" w:unhideWhenUsed="0"/>
-    <w:lsdException w:name="Medium List 1 Accent 5" w:semiHidden="0" w:uiPriority="65" w:unhideWhenUsed="0"/>
-    <w:lsdException w:name="Medium List 2 Accent 5" w:semiHidden="0" w:uiPriority="66" w:unhideWhenUsed="0"/>
-    <w:lsdException w:name="Medium Grid 1 Accent 5" w:semiHidden="0" w:uiPriority="67" w:unhideWhenUsed="0"/>
-    <w:lsdException w:name="Medium Grid 2 Accent 5" w:semiHidden="0" w:uiPriority="68" w:unhideWhenUsed="0"/>
-    <w:lsdException w:name="Medium Grid 3 Accent 5" w:semiHidden="0" w:uiPriority="69" w:unhideWhenUsed="0"/>
-    <w:lsdException w:name="Dark List Accent 5" w:semiHidden="0" w:uiPriority="70" w:unhideWhenUsed="0"/>
-    <w:lsdException w:name="Colorful Shading Accent 5" w:semiHidden="0" w:uiPriority="71" w:unhideWhenUsed="0"/>
-    <w:lsdException w:name="Colorful List Accent 5" w:semiHidden="0" w:uiPriority="72" w:unhideWhenUsed="0"/>
-    <w:lsdException w:name="Colorful Grid Accent 5" w:semiHidden="0" w:uiPriority="73" w:unhideWhenUsed="0"/>
-    <w:lsdException w:name="Light Shading Accent 6" w:semiHidden="0" w:uiPriority="60" w:unhideWhenUsed="0"/>
-    <w:lsdException w:name="Light List Accent 6" w:semiHidden="0" w:uiPriority="61" w:unhideWhenUsed="0"/>
-    <w:lsdException w:name="Light Grid Accent 6" w:semiHidden="0" w:uiPriority="62" w:unhideWhenUsed="0"/>
-    <w:lsdException w:name="Medium Shading 1 Accent 6" w:semiHidden="0" w:uiPriority="63" w:unhideWhenUsed="0"/>
-    <w:lsdException w:name="Medium Shading 2 Accent 6" w:semiHidden="0" w:uiPriority="64" w:unhideWhenUsed="0"/>
-    <w:lsdException w:name="Medium List 1 Accent 6" w:semiHidden="0" w:uiPriority="65" w:unhideWhenUsed="0"/>
-    <w:lsdException w:name="Medium List 2 Accent 6" w:semiHidden="0" w:uiPriority="66" w:unhideWhenUsed="0"/>
-    <w:lsdException w:name="Medium Grid 1 Accent 6" w:semiHidden="0" w:uiPriority="67" w:unhideWhenUsed="0"/>
-    <w:lsdException w:name="Medium Grid 2 Accent 6" w:semiHidden="0" w:uiPriority="68" w:unhideWhenUsed="0"/>
-    <w:lsdException w:name="Medium Grid 3 Accent 6" w:semiHidden="0" w:uiPriority="69" w:unhideWhenUsed="0"/>
-    <w:lsdException w:name="Dark List Accent 6" w:semiHidden="0" w:uiPriority="70" w:unhideWhenUsed="0"/>
-    <w:lsdException w:name="Colorful Shading Accent 6" w:semiHidden="0" w:uiPriority="71" w:unhideWhenUsed="0"/>
-    <w:lsdException w:name="Colorful List Accent 6" w:semiHidden="0" w:uiPriority="72" w:unhideWhenUsed="0"/>
-    <w:lsdException w:name="Colorful Grid Accent 6" w:semiHidden="0" w:uiPriority="73" w:unhideWhenUsed="0"/>
-    <w:lsdException w:name="Subtle Emphasis" w:semiHidden="0" w:uiPriority="19" w:unhideWhenUsed="0" w:qFormat="1"/>
-    <w:lsdException w:name="Intense Emphasis" w:semiHidden="0" w:uiPriority="21" w:unhideWhenUsed="0" w:qFormat="1"/>
-    <w:lsdException w:name="Subtle Reference" w:semiHidden="0" w:uiPriority="31" w:unhideWhenUsed="0" w:qFormat="1"/>
-    <w:lsdException w:name="Intense Reference" w:semiHidden="0" w:uiPriority="32" w:unhideWhenUsed="0" w:qFormat="1"/>
-    <w:lsdException w:name="Book Title" w:semiHidden="0" w:uiPriority="33" w:unhideWhenUsed="0" w:qFormat="1"/>
-    <w:lsdException w:name="Bibliography" w:uiPriority="37"/>
-    <w:lsdException w:name="TOC Heading" w:uiPriority="39" w:qFormat="1"/>
-  </w:latentStyles>
-  <w:style w:type="paragraph" w:default="1" w:styleId="Normal">
-    <w:name w:val="Normal"/>
-    <w:qFormat/>
-  </w:style>
-  <w:style w:type="character" w:default="1" w:styleId="Fuentedeprrafopredeter">
-    <w:name w:val="Default Paragraph Font"/>
-    <w:uiPriority w:val="1"/>
-    <w:semiHidden/>
-    <w:unhideWhenUsed/>
-  </w:style>
-  <w:style w:type="table" w:default="1" w:styleId="Tablanormal">
-    <w:name w:val="Normal Table"/>
-    <w:uiPriority w:val="99"/>
-    <w:semiHidden/>
-    <w:unhideWhenUsed/>
-    <w:tblPr>
-      <w:tblInd w:w="0" w:type="dxa"/>
-      <w:tblCellMar>
-        <w:top w:w="0" w:type="dxa"/>
-        <w:left w:w="108" w:type="dxa"/>
-        <w:bottom w:w="0" w:type="dxa"/>
-        <w:right w:w="108" w:type="dxa"/>
-      </w:tblCellMar>
-    </w:tblPr>
-  </w:style>
-  <w:style w:type="numbering" w:default="1" w:styleId="Sinlista">
-    <w:name w:val="No List"/>
-    <w:uiPriority w:val="99"/>
-    <w:semiHidden/>
-    <w:unhideWhenUsed/>
-  </w:style>
-  <w:style w:type="character" w:styleId="Textodelmarcadordeposicin">
-    <w:name w:val="Placeholder Text"/>
-    <w:basedOn w:val="Fuentedeprrafopredeter"/>
-    <w:uiPriority w:val="99"/>
-    <w:semiHidden/>
-    <w:rPr>
-      <w:color w:val="808080"/>
-    </w:rPr>
-  </w:style>
-  <w:style w:type="paragraph" w:customStyle="1" w:styleId="5E1DA757B36D44D39DF0D607BDB57BD8">
-    <w:name w:val="5E1DA757B36D44D39DF0D607BDB57BD8"/>
-  </w:style>
-</w:styles>
-</file>
-
-<file path=word/glossary/stylesWithEffects.xml><?xml version="1.0" encoding="utf-8"?>
-<w:styles xmlns:wpc="http://schemas.microsoft.com/office/word/2010/wordprocessingCanvas" xmlns:mc="http://schemas.openxmlformats.org/markup-compatibility/2006" xmlns:o="urn:schemas-microsoft-com:office:office" xmlns:r="http://schemas.openxmlformats.org/officeDocument/2006/relationships" xmlns:m="http://schemas.openxmlformats.org/officeDocument/2006/math" xmlns:v="urn:schemas-microsoft-com:vml" xmlns:wp14="http://schemas.microsoft.com/office/word/2010/wordprocessingDrawing" xmlns:wp="http://schemas.openxmlformats.org/drawingml/2006/wordprocessingDrawing" xmlns:w10="urn:schemas-microsoft-com:office:word" xmlns:w="http://schemas.openxmlformats.org/wordprocessingml/2006/main" xmlns:w14="http://schemas.microsoft.com/office/word/2010/wordml" xmlns:wpg="http://schemas.microsoft.com/office/word/2010/wordprocessingGroup" xmlns:wpi="http://schemas.microsoft.com/office/word/2010/wordprocessingInk" xmlns:wne="http://schemas.microsoft.com/office/word/2006/wordml" xmlns:wps="http://schemas.microsoft.com/office/word/2010/wordprocessingShape" mc:Ignorable="w14 wp14">
-  <w:docDefaults>
-    <w:rPrDefault>
-      <w:rPr>
-        <w:rFonts w:asciiTheme="minorHAnsi" w:eastAsiaTheme="minorEastAsia" w:hAnsiTheme="minorHAnsi" w:cstheme="minorBidi"/>
-        <w:sz w:val="22"/>
-        <w:szCs w:val="22"/>
-        <w:lang w:val="es-AR" w:eastAsia="es-AR" w:bidi="ar-SA"/>
-      </w:rPr>
-    </w:rPrDefault>
-    <w:pPrDefault>
-      <w:pPr>
-        <w:spacing w:after="200" w:line="276" w:lineRule="auto"/>
-      </w:pPr>
-    </w:pPrDefault>
-  </w:docDefaults>
-  <w:latentStyles w:defLockedState="0" w:defUIPriority="99" w:defSemiHidden="1" w:defUnhideWhenUsed="1" w:defQFormat="0" w:count="267">
-    <w:lsdException w:name="Normal" w:semiHidden="0" w:uiPriority="0" w:unhideWhenUsed="0" w:qFormat="1"/>
-    <w:lsdException w:name="heading 1" w:semiHidden="0" w:uiPriority="9" w:unhideWhenUsed="0" w:qFormat="1"/>
-    <w:lsdException w:name="heading 2" w:uiPriority="9" w:qFormat="1"/>
-    <w:lsdException w:name="heading 3" w:uiPriority="9" w:qFormat="1"/>
-    <w:lsdException w:name="heading 4" w:uiPriority="9" w:qFormat="1"/>
-    <w:lsdException w:name="heading 5" w:uiPriority="9" w:qFormat="1"/>
-    <w:lsdException w:name="heading 6" w:uiPriority="9" w:qFormat="1"/>
-    <w:lsdException w:name="heading 7" w:uiPriority="9" w:qFormat="1"/>
-    <w:lsdException w:name="heading 8" w:uiPriority="9" w:qFormat="1"/>
-    <w:lsdException w:name="heading 9" w:uiPriority="9" w:qFormat="1"/>
-    <w:lsdException w:name="toc 1" w:uiPriority="39"/>
-    <w:lsdException w:name="toc 2" w:uiPriority="39"/>
-    <w:lsdException w:name="toc 3" w:uiPriority="39"/>
-    <w:lsdException w:name="toc 4" w:uiPriority="39"/>
-    <w:lsdException w:name="toc 5" w:uiPriority="39"/>
-    <w:lsdException w:name="toc 6" w:uiPriority="39"/>
-    <w:lsdException w:name="toc 7" w:uiPriority="39"/>
-    <w:lsdException w:name="toc 8" w:uiPriority="39"/>
-    <w:lsdException w:name="toc 9" w:uiPriority="39"/>
-    <w:lsdException w:name="caption" w:uiPriority="35" w:qFormat="1"/>
-    <w:lsdException w:name="Title" w:semiHidden="0" w:uiPriority="10" w:unhideWhenUsed="0" w:qFormat="1"/>
-    <w:lsdException w:name="Default Paragraph Font" w:uiPriority="1"/>
-    <w:lsdException w:name="Subtitle" w:semiHidden="0" w:uiPriority="11" w:unhideWhenUsed="0" w:qFormat="1"/>
-    <w:lsdException w:name="Strong" w:semiHidden="0" w:uiPriority="22" w:unhideWhenUsed="0" w:qFormat="1"/>
-    <w:lsdException w:name="Emphasis" w:semiHidden="0" w:uiPriority="20" w:unhideWhenUsed="0" w:qFormat="1"/>
-    <w:lsdException w:name="Table Grid" w:semiHidden="0" w:uiPriority="59" w:unhideWhenUsed="0"/>
-    <w:lsdException w:name="Placeholder Text" w:unhideWhenUsed="0"/>
-    <w:lsdException w:name="No Spacing" w:semiHidden="0" w:uiPriority="1" w:unhideWhenUsed="0" w:qFormat="1"/>
-    <w:lsdException w:name="Light Shading" w:semiHidden="0" w:uiPriority="60" w:unhideWhenUsed="0"/>
-    <w:lsdException w:name="Light List" w:semiHidden="0" w:uiPriority="61" w:unhideWhenUsed="0"/>
-    <w:lsdException w:name="Light Grid" w:semiHidden="0" w:uiPriority="62" w:unhideWhenUsed="0"/>
-    <w:lsdException w:name="Medium Shading 1" w:semiHidden="0" w:uiPriority="63" w:unhideWhenUsed="0"/>
-    <w:lsdException w:name="Medium Shading 2" w:semiHidden="0" w:uiPriority="64" w:unhideWhenUsed="0"/>
-    <w:lsdException w:name="Medium List 1" w:semiHidden="0" w:uiPriority="65" w:unhideWhenUsed="0"/>
-    <w:lsdException w:name="Medium List 2" w:semiHidden="0" w:uiPriority="66" w:unhideWhenUsed="0"/>
-    <w:lsdException w:name="Medium Grid 1" w:semiHidden="0" w:uiPriority="67" w:unhideWhenUsed="0"/>
-    <w:lsdException w:name="Medium Grid 2" w:semiHidden="0" w:uiPriority="68" w:unhideWhenUsed="0"/>
-    <w:lsdException w:name="Medium Grid 3" w:semiHidden="0" w:uiPriority="69" w:unhideWhenUsed="0"/>
-    <w:lsdException w:name="Dark List" w:semiHidden="0" w:uiPriority="70" w:unhideWhenUsed="0"/>
-    <w:lsdException w:name="Colorful Shading" w:semiHidden="0" w:uiPriority="71" w:unhideWhenUsed="0"/>
-    <w:lsdException w:name="Colorful List" w:semiHidden="0" w:uiPriority="72" w:unhideWhenUsed="0"/>
-    <w:lsdException w:name="Colorful Grid" w:semiHidden="0" w:uiPriority="73" w:unhideWhenUsed="0"/>
-    <w:lsdException w:name="Light Shading Accent 1" w:semiHidden="0" w:uiPriority="60" w:unhideWhenUsed="0"/>
-    <w:lsdException w:name="Light List Accent 1" w:semiHidden="0" w:uiPriority="61" w:unhideWhenUsed="0"/>
-    <w:lsdException w:name="Light Grid Accent 1" w:semiHidden="0" w:uiPriority="62" w:unhideWhenUsed="0"/>
-    <w:lsdException w:name="Medium Shading 1 Accent 1" w:semiHidden="0" w:uiPriority="63" w:unhideWhenUsed="0"/>
-    <w:lsdException w:name="Medium Shading 2 Accent 1" w:semiHidden="0" w:uiPriority="64" w:unhideWhenUsed="0"/>
-    <w:lsdException w:name="Medium List 1 Accent 1" w:semiHidden="0" w:uiPriority="65" w:unhideWhenUsed="0"/>
-    <w:lsdException w:name="Revision" w:unhideWhenUsed="0"/>
-    <w:lsdException w:name="List Paragraph" w:semiHidden="0" w:uiPriority="34" w:unhideWhenUsed="0" w:qFormat="1"/>
-    <w:lsdException w:name="Quote" w:semiHidden="0" w:uiPriority="29" w:unhideWhenUsed="0" w:qFormat="1"/>
-    <w:lsdException w:name="Intense Quote" w:semiHidden="0" w:uiPriority="30" w:unhideWhenUsed="0" w:qFormat="1"/>
-    <w:lsdException w:name="Medium List 2 Accent 1" w:semiHidden="0" w:uiPriority="66" w:unhideWhenUsed="0"/>
-    <w:lsdException w:name="Medium Grid 1 Accent 1" w:semiHidden="0" w:uiPriority="67" w:unhideWhenUsed="0"/>
-    <w:lsdException w:name="Medium Grid 2 Accent 1" w:semiHidden="0" w:uiPriority="68" w:unhideWhenUsed="0"/>
-    <w:lsdException w:name="Medium Grid 3 Accent 1" w:semiHidden="0" w:uiPriority="69" w:unhideWhenUsed="0"/>
-    <w:lsdException w:name="Dark List Accent 1" w:semiHidden="0" w:uiPriority="70" w:unhideWhenUsed="0"/>
-    <w:lsdException w:name="Colorful Shading Accent 1" w:semiHidden="0" w:uiPriority="71" w:unhideWhenUsed="0"/>
-    <w:lsdException w:name="Colorful List Accent 1" w:semiHidden="0" w:uiPriority="72" w:unhideWhenUsed="0"/>
-    <w:lsdException w:name="Colorful Grid Accent 1" w:semiHidden="0" w:uiPriority="73" w:unhideWhenUsed="0"/>
-    <w:lsdException w:name="Light Shading Accent 2" w:semiHidden="0" w:uiPriority="60" w:unhideWhenUsed="0"/>
-    <w:lsdException w:name="Light List Accent 2" w:semiHidden="0" w:uiPriority="61" w:unhideWhenUsed="0"/>
-    <w:lsdException w:name="Light Grid Accent 2" w:semiHidden="0" w:uiPriority="62" w:unhideWhenUsed="0"/>
-    <w:lsdException w:name="Medium Shading 1 Accent 2" w:semiHidden="0" w:uiPriority="63" w:unhideWhenUsed="0"/>
-    <w:lsdException w:name="Medium Shading 2 Accent 2" w:semiHidden="0" w:uiPriority="64" w:unhideWhenUsed="0"/>
-    <w:lsdException w:name="Medium List 1 Accent 2" w:semiHidden="0" w:uiPriority="65" w:unhideWhenUsed="0"/>
-    <w:lsdException w:name="Medium List 2 Accent 2" w:semiHidden="0" w:uiPriority="66" w:unhideWhenUsed="0"/>
-    <w:lsdException w:name="Medium Grid 1 Accent 2" w:semiHidden="0" w:uiPriority="67" w:unhideWhenUsed="0"/>
-    <w:lsdException w:name="Medium Grid 2 Accent 2" w:semiHidden="0" w:uiPriority="68" w:unhideWhenUsed="0"/>
-    <w:lsdException w:name="Medium Grid 3 Accent 2" w:semiHidden="0" w:uiPriority="69" w:unhideWhenUsed="0"/>
-    <w:lsdException w:name="Dark List Accent 2" w:semiHidden="0" w:uiPriority="70" w:unhideWhenUsed="0"/>
-    <w:lsdException w:name="Colorful Shading Accent 2" w:semiHidden="0" w:uiPriority="71" w:unhideWhenUsed="0"/>
-    <w:lsdException w:name="Colorful List Accent 2" w:semiHidden="0" w:uiPriority="72" w:unhideWhenUsed="0"/>
-    <w:lsdException w:name="Colorful Grid Accent 2" w:semiHidden="0" w:uiPriority="73" w:unhideWhenUsed="0"/>
-    <w:lsdException w:name="Light Shading Accent 3" w:semiHidden="0" w:uiPriority="60" w:unhideWhenUsed="0"/>
-    <w:lsdException w:name="Light List Accent 3" w:semiHidden="0" w:uiPriority="61" w:unhideWhenUsed="0"/>
-    <w:lsdException w:name="Light Grid Accent 3" w:semiHidden="0" w:uiPriority="62" w:unhideWhenUsed="0"/>
-    <w:lsdException w:name="Medium Shading 1 Accent 3" w:semiHidden="0" w:uiPriority="63" w:unhideWhenUsed="0"/>
-    <w:lsdException w:name="Medium Shading 2 Accent 3" w:semiHidden="0" w:uiPriority="64" w:unhideWhenUsed="0"/>
-    <w:lsdException w:name="Medium List 1 Accent 3" w:semiHidden="0" w:uiPriority="65" w:unhideWhenUsed="0"/>
-    <w:lsdException w:name="Medium List 2 Accent 3" w:semiHidden="0" w:uiPriority="66" w:unhideWhenUsed="0"/>
-    <w:lsdException w:name="Medium Grid 1 Accent 3" w:semiHidden="0" w:uiPriority="67" w:unhideWhenUsed="0"/>
-    <w:lsdException w:name="Medium Grid 2 Accent 3" w:semiHidden="0" w:uiPriority="68" w:unhideWhenUsed="0"/>
-    <w:lsdException w:name="Medium Grid 3 Accent 3" w:semiHidden="0" w:uiPriority="69" w:unhideWhenUsed="0"/>
-    <w:lsdException w:name="Dark List Accent 3" w:semiHidden="0" w:uiPriority="70" w:unhideWhenUsed="0"/>
-    <w:lsdException w:name="Colorful Shading Accent 3" w:semiHidden="0" w:uiPriority="71" w:unhideWhenUsed="0"/>
-    <w:lsdException w:name="Colorful List Accent 3" w:semiHidden="0" w:uiPriority="72" w:unhideWhenUsed="0"/>
-    <w:lsdException w:name="Colorful Grid Accent 3" w:semiHidden="0" w:uiPriority="73" w:unhideWhenUsed="0"/>
-    <w:lsdException w:name="Light Shading Accent 4" w:semiHidden="0" w:uiPriority="60" w:unhideWhenUsed="0"/>
-    <w:lsdException w:name="Light List Accent 4" w:semiHidden="0" w:uiPriority="61" w:unhideWhenUsed="0"/>
-    <w:lsdException w:name="Light Grid Accent 4" w:semiHidden="0" w:uiPriority="62" w:unhideWhenUsed="0"/>
-    <w:lsdException w:name="Medium Shading 1 Accent 4" w:semiHidden="0" w:uiPriority="63" w:unhideWhenUsed="0"/>
-    <w:lsdException w:name="Medium Shading 2 Accent 4" w:semiHidden="0" w:uiPriority="64" w:unhideWhenUsed="0"/>
-    <w:lsdException w:name="Medium List 1 Accent 4" w:semiHidden="0" w:uiPriority="65" w:unhideWhenUsed="0"/>
-    <w:lsdException w:name="Medium List 2 Accent 4" w:semiHidden="0" w:uiPriority="66" w:unhideWhenUsed="0"/>
-    <w:lsdException w:name="Medium Grid 1 Accent 4" w:semiHidden="0" w:uiPriority="67" w:unhideWhenUsed="0"/>
-    <w:lsdException w:name="Medium Grid 2 Accent 4" w:semiHidden="0" w:uiPriority="68" w:unhideWhenUsed="0"/>
-    <w:lsdException w:name="Medium Grid 3 Accent 4" w:semiHidden="0" w:uiPriority="69" w:unhideWhenUsed="0"/>
-    <w:lsdException w:name="Dark List Accent 4" w:semiHidden="0" w:uiPriority="70" w:unhideWhenUsed="0"/>
-    <w:lsdException w:name="Colorful Shading Accent 4" w:semiHidden="0" w:uiPriority="71" w:unhideWhenUsed="0"/>
-    <w:lsdException w:name="Colorful List Accent 4" w:semiHidden="0" w:uiPriority="72" w:unhideWhenUsed="0"/>
-    <w:lsdException w:name="Colorful Grid Accent 4" w:semiHidden="0" w:uiPriority="73" w:unhideWhenUsed="0"/>
-    <w:lsdException w:name="Light Shading Accent 5" w:semiHidden="0" w:uiPriority="60" w:unhideWhenUsed="0"/>
-    <w:lsdException w:name="Light List Accent 5" w:semiHidden="0" w:uiPriority="61" w:unhideWhenUsed="0"/>
-    <w:lsdException w:name="Light Grid Accent 5" w:semiHidden="0" w:uiPriority="62" w:unhideWhenUsed="0"/>
-    <w:lsdException w:name="Medium Shading 1 Accent 5" w:semiHidden="0" w:uiPriority="63" w:unhideWhenUsed="0"/>
-    <w:lsdException w:name="Medium Shading 2 Accent 5" w:semiHidden="0" w:uiPriority="64" w:unhideWhenUsed="0"/>
-    <w:lsdException w:name="Medium List 1 Accent 5" w:semiHidden="0" w:uiPriority="65" w:unhideWhenUsed="0"/>
-    <w:lsdException w:name="Medium List 2 Accent 5" w:semiHidden="0" w:uiPriority="66" w:unhideWhenUsed="0"/>
-    <w:lsdException w:name="Medium Grid 1 Accent 5" w:semiHidden="0" w:uiPriority="67" w:unhideWhenUsed="0"/>
-    <w:lsdException w:name="Medium Grid 2 Accent 5" w:semiHidden="0" w:uiPriority="68" w:unhideWhenUsed="0"/>
-    <w:lsdException w:name="Medium Grid 3 Accent 5" w:semiHidden="0" w:uiPriority="69" w:unhideWhenUsed="0"/>
-    <w:lsdException w:name="Dark List Accent 5" w:semiHidden="0" w:uiPriority="70" w:unhideWhenUsed="0"/>
-    <w:lsdException w:name="Colorful Shading Accent 5" w:semiHidden="0" w:uiPriority="71" w:unhideWhenUsed="0"/>
-    <w:lsdException w:name="Colorful List Accent 5" w:semiHidden="0" w:uiPriority="72" w:unhideWhenUsed="0"/>
-    <w:lsdException w:name="Colorful Grid Accent 5" w:semiHidden="0" w:uiPriority="73" w:unhideWhenUsed="0"/>
-    <w:lsdException w:name="Light Shading Accent 6" w:semiHidden="0" w:uiPriority="60" w:unhideWhenUsed="0"/>
-    <w:lsdException w:name="Light List Accent 6" w:semiHidden="0" w:uiPriority="61" w:unhideWhenUsed="0"/>
-    <w:lsdException w:name="Light Grid Accent 6" w:semiHidden="0" w:uiPriority="62" w:unhideWhenUsed="0"/>
-    <w:lsdException w:name="Medium Shading 1 Accent 6" w:semiHidden="0" w:uiPriority="63" w:unhideWhenUsed="0"/>
-    <w:lsdException w:name="Medium Shading 2 Accent 6" w:semiHidden="0" w:uiPriority="64" w:unhideWhenUsed="0"/>
-    <w:lsdException w:name="Medium List 1 Accent 6" w:semiHidden="0" w:uiPriority="65" w:unhideWhenUsed="0"/>
-    <w:lsdException w:name="Medium List 2 Accent 6" w:semiHidden="0" w:uiPriority="66" w:unhideWhenUsed="0"/>
-    <w:lsdException w:name="Medium Grid 1 Accent 6" w:semiHidden="0" w:uiPriority="67" w:unhideWhenUsed="0"/>
-    <w:lsdException w:name="Medium Grid 2 Accent 6" w:semiHidden="0" w:uiPriority="68" w:unhideWhenUsed="0"/>
-    <w:lsdException w:name="Medium Grid 3 Accent 6" w:semiHidden="0" w:uiPriority="69" w:unhideWhenUsed="0"/>
-    <w:lsdException w:name="Dark List Accent 6" w:semiHidden="0" w:uiPriority="70" w:unhideWhenUsed="0"/>
-    <w:lsdException w:name="Colorful Shading Accent 6" w:semiHidden="0" w:uiPriority="71" w:unhideWhenUsed="0"/>
-    <w:lsdException w:name="Colorful List Accent 6" w:semiHidden="0" w:uiPriority="72" w:unhideWhenUsed="0"/>
-    <w:lsdException w:name="Colorful Grid Accent 6" w:semiHidden="0" w:uiPriority="73" w:unhideWhenUsed="0"/>
-    <w:lsdException w:name="Subtle Emphasis" w:semiHidden="0" w:uiPriority="19" w:unhideWhenUsed="0" w:qFormat="1"/>
-    <w:lsdException w:name="Intense Emphasis" w:semiHidden="0" w:uiPriority="21" w:unhideWhenUsed="0" w:qFormat="1"/>
-    <w:lsdException w:name="Subtle Reference" w:semiHidden="0" w:uiPriority="31" w:unhideWhenUsed="0" w:qFormat="1"/>
-    <w:lsdException w:name="Intense Reference" w:semiHidden="0" w:uiPriority="32" w:unhideWhenUsed="0" w:qFormat="1"/>
-    <w:lsdException w:name="Book Title" w:semiHidden="0" w:uiPriority="33" w:unhideWhenUsed="0" w:qFormat="1"/>
-    <w:lsdException w:name="Bibliography" w:uiPriority="37"/>
-    <w:lsdException w:name="TOC Heading" w:uiPriority="39" w:qFormat="1"/>
+  <w:latentStyles w:defLockedState="0" w:defUIPriority="99" w:defSemiHidden="0" w:defUnhideWhenUsed="0" w:defQFormat="0" w:count="371">
+    <w:lsdException w:name="Normal" w:uiPriority="0" w:qFormat="1"/>
+    <w:lsdException w:name="heading 1" w:uiPriority="9" w:qFormat="1"/>
+    <w:lsdException w:name="heading 2" w:semiHidden="1" w:uiPriority="9" w:unhideWhenUsed="1" w:qFormat="1"/>
+    <w:lsdException w:name="heading 3" w:semiHidden="1" w:uiPriority="9" w:unhideWhenUsed="1" w:qFormat="1"/>
+    <w:lsdException w:name="heading 4" w:semiHidden="1" w:uiPriority="9" w:unhideWhenUsed="1" w:qFormat="1"/>
+    <w:lsdException w:name="heading 5" w:semiHidden="1" w:uiPriority="9" w:unhideWhenUsed="1" w:qFormat="1"/>
+    <w:lsdException w:name="heading 6" w:semiHidden="1" w:uiPriority="9" w:unhideWhenUsed="1" w:qFormat="1"/>
+    <w:lsdException w:name="heading 7" w:semiHidden="1" w:uiPriority="9" w:unhideWhenUsed="1" w:qFormat="1"/>
+    <w:lsdException w:name="heading 8" w:semiHidden="1" w:uiPriority="9" w:unhideWhenUsed="1" w:qFormat="1"/>
+    <w:lsdException w:name="heading 9" w:semiHidden="1" w:uiPriority="9" w:unhideWhenUsed="1" w:qFormat="1"/>
+    <w:lsdException w:name="index 1" w:semiHidden="1" w:unhideWhenUsed="1"/>
+    <w:lsdException w:name="index 2" w:semiHidden="1" w:unhideWhenUsed="1"/>
+    <w:lsdException w:name="index 3" w:semiHidden="1" w:unhideWhenUsed="1"/>
+    <w:lsdException w:name="index 4" w:semiHidden="1" w:unhideWhenUsed="1"/>
+    <w:lsdException w:name="index 5" w:semiHidden="1" w:unhideWhenUsed="1"/>
+    <w:lsdException w:name="index 6" w:semiHidden="1" w:unhideWhenUsed="1"/>
+    <w:lsdException w:name="index 7" w:semiHidden="1" w:unhideWhenUsed="1"/>
+    <w:lsdException w:name="index 8" w:semiHidden="1" w:unhideWhenUsed="1"/>
+    <w:lsdException w:name="index 9" w:semiHidden="1" w:unhideWhenUsed="1"/>
+    <w:lsdException w:name="toc 1" w:semiHidden="1" w:uiPriority="39" w:unhideWhenUsed="1"/>
+    <w:lsdException w:name="toc 2" w:semiHidden="1" w:uiPriority="39" w:unhideWhenUsed="1"/>
+    <w:lsdException w:name="toc 3" w:semiHidden="1" w:uiPriority="39" w:unhideWhenUsed="1"/>
+    <w:lsdException w:name="toc 4" w:semiHidden="1" w:uiPriority="39" w:unhideWhenUsed="1"/>
+    <w:lsdException w:name="toc 5" w:semiHidden="1" w:uiPriority="39" w:unhideWhenUsed="1"/>
+    <w:lsdException w:name="toc 6" w:semiHidden="1" w:uiPriority="39" w:unhideWhenUsed="1"/>
+    <w:lsdException w:name="toc 7" w:semiHidden="1" w:uiPriority="39" w:unhideWhenUsed="1"/>
+    <w:lsdException w:name="toc 8" w:semiHidden="1" w:uiPriority="39" w:unhideWhenUsed="1"/>
+    <w:lsdException w:name="toc 9" w:semiHidden="1" w:uiPriority="39" w:unhideWhenUsed="1"/>
+    <w:lsdException w:name="Normal Indent" w:semiHidden="1" w:unhideWhenUsed="1"/>
+    <w:lsdException w:name="footnote text" w:semiHidden="1" w:unhideWhenUsed="1"/>
+    <w:lsdException w:name="annotation text" w:semiHidden="1" w:unhideWhenUsed="1"/>
+    <w:lsdException w:name="header" w:semiHidden="1" w:unhideWhenUsed="1"/>
+    <w:lsdException w:name="footer" w:semiHidden="1" w:unhideWhenUsed="1"/>
+    <w:lsdException w:name="index heading" w:semiHidden="1" w:unhideWhenUsed="1"/>
+    <w:lsdException w:name="caption" w:semiHidden="1" w:uiPriority="35" w:unhideWhenUsed="1" w:qFormat="1"/>
+    <w:lsdException w:name="table of figures" w:semiHidden="1" w:unhideWhenUsed="1"/>
+    <w:lsdException w:name="envelope address" w:semiHidden="1" w:unhideWhenUsed="1"/>
+    <w:lsdException w:name="envelope return" w:semiHidden="1" w:unhideWhenUsed="1"/>
+    <w:lsdException w:name="footnote reference" w:semiHidden="1" w:unhideWhenUsed="1"/>
+    <w:lsdException w:name="annotation reference" w:semiHidden="1" w:unhideWhenUsed="1"/>
+    <w:lsdException w:name="line number" w:semiHidden="1" w:unhideWhenUsed="1"/>
+    <w:lsdException w:name="page number" w:semiHidden="1" w:unhideWhenUsed="1"/>
+    <w:lsdException w:name="endnote reference" w:semiHidden="1" w:unhideWhenUsed="1"/>
+    <w:lsdException w:name="endnote text" w:semiHidden="1" w:unhideWhenUsed="1"/>
+    <w:lsdException w:name="table of authorities" w:semiHidden="1" w:unhideWhenUsed="1"/>
+    <w:lsdException w:name="macro" w:semiHidden="1" w:unhideWhenUsed="1"/>
+    <w:lsdException w:name="toa heading" w:semiHidden="1" w:unhideWhenUsed="1"/>
+    <w:lsdException w:name="List" w:semiHidden="1" w:unhideWhenUsed="1"/>
+    <w:lsdException w:name="List Bullet" w:semiHidden="1" w:unhideWhenUsed="1"/>
+    <w:lsdException w:name="List Number" w:semiHidden="1" w:unhideWhenUsed="1"/>
+    <w:lsdException w:name="List 2" w:semiHidden="1" w:unhideWhenUsed="1"/>
+    <w:lsdException w:name="List 3" w:semiHidden="1" w:unhideWhenUsed="1"/>
+    <w:lsdException w:name="List 4" w:semiHidden="1" w:unhideWhenUsed="1"/>
+    <w:lsdException w:name="List 5" w:semiHidden="1" w:unhideWhenUsed="1"/>
+    <w:lsdException w:name="List Bullet 2" w:semiHidden="1" w:unhideWhenUsed="1"/>
+    <w:lsdException w:name="List Bullet 3" w:semiHidden="1" w:unhideWhenUsed="1"/>
+    <w:lsdException w:name="List Bullet 4" w:semiHidden="1" w:unhideWhenUsed="1"/>
+    <w:lsdException w:name="List Bullet 5" w:semiHidden="1" w:unhideWhenUsed="1"/>
+    <w:lsdException w:name="List Number 2" w:semiHidden="1" w:unhideWhenUsed="1"/>
+    <w:lsdException w:name="List Number 3" w:semiHidden="1" w:unhideWhenUsed="1"/>
+    <w:lsdException w:name="List Number 4" w:semiHidden="1" w:unhideWhenUsed="1"/>
+    <w:lsdException w:name="List Number 5" w:semiHidden="1" w:unhideWhenUsed="1"/>
+    <w:lsdException w:name="Title" w:uiPriority="10" w:qFormat="1"/>
+    <w:lsdException w:name="Closing" w:semiHidden="1" w:unhideWhenUsed="1"/>
+    <w:lsdException w:name="Signature" w:semiHidden="1" w:unhideWhenUsed="1"/>
+    <w:lsdException w:name="Default Paragraph Font" w:semiHidden="1" w:uiPriority="1" w:unhideWhenUsed="1"/>
+    <w:lsdException w:name="Body Text" w:semiHidden="1" w:unhideWhenUsed="1"/>
+    <w:lsdException w:name="Body Text Indent" w:semiHidden="1" w:unhideWhenUsed="1"/>
+    <w:lsdException w:name="List Continue" w:semiHidden="1" w:unhideWhenUsed="1"/>
+    <w:lsdException w:name="List Continue 2" w:semiHidden="1" w:unhideWhenUsed="1"/>
+    <w:lsdException w:name="List Continue 3" w:semiHidden="1" w:unhideWhenUsed="1"/>
+    <w:lsdException w:name="List Continue 4" w:semiHidden="1" w:unhideWhenUsed="1"/>
+    <w:lsdException w:name="List Continue 5" w:semiHidden="1" w:unhideWhenUsed="1"/>
+    <w:lsdException w:name="Message Header" w:semiHidden="1" w:unhideWhenUsed="1"/>
+    <w:lsdException w:name="Subtitle" w:uiPriority="11" w:qFormat="1"/>
+    <w:lsdException w:name="Salutation" w:semiHidden="1" w:unhideWhenUsed="1"/>
+    <w:lsdException w:name="Date" w:semiHidden="1" w:unhideWhenUsed="1"/>
+    <w:lsdException w:name="Body Text First Indent" w:semiHidden="1" w:unhideWhenUsed="1"/>
+    <w:lsdException w:name="Body Text First Indent 2" w:semiHidden="1" w:unhideWhenUsed="1"/>
+    <w:lsdException w:name="Note Heading" w:semiHidden="1" w:unhideWhenUsed="1"/>
+    <w:lsdException w:name="Body Text 2" w:semiHidden="1" w:unhideWhenUsed="1"/>
+    <w:lsdException w:name="Body Text 3" w:semiHidden="1" w:unhideWhenUsed="1"/>
+    <w:lsdException w:name="Body Text Indent 2" w:semiHidden="1" w:unhideWhenUsed="1"/>
+    <w:lsdException w:name="Body Text Indent 3" w:semiHidden="1" w:unhideWhenUsed="1"/>
+    <w:lsdException w:name="Block Text" w:semiHidden="1" w:unhideWhenUsed="1"/>
+    <w:lsdException w:name="Hyperlink" w:semiHidden="1" w:unhideWhenUsed="1"/>
+    <w:lsdException w:name="FollowedHyperlink" w:semiHidden="1" w:unhideWhenUsed="1"/>
+    <w:lsdException w:name="Strong" w:uiPriority="22" w:qFormat="1"/>
+    <w:lsdException w:name="Emphasis" w:uiPriority="20" w:qFormat="1"/>
+    <w:lsdException w:name="Document Map" w:semiHidden="1" w:unhideWhenUsed="1"/>
+    <w:lsdException w:name="Plain Text" w:semiHidden="1" w:unhideWhenUsed="1"/>
+    <w:lsdException w:name="E-mail Signature" w:semiHidden="1" w:unhideWhenUsed="1"/>
+    <w:lsdException w:name="HTML Top of Form" w:semiHidden="1" w:unhideWhenUsed="1"/>
+    <w:lsdException w:name="HTML Bottom of Form" w:semiHidden="1" w:unhideWhenUsed="1"/>
+    <w:lsdException w:name="Normal (Web)" w:semiHidden="1" w:unhideWhenUsed="1"/>
+    <w:lsdException w:name="HTML Acronym" w:semiHidden="1" w:unhideWhenUsed="1"/>
+    <w:lsdException w:name="HTML Address" w:semiHidden="1" w:unhideWhenUsed="1"/>
+    <w:lsdException w:name="HTML Cite" w:semiHidden="1" w:unhideWhenUsed="1"/>
+    <w:lsdException w:name="HTML Code" w:semiHidden="1" w:unhideWhenUsed="1"/>
+    <w:lsdException w:name="HTML Definition" w:semiHidden="1" w:unhideWhenUsed="1"/>
+    <w:lsdException w:name="HTML Keyboard" w:semiHidden="1" w:unhideWhenUsed="1"/>
+    <w:lsdException w:name="HTML Preformatted" w:semiHidden="1" w:unhideWhenUsed="1"/>
+    <w:lsdException w:name="HTML Sample" w:semiHidden="1" w:unhideWhenUsed="1"/>
+    <w:lsdException w:name="HTML Typewriter" w:semiHidden="1" w:unhideWhenUsed="1"/>
+    <w:lsdException w:name="HTML Variable" w:semiHidden="1" w:unhideWhenUsed="1"/>
+    <w:lsdException w:name="Normal Table" w:semiHidden="1" w:unhideWhenUsed="1"/>
+    <w:lsdException w:name="annotation subject" w:semiHidden="1" w:unhideWhenUsed="1"/>
+    <w:lsdException w:name="No List" w:semiHidden="1" w:unhideWhenUsed="1"/>
+    <w:lsdException w:name="Outline List 1" w:semiHidden="1" w:unhideWhenUsed="1"/>
+    <w:lsdException w:name="Outline List 2" w:semiHidden="1" w:unhideWhenUsed="1"/>
+    <w:lsdException w:name="Outline List 3" w:semiHidden="1" w:unhideWhenUsed="1"/>
+    <w:lsdException w:name="Table Simple 1" w:semiHidden="1" w:unhideWhenUsed="1"/>
+    <w:lsdException w:name="Table Simple 2" w:semiHidden="1" w:unhideWhenUsed="1"/>
+    <w:lsdException w:name="Table Simple 3" w:semiHidden="1" w:unhideWhenUsed="1"/>
+    <w:lsdException w:name="Table Classic 1" w:semiHidden="1" w:unhideWhenUsed="1"/>
+    <w:lsdException w:name="Table Classic 2" w:semiHidden="1" w:unhideWhenUsed="1"/>
+    <w:lsdException w:name="Table Classic 3" w:semiHidden="1" w:unhideWhenUsed="1"/>
+    <w:lsdException w:name="Table Classic 4" w:semiHidden="1" w:unhideWhenUsed="1"/>
+    <w:lsdException w:name="Table Colorful 1" w:semiHidden="1" w:unhideWhenUsed="1"/>
+    <w:lsdException w:name="Table Colorful 2" w:semiHidden="1" w:unhideWhenUsed="1"/>
+    <w:lsdException w:name="Table Colorful 3" w:semiHidden="1" w:unhideWhenUsed="1"/>
+    <w:lsdException w:name="Table Columns 1" w:semiHidden="1" w:unhideWhenUsed="1"/>
+    <w:lsdException w:name="Table Columns 2" w:semiHidden="1" w:unhideWhenUsed="1"/>
+    <w:lsdException w:name="Table Columns 3" w:semiHidden="1" w:unhideWhenUsed="1"/>
+    <w:lsdException w:name="Table Columns 4" w:semiHidden="1" w:unhideWhenUsed="1"/>
+    <w:lsdException w:name="Table Columns 5" w:semiHidden="1" w:unhideWhenUsed="1"/>
+    <w:lsdException w:name="Table Grid 1" w:semiHidden="1" w:unhideWhenUsed="1"/>
+    <w:lsdException w:name="Table Grid 2" w:semiHidden="1" w:unhideWhenUsed="1"/>
+    <w:lsdException w:name="Table Grid 3" w:semiHidden="1" w:unhideWhenUsed="1"/>
+    <w:lsdException w:name="Table Grid 4" w:semiHidden="1" w:unhideWhenUsed="1"/>
+    <w:lsdException w:name="Table Grid 5" w:semiHidden="1" w:unhideWhenUsed="1"/>
+    <w:lsdException w:name="Table Grid 6" w:semiHidden="1" w:unhideWhenUsed="1"/>
+    <w:lsdException w:name="Table Grid 7" w:semiHidden="1" w:unhideWhenUsed="1"/>
+    <w:lsdException w:name="Table Grid 8" w:semiHidden="1" w:unhideWhenUsed="1"/>
+    <w:lsdException w:name="Table List 1" w:semiHidden="1" w:unhideWhenUsed="1"/>
+    <w:lsdException w:name="Table List 2" w:semiHidden="1" w:unhideWhenUsed="1"/>
+    <w:lsdException w:name="Table List 3" w:semiHidden="1" w:unhideWhenUsed="1"/>
+    <w:lsdException w:name="Table List 4" w:semiHidden="1" w:unhideWhenUsed="1"/>
+    <w:lsdException w:name="Table List 5" w:semiHidden="1" w:unhideWhenUsed="1"/>
+    <w:lsdException w:name="Table List 6" w:semiHidden="1" w:unhideWhenUsed="1"/>
+    <w:lsdException w:name="Table List 7" w:semiHidden="1" w:unhideWhenUsed="1"/>
+    <w:lsdException w:name="Table List 8" w:semiHidden="1" w:unhideWhenUsed="1"/>
+    <w:lsdException w:name="Table 3D effects 1" w:semiHidden="1" w:unhideWhenUsed="1"/>
+    <w:lsdException w:name="Table 3D effects 2" w:semiHidden="1" w:unhideWhenUsed="1"/>
+    <w:lsdException w:name="Table 3D effects 3" w:semiHidden="1" w:unhideWhenUsed="1"/>
+    <w:lsdException w:name="Table Contemporary" w:semiHidden="1" w:unhideWhenUsed="1"/>
+    <w:lsdException w:name="Table Elegant" w:semiHidden="1" w:unhideWhenUsed="1"/>
+    <w:lsdException w:name="Table Professional" w:semiHidden="1" w:unhideWhenUsed="1"/>
+    <w:lsdException w:name="Table Subtle 1" w:semiHidden="1" w:unhideWhenUsed="1"/>
+    <w:lsdException w:name="Table Subtle 2" w:semiHidden="1" w:unhideWhenUsed="1"/>
+    <w:lsdException w:name="Table Web 1" w:semiHidden="1" w:unhideWhenUsed="1"/>
+    <w:lsdException w:name="Table Web 2" w:semiHidden="1" w:unhideWhenUsed="1"/>
+    <w:lsdException w:name="Table Web 3" w:semiHidden="1" w:unhideWhenUsed="1"/>
+    <w:lsdException w:name="Balloon Text" w:semiHidden="1" w:unhideWhenUsed="1"/>
+    <w:lsdException w:name="Table Grid" w:uiPriority="59"/>
+    <w:lsdException w:name="Table Theme" w:semiHidden="1" w:unhideWhenUsed="1"/>
+    <w:lsdException w:name="Placeholder Text" w:semiHidden="1"/>
+    <w:lsdException w:name="No Spacing" w:uiPriority="1" w:qFormat="1"/>
+    <w:lsdException w:name="Light Shading" w:uiPriority="60"/>
+    <w:lsdException w:name="Light List" w:uiPriority="61"/>
+    <w:lsdException w:name="Light Grid" w:uiPriority="62"/>
+    <w:lsdException w:name="Medium Shading 1" w:uiPriority="63"/>
+    <w:lsdException w:name="Medium Shading 2" w:uiPriority="64"/>
+    <w:lsdException w:name="Medium List 1" w:uiPriority="65"/>
+    <w:lsdException w:name="Medium List 2" w:uiPriority="66"/>
+    <w:lsdException w:name="Medium Grid 1" w:uiPriority="67"/>
+    <w:lsdException w:name="Medium Grid 2" w:uiPriority="68"/>
+    <w:lsdException w:name="Medium Grid 3" w:uiPriority="69"/>
+    <w:lsdException w:name="Dark List" w:uiPriority="70"/>
+    <w:lsdException w:name="Colorful Shading" w:uiPriority="71"/>
+    <w:lsdException w:name="Colorful List" w:uiPriority="72"/>
+    <w:lsdException w:name="Colorful Grid" w:uiPriority="73"/>
+    <w:lsdException w:name="Light Shading Accent 1" w:uiPriority="60"/>
+    <w:lsdException w:name="Light List Accent 1" w:uiPriority="61"/>
+    <w:lsdException w:name="Light Grid Accent 1" w:uiPriority="62"/>
+    <w:lsdException w:name="Medium Shading 1 Accent 1" w:uiPriority="63"/>
+    <w:lsdException w:name="Medium Shading 2 Accent 1" w:uiPriority="64"/>
+    <w:lsdException w:name="Medium List 1 Accent 1" w:uiPriority="65"/>
+    <w:lsdException w:name="Revision" w:semiHidden="1"/>
+    <w:lsdException w:name="List Paragraph" w:uiPriority="34" w:qFormat="1"/>
+    <w:lsdException w:name="Quote" w:uiPriority="29" w:qFormat="1"/>
+    <w:lsdException w:name="Intense Quote" w:uiPriority="30" w:qFormat="1"/>
+    <w:lsdException w:name="Medium List 2 Accent 1" w:uiPriority="66"/>
+    <w:lsdException w:name="Medium Grid 1 Accent 1" w:uiPriority="67"/>
+    <w:lsdException w:name="Medium Grid 2 Accent 1" w:uiPriority="68"/>
+    <w:lsdException w:name="Medium Grid 3 Accent 1" w:uiPriority="69"/>
+    <w:lsdException w:name="Dark List Accent 1" w:uiPriority="70"/>
+    <w:lsdException w:name="Colorful Shading Accent 1" w:uiPriority="71"/>
+    <w:lsdException w:name="Colorful List Accent 1" w:uiPriority="72"/>
+    <w:lsdException w:name="Colorful Grid Accent 1" w:uiPriority="73"/>
+    <w:lsdException w:name="Light Shading Accent 2" w:uiPriority="60"/>
+    <w:lsdException w:name="Light List Accent 2" w:uiPriority="61"/>
+    <w:lsdException w:name="Light Grid Accent 2" w:uiPriority="62"/>
+    <w:lsdException w:name="Medium Shading 1 Accent 2" w:uiPriority="63"/>
+    <w:lsdException w:name="Medium Shading 2 Accent 2" w:uiPriority="64"/>
+    <w:lsdException w:name="Medium List 1 Accent 2" w:uiPriority="65"/>
+    <w:lsdException w:name="Medium List 2 Accent 2" w:uiPriority="66"/>
+    <w:lsdException w:name="Medium Grid 1 Accent 2" w:uiPriority="67"/>
+    <w:lsdException w:name="Medium Grid 2 Accent 2" w:uiPriority="68"/>
+    <w:lsdException w:name="Medium Grid 3 Accent 2" w:uiPriority="69"/>
+    <w:lsdException w:name="Dark List Accent 2" w:uiPriority="70"/>
+    <w:lsdException w:name="Colorful Shading Accent 2" w:uiPriority="71"/>
+    <w:lsdException w:name="Colorful List Accent 2" w:uiPriority="72"/>
+    <w:lsdException w:name="Colorful Grid Accent 2" w:uiPriority="73"/>
+    <w:lsdException w:name="Light Shading Accent 3" w:uiPriority="60"/>
+    <w:lsdException w:name="Light List Accent 3" w:uiPriority="61"/>
+    <w:lsdException w:name="Light Grid Accent 3" w:uiPriority="62"/>
+    <w:lsdException w:name="Medium Shading 1 Accent 3" w:uiPriority="63"/>
+    <w:lsdException w:name="Medium Shading 2 Accent 3" w:uiPriority="64"/>
+    <w:lsdException w:name="Medium List 1 Accent 3" w:uiPriority="65"/>
+    <w:lsdException w:name="Medium List 2 Accent 3" w:uiPriority="66"/>
+    <w:lsdException w:name="Medium Grid 1 Accent 3" w:uiPriority="67"/>
+    <w:lsdException w:name="Medium Grid 2 Accent 3" w:uiPriority="68"/>
+    <w:lsdException w:name="Medium Grid 3 Accent 3" w:uiPriority="69"/>
+    <w:lsdException w:name="Dark List Accent 3" w:uiPriority="70"/>
+    <w:lsdException w:name="Colorful Shading Accent 3" w:uiPriority="71"/>
+    <w:lsdException w:name="Colorful List Accent 3" w:uiPriority="72"/>
+    <w:lsdException w:name="Colorful Grid Accent 3" w:uiPriority="73"/>
+    <w:lsdException w:name="Light Shading Accent 4" w:uiPriority="60"/>
+    <w:lsdException w:name="Light List Accent 4" w:uiPriority="61"/>
+    <w:lsdException w:name="Light Grid Accent 4" w:uiPriority="62"/>
+    <w:lsdException w:name="Medium Shading 1 Accent 4" w:uiPriority="63"/>
+    <w:lsdException w:name="Medium Shading 2 Accent 4" w:uiPriority="64"/>
+    <w:lsdException w:name="Medium List 1 Accent 4" w:uiPriority="65"/>
+    <w:lsdException w:name="Medium List 2 Accent 4" w:uiPriority="66"/>
+    <w:lsdException w:name="Medium Grid 1 Accent 4" w:uiPriority="67"/>
+    <w:lsdException w:name="Medium Grid 2 Accent 4" w:uiPriority="68"/>
+    <w:lsdException w:name="Medium Grid 3 Accent 4" w:uiPriority="69"/>
+    <w:lsdException w:name="Dark List Accent 4" w:uiPriority="70"/>
+    <w:lsdException w:name="Colorful Shading Accent 4" w:uiPriority="71"/>
+    <w:lsdException w:name="Colorful List Accent 4" w:uiPriority="72"/>
+    <w:lsdException w:name="Colorful Grid Accent 4" w:uiPriority="73"/>
+    <w:lsdException w:name="Light Shading Accent 5" w:uiPriority="60"/>
+    <w:lsdException w:name="Light List Accent 5" w:uiPriority="61"/>
+    <w:lsdException w:name="Light Grid Accent 5" w:uiPriority="62"/>
+    <w:lsdException w:name="Medium Shading 1 Accent 5" w:uiPriority="63"/>
+    <w:lsdException w:name="Medium Shading 2 Accent 5" w:uiPriority="64"/>
+    <w:lsdException w:name="Medium List 1 Accent 5" w:uiPriority="65"/>
+    <w:lsdException w:name="Medium List 2 Accent 5" w:uiPriority="66"/>
+    <w:lsdException w:name="Medium Grid 1 Accent 5" w:uiPriority="67"/>
+    <w:lsdException w:name="Medium Grid 2 Accent 5" w:uiPriority="68"/>
+    <w:lsdException w:name="Medium Grid 3 Accent 5" w:uiPriority="69"/>
+    <w:lsdException w:name="Dark List Accent 5" w:uiPriority="70"/>
+    <w:lsdException w:name="Colorful Shading Accent 5" w:uiPriority="71"/>
+    <w:lsdException w:name="Colorful List Accent 5" w:uiPriority="72"/>
+    <w:lsdException w:name="Colorful Grid Accent 5" w:uiPriority="73"/>
+    <w:lsdException w:name="Light Shading Accent 6" w:uiPriority="60"/>
+    <w:lsdException w:name="Light List Accent 6" w:uiPriority="61"/>
+    <w:lsdException w:name="Light Grid Accent 6" w:uiPriority="62"/>
+    <w:lsdException w:name="Medium Shading 1 Accent 6" w:uiPriority="63"/>
+    <w:lsdException w:name="Medium Shading 2 Accent 6" w:uiPriority="64"/>
+    <w:lsdException w:name="Medium List 1 Accent 6" w:uiPriority="65"/>
+    <w:lsdException w:name="Medium List 2 Accent 6" w:uiPriority="66"/>
+    <w:lsdException w:name="Medium Grid 1 Accent 6" w:uiPriority="67"/>
+    <w:lsdException w:name="Medium Grid 2 Accent 6" w:uiPriority="68"/>
+    <w:lsdException w:name="Medium Grid 3 Accent 6" w:uiPriority="69"/>
+    <w:lsdException w:name="Dark List Accent 6" w:uiPriority="70"/>
+    <w:lsdException w:name="Colorful Shading Accent 6" w:uiPriority="71"/>
+    <w:lsdException w:name="Colorful List Accent 6" w:uiPriority="72"/>
+    <w:lsdException w:name="Colorful Grid Accent 6" w:uiPriority="73"/>
+    <w:lsdException w:name="Subtle Emphasis" w:uiPriority="19" w:qFormat="1"/>
+    <w:lsdException w:name="Intense Emphasis" w:uiPriority="21" w:qFormat="1"/>
+    <w:lsdException w:name="Subtle Reference" w:uiPriority="31" w:qFormat="1"/>
+    <w:lsdException w:name="Intense Reference" w:uiPriority="32" w:qFormat="1"/>
+    <w:lsdException w:name="Book Title" w:uiPriority="33" w:qFormat="1"/>
+    <w:lsdException w:name="Bibliography" w:semiHidden="1" w:uiPriority="37" w:unhideWhenUsed="1"/>
+    <w:lsdException w:name="TOC Heading" w:semiHidden="1" w:uiPriority="39" w:unhideWhenUsed="1" w:qFormat="1"/>
+    <w:lsdException w:name="Plain Table 1" w:uiPriority="41"/>
+    <w:lsdException w:name="Plain Table 2" w:uiPriority="42"/>
+    <w:lsdException w:name="Plain Table 3" w:uiPriority="43"/>
+    <w:lsdException w:name="Plain Table 4" w:uiPriority="44"/>
+    <w:lsdException w:name="Plain Table 5" w:uiPriority="45"/>
+    <w:lsdException w:name="Grid Table Light" w:uiPriority="40"/>
+    <w:lsdException w:name="Grid Table 1 Light" w:uiPriority="46"/>
+    <w:lsdException w:name="Grid Table 2" w:uiPriority="47"/>
+    <w:lsdException w:name="Grid Table 3" w:uiPriority="48"/>
+    <w:lsdException w:name="Grid Table 4" w:uiPriority="49"/>
+    <w:lsdException w:name="Grid Table 5 Dark" w:uiPriority="50"/>
+    <w:lsdException w:name="Grid Table 6 Colorful" w:uiPriority="51"/>
+    <w:lsdException w:name="Grid Table 7 Colorful" w:uiPriority="52"/>
+    <w:lsdException w:name="Grid Table 1 Light Accent 1" w:uiPriority="46"/>
+    <w:lsdException w:name="Grid Table 2 Accent 1" w:uiPriority="47"/>
+    <w:lsdException w:name="Grid Table 3 Accent 1" w:uiPriority="48"/>
+    <w:lsdException w:name="Grid Table 4 Accent 1" w:uiPriority="49"/>
+    <w:lsdException w:name="Grid Table 5 Dark Accent 1" w:uiPriority="50"/>
+    <w:lsdException w:name="Grid Table 6 Colorful Accent 1" w:uiPriority="51"/>
+    <w:lsdException w:name="Grid Table 7 Colorful Accent 1" w:uiPriority="52"/>
+    <w:lsdException w:name="Grid Table 1 Light Accent 2" w:uiPriority="46"/>
+    <w:lsdException w:name="Grid Table 2 Accent 2" w:uiPriority="47"/>
+    <w:lsdException w:name="Grid Table 3 Accent 2" w:uiPriority="48"/>
+    <w:lsdException w:name="Grid Table 4 Accent 2" w:uiPriority="49"/>
+    <w:lsdException w:name="Grid Table 5 Dark Accent 2" w:uiPriority="50"/>
+    <w:lsdException w:name="Grid Table 6 Colorful Accent 2" w:uiPriority="51"/>
+    <w:lsdException w:name="Grid Table 7 Colorful Accent 2" w:uiPriority="52"/>
+    <w:lsdException w:name="Grid Table 1 Light Accent 3" w:uiPriority="46"/>
+    <w:lsdException w:name="Grid Table 2 Accent 3" w:uiPriority="47"/>
+    <w:lsdException w:name="Grid Table 3 Accent 3" w:uiPriority="48"/>
+    <w:lsdException w:name="Grid Table 4 Accent 3" w:uiPriority="49"/>
+    <w:lsdException w:name="Grid Table 5 Dark Accent 3" w:uiPriority="50"/>
+    <w:lsdException w:name="Grid Table 6 Colorful Accent 3" w:uiPriority="51"/>
+    <w:lsdException w:name="Grid Table 7 Colorful Accent 3" w:uiPriority="52"/>
+    <w:lsdException w:name="Grid Table 1 Light Accent 4" w:uiPriority="46"/>
+    <w:lsdException w:name="Grid Table 2 Accent 4" w:uiPriority="47"/>
+    <w:lsdException w:name="Grid Table 3 Accent 4" w:uiPriority="48"/>
+    <w:lsdException w:name="Grid Table 4 Accent 4" w:uiPriority="49"/>
+    <w:lsdException w:name="Grid Table 5 Dark Accent 4" w:uiPriority="50"/>
+    <w:lsdException w:name="Grid Table 6 Colorful Accent 4" w:uiPriority="51"/>
+    <w:lsdException w:name="Grid Table 7 Colorful Accent 4" w:uiPriority="52"/>
+    <w:lsdException w:name="Grid Table 1 Light Accent 5" w:uiPriority="46"/>
+    <w:lsdException w:name="Grid Table 2 Accent 5" w:uiPriority="47"/>
+    <w:lsdException w:name="Grid Table 3 Accent 5" w:uiPriority="48"/>
+    <w:lsdException w:name="Grid Table 4 Accent 5" w:uiPriority="49"/>
+    <w:lsdException w:name="Grid Table 5 Dark Accent 5" w:uiPriority="50"/>
+    <w:lsdException w:name="Grid Table 6 Colorful Accent 5" w:uiPriority="51"/>
+    <w:lsdException w:name="Grid Table 7 Colorful Accent 5" w:uiPriority="52"/>
+    <w:lsdException w:name="Grid Table 1 Light Accent 6" w:uiPriority="46"/>
+    <w:lsdException w:name="Grid Table 2 Accent 6" w:uiPriority="47"/>
+    <w:lsdException w:name="Grid Table 3 Accent 6" w:uiPriority="48"/>
+    <w:lsdException w:name="Grid Table 4 Accent 6" w:uiPriority="49"/>
+    <w:lsdException w:name="Grid Table 5 Dark Accent 6" w:uiPriority="50"/>
+    <w:lsdException w:name="Grid Table 6 Colorful Accent 6" w:uiPriority="51"/>
+    <w:lsdException w:name="Grid Table 7 Colorful Accent 6" w:uiPriority="52"/>
+    <w:lsdException w:name="List Table 1 Light" w:uiPriority="46"/>
+    <w:lsdException w:name="List Table 2" w:uiPriority="47"/>
+    <w:lsdException w:name="List Table 3" w:uiPriority="48"/>
+    <w:lsdException w:name="List Table 4" w:uiPriority="49"/>
+    <w:lsdException w:name="List Table 5 Dark" w:uiPriority="50"/>
+    <w:lsdException w:name="List Table 6 Colorful" w:uiPriority="51"/>
+    <w:lsdException w:name="List Table 7 Colorful" w:uiPriority="52"/>
+    <w:lsdException w:name="List Table 1 Light Accent 1" w:uiPriority="46"/>
+    <w:lsdException w:name="List Table 2 Accent 1" w:uiPriority="47"/>
+    <w:lsdException w:name="List Table 3 Accent 1" w:uiPriority="48"/>
+    <w:lsdException w:name="List Table 4 Accent 1" w:uiPriority="49"/>
+    <w:lsdException w:name="List Table 5 Dark Accent 1" w:uiPriority="50"/>
+    <w:lsdException w:name="List Table 6 Colorful Accent 1" w:uiPriority="51"/>
+    <w:lsdException w:name="List Table 7 Colorful Accent 1" w:uiPriority="52"/>
+    <w:lsdException w:name="List Table 1 Light Accent 2" w:uiPriority="46"/>
+    <w:lsdException w:name="List Table 2 Accent 2" w:uiPriority="47"/>
+    <w:lsdException w:name="List Table 3 Accent 2" w:uiPriority="48"/>
+    <w:lsdException w:name="List Table 4 Accent 2" w:uiPriority="49"/>
+    <w:lsdException w:name="List Table 5 Dark Accent 2" w:uiPriority="50"/>
+    <w:lsdException w:name="List Table 6 Colorful Accent 2" w:uiPriority="51"/>
+    <w:lsdException w:name="List Table 7 Colorful Accent 2" w:uiPriority="52"/>
+    <w:lsdException w:name="List Table 1 Light Accent 3" w:uiPriority="46"/>
+    <w:lsdException w:name="List Table 2 Accent 3" w:uiPriority="47"/>
+    <w:lsdException w:name="List Table 3 Accent 3" w:uiPriority="48"/>
+    <w:lsdException w:name="List Table 4 Accent 3" w:uiPriority="49"/>
+    <w:lsdException w:name="List Table 5 Dark Accent 3" w:uiPriority="50"/>
+    <w:lsdException w:name="List Table 6 Colorful Accent 3" w:uiPriority="51"/>
+    <w:lsdException w:name="List Table 7 Colorful Accent 3" w:uiPriority="52"/>
+    <w:lsdException w:name="List Table 1 Light Accent 4" w:uiPriority="46"/>
+    <w:lsdException w:name="List Table 2 Accent 4" w:uiPriority="47"/>
+    <w:lsdException w:name="List Table 3 Accent 4" w:uiPriority="48"/>
+    <w:lsdException w:name="List Table 4 Accent 4" w:uiPriority="49"/>
+    <w:lsdException w:name="List Table 5 Dark Accent 4" w:uiPriority="50"/>
+    <w:lsdException w:name="List Table 6 Colorful Accent 4" w:uiPriority="51"/>
+    <w:lsdException w:name="List Table 7 Colorful Accent 4" w:uiPriority="52"/>
+    <w:lsdException w:name="List Table 1 Light Accent 5" w:uiPriority="46"/>
+    <w:lsdException w:name="List Table 2 Accent 5" w:uiPriority="47"/>
+    <w:lsdException w:name="List Table 3 Accent 5" w:uiPriority="48"/>
+    <w:lsdException w:name="List Table 4 Accent 5" w:uiPriority="49"/>
+    <w:lsdException w:name="List Table 5 Dark Accent 5" w:uiPriority="50"/>
+    <w:lsdException w:name="List Table 6 Colorful Accent 5" w:uiPriority="51"/>
+    <w:lsdException w:name="List Table 7 Colorful Accent 5" w:uiPriority="52"/>
+    <w:lsdException w:name="List Table 1 Light Accent 6" w:uiPriority="46"/>
+    <w:lsdException w:name="List Table 2 Accent 6" w:uiPriority="47"/>
+    <w:lsdException w:name="List Table 3 Accent 6" w:uiPriority="48"/>
+    <w:lsdException w:name="List Table 4 Accent 6" w:uiPriority="49"/>
+    <w:lsdException w:name="List Table 5 Dark Accent 6" w:uiPriority="50"/>
+    <w:lsdException w:name="List Table 6 Colorful Accent 6" w:uiPriority="51"/>
+    <w:lsdException w:name="List Table 7 Colorful Accent 6" w:uiPriority="52"/>
   </w:latentStyles>
   <w:style w:type="paragraph" w:default="1" w:styleId="Normal">
     <w:name w:val="Normal"/>
@@ -26276,7 +25151,7 @@
 </file>
 
 <file path=word/glossary/webSettings.xml><?xml version="1.0" encoding="utf-8"?>
-<w:webSettings xmlns:mc="http://schemas.openxmlformats.org/markup-compatibility/2006" xmlns:r="http://schemas.openxmlformats.org/officeDocument/2006/relationships" xmlns:w="http://schemas.openxmlformats.org/wordprocessingml/2006/main" xmlns:w14="http://schemas.microsoft.com/office/word/2010/wordml" mc:Ignorable="w14">
+<w:webSettings xmlns:mc="http://schemas.openxmlformats.org/markup-compatibility/2006" xmlns:r="http://schemas.openxmlformats.org/officeDocument/2006/relationships" xmlns:w="http://schemas.openxmlformats.org/wordprocessingml/2006/main" xmlns:w14="http://schemas.microsoft.com/office/word/2010/wordml" xmlns:w15="http://schemas.microsoft.com/office/word/2012/wordml" mc:Ignorable="w14 w15">
   <w:optimizeForBrowser/>
   <w:allowPNG/>
 </w:webSettings>
@@ -26594,7 +25469,7 @@
 </file>
 
 <file path=customXml/itemProps1.xml><?xml version="1.0" encoding="utf-8"?>
-<ds:datastoreItem xmlns:ds="http://schemas.openxmlformats.org/officeDocument/2006/customXml" ds:itemID="{F00B850C-FF1C-465F-B8FB-B072D42281FE}">
+<ds:datastoreItem xmlns:ds="http://schemas.openxmlformats.org/officeDocument/2006/customXml" ds:itemID="{D774B3A3-EAC1-401E-90F6-7A09B7F52934}">
   <ds:schemaRefs>
     <ds:schemaRef ds:uri="http://schemas.openxmlformats.org/officeDocument/2006/bibliography"/>
   </ds:schemaRefs>

</xml_diff>